<commit_message>
- Masken für Settings & new MasterPassword erstellt - Up-Buttons gefixt - Copy-Button & Quality-Ampel angefangen
</commit_message>
<xml_diff>
--- a/Notizen.docx
+++ b/Notizen.docx
@@ -335,11 +335,16 @@
           <w:numId w:val="1"/>
         </w:numPr>
       </w:pPr>
+      <w:proofErr w:type="spellStart"/>
       <w:r>
         <w:t>n</w:t>
       </w:r>
       <w:r>
-        <w:t xml:space="preserve">fe: Design verschönern </w:t>
+        <w:t>fe</w:t>
+      </w:r>
+      <w:proofErr w:type="spellEnd"/>
+      <w:r>
+        <w:t xml:space="preserve">: Design verschönern </w:t>
       </w:r>
     </w:p>
     <w:p>
@@ -457,9 +462,49 @@
           <w:ilvl w:val="1"/>
           <w:numId w:val="1"/>
         </w:numPr>
-      </w:pPr>
-      <w:r>
-        <w:t>Copy-to-Clipboard-Button</w:t>
+        <w:rPr>
+          <w:strike/>
+        </w:rPr>
+      </w:pPr>
+      <w:proofErr w:type="spellStart"/>
+      <w:r>
+        <w:rPr>
+          <w:strike/>
+        </w:rPr>
+        <w:t>Copy</w:t>
+      </w:r>
+      <w:proofErr w:type="spellEnd"/>
+      <w:r>
+        <w:rPr>
+          <w:strike/>
+        </w:rPr>
+        <w:t>-</w:t>
+      </w:r>
+      <w:proofErr w:type="spellStart"/>
+      <w:r>
+        <w:rPr>
+          <w:strike/>
+        </w:rPr>
+        <w:t>to</w:t>
+      </w:r>
+      <w:proofErr w:type="spellEnd"/>
+      <w:r>
+        <w:rPr>
+          <w:strike/>
+        </w:rPr>
+        <w:t>-Clipboard-Button</w:t>
+      </w:r>
+    </w:p>
+    <w:p>
+      <w:pPr>
+        <w:pStyle w:val="Listenabsatz"/>
+        <w:numPr>
+          <w:ilvl w:val="2"/>
+          <w:numId w:val="1"/>
+        </w:numPr>
+      </w:pPr>
+      <w:r>
+        <w:t>+Funktion</w:t>
       </w:r>
     </w:p>
     <w:p>
@@ -469,8 +514,14 @@
           <w:ilvl w:val="1"/>
           <w:numId w:val="1"/>
         </w:numPr>
-      </w:pPr>
-      <w:r>
+        <w:rPr>
+          <w:strike/>
+        </w:rPr>
+      </w:pPr>
+      <w:r>
+        <w:rPr>
+          <w:strike/>
+        </w:rPr>
         <w:t>Quality-Ampel</w:t>
       </w:r>
     </w:p>
@@ -481,11 +532,20 @@
           <w:ilvl w:val="1"/>
           <w:numId w:val="1"/>
         </w:numPr>
-      </w:pPr>
-      <w:r>
+        <w:rPr>
+          <w:strike/>
+        </w:rPr>
+      </w:pPr>
+      <w:r>
+        <w:rPr>
+          <w:strike/>
+        </w:rPr>
         <w:t>Settings-Button</w:t>
       </w:r>
       <w:r>
+        <w:rPr>
+          <w:strike/>
+        </w:rPr>
         <w:t xml:space="preserve"> + Funktion</w:t>
       </w:r>
     </w:p>
@@ -496,8 +556,14 @@
           <w:ilvl w:val="1"/>
           <w:numId w:val="1"/>
         </w:numPr>
-      </w:pPr>
-      <w:r>
+        <w:rPr>
+          <w:strike/>
+        </w:rPr>
+      </w:pPr>
+      <w:r>
+        <w:rPr>
+          <w:strike/>
+        </w:rPr>
         <w:t>Settings-Maske</w:t>
       </w:r>
     </w:p>
@@ -508,9 +574,29 @@
           <w:ilvl w:val="1"/>
           <w:numId w:val="1"/>
         </w:numPr>
-      </w:pPr>
-      <w:r>
-        <w:t>Popup: new Master PW</w:t>
+        <w:rPr>
+          <w:strike/>
+        </w:rPr>
+      </w:pPr>
+      <w:r>
+        <w:rPr>
+          <w:strike/>
+        </w:rPr>
+        <w:t xml:space="preserve">Popup: </w:t>
+      </w:r>
+      <w:proofErr w:type="spellStart"/>
+      <w:r>
+        <w:rPr>
+          <w:strike/>
+        </w:rPr>
+        <w:t>new</w:t>
+      </w:r>
+      <w:proofErr w:type="spellEnd"/>
+      <w:r>
+        <w:rPr>
+          <w:strike/>
+        </w:rPr>
+        <w:t xml:space="preserve"> Master PW</w:t>
       </w:r>
     </w:p>
     <w:p>
@@ -520,8 +606,14 @@
           <w:ilvl w:val="1"/>
           <w:numId w:val="1"/>
         </w:numPr>
-      </w:pPr>
-      <w:r>
+        <w:rPr>
+          <w:strike/>
+        </w:rPr>
+      </w:pPr>
+      <w:r>
+        <w:rPr>
+          <w:strike/>
+        </w:rPr>
         <w:t>Zurück-Buttons</w:t>
       </w:r>
     </w:p>
@@ -533,11 +625,16 @@
           <w:numId w:val="1"/>
         </w:numPr>
       </w:pPr>
+      <w:proofErr w:type="spellStart"/>
       <w:r>
         <w:t>m</w:t>
       </w:r>
       <w:r>
-        <w:t>kerk: Daten in XML-Datei schreiben</w:t>
+        <w:t>kerk</w:t>
+      </w:r>
+      <w:proofErr w:type="spellEnd"/>
+      <w:r>
+        <w:t>: Daten in XML-Datei schreiben</w:t>
       </w:r>
     </w:p>
     <w:p>
@@ -548,11 +645,16 @@
           <w:numId w:val="1"/>
         </w:numPr>
       </w:pPr>
+      <w:proofErr w:type="spellStart"/>
       <w:r>
         <w:t>l</w:t>
       </w:r>
       <w:r>
-        <w:t>hu: Verschlüsselung umsetzen</w:t>
+        <w:t>hu</w:t>
+      </w:r>
+      <w:proofErr w:type="spellEnd"/>
+      <w:r>
+        <w:t>: Verschlüsselung umsetzen</w:t>
       </w:r>
     </w:p>
     <w:p>
@@ -563,41 +665,59 @@
           <w:numId w:val="1"/>
         </w:numPr>
       </w:pPr>
+      <w:proofErr w:type="spellStart"/>
       <w:r>
         <w:t>s</w:t>
       </w:r>
       <w:r>
-        <w:t>och: Usernamen ergänzen</w:t>
+        <w:t>och</w:t>
+      </w:r>
+      <w:proofErr w:type="spellEnd"/>
+      <w:r>
+        <w:t>: Usernamen ergänzen</w:t>
+      </w:r>
+    </w:p>
+    <w:p>
+      <w:pPr>
+        <w:pStyle w:val="Listenabsatz"/>
+        <w:numPr>
+          <w:ilvl w:val="0"/>
+          <w:numId w:val="1"/>
+        </w:numPr>
+      </w:pPr>
+      <w:r>
+        <w:lastRenderedPageBreak/>
+        <w:t>Quality-Ampel</w:t>
       </w:r>
     </w:p>
     <w:tbl>
       <w:tblPr>
         <w:tblStyle w:val="Tabellenraster"/>
-        <w:tblW w:w="9458" w:type="dxa"/>
+        <w:tblW w:w="9572" w:type="dxa"/>
+        <w:tblLayout w:type="fixed"/>
         <w:tblLook w:val="04A0" w:firstRow="1" w:lastRow="0" w:firstColumn="1" w:lastColumn="0" w:noHBand="0" w:noVBand="1"/>
       </w:tblPr>
       <w:tblGrid>
-        <w:gridCol w:w="1106"/>
-        <w:gridCol w:w="874"/>
-        <w:gridCol w:w="1020"/>
+        <w:gridCol w:w="1129"/>
+        <w:gridCol w:w="851"/>
+        <w:gridCol w:w="1134"/>
         <w:gridCol w:w="3340"/>
         <w:gridCol w:w="3118"/>
       </w:tblGrid>
       <w:tr>
         <w:tc>
           <w:tcPr>
-            <w:tcW w:w="1106" w:type="dxa"/>
-          </w:tcPr>
-          <w:p>
-            <w:r>
-              <w:lastRenderedPageBreak/>
+            <w:tcW w:w="1129" w:type="dxa"/>
+          </w:tcPr>
+          <w:p>
+            <w:r>
               <w:t>Tag</w:t>
             </w:r>
           </w:p>
         </w:tc>
         <w:tc>
           <w:tcPr>
-            <w:tcW w:w="874" w:type="dxa"/>
+            <w:tcW w:w="851" w:type="dxa"/>
           </w:tcPr>
           <w:p>
             <w:r>
@@ -607,7 +727,7 @@
         </w:tc>
         <w:tc>
           <w:tcPr>
-            <w:tcW w:w="1020" w:type="dxa"/>
+            <w:tcW w:w="1134" w:type="dxa"/>
           </w:tcPr>
           <w:p>
             <w:r>
@@ -639,7 +759,7 @@
       <w:tr>
         <w:tc>
           <w:tcPr>
-            <w:tcW w:w="1106" w:type="dxa"/>
+            <w:tcW w:w="1129" w:type="dxa"/>
           </w:tcPr>
           <w:p>
             <w:r>
@@ -649,7 +769,7 @@
         </w:tc>
         <w:tc>
           <w:tcPr>
-            <w:tcW w:w="874" w:type="dxa"/>
+            <w:tcW w:w="851" w:type="dxa"/>
           </w:tcPr>
           <w:p>
             <w:r>
@@ -659,7 +779,7 @@
         </w:tc>
         <w:tc>
           <w:tcPr>
-            <w:tcW w:w="1020" w:type="dxa"/>
+            <w:tcW w:w="1134" w:type="dxa"/>
           </w:tcPr>
           <w:p/>
         </w:tc>
@@ -679,7 +799,7 @@
       <w:tr>
         <w:tc>
           <w:tcPr>
-            <w:tcW w:w="1106" w:type="dxa"/>
+            <w:tcW w:w="1129" w:type="dxa"/>
           </w:tcPr>
           <w:p>
             <w:r>
@@ -689,7 +809,7 @@
         </w:tc>
         <w:tc>
           <w:tcPr>
-            <w:tcW w:w="874" w:type="dxa"/>
+            <w:tcW w:w="851" w:type="dxa"/>
           </w:tcPr>
           <w:p>
             <w:r>
@@ -699,7 +819,7 @@
         </w:tc>
         <w:tc>
           <w:tcPr>
-            <w:tcW w:w="1020" w:type="dxa"/>
+            <w:tcW w:w="1134" w:type="dxa"/>
           </w:tcPr>
           <w:p/>
         </w:tc>
@@ -719,7 +839,7 @@
       <w:tr>
         <w:tc>
           <w:tcPr>
-            <w:tcW w:w="1106" w:type="dxa"/>
+            <w:tcW w:w="1129" w:type="dxa"/>
           </w:tcPr>
           <w:p>
             <w:r>
@@ -729,7 +849,7 @@
         </w:tc>
         <w:tc>
           <w:tcPr>
-            <w:tcW w:w="874" w:type="dxa"/>
+            <w:tcW w:w="851" w:type="dxa"/>
           </w:tcPr>
           <w:p>
             <w:r>
@@ -739,7 +859,7 @@
         </w:tc>
         <w:tc>
           <w:tcPr>
-            <w:tcW w:w="1020" w:type="dxa"/>
+            <w:tcW w:w="1134" w:type="dxa"/>
           </w:tcPr>
           <w:p/>
         </w:tc>
@@ -759,7 +879,7 @@
       <w:tr>
         <w:tc>
           <w:tcPr>
-            <w:tcW w:w="1106" w:type="dxa"/>
+            <w:tcW w:w="1129" w:type="dxa"/>
           </w:tcPr>
           <w:p>
             <w:r>
@@ -769,7 +889,7 @@
         </w:tc>
         <w:tc>
           <w:tcPr>
-            <w:tcW w:w="874" w:type="dxa"/>
+            <w:tcW w:w="851" w:type="dxa"/>
           </w:tcPr>
           <w:p>
             <w:r>
@@ -779,7 +899,7 @@
         </w:tc>
         <w:tc>
           <w:tcPr>
-            <w:tcW w:w="1020" w:type="dxa"/>
+            <w:tcW w:w="1134" w:type="dxa"/>
           </w:tcPr>
           <w:p/>
         </w:tc>
@@ -799,23 +919,25 @@
       <w:tr>
         <w:tc>
           <w:tcPr>
-            <w:tcW w:w="1106" w:type="dxa"/>
-          </w:tcPr>
-          <w:p/>
-        </w:tc>
-        <w:tc>
-          <w:tcPr>
-            <w:tcW w:w="874" w:type="dxa"/>
-          </w:tcPr>
-          <w:p>
+            <w:tcW w:w="1129" w:type="dxa"/>
+          </w:tcPr>
+          <w:p/>
+        </w:tc>
+        <w:tc>
+          <w:tcPr>
+            <w:tcW w:w="851" w:type="dxa"/>
+          </w:tcPr>
+          <w:p>
+            <w:proofErr w:type="spellStart"/>
             <w:r>
               <w:t>mkerk</w:t>
             </w:r>
-          </w:p>
-        </w:tc>
-        <w:tc>
-          <w:tcPr>
-            <w:tcW w:w="1020" w:type="dxa"/>
+            <w:proofErr w:type="spellEnd"/>
+          </w:p>
+        </w:tc>
+        <w:tc>
+          <w:tcPr>
+            <w:tcW w:w="1134" w:type="dxa"/>
           </w:tcPr>
           <w:p>
             <w:r>
@@ -847,7 +969,7 @@
       <w:tr>
         <w:tc>
           <w:tcPr>
-            <w:tcW w:w="1106" w:type="dxa"/>
+            <w:tcW w:w="1129" w:type="dxa"/>
           </w:tcPr>
           <w:p>
             <w:r>
@@ -857,27 +979,24 @@
         </w:tc>
         <w:tc>
           <w:tcPr>
-            <w:tcW w:w="874" w:type="dxa"/>
-          </w:tcPr>
-          <w:p>
-            <w:pPr>
-              <w:jc w:val="center"/>
-            </w:pPr>
-            <w:r>
-              <w:t>Nadine</w:t>
-            </w:r>
-          </w:p>
-        </w:tc>
-        <w:tc>
-          <w:tcPr>
-            <w:tcW w:w="1020" w:type="dxa"/>
+            <w:tcW w:w="851" w:type="dxa"/>
+          </w:tcPr>
+          <w:p>
+            <w:proofErr w:type="spellStart"/>
+            <w:r>
+              <w:t>nfe</w:t>
+            </w:r>
+            <w:proofErr w:type="spellEnd"/>
+          </w:p>
+        </w:tc>
+        <w:tc>
+          <w:tcPr>
+            <w:tcW w:w="1134" w:type="dxa"/>
           </w:tcPr>
           <w:p>
             <w:r>
               <w:t>8</w:t>
             </w:r>
-            <w:bookmarkStart w:id="0" w:name="_GoBack"/>
-            <w:bookmarkEnd w:id="0"/>
             <w:r>
               <w:t xml:space="preserve"> h</w:t>
             </w:r>
@@ -894,7 +1013,7 @@
                 <w:ilvl w:val="0"/>
                 <w:numId w:val="1"/>
               </w:numPr>
-              <w:ind w:left="318"/>
+              <w:ind w:left="175" w:hanging="143"/>
             </w:pPr>
             <w:r>
               <w:t>Bisherigen Code nachvollziehen</w:t>
@@ -907,7 +1026,7 @@
                 <w:ilvl w:val="0"/>
                 <w:numId w:val="1"/>
               </w:numPr>
-              <w:ind w:left="318"/>
+              <w:ind w:left="175" w:hanging="143"/>
             </w:pPr>
             <w:r>
               <w:t>Umstellen von der alten Tab-Ansicht:</w:t>
@@ -920,10 +1039,18 @@
                 <w:ilvl w:val="0"/>
                 <w:numId w:val="1"/>
               </w:numPr>
-              <w:ind w:left="318"/>
+              <w:ind w:left="175" w:hanging="143"/>
             </w:pPr>
             <w:r>
-              <w:t>Tabs entfernen, MainActivity in mehrere aufteilen</w:t>
+              <w:t xml:space="preserve">Tabs entfernen, </w:t>
+            </w:r>
+            <w:proofErr w:type="spellStart"/>
+            <w:r>
+              <w:t>MainActivity</w:t>
+            </w:r>
+            <w:proofErr w:type="spellEnd"/>
+            <w:r>
+              <w:t xml:space="preserve"> in mehrere aufteilen</w:t>
             </w:r>
           </w:p>
         </w:tc>
@@ -938,10 +1065,15 @@
                 <w:ilvl w:val="0"/>
                 <w:numId w:val="1"/>
               </w:numPr>
-              <w:ind w:left="351"/>
+              <w:ind w:left="175" w:hanging="143"/>
             </w:pPr>
-            <w:r>
-              <w:t>Up-Button funktioniert nicht</w:t>
+            <w:proofErr w:type="spellStart"/>
+            <w:r>
+              <w:t>Up</w:t>
+            </w:r>
+            <w:proofErr w:type="spellEnd"/>
+            <w:r>
+              <w:t>-Button funktioniert nicht</w:t>
             </w:r>
           </w:p>
           <w:p>
@@ -951,10 +1083,18 @@
                 <w:ilvl w:val="0"/>
                 <w:numId w:val="1"/>
               </w:numPr>
-              <w:ind w:left="351"/>
+              <w:ind w:left="175" w:hanging="143"/>
             </w:pPr>
             <w:r>
-              <w:t>Overflow in der ActionBar funktioniert nicht</w:t>
+              <w:t xml:space="preserve">Overflow in der </w:t>
+            </w:r>
+            <w:proofErr w:type="spellStart"/>
+            <w:r>
+              <w:t>ActionBar</w:t>
+            </w:r>
+            <w:proofErr w:type="spellEnd"/>
+            <w:r>
+              <w:t xml:space="preserve"> funktioniert nicht</w:t>
             </w:r>
           </w:p>
           <w:p>
@@ -964,7 +1104,7 @@
                 <w:ilvl w:val="0"/>
                 <w:numId w:val="1"/>
               </w:numPr>
-              <w:ind w:left="351"/>
+              <w:ind w:left="175" w:hanging="143"/>
             </w:pPr>
             <w:r>
               <w:t>Ok-Button fehlt bei neuem PW</w:t>
@@ -979,7 +1119,15 @@
               </w:numPr>
             </w:pPr>
             <w:r>
-              <w:t>Gelöst (input type fehlte)</w:t>
+              <w:t>Gelöst (</w:t>
+            </w:r>
+            <w:proofErr w:type="spellStart"/>
+            <w:r>
+              <w:t>input</w:t>
+            </w:r>
+            <w:proofErr w:type="spellEnd"/>
+            <w:r>
+              <w:t xml:space="preserve"> type fehlte)</w:t>
             </w:r>
           </w:p>
           <w:p>
@@ -989,7 +1137,7 @@
                 <w:ilvl w:val="0"/>
                 <w:numId w:val="1"/>
               </w:numPr>
-              <w:ind w:left="351"/>
+              <w:ind w:left="175" w:hanging="143"/>
             </w:pPr>
             <w:r>
               <w:t>Fehler in der Konsole</w:t>
@@ -1000,51 +1148,258 @@
       <w:tr>
         <w:tc>
           <w:tcPr>
-            <w:tcW w:w="1106" w:type="dxa"/>
-          </w:tcPr>
-          <w:p/>
-        </w:tc>
-        <w:tc>
-          <w:tcPr>
-            <w:tcW w:w="874" w:type="dxa"/>
-          </w:tcPr>
-          <w:p/>
-        </w:tc>
-        <w:tc>
-          <w:tcPr>
-            <w:tcW w:w="1020" w:type="dxa"/>
-          </w:tcPr>
-          <w:p/>
+            <w:tcW w:w="1129" w:type="dxa"/>
+          </w:tcPr>
+          <w:p>
+            <w:r>
+              <w:t>04.01.15</w:t>
+            </w:r>
+          </w:p>
+        </w:tc>
+        <w:tc>
+          <w:tcPr>
+            <w:tcW w:w="851" w:type="dxa"/>
+          </w:tcPr>
+          <w:p>
+            <w:proofErr w:type="spellStart"/>
+            <w:r>
+              <w:t>nfe</w:t>
+            </w:r>
+            <w:proofErr w:type="spellEnd"/>
+          </w:p>
+        </w:tc>
+        <w:tc>
+          <w:tcPr>
+            <w:tcW w:w="1134" w:type="dxa"/>
+          </w:tcPr>
+          <w:p>
+            <w:r>
+              <w:t>4 h</w:t>
+            </w:r>
+          </w:p>
         </w:tc>
         <w:tc>
           <w:tcPr>
             <w:tcW w:w="3340" w:type="dxa"/>
           </w:tcPr>
-          <w:p/>
+          <w:p>
+            <w:pPr>
+              <w:pStyle w:val="Listenabsatz"/>
+              <w:numPr>
+                <w:ilvl w:val="0"/>
+                <w:numId w:val="1"/>
+              </w:numPr>
+              <w:ind w:left="175" w:hanging="143"/>
+            </w:pPr>
+            <w:r>
+              <w:t>Nochmal bei alten Problemen geforscht</w:t>
+            </w:r>
+          </w:p>
+          <w:p>
+            <w:pPr>
+              <w:pStyle w:val="Listenabsatz"/>
+              <w:numPr>
+                <w:ilvl w:val="0"/>
+                <w:numId w:val="2"/>
+              </w:numPr>
+            </w:pPr>
+            <w:proofErr w:type="spellStart"/>
+            <w:r>
+              <w:t>Up</w:t>
+            </w:r>
+            <w:proofErr w:type="spellEnd"/>
+            <w:r>
+              <w:t>-Buttons gefixt</w:t>
+            </w:r>
+          </w:p>
+          <w:p>
+            <w:pPr>
+              <w:pStyle w:val="Listenabsatz"/>
+              <w:numPr>
+                <w:ilvl w:val="0"/>
+                <w:numId w:val="1"/>
+              </w:numPr>
+              <w:ind w:left="175" w:hanging="143"/>
+              <w:rPr>
+                <w:lang w:val="en-US"/>
+              </w:rPr>
+            </w:pPr>
+            <w:r>
+              <w:rPr>
+                <w:lang w:val="en-US"/>
+              </w:rPr>
+              <w:t>Copy-to-Clipboard-Button</w:t>
+            </w:r>
+            <w:r>
+              <w:rPr>
+                <w:lang w:val="en-US"/>
+              </w:rPr>
+              <w:t xml:space="preserve"> angelegt (funktionslos)</w:t>
+            </w:r>
+          </w:p>
+          <w:p>
+            <w:pPr>
+              <w:pStyle w:val="Listenabsatz"/>
+              <w:numPr>
+                <w:ilvl w:val="0"/>
+                <w:numId w:val="1"/>
+              </w:numPr>
+              <w:ind w:left="175" w:hanging="143"/>
+            </w:pPr>
+            <w:r>
+              <w:t>Quality-Ampel</w:t>
+            </w:r>
+            <w:r>
+              <w:t xml:space="preserve"> grob angelegt </w:t>
+            </w:r>
+            <w:r>
+              <w:t xml:space="preserve"> (funktionslos)</w:t>
+            </w:r>
+          </w:p>
+          <w:p>
+            <w:pPr>
+              <w:pStyle w:val="Listenabsatz"/>
+              <w:numPr>
+                <w:ilvl w:val="0"/>
+                <w:numId w:val="1"/>
+              </w:numPr>
+              <w:ind w:left="175" w:hanging="143"/>
+            </w:pPr>
+            <w:r>
+              <w:t>Settings-Button + Funktion</w:t>
+            </w:r>
+          </w:p>
+          <w:p>
+            <w:pPr>
+              <w:pStyle w:val="Listenabsatz"/>
+              <w:numPr>
+                <w:ilvl w:val="0"/>
+                <w:numId w:val="1"/>
+              </w:numPr>
+              <w:ind w:left="175" w:hanging="143"/>
+            </w:pPr>
+            <w:r>
+              <w:t>Settings-Maske</w:t>
+            </w:r>
+          </w:p>
+          <w:p>
+            <w:pPr>
+              <w:pStyle w:val="Listenabsatz"/>
+              <w:numPr>
+                <w:ilvl w:val="0"/>
+                <w:numId w:val="1"/>
+              </w:numPr>
+              <w:ind w:left="175" w:hanging="143"/>
+            </w:pPr>
+            <w:r>
+              <w:t xml:space="preserve">Maske </w:t>
+            </w:r>
+            <w:proofErr w:type="spellStart"/>
+            <w:r>
+              <w:t>new</w:t>
+            </w:r>
+            <w:proofErr w:type="spellEnd"/>
+            <w:r>
+              <w:t xml:space="preserve"> Master PW</w:t>
+            </w:r>
+          </w:p>
+          <w:p>
+            <w:pPr>
+              <w:pStyle w:val="Listenabsatz"/>
+              <w:ind w:left="318"/>
+            </w:pPr>
+          </w:p>
         </w:tc>
         <w:tc>
           <w:tcPr>
             <w:tcW w:w="3118" w:type="dxa"/>
           </w:tcPr>
+          <w:p>
+            <w:pPr>
+              <w:pStyle w:val="Listenabsatz"/>
+              <w:numPr>
+                <w:ilvl w:val="0"/>
+                <w:numId w:val="1"/>
+              </w:numPr>
+              <w:ind w:left="175" w:hanging="143"/>
+            </w:pPr>
+            <w:proofErr w:type="spellStart"/>
+            <w:r>
+              <w:t>Up</w:t>
+            </w:r>
+            <w:proofErr w:type="spellEnd"/>
+            <w:r>
+              <w:t>-Button funktioniert nicht</w:t>
+            </w:r>
+          </w:p>
+          <w:p>
+            <w:pPr>
+              <w:pStyle w:val="Listenabsatz"/>
+              <w:numPr>
+                <w:ilvl w:val="0"/>
+                <w:numId w:val="2"/>
+              </w:numPr>
+            </w:pPr>
+            <w:r>
+              <w:t>Gelöst (</w:t>
+            </w:r>
+            <w:proofErr w:type="spellStart"/>
+            <w:r>
+              <w:t>Supprt</w:t>
+            </w:r>
+            <w:proofErr w:type="spellEnd"/>
+            <w:r>
+              <w:t>-Library geladen, Button-F</w:t>
+            </w:r>
+            <w:bookmarkStart w:id="0" w:name="_GoBack"/>
+            <w:bookmarkEnd w:id="0"/>
+            <w:r>
+              <w:t>unktion umgesetzt)</w:t>
+            </w:r>
+          </w:p>
+          <w:p>
+            <w:pPr>
+              <w:pStyle w:val="Listenabsatz"/>
+              <w:numPr>
+                <w:ilvl w:val="0"/>
+                <w:numId w:val="1"/>
+              </w:numPr>
+              <w:ind w:left="175" w:hanging="143"/>
+            </w:pPr>
+            <w:r>
+              <w:t xml:space="preserve">Overflow in der </w:t>
+            </w:r>
+            <w:proofErr w:type="spellStart"/>
+            <w:r>
+              <w:t>ActionBar</w:t>
+            </w:r>
+            <w:proofErr w:type="spellEnd"/>
+            <w:r>
+              <w:t xml:space="preserve"> funktioniert nicht</w:t>
+            </w:r>
+            <w:r>
+              <w:t xml:space="preserve"> (brauchen wir aber nicht unbedingt)</w:t>
+            </w:r>
+          </w:p>
           <w:p/>
         </w:tc>
       </w:tr>
       <w:tr>
         <w:tc>
           <w:tcPr>
-            <w:tcW w:w="1106" w:type="dxa"/>
-          </w:tcPr>
-          <w:p/>
-        </w:tc>
-        <w:tc>
-          <w:tcPr>
-            <w:tcW w:w="874" w:type="dxa"/>
-          </w:tcPr>
-          <w:p/>
-        </w:tc>
-        <w:tc>
-          <w:tcPr>
-            <w:tcW w:w="1020" w:type="dxa"/>
+            <w:tcW w:w="1129" w:type="dxa"/>
+          </w:tcPr>
+          <w:p/>
+        </w:tc>
+        <w:tc>
+          <w:tcPr>
+            <w:tcW w:w="851" w:type="dxa"/>
+          </w:tcPr>
+          <w:p/>
+        </w:tc>
+        <w:tc>
+          <w:tcPr>
+            <w:tcW w:w="1134" w:type="dxa"/>
           </w:tcPr>
           <w:p/>
         </w:tc>
@@ -1064,19 +1419,19 @@
       <w:tr>
         <w:tc>
           <w:tcPr>
-            <w:tcW w:w="1106" w:type="dxa"/>
-          </w:tcPr>
-          <w:p/>
-        </w:tc>
-        <w:tc>
-          <w:tcPr>
-            <w:tcW w:w="874" w:type="dxa"/>
-          </w:tcPr>
-          <w:p/>
-        </w:tc>
-        <w:tc>
-          <w:tcPr>
-            <w:tcW w:w="1020" w:type="dxa"/>
+            <w:tcW w:w="1129" w:type="dxa"/>
+          </w:tcPr>
+          <w:p/>
+        </w:tc>
+        <w:tc>
+          <w:tcPr>
+            <w:tcW w:w="851" w:type="dxa"/>
+          </w:tcPr>
+          <w:p/>
+        </w:tc>
+        <w:tc>
+          <w:tcPr>
+            <w:tcW w:w="1134" w:type="dxa"/>
           </w:tcPr>
           <w:p/>
         </w:tc>
@@ -1096,19 +1451,19 @@
       <w:tr>
         <w:tc>
           <w:tcPr>
-            <w:tcW w:w="1106" w:type="dxa"/>
-          </w:tcPr>
-          <w:p/>
-        </w:tc>
-        <w:tc>
-          <w:tcPr>
-            <w:tcW w:w="874" w:type="dxa"/>
-          </w:tcPr>
-          <w:p/>
-        </w:tc>
-        <w:tc>
-          <w:tcPr>
-            <w:tcW w:w="1020" w:type="dxa"/>
+            <w:tcW w:w="1129" w:type="dxa"/>
+          </w:tcPr>
+          <w:p/>
+        </w:tc>
+        <w:tc>
+          <w:tcPr>
+            <w:tcW w:w="851" w:type="dxa"/>
+          </w:tcPr>
+          <w:p/>
+        </w:tc>
+        <w:tc>
+          <w:tcPr>
+            <w:tcW w:w="1134" w:type="dxa"/>
           </w:tcPr>
           <w:p/>
         </w:tc>
@@ -1128,19 +1483,19 @@
       <w:tr>
         <w:tc>
           <w:tcPr>
-            <w:tcW w:w="1106" w:type="dxa"/>
-          </w:tcPr>
-          <w:p/>
-        </w:tc>
-        <w:tc>
-          <w:tcPr>
-            <w:tcW w:w="874" w:type="dxa"/>
-          </w:tcPr>
-          <w:p/>
-        </w:tc>
-        <w:tc>
-          <w:tcPr>
-            <w:tcW w:w="1020" w:type="dxa"/>
+            <w:tcW w:w="1129" w:type="dxa"/>
+          </w:tcPr>
+          <w:p/>
+        </w:tc>
+        <w:tc>
+          <w:tcPr>
+            <w:tcW w:w="851" w:type="dxa"/>
+          </w:tcPr>
+          <w:p/>
+        </w:tc>
+        <w:tc>
+          <w:tcPr>
+            <w:tcW w:w="1134" w:type="dxa"/>
           </w:tcPr>
           <w:p/>
         </w:tc>
@@ -1160,19 +1515,19 @@
       <w:tr>
         <w:tc>
           <w:tcPr>
-            <w:tcW w:w="1106" w:type="dxa"/>
-          </w:tcPr>
-          <w:p/>
-        </w:tc>
-        <w:tc>
-          <w:tcPr>
-            <w:tcW w:w="874" w:type="dxa"/>
-          </w:tcPr>
-          <w:p/>
-        </w:tc>
-        <w:tc>
-          <w:tcPr>
-            <w:tcW w:w="1020" w:type="dxa"/>
+            <w:tcW w:w="1129" w:type="dxa"/>
+          </w:tcPr>
+          <w:p/>
+        </w:tc>
+        <w:tc>
+          <w:tcPr>
+            <w:tcW w:w="851" w:type="dxa"/>
+          </w:tcPr>
+          <w:p/>
+        </w:tc>
+        <w:tc>
+          <w:tcPr>
+            <w:tcW w:w="1134" w:type="dxa"/>
           </w:tcPr>
           <w:p/>
         </w:tc>
@@ -1192,19 +1547,19 @@
       <w:tr>
         <w:tc>
           <w:tcPr>
-            <w:tcW w:w="1106" w:type="dxa"/>
-          </w:tcPr>
-          <w:p/>
-        </w:tc>
-        <w:tc>
-          <w:tcPr>
-            <w:tcW w:w="874" w:type="dxa"/>
-          </w:tcPr>
-          <w:p/>
-        </w:tc>
-        <w:tc>
-          <w:tcPr>
-            <w:tcW w:w="1020" w:type="dxa"/>
+            <w:tcW w:w="1129" w:type="dxa"/>
+          </w:tcPr>
+          <w:p/>
+        </w:tc>
+        <w:tc>
+          <w:tcPr>
+            <w:tcW w:w="851" w:type="dxa"/>
+          </w:tcPr>
+          <w:p/>
+        </w:tc>
+        <w:tc>
+          <w:tcPr>
+            <w:tcW w:w="1134" w:type="dxa"/>
           </w:tcPr>
           <w:p/>
         </w:tc>

</xml_diff>

<commit_message>
Liste zur Anzeige der Passwörter erweitert/ umgesetzt: - initiale Testdaten eingefügt - Daten editierbar gemacht - neue Passwörter werden in der temporären Liste auch gespeichert
ansonsten etwas Refactoring
</commit_message>
<xml_diff>
--- a/Notizen.docx
+++ b/Notizen.docx
@@ -380,7 +380,13 @@
         <w:rPr>
           <w:strike/>
         </w:rPr>
-        <w:t>Nach Eingabe d</w:t>
+        <w:t>N</w:t>
+      </w:r>
+      <w:r>
+        <w:rPr>
+          <w:strike/>
+        </w:rPr>
+        <w:t>ach Eingabe d</w:t>
       </w:r>
       <w:r>
         <w:rPr>
@@ -396,8 +402,14 @@
           <w:ilvl w:val="1"/>
           <w:numId w:val="1"/>
         </w:numPr>
-      </w:pPr>
-      <w:r>
+        <w:rPr>
+          <w:strike/>
+        </w:rPr>
+      </w:pPr>
+      <w:r>
+        <w:rPr>
+          <w:strike/>
+        </w:rPr>
         <w:t>Liste der Passwörter anzeigen</w:t>
       </w:r>
     </w:p>
@@ -450,9 +462,23 @@
           <w:ilvl w:val="1"/>
           <w:numId w:val="1"/>
         </w:numPr>
-      </w:pPr>
-      <w:r>
-        <w:t>Edit-Maske bei Tippen auf PW</w:t>
+        <w:rPr>
+          <w:strike/>
+        </w:rPr>
+      </w:pPr>
+      <w:r>
+        <w:rPr>
+          <w:strike/>
+        </w:rPr>
+        <w:t>Edit-Mas</w:t>
+      </w:r>
+      <w:bookmarkStart w:id="0" w:name="_GoBack"/>
+      <w:bookmarkEnd w:id="0"/>
+      <w:r>
+        <w:rPr>
+          <w:strike/>
+        </w:rPr>
+        <w:t>ke bei Tippen auf PW</w:t>
       </w:r>
     </w:p>
     <w:p>
@@ -1228,13 +1254,7 @@
               <w:rPr>
                 <w:lang w:val="en-US"/>
               </w:rPr>
-              <w:t>Copy-to-Clipboard-Button</w:t>
-            </w:r>
-            <w:r>
-              <w:rPr>
-                <w:lang w:val="en-US"/>
-              </w:rPr>
-              <w:t xml:space="preserve"> angelegt (funktionslos)</w:t>
+              <w:t>Copy-to-Clipboard-Button angelegt (funktionslos)</w:t>
             </w:r>
           </w:p>
           <w:p>
@@ -1349,12 +1369,7 @@
             </w:r>
             <w:proofErr w:type="spellEnd"/>
             <w:r>
-              <w:t>-Library geladen, Button-F</w:t>
-            </w:r>
-            <w:bookmarkStart w:id="0" w:name="_GoBack"/>
-            <w:bookmarkEnd w:id="0"/>
-            <w:r>
-              <w:t>unktion umgesetzt)</w:t>
+              <w:t>-Library geladen, Button-Funktion umgesetzt)</w:t>
             </w:r>
           </w:p>
           <w:p>
@@ -1375,10 +1390,7 @@
             </w:r>
             <w:proofErr w:type="spellEnd"/>
             <w:r>
-              <w:t xml:space="preserve"> funktioniert nicht</w:t>
-            </w:r>
-            <w:r>
-              <w:t xml:space="preserve"> (brauchen wir aber nicht unbedingt)</w:t>
+              <w:t xml:space="preserve"> funktioniert nicht (brauchen wir aber nicht unbedingt)</w:t>
             </w:r>
           </w:p>
           <w:p/>
@@ -1389,25 +1401,54 @@
           <w:tcPr>
             <w:tcW w:w="1129" w:type="dxa"/>
           </w:tcPr>
-          <w:p/>
+          <w:p>
+            <w:r>
+              <w:t>07.01.15</w:t>
+            </w:r>
+          </w:p>
         </w:tc>
         <w:tc>
           <w:tcPr>
             <w:tcW w:w="851" w:type="dxa"/>
           </w:tcPr>
-          <w:p/>
+          <w:p>
+            <w:proofErr w:type="spellStart"/>
+            <w:r>
+              <w:t>nfe</w:t>
+            </w:r>
+            <w:proofErr w:type="spellEnd"/>
+          </w:p>
         </w:tc>
         <w:tc>
           <w:tcPr>
             <w:tcW w:w="1134" w:type="dxa"/>
           </w:tcPr>
-          <w:p/>
+          <w:p>
+            <w:r>
+              <w:t>2 h</w:t>
+            </w:r>
+          </w:p>
         </w:tc>
         <w:tc>
           <w:tcPr>
             <w:tcW w:w="3340" w:type="dxa"/>
           </w:tcPr>
-          <w:p/>
+          <w:p>
+            <w:r>
+              <w:t xml:space="preserve">- </w:t>
+            </w:r>
+            <w:r>
+              <w:t>Liste der Passwörter anzeigen</w:t>
+            </w:r>
+          </w:p>
+          <w:p>
+            <w:r>
+              <w:t xml:space="preserve">- </w:t>
+            </w:r>
+            <w:r>
+              <w:t>Edit-Maske bei Tippen auf PW</w:t>
+            </w:r>
+          </w:p>
         </w:tc>
         <w:tc>
           <w:tcPr>

</xml_diff>

<commit_message>
Notizen um bereits geleistete Arbeit ergänzt
</commit_message>
<xml_diff>
--- a/Notizen.docx
+++ b/Notizen.docx
@@ -1,6 +1,6 @@
 
 <file path=word/document.xml><?xml version="1.0" encoding="utf-8"?>
-<w:document xmlns:wpc="http://schemas.microsoft.com/office/word/2010/wordprocessingCanvas" xmlns:mc="http://schemas.openxmlformats.org/markup-compatibility/2006" xmlns:o="urn:schemas-microsoft-com:office:office" xmlns:r="http://schemas.openxmlformats.org/officeDocument/2006/relationships" xmlns:m="http://schemas.openxmlformats.org/officeDocument/2006/math" xmlns:v="urn:schemas-microsoft-com:vml" xmlns:wp14="http://schemas.microsoft.com/office/word/2010/wordprocessingDrawing" xmlns:wp="http://schemas.openxmlformats.org/drawingml/2006/wordprocessingDrawing" xmlns:w10="urn:schemas-microsoft-com:office:word" xmlns:w="http://schemas.openxmlformats.org/wordprocessingml/2006/main" xmlns:w14="http://schemas.microsoft.com/office/word/2010/wordml" xmlns:w15="http://schemas.microsoft.com/office/word/2012/wordml" xmlns:wpg="http://schemas.microsoft.com/office/word/2010/wordprocessingGroup" xmlns:wpi="http://schemas.microsoft.com/office/word/2010/wordprocessingInk" xmlns:wne="http://schemas.microsoft.com/office/word/2006/wordml" xmlns:wps="http://schemas.microsoft.com/office/word/2010/wordprocessingShape" mc:Ignorable="w14 w15 wp14">
+<w:document xmlns:ve="http://schemas.openxmlformats.org/markup-compatibility/2006" xmlns:o="urn:schemas-microsoft-com:office:office" xmlns:r="http://schemas.openxmlformats.org/officeDocument/2006/relationships" xmlns:m="http://schemas.openxmlformats.org/officeDocument/2006/math" xmlns:v="urn:schemas-microsoft-com:vml" xmlns:wp="http://schemas.openxmlformats.org/drawingml/2006/wordprocessingDrawing" xmlns:w10="urn:schemas-microsoft-com:office:word" xmlns:w="http://schemas.openxmlformats.org/wordprocessingml/2006/main" xmlns:wne="http://schemas.microsoft.com/office/word/2006/wordml">
   <w:body>
     <w:p>
       <w:pPr>
@@ -718,10 +718,10 @@
     </w:p>
     <w:tbl>
       <w:tblPr>
-        <w:tblStyle w:val="Tabellenraster"/>
+        <w:tblStyle w:val="Tabellengitternetz"/>
         <w:tblW w:w="9572" w:type="dxa"/>
         <w:tblLayout w:type="fixed"/>
-        <w:tblLook w:val="04A0" w:firstRow="1" w:lastRow="0" w:firstColumn="1" w:lastColumn="0" w:noHBand="0" w:noVBand="1"/>
+        <w:tblLook w:val="04A0"/>
       </w:tblPr>
       <w:tblGrid>
         <w:gridCol w:w="1129"/>
@@ -869,7 +869,7 @@
           </w:tcPr>
           <w:p>
             <w:r>
-              <w:t>29.11.14</w:t>
+              <w:t>28.11.14</w:t>
             </w:r>
           </w:p>
         </w:tc>
@@ -878,28 +878,166 @@
             <w:tcW w:w="851" w:type="dxa"/>
           </w:tcPr>
           <w:p>
-            <w:r>
-              <w:t>Alle</w:t>
-            </w:r>
+            <w:proofErr w:type="spellStart"/>
+            <w:r>
+              <w:t>mkerk</w:t>
+            </w:r>
+            <w:proofErr w:type="spellEnd"/>
           </w:p>
         </w:tc>
         <w:tc>
           <w:tcPr>
             <w:tcW w:w="1134" w:type="dxa"/>
           </w:tcPr>
-          <w:p/>
+          <w:p>
+            <w:r>
+              <w:t>6</w:t>
+            </w:r>
+            <w:r>
+              <w:t xml:space="preserve"> h</w:t>
+            </w:r>
+          </w:p>
         </w:tc>
         <w:tc>
           <w:tcPr>
             <w:tcW w:w="3340" w:type="dxa"/>
           </w:tcPr>
-          <w:p/>
+          <w:p>
+            <w:pPr>
+              <w:rPr>
+                <w:rFonts w:ascii="Verdana" w:hAnsi="Verdana" w:cs="Verdana"/>
+                <w:color w:val="000000"/>
+                <w:sz w:val="16"/>
+                <w:szCs w:val="16"/>
+              </w:rPr>
+            </w:pPr>
+            <w:r>
+              <w:rPr>
+                <w:rFonts w:ascii="Verdana" w:hAnsi="Verdana" w:cs="Verdana"/>
+                <w:color w:val="000000"/>
+                <w:sz w:val="16"/>
+                <w:szCs w:val="16"/>
+              </w:rPr>
+              <w:t xml:space="preserve">- Grober Entwurf der </w:t>
+            </w:r>
+            <w:proofErr w:type="spellStart"/>
+            <w:r>
+              <w:rPr>
+                <w:rFonts w:ascii="Verdana" w:hAnsi="Verdana" w:cs="Verdana"/>
+                <w:color w:val="000000"/>
+                <w:sz w:val="16"/>
+                <w:szCs w:val="16"/>
+              </w:rPr>
+              <w:t>App</w:t>
+            </w:r>
+            <w:proofErr w:type="spellEnd"/>
+          </w:p>
+          <w:p>
+            <w:pPr>
+              <w:rPr>
+                <w:rFonts w:ascii="Verdana" w:hAnsi="Verdana" w:cs="Verdana"/>
+                <w:color w:val="000000"/>
+                <w:sz w:val="16"/>
+                <w:szCs w:val="16"/>
+              </w:rPr>
+            </w:pPr>
+            <w:r>
+              <w:rPr>
+                <w:rFonts w:ascii="Verdana" w:hAnsi="Verdana" w:cs="Verdana"/>
+                <w:color w:val="000000"/>
+                <w:sz w:val="16"/>
+                <w:szCs w:val="16"/>
+              </w:rPr>
+              <w:t>- Drei Layouts / Seiten erstellt (Master Passwort angeben, Hinterlegte Passwörter anschauen, Neue Passwörter hinzufügen)</w:t>
+            </w:r>
+          </w:p>
+          <w:p>
+            <w:r>
+              <w:rPr>
+                <w:rFonts w:ascii="Verdana" w:hAnsi="Verdana" w:cs="Verdana"/>
+                <w:color w:val="000000"/>
+                <w:sz w:val="16"/>
+                <w:szCs w:val="16"/>
+              </w:rPr>
+              <w:t>- Erste Funktionalität umgesetzt</w:t>
+            </w:r>
+          </w:p>
         </w:tc>
         <w:tc>
           <w:tcPr>
             <w:tcW w:w="3118" w:type="dxa"/>
           </w:tcPr>
-          <w:p/>
+          <w:p>
+            <w:r>
+              <w:rPr>
+                <w:rFonts w:ascii="Verdana" w:hAnsi="Verdana" w:cs="Verdana"/>
+                <w:color w:val="000000"/>
+                <w:sz w:val="16"/>
+                <w:szCs w:val="16"/>
+              </w:rPr>
+              <w:t xml:space="preserve">- </w:t>
+            </w:r>
+            <w:proofErr w:type="spellStart"/>
+            <w:r>
+              <w:rPr>
+                <w:rFonts w:ascii="Verdana" w:hAnsi="Verdana" w:cs="Verdana"/>
+                <w:color w:val="000000"/>
+                <w:sz w:val="16"/>
+                <w:szCs w:val="16"/>
+              </w:rPr>
+              <w:t>ToDo</w:t>
+            </w:r>
+            <w:proofErr w:type="spellEnd"/>
+            <w:r>
+              <w:rPr>
+                <w:rFonts w:ascii="Verdana" w:hAnsi="Verdana" w:cs="Verdana"/>
+                <w:color w:val="000000"/>
+                <w:sz w:val="16"/>
+                <w:szCs w:val="16"/>
+              </w:rPr>
+              <w:t xml:space="preserve">: Es treten </w:t>
+            </w:r>
+            <w:proofErr w:type="spellStart"/>
+            <w:r>
+              <w:rPr>
+                <w:rFonts w:ascii="Verdana" w:hAnsi="Verdana" w:cs="Verdana"/>
+                <w:color w:val="000000"/>
+                <w:sz w:val="16"/>
+                <w:szCs w:val="16"/>
+              </w:rPr>
+              <w:t>Exceptions</w:t>
+            </w:r>
+            <w:proofErr w:type="spellEnd"/>
+            <w:r>
+              <w:rPr>
+                <w:rFonts w:ascii="Verdana" w:hAnsi="Verdana" w:cs="Verdana"/>
+                <w:color w:val="000000"/>
+                <w:sz w:val="16"/>
+                <w:szCs w:val="16"/>
+              </w:rPr>
+              <w:t xml:space="preserve"> auf, weil Elemente im Formular nicht gefunden werden und deshalb null sind (</w:t>
+            </w:r>
+            <w:proofErr w:type="gramStart"/>
+            <w:r>
+              <w:rPr>
+                <w:rFonts w:ascii="Verdana" w:hAnsi="Verdana" w:cs="Verdana"/>
+                <w:color w:val="000000"/>
+                <w:sz w:val="16"/>
+                <w:szCs w:val="16"/>
+              </w:rPr>
+              <w:t>Beseitigen !</w:t>
+            </w:r>
+            <w:proofErr w:type="gramEnd"/>
+            <w:r>
+              <w:rPr>
+                <w:rFonts w:ascii="Verdana" w:hAnsi="Verdana" w:cs="Verdana"/>
+                <w:color w:val="000000"/>
+                <w:sz w:val="16"/>
+                <w:szCs w:val="16"/>
+              </w:rPr>
+              <w:t>)</w:t>
+            </w:r>
+          </w:p>
         </w:tc>
       </w:tr>
       <w:tr>
@@ -909,7 +1047,7 @@
           </w:tcPr>
           <w:p>
             <w:r>
-              <w:t>13.12.14</w:t>
+              <w:t>29.11.14</w:t>
             </w:r>
           </w:p>
         </w:tc>
@@ -947,7 +1085,11 @@
           <w:tcPr>
             <w:tcW w:w="1129" w:type="dxa"/>
           </w:tcPr>
-          <w:p/>
+          <w:p>
+            <w:r>
+              <w:t>02.12.14</w:t>
+            </w:r>
+          </w:p>
         </w:tc>
         <w:tc>
           <w:tcPr>
@@ -967,7 +1109,7 @@
           </w:tcPr>
           <w:p>
             <w:r>
-              <w:t>?</w:t>
+              <w:t>4 h</w:t>
             </w:r>
           </w:p>
         </w:tc>
@@ -975,21 +1117,75 @@
           <w:tcPr>
             <w:tcW w:w="3340" w:type="dxa"/>
           </w:tcPr>
-          <w:p/>
-          <w:p/>
-          <w:p>
-            <w:r>
-              <w:t>Erster Entwurf der App</w:t>
-            </w:r>
-          </w:p>
-          <w:p/>
-          <w:p/>
+          <w:p>
+            <w:r>
+              <w:rPr>
+                <w:rFonts w:ascii="Verdana" w:hAnsi="Verdana" w:cs="Verdana"/>
+                <w:color w:val="000000"/>
+                <w:sz w:val="16"/>
+                <w:szCs w:val="16"/>
+              </w:rPr>
+              <w:t xml:space="preserve">- Im vorherigen beschriebene </w:t>
+            </w:r>
+            <w:proofErr w:type="spellStart"/>
+            <w:r>
+              <w:rPr>
+                <w:rFonts w:ascii="Verdana" w:hAnsi="Verdana" w:cs="Verdana"/>
+                <w:color w:val="000000"/>
+                <w:sz w:val="16"/>
+                <w:szCs w:val="16"/>
+              </w:rPr>
+              <w:t>Exceptions</w:t>
+            </w:r>
+            <w:proofErr w:type="spellEnd"/>
+            <w:r>
+              <w:rPr>
+                <w:rFonts w:ascii="Verdana" w:hAnsi="Verdana" w:cs="Verdana"/>
+                <w:color w:val="000000"/>
+                <w:sz w:val="16"/>
+                <w:szCs w:val="16"/>
+              </w:rPr>
+              <w:t xml:space="preserve"> beseitigt</w:t>
+            </w:r>
+            <w:r>
+              <w:rPr>
+                <w:rFonts w:ascii="Verdana" w:hAnsi="Verdana" w:cs="Verdana"/>
+                <w:color w:val="000000"/>
+                <w:sz w:val="16"/>
+                <w:szCs w:val="16"/>
+              </w:rPr>
+              <w:br/>
+              <w:t>- Namensgebung der Elemente optimiert</w:t>
+            </w:r>
+            <w:r>
+              <w:rPr>
+                <w:rFonts w:ascii="Verdana" w:hAnsi="Verdana" w:cs="Verdana"/>
+                <w:color w:val="000000"/>
+                <w:sz w:val="16"/>
+                <w:szCs w:val="16"/>
+              </w:rPr>
+              <w:br/>
+              <w:t>- Abhängigkeiten der Elemente untereinander verändert</w:t>
+            </w:r>
+          </w:p>
         </w:tc>
         <w:tc>
           <w:tcPr>
             <w:tcW w:w="3118" w:type="dxa"/>
           </w:tcPr>
-          <w:p/>
+          <w:p>
+            <w:r>
+              <w:t xml:space="preserve">- Die erste Version der </w:t>
+            </w:r>
+            <w:proofErr w:type="spellStart"/>
+            <w:r>
+              <w:t>App</w:t>
+            </w:r>
+            <w:proofErr w:type="spellEnd"/>
+            <w:r>
+              <w:t xml:space="preserve"> ist nun lauffähig</w:t>
+            </w:r>
+          </w:p>
         </w:tc>
       </w:tr>
       <w:tr>
@@ -999,6 +1195,46 @@
           </w:tcPr>
           <w:p>
             <w:r>
+              <w:t>13.12.14</w:t>
+            </w:r>
+          </w:p>
+        </w:tc>
+        <w:tc>
+          <w:tcPr>
+            <w:tcW w:w="851" w:type="dxa"/>
+          </w:tcPr>
+          <w:p>
+            <w:r>
+              <w:t>Alle</w:t>
+            </w:r>
+          </w:p>
+        </w:tc>
+        <w:tc>
+          <w:tcPr>
+            <w:tcW w:w="1134" w:type="dxa"/>
+          </w:tcPr>
+          <w:p/>
+        </w:tc>
+        <w:tc>
+          <w:tcPr>
+            <w:tcW w:w="3340" w:type="dxa"/>
+          </w:tcPr>
+          <w:p/>
+        </w:tc>
+        <w:tc>
+          <w:tcPr>
+            <w:tcW w:w="3118" w:type="dxa"/>
+          </w:tcPr>
+          <w:p/>
+        </w:tc>
+      </w:tr>
+      <w:tr>
+        <w:tc>
+          <w:tcPr>
+            <w:tcW w:w="1129" w:type="dxa"/>
+          </w:tcPr>
+          <w:p>
+            <w:r>
               <w:t>02.01.15</w:t>
             </w:r>
           </w:p>
@@ -1021,10 +1257,7 @@
           </w:tcPr>
           <w:p>
             <w:r>
-              <w:t>8</w:t>
-            </w:r>
-            <w:r>
-              <w:t xml:space="preserve"> h</w:t>
+              <w:t>8 h</w:t>
             </w:r>
           </w:p>
         </w:tc>
@@ -1435,18 +1668,12 @@
           </w:tcPr>
           <w:p>
             <w:r>
-              <w:t xml:space="preserve">- </w:t>
-            </w:r>
-            <w:r>
-              <w:t>Liste der Passwörter anzeigen</w:t>
-            </w:r>
-          </w:p>
-          <w:p>
-            <w:r>
-              <w:t xml:space="preserve">- </w:t>
-            </w:r>
-            <w:r>
-              <w:t>Edit-Maske bei Tippen auf PW</w:t>
+              <w:t>- Liste der Passwörter anzeigen</w:t>
+            </w:r>
+          </w:p>
+          <w:p>
+            <w:r>
+              <w:t>- Edit-Maske bei Tippen auf PW</w:t>
             </w:r>
           </w:p>
         </w:tc>
@@ -1635,7 +1862,7 @@
 </file>
 
 <file path=word/numbering.xml><?xml version="1.0" encoding="utf-8"?>
-<w:numbering xmlns:wpc="http://schemas.microsoft.com/office/word/2010/wordprocessingCanvas" xmlns:mc="http://schemas.openxmlformats.org/markup-compatibility/2006" xmlns:o="urn:schemas-microsoft-com:office:office" xmlns:r="http://schemas.openxmlformats.org/officeDocument/2006/relationships" xmlns:m="http://schemas.openxmlformats.org/officeDocument/2006/math" xmlns:v="urn:schemas-microsoft-com:vml" xmlns:wp14="http://schemas.microsoft.com/office/word/2010/wordprocessingDrawing" xmlns:wp="http://schemas.openxmlformats.org/drawingml/2006/wordprocessingDrawing" xmlns:w10="urn:schemas-microsoft-com:office:word" xmlns:w="http://schemas.openxmlformats.org/wordprocessingml/2006/main" xmlns:w14="http://schemas.microsoft.com/office/word/2010/wordml" xmlns:w15="http://schemas.microsoft.com/office/word/2012/wordml" xmlns:wpg="http://schemas.microsoft.com/office/word/2010/wordprocessingGroup" xmlns:wpi="http://schemas.microsoft.com/office/word/2010/wordprocessingInk" xmlns:wne="http://schemas.microsoft.com/office/word/2006/wordml" xmlns:wps="http://schemas.microsoft.com/office/word/2010/wordprocessingShape" mc:Ignorable="w14 w15 wp14">
+<w:numbering xmlns:ve="http://schemas.openxmlformats.org/markup-compatibility/2006" xmlns:o="urn:schemas-microsoft-com:office:office" xmlns:r="http://schemas.openxmlformats.org/officeDocument/2006/relationships" xmlns:m="http://schemas.openxmlformats.org/officeDocument/2006/math" xmlns:v="urn:schemas-microsoft-com:vml" xmlns:wp="http://schemas.openxmlformats.org/drawingml/2006/wordprocessingDrawing" xmlns:w10="urn:schemas-microsoft-com:office:word" xmlns:w="http://schemas.openxmlformats.org/wordprocessingml/2006/main" xmlns:wne="http://schemas.microsoft.com/office/word/2006/wordml">
   <w:abstractNum w:abstractNumId="0">
     <w:nsid w:val="498F2F9A"/>
     <w:multiLevelType w:val="hybridMultilevel"/>
@@ -1871,7 +2098,7 @@
 </file>
 
 <file path=word/styles.xml><?xml version="1.0" encoding="utf-8"?>
-<w:styles xmlns:mc="http://schemas.openxmlformats.org/markup-compatibility/2006" xmlns:r="http://schemas.openxmlformats.org/officeDocument/2006/relationships" xmlns:w="http://schemas.openxmlformats.org/wordprocessingml/2006/main" xmlns:w14="http://schemas.microsoft.com/office/word/2010/wordml" xmlns:w15="http://schemas.microsoft.com/office/word/2012/wordml" mc:Ignorable="w14 w15">
+<w:styles xmlns:r="http://schemas.openxmlformats.org/officeDocument/2006/relationships" xmlns:w="http://schemas.openxmlformats.org/wordprocessingml/2006/main">
   <w:docDefaults>
     <w:rPrDefault>
       <w:rPr>
@@ -1887,378 +2114,144 @@
       </w:pPr>
     </w:pPrDefault>
   </w:docDefaults>
-  <w:latentStyles w:defLockedState="0" w:defUIPriority="99" w:defSemiHidden="0" w:defUnhideWhenUsed="0" w:defQFormat="0" w:count="371">
-    <w:lsdException w:name="Normal" w:uiPriority="0" w:qFormat="1"/>
-    <w:lsdException w:name="heading 1" w:uiPriority="9" w:qFormat="1"/>
-    <w:lsdException w:name="heading 2" w:semiHidden="1" w:uiPriority="9" w:unhideWhenUsed="1" w:qFormat="1"/>
-    <w:lsdException w:name="heading 3" w:semiHidden="1" w:uiPriority="9" w:unhideWhenUsed="1" w:qFormat="1"/>
-    <w:lsdException w:name="heading 4" w:semiHidden="1" w:uiPriority="9" w:unhideWhenUsed="1" w:qFormat="1"/>
-    <w:lsdException w:name="heading 5" w:semiHidden="1" w:uiPriority="9" w:unhideWhenUsed="1" w:qFormat="1"/>
-    <w:lsdException w:name="heading 6" w:semiHidden="1" w:uiPriority="9" w:unhideWhenUsed="1" w:qFormat="1"/>
-    <w:lsdException w:name="heading 7" w:semiHidden="1" w:uiPriority="9" w:unhideWhenUsed="1" w:qFormat="1"/>
-    <w:lsdException w:name="heading 8" w:semiHidden="1" w:uiPriority="9" w:unhideWhenUsed="1" w:qFormat="1"/>
-    <w:lsdException w:name="heading 9" w:semiHidden="1" w:uiPriority="9" w:unhideWhenUsed="1" w:qFormat="1"/>
-    <w:lsdException w:name="index 1" w:semiHidden="1" w:unhideWhenUsed="1"/>
-    <w:lsdException w:name="index 2" w:semiHidden="1" w:unhideWhenUsed="1"/>
-    <w:lsdException w:name="index 3" w:semiHidden="1" w:unhideWhenUsed="1"/>
-    <w:lsdException w:name="index 4" w:semiHidden="1" w:unhideWhenUsed="1"/>
-    <w:lsdException w:name="index 5" w:semiHidden="1" w:unhideWhenUsed="1"/>
-    <w:lsdException w:name="index 6" w:semiHidden="1" w:unhideWhenUsed="1"/>
-    <w:lsdException w:name="index 7" w:semiHidden="1" w:unhideWhenUsed="1"/>
-    <w:lsdException w:name="index 8" w:semiHidden="1" w:unhideWhenUsed="1"/>
-    <w:lsdException w:name="index 9" w:semiHidden="1" w:unhideWhenUsed="1"/>
-    <w:lsdException w:name="toc 1" w:semiHidden="1" w:uiPriority="39" w:unhideWhenUsed="1"/>
-    <w:lsdException w:name="toc 2" w:semiHidden="1" w:uiPriority="39" w:unhideWhenUsed="1"/>
-    <w:lsdException w:name="toc 3" w:semiHidden="1" w:uiPriority="39" w:unhideWhenUsed="1"/>
-    <w:lsdException w:name="toc 4" w:semiHidden="1" w:uiPriority="39" w:unhideWhenUsed="1"/>
-    <w:lsdException w:name="toc 5" w:semiHidden="1" w:uiPriority="39" w:unhideWhenUsed="1"/>
-    <w:lsdException w:name="toc 6" w:semiHidden="1" w:uiPriority="39" w:unhideWhenUsed="1"/>
-    <w:lsdException w:name="toc 7" w:semiHidden="1" w:uiPriority="39" w:unhideWhenUsed="1"/>
-    <w:lsdException w:name="toc 8" w:semiHidden="1" w:uiPriority="39" w:unhideWhenUsed="1"/>
-    <w:lsdException w:name="toc 9" w:semiHidden="1" w:uiPriority="39" w:unhideWhenUsed="1"/>
-    <w:lsdException w:name="Normal Indent" w:semiHidden="1" w:unhideWhenUsed="1"/>
-    <w:lsdException w:name="footnote text" w:semiHidden="1" w:unhideWhenUsed="1"/>
-    <w:lsdException w:name="annotation text" w:semiHidden="1" w:unhideWhenUsed="1"/>
-    <w:lsdException w:name="header" w:semiHidden="1" w:unhideWhenUsed="1"/>
-    <w:lsdException w:name="footer" w:semiHidden="1" w:unhideWhenUsed="1"/>
-    <w:lsdException w:name="index heading" w:semiHidden="1" w:unhideWhenUsed="1"/>
-    <w:lsdException w:name="caption" w:semiHidden="1" w:uiPriority="35" w:unhideWhenUsed="1" w:qFormat="1"/>
-    <w:lsdException w:name="table of figures" w:semiHidden="1" w:unhideWhenUsed="1"/>
-    <w:lsdException w:name="envelope address" w:semiHidden="1" w:unhideWhenUsed="1"/>
-    <w:lsdException w:name="envelope return" w:semiHidden="1" w:unhideWhenUsed="1"/>
-    <w:lsdException w:name="footnote reference" w:semiHidden="1" w:unhideWhenUsed="1"/>
-    <w:lsdException w:name="annotation reference" w:semiHidden="1" w:unhideWhenUsed="1"/>
-    <w:lsdException w:name="line number" w:semiHidden="1" w:unhideWhenUsed="1"/>
-    <w:lsdException w:name="page number" w:semiHidden="1" w:unhideWhenUsed="1"/>
-    <w:lsdException w:name="endnote reference" w:semiHidden="1" w:unhideWhenUsed="1"/>
-    <w:lsdException w:name="endnote text" w:semiHidden="1" w:unhideWhenUsed="1"/>
-    <w:lsdException w:name="table of authorities" w:semiHidden="1" w:unhideWhenUsed="1"/>
-    <w:lsdException w:name="macro" w:semiHidden="1" w:unhideWhenUsed="1"/>
-    <w:lsdException w:name="toa heading" w:semiHidden="1" w:unhideWhenUsed="1"/>
-    <w:lsdException w:name="List" w:semiHidden="1" w:unhideWhenUsed="1"/>
-    <w:lsdException w:name="List Bullet" w:semiHidden="1" w:unhideWhenUsed="1"/>
-    <w:lsdException w:name="List Number" w:semiHidden="1" w:unhideWhenUsed="1"/>
-    <w:lsdException w:name="List 2" w:semiHidden="1" w:unhideWhenUsed="1"/>
-    <w:lsdException w:name="List 3" w:semiHidden="1" w:unhideWhenUsed="1"/>
-    <w:lsdException w:name="List 4" w:semiHidden="1" w:unhideWhenUsed="1"/>
-    <w:lsdException w:name="List 5" w:semiHidden="1" w:unhideWhenUsed="1"/>
-    <w:lsdException w:name="List Bullet 2" w:semiHidden="1" w:unhideWhenUsed="1"/>
-    <w:lsdException w:name="List Bullet 3" w:semiHidden="1" w:unhideWhenUsed="1"/>
-    <w:lsdException w:name="List Bullet 4" w:semiHidden="1" w:unhideWhenUsed="1"/>
-    <w:lsdException w:name="List Bullet 5" w:semiHidden="1" w:unhideWhenUsed="1"/>
-    <w:lsdException w:name="List Number 2" w:semiHidden="1" w:unhideWhenUsed="1"/>
-    <w:lsdException w:name="List Number 3" w:semiHidden="1" w:unhideWhenUsed="1"/>
-    <w:lsdException w:name="List Number 4" w:semiHidden="1" w:unhideWhenUsed="1"/>
-    <w:lsdException w:name="List Number 5" w:semiHidden="1" w:unhideWhenUsed="1"/>
-    <w:lsdException w:name="Title" w:uiPriority="10" w:qFormat="1"/>
-    <w:lsdException w:name="Closing" w:semiHidden="1" w:unhideWhenUsed="1"/>
-    <w:lsdException w:name="Signature" w:semiHidden="1" w:unhideWhenUsed="1"/>
-    <w:lsdException w:name="Default Paragraph Font" w:semiHidden="1" w:uiPriority="1" w:unhideWhenUsed="1"/>
-    <w:lsdException w:name="Body Text" w:semiHidden="1" w:unhideWhenUsed="1"/>
-    <w:lsdException w:name="Body Text Indent" w:semiHidden="1" w:unhideWhenUsed="1"/>
-    <w:lsdException w:name="List Continue" w:semiHidden="1" w:unhideWhenUsed="1"/>
-    <w:lsdException w:name="List Continue 2" w:semiHidden="1" w:unhideWhenUsed="1"/>
-    <w:lsdException w:name="List Continue 3" w:semiHidden="1" w:unhideWhenUsed="1"/>
-    <w:lsdException w:name="List Continue 4" w:semiHidden="1" w:unhideWhenUsed="1"/>
-    <w:lsdException w:name="List Continue 5" w:semiHidden="1" w:unhideWhenUsed="1"/>
-    <w:lsdException w:name="Message Header" w:semiHidden="1" w:unhideWhenUsed="1"/>
-    <w:lsdException w:name="Subtitle" w:uiPriority="11" w:qFormat="1"/>
-    <w:lsdException w:name="Salutation" w:semiHidden="1" w:unhideWhenUsed="1"/>
-    <w:lsdException w:name="Date" w:semiHidden="1" w:unhideWhenUsed="1"/>
-    <w:lsdException w:name="Body Text First Indent" w:semiHidden="1" w:unhideWhenUsed="1"/>
-    <w:lsdException w:name="Body Text First Indent 2" w:semiHidden="1" w:unhideWhenUsed="1"/>
-    <w:lsdException w:name="Note Heading" w:semiHidden="1" w:unhideWhenUsed="1"/>
-    <w:lsdException w:name="Body Text 2" w:semiHidden="1" w:unhideWhenUsed="1"/>
-    <w:lsdException w:name="Body Text 3" w:semiHidden="1" w:unhideWhenUsed="1"/>
-    <w:lsdException w:name="Body Text Indent 2" w:semiHidden="1" w:unhideWhenUsed="1"/>
-    <w:lsdException w:name="Body Text Indent 3" w:semiHidden="1" w:unhideWhenUsed="1"/>
-    <w:lsdException w:name="Block Text" w:semiHidden="1" w:unhideWhenUsed="1"/>
-    <w:lsdException w:name="Hyperlink" w:semiHidden="1" w:unhideWhenUsed="1"/>
-    <w:lsdException w:name="FollowedHyperlink" w:semiHidden="1" w:unhideWhenUsed="1"/>
-    <w:lsdException w:name="Strong" w:uiPriority="22" w:qFormat="1"/>
-    <w:lsdException w:name="Emphasis" w:uiPriority="20" w:qFormat="1"/>
-    <w:lsdException w:name="Document Map" w:semiHidden="1" w:unhideWhenUsed="1"/>
-    <w:lsdException w:name="Plain Text" w:semiHidden="1" w:unhideWhenUsed="1"/>
-    <w:lsdException w:name="E-mail Signature" w:semiHidden="1" w:unhideWhenUsed="1"/>
-    <w:lsdException w:name="HTML Top of Form" w:semiHidden="1" w:unhideWhenUsed="1"/>
-    <w:lsdException w:name="HTML Bottom of Form" w:semiHidden="1" w:unhideWhenUsed="1"/>
-    <w:lsdException w:name="Normal (Web)" w:semiHidden="1" w:unhideWhenUsed="1"/>
-    <w:lsdException w:name="HTML Acronym" w:semiHidden="1" w:unhideWhenUsed="1"/>
-    <w:lsdException w:name="HTML Address" w:semiHidden="1" w:unhideWhenUsed="1"/>
-    <w:lsdException w:name="HTML Cite" w:semiHidden="1" w:unhideWhenUsed="1"/>
-    <w:lsdException w:name="HTML Code" w:semiHidden="1" w:unhideWhenUsed="1"/>
-    <w:lsdException w:name="HTML Definition" w:semiHidden="1" w:unhideWhenUsed="1"/>
-    <w:lsdException w:name="HTML Keyboard" w:semiHidden="1" w:unhideWhenUsed="1"/>
-    <w:lsdException w:name="HTML Preformatted" w:semiHidden="1" w:unhideWhenUsed="1"/>
-    <w:lsdException w:name="HTML Sample" w:semiHidden="1" w:unhideWhenUsed="1"/>
-    <w:lsdException w:name="HTML Typewriter" w:semiHidden="1" w:unhideWhenUsed="1"/>
-    <w:lsdException w:name="HTML Variable" w:semiHidden="1" w:unhideWhenUsed="1"/>
-    <w:lsdException w:name="Normal Table" w:semiHidden="1" w:unhideWhenUsed="1"/>
-    <w:lsdException w:name="annotation subject" w:semiHidden="1" w:unhideWhenUsed="1"/>
-    <w:lsdException w:name="No List" w:semiHidden="1" w:unhideWhenUsed="1"/>
-    <w:lsdException w:name="Outline List 1" w:semiHidden="1" w:unhideWhenUsed="1"/>
-    <w:lsdException w:name="Outline List 2" w:semiHidden="1" w:unhideWhenUsed="1"/>
-    <w:lsdException w:name="Outline List 3" w:semiHidden="1" w:unhideWhenUsed="1"/>
-    <w:lsdException w:name="Table Simple 1" w:semiHidden="1" w:unhideWhenUsed="1"/>
-    <w:lsdException w:name="Table Simple 2" w:semiHidden="1" w:unhideWhenUsed="1"/>
-    <w:lsdException w:name="Table Simple 3" w:semiHidden="1" w:unhideWhenUsed="1"/>
-    <w:lsdException w:name="Table Classic 1" w:semiHidden="1" w:unhideWhenUsed="1"/>
-    <w:lsdException w:name="Table Classic 2" w:semiHidden="1" w:unhideWhenUsed="1"/>
-    <w:lsdException w:name="Table Classic 3" w:semiHidden="1" w:unhideWhenUsed="1"/>
-    <w:lsdException w:name="Table Classic 4" w:semiHidden="1" w:unhideWhenUsed="1"/>
-    <w:lsdException w:name="Table Colorful 1" w:semiHidden="1" w:unhideWhenUsed="1"/>
-    <w:lsdException w:name="Table Colorful 2" w:semiHidden="1" w:unhideWhenUsed="1"/>
-    <w:lsdException w:name="Table Colorful 3" w:semiHidden="1" w:unhideWhenUsed="1"/>
-    <w:lsdException w:name="Table Columns 1" w:semiHidden="1" w:unhideWhenUsed="1"/>
-    <w:lsdException w:name="Table Columns 2" w:semiHidden="1" w:unhideWhenUsed="1"/>
-    <w:lsdException w:name="Table Columns 3" w:semiHidden="1" w:unhideWhenUsed="1"/>
-    <w:lsdException w:name="Table Columns 4" w:semiHidden="1" w:unhideWhenUsed="1"/>
-    <w:lsdException w:name="Table Columns 5" w:semiHidden="1" w:unhideWhenUsed="1"/>
-    <w:lsdException w:name="Table Grid 1" w:semiHidden="1" w:unhideWhenUsed="1"/>
-    <w:lsdException w:name="Table Grid 2" w:semiHidden="1" w:unhideWhenUsed="1"/>
-    <w:lsdException w:name="Table Grid 3" w:semiHidden="1" w:unhideWhenUsed="1"/>
-    <w:lsdException w:name="Table Grid 4" w:semiHidden="1" w:unhideWhenUsed="1"/>
-    <w:lsdException w:name="Table Grid 5" w:semiHidden="1" w:unhideWhenUsed="1"/>
-    <w:lsdException w:name="Table Grid 6" w:semiHidden="1" w:unhideWhenUsed="1"/>
-    <w:lsdException w:name="Table Grid 7" w:semiHidden="1" w:unhideWhenUsed="1"/>
-    <w:lsdException w:name="Table Grid 8" w:semiHidden="1" w:unhideWhenUsed="1"/>
-    <w:lsdException w:name="Table List 1" w:semiHidden="1" w:unhideWhenUsed="1"/>
-    <w:lsdException w:name="Table List 2" w:semiHidden="1" w:unhideWhenUsed="1"/>
-    <w:lsdException w:name="Table List 3" w:semiHidden="1" w:unhideWhenUsed="1"/>
-    <w:lsdException w:name="Table List 4" w:semiHidden="1" w:unhideWhenUsed="1"/>
-    <w:lsdException w:name="Table List 5" w:semiHidden="1" w:unhideWhenUsed="1"/>
-    <w:lsdException w:name="Table List 6" w:semiHidden="1" w:unhideWhenUsed="1"/>
-    <w:lsdException w:name="Table List 7" w:semiHidden="1" w:unhideWhenUsed="1"/>
-    <w:lsdException w:name="Table List 8" w:semiHidden="1" w:unhideWhenUsed="1"/>
-    <w:lsdException w:name="Table 3D effects 1" w:semiHidden="1" w:unhideWhenUsed="1"/>
-    <w:lsdException w:name="Table 3D effects 2" w:semiHidden="1" w:unhideWhenUsed="1"/>
-    <w:lsdException w:name="Table 3D effects 3" w:semiHidden="1" w:unhideWhenUsed="1"/>
-    <w:lsdException w:name="Table Contemporary" w:semiHidden="1" w:unhideWhenUsed="1"/>
-    <w:lsdException w:name="Table Elegant" w:semiHidden="1" w:unhideWhenUsed="1"/>
-    <w:lsdException w:name="Table Professional" w:semiHidden="1" w:unhideWhenUsed="1"/>
-    <w:lsdException w:name="Table Subtle 1" w:semiHidden="1" w:unhideWhenUsed="1"/>
-    <w:lsdException w:name="Table Subtle 2" w:semiHidden="1" w:unhideWhenUsed="1"/>
-    <w:lsdException w:name="Table Web 1" w:semiHidden="1" w:unhideWhenUsed="1"/>
-    <w:lsdException w:name="Table Web 2" w:semiHidden="1" w:unhideWhenUsed="1"/>
-    <w:lsdException w:name="Table Web 3" w:semiHidden="1" w:unhideWhenUsed="1"/>
-    <w:lsdException w:name="Balloon Text" w:semiHidden="1" w:unhideWhenUsed="1"/>
-    <w:lsdException w:name="Table Grid" w:uiPriority="39"/>
-    <w:lsdException w:name="Table Theme" w:semiHidden="1" w:unhideWhenUsed="1"/>
-    <w:lsdException w:name="Placeholder Text" w:semiHidden="1"/>
-    <w:lsdException w:name="No Spacing" w:uiPriority="1" w:qFormat="1"/>
-    <w:lsdException w:name="Light Shading" w:uiPriority="60"/>
-    <w:lsdException w:name="Light List" w:uiPriority="61"/>
-    <w:lsdException w:name="Light Grid" w:uiPriority="62"/>
-    <w:lsdException w:name="Medium Shading 1" w:uiPriority="63"/>
-    <w:lsdException w:name="Medium Shading 2" w:uiPriority="64"/>
-    <w:lsdException w:name="Medium List 1" w:uiPriority="65"/>
-    <w:lsdException w:name="Medium List 2" w:uiPriority="66"/>
-    <w:lsdException w:name="Medium Grid 1" w:uiPriority="67"/>
-    <w:lsdException w:name="Medium Grid 2" w:uiPriority="68"/>
-    <w:lsdException w:name="Medium Grid 3" w:uiPriority="69"/>
-    <w:lsdException w:name="Dark List" w:uiPriority="70"/>
-    <w:lsdException w:name="Colorful Shading" w:uiPriority="71"/>
-    <w:lsdException w:name="Colorful List" w:uiPriority="72"/>
-    <w:lsdException w:name="Colorful Grid" w:uiPriority="73"/>
-    <w:lsdException w:name="Light Shading Accent 1" w:uiPriority="60"/>
-    <w:lsdException w:name="Light List Accent 1" w:uiPriority="61"/>
-    <w:lsdException w:name="Light Grid Accent 1" w:uiPriority="62"/>
-    <w:lsdException w:name="Medium Shading 1 Accent 1" w:uiPriority="63"/>
-    <w:lsdException w:name="Medium Shading 2 Accent 1" w:uiPriority="64"/>
-    <w:lsdException w:name="Medium List 1 Accent 1" w:uiPriority="65"/>
-    <w:lsdException w:name="Revision" w:semiHidden="1"/>
-    <w:lsdException w:name="List Paragraph" w:uiPriority="34" w:qFormat="1"/>
-    <w:lsdException w:name="Quote" w:uiPriority="29" w:qFormat="1"/>
-    <w:lsdException w:name="Intense Quote" w:uiPriority="30" w:qFormat="1"/>
-    <w:lsdException w:name="Medium List 2 Accent 1" w:uiPriority="66"/>
-    <w:lsdException w:name="Medium Grid 1 Accent 1" w:uiPriority="67"/>
-    <w:lsdException w:name="Medium Grid 2 Accent 1" w:uiPriority="68"/>
-    <w:lsdException w:name="Medium Grid 3 Accent 1" w:uiPriority="69"/>
-    <w:lsdException w:name="Dark List Accent 1" w:uiPriority="70"/>
-    <w:lsdException w:name="Colorful Shading Accent 1" w:uiPriority="71"/>
-    <w:lsdException w:name="Colorful List Accent 1" w:uiPriority="72"/>
-    <w:lsdException w:name="Colorful Grid Accent 1" w:uiPriority="73"/>
-    <w:lsdException w:name="Light Shading Accent 2" w:uiPriority="60"/>
-    <w:lsdException w:name="Light List Accent 2" w:uiPriority="61"/>
-    <w:lsdException w:name="Light Grid Accent 2" w:uiPriority="62"/>
-    <w:lsdException w:name="Medium Shading 1 Accent 2" w:uiPriority="63"/>
-    <w:lsdException w:name="Medium Shading 2 Accent 2" w:uiPriority="64"/>
-    <w:lsdException w:name="Medium List 1 Accent 2" w:uiPriority="65"/>
-    <w:lsdException w:name="Medium List 2 Accent 2" w:uiPriority="66"/>
-    <w:lsdException w:name="Medium Grid 1 Accent 2" w:uiPriority="67"/>
-    <w:lsdException w:name="Medium Grid 2 Accent 2" w:uiPriority="68"/>
-    <w:lsdException w:name="Medium Grid 3 Accent 2" w:uiPriority="69"/>
-    <w:lsdException w:name="Dark List Accent 2" w:uiPriority="70"/>
-    <w:lsdException w:name="Colorful Shading Accent 2" w:uiPriority="71"/>
-    <w:lsdException w:name="Colorful List Accent 2" w:uiPriority="72"/>
-    <w:lsdException w:name="Colorful Grid Accent 2" w:uiPriority="73"/>
-    <w:lsdException w:name="Light Shading Accent 3" w:uiPriority="60"/>
-    <w:lsdException w:name="Light List Accent 3" w:uiPriority="61"/>
-    <w:lsdException w:name="Light Grid Accent 3" w:uiPriority="62"/>
-    <w:lsdException w:name="Medium Shading 1 Accent 3" w:uiPriority="63"/>
-    <w:lsdException w:name="Medium Shading 2 Accent 3" w:uiPriority="64"/>
-    <w:lsdException w:name="Medium List 1 Accent 3" w:uiPriority="65"/>
-    <w:lsdException w:name="Medium List 2 Accent 3" w:uiPriority="66"/>
-    <w:lsdException w:name="Medium Grid 1 Accent 3" w:uiPriority="67"/>
-    <w:lsdException w:name="Medium Grid 2 Accent 3" w:uiPriority="68"/>
-    <w:lsdException w:name="Medium Grid 3 Accent 3" w:uiPriority="69"/>
-    <w:lsdException w:name="Dark List Accent 3" w:uiPriority="70"/>
-    <w:lsdException w:name="Colorful Shading Accent 3" w:uiPriority="71"/>
-    <w:lsdException w:name="Colorful List Accent 3" w:uiPriority="72"/>
-    <w:lsdException w:name="Colorful Grid Accent 3" w:uiPriority="73"/>
-    <w:lsdException w:name="Light Shading Accent 4" w:uiPriority="60"/>
-    <w:lsdException w:name="Light List Accent 4" w:uiPriority="61"/>
-    <w:lsdException w:name="Light Grid Accent 4" w:uiPriority="62"/>
-    <w:lsdException w:name="Medium Shading 1 Accent 4" w:uiPriority="63"/>
-    <w:lsdException w:name="Medium Shading 2 Accent 4" w:uiPriority="64"/>
-    <w:lsdException w:name="Medium List 1 Accent 4" w:uiPriority="65"/>
-    <w:lsdException w:name="Medium List 2 Accent 4" w:uiPriority="66"/>
-    <w:lsdException w:name="Medium Grid 1 Accent 4" w:uiPriority="67"/>
-    <w:lsdException w:name="Medium Grid 2 Accent 4" w:uiPriority="68"/>
-    <w:lsdException w:name="Medium Grid 3 Accent 4" w:uiPriority="69"/>
-    <w:lsdException w:name="Dark List Accent 4" w:uiPriority="70"/>
-    <w:lsdException w:name="Colorful Shading Accent 4" w:uiPriority="71"/>
-    <w:lsdException w:name="Colorful List Accent 4" w:uiPriority="72"/>
-    <w:lsdException w:name="Colorful Grid Accent 4" w:uiPriority="73"/>
-    <w:lsdException w:name="Light Shading Accent 5" w:uiPriority="60"/>
-    <w:lsdException w:name="Light List Accent 5" w:uiPriority="61"/>
-    <w:lsdException w:name="Light Grid Accent 5" w:uiPriority="62"/>
-    <w:lsdException w:name="Medium Shading 1 Accent 5" w:uiPriority="63"/>
-    <w:lsdException w:name="Medium Shading 2 Accent 5" w:uiPriority="64"/>
-    <w:lsdException w:name="Medium List 1 Accent 5" w:uiPriority="65"/>
-    <w:lsdException w:name="Medium List 2 Accent 5" w:uiPriority="66"/>
-    <w:lsdException w:name="Medium Grid 1 Accent 5" w:uiPriority="67"/>
-    <w:lsdException w:name="Medium Grid 2 Accent 5" w:uiPriority="68"/>
-    <w:lsdException w:name="Medium Grid 3 Accent 5" w:uiPriority="69"/>
-    <w:lsdException w:name="Dark List Accent 5" w:uiPriority="70"/>
-    <w:lsdException w:name="Colorful Shading Accent 5" w:uiPriority="71"/>
-    <w:lsdException w:name="Colorful List Accent 5" w:uiPriority="72"/>
-    <w:lsdException w:name="Colorful Grid Accent 5" w:uiPriority="73"/>
-    <w:lsdException w:name="Light Shading Accent 6" w:uiPriority="60"/>
-    <w:lsdException w:name="Light List Accent 6" w:uiPriority="61"/>
-    <w:lsdException w:name="Light Grid Accent 6" w:uiPriority="62"/>
-    <w:lsdException w:name="Medium Shading 1 Accent 6" w:uiPriority="63"/>
-    <w:lsdException w:name="Medium Shading 2 Accent 6" w:uiPriority="64"/>
-    <w:lsdException w:name="Medium List 1 Accent 6" w:uiPriority="65"/>
-    <w:lsdException w:name="Medium List 2 Accent 6" w:uiPriority="66"/>
-    <w:lsdException w:name="Medium Grid 1 Accent 6" w:uiPriority="67"/>
-    <w:lsdException w:name="Medium Grid 2 Accent 6" w:uiPriority="68"/>
-    <w:lsdException w:name="Medium Grid 3 Accent 6" w:uiPriority="69"/>
-    <w:lsdException w:name="Dark List Accent 6" w:uiPriority="70"/>
-    <w:lsdException w:name="Colorful Shading Accent 6" w:uiPriority="71"/>
-    <w:lsdException w:name="Colorful List Accent 6" w:uiPriority="72"/>
-    <w:lsdException w:name="Colorful Grid Accent 6" w:uiPriority="73"/>
-    <w:lsdException w:name="Subtle Emphasis" w:uiPriority="19" w:qFormat="1"/>
-    <w:lsdException w:name="Intense Emphasis" w:uiPriority="21" w:qFormat="1"/>
-    <w:lsdException w:name="Subtle Reference" w:uiPriority="31" w:qFormat="1"/>
-    <w:lsdException w:name="Intense Reference" w:uiPriority="32" w:qFormat="1"/>
-    <w:lsdException w:name="Book Title" w:uiPriority="33" w:qFormat="1"/>
-    <w:lsdException w:name="Bibliography" w:semiHidden="1" w:uiPriority="37" w:unhideWhenUsed="1"/>
-    <w:lsdException w:name="TOC Heading" w:semiHidden="1" w:uiPriority="39" w:unhideWhenUsed="1" w:qFormat="1"/>
-    <w:lsdException w:name="Plain Table 1" w:uiPriority="41"/>
-    <w:lsdException w:name="Plain Table 2" w:uiPriority="42"/>
-    <w:lsdException w:name="Plain Table 3" w:uiPriority="43"/>
-    <w:lsdException w:name="Plain Table 4" w:uiPriority="44"/>
-    <w:lsdException w:name="Plain Table 5" w:uiPriority="45"/>
-    <w:lsdException w:name="Grid Table Light" w:uiPriority="40"/>
-    <w:lsdException w:name="Grid Table 1 Light" w:uiPriority="46"/>
-    <w:lsdException w:name="Grid Table 2" w:uiPriority="47"/>
-    <w:lsdException w:name="Grid Table 3" w:uiPriority="48"/>
-    <w:lsdException w:name="Grid Table 4" w:uiPriority="49"/>
-    <w:lsdException w:name="Grid Table 5 Dark" w:uiPriority="50"/>
-    <w:lsdException w:name="Grid Table 6 Colorful" w:uiPriority="51"/>
-    <w:lsdException w:name="Grid Table 7 Colorful" w:uiPriority="52"/>
-    <w:lsdException w:name="Grid Table 1 Light Accent 1" w:uiPriority="46"/>
-    <w:lsdException w:name="Grid Table 2 Accent 1" w:uiPriority="47"/>
-    <w:lsdException w:name="Grid Table 3 Accent 1" w:uiPriority="48"/>
-    <w:lsdException w:name="Grid Table 4 Accent 1" w:uiPriority="49"/>
-    <w:lsdException w:name="Grid Table 5 Dark Accent 1" w:uiPriority="50"/>
-    <w:lsdException w:name="Grid Table 6 Colorful Accent 1" w:uiPriority="51"/>
-    <w:lsdException w:name="Grid Table 7 Colorful Accent 1" w:uiPriority="52"/>
-    <w:lsdException w:name="Grid Table 1 Light Accent 2" w:uiPriority="46"/>
-    <w:lsdException w:name="Grid Table 2 Accent 2" w:uiPriority="47"/>
-    <w:lsdException w:name="Grid Table 3 Accent 2" w:uiPriority="48"/>
-    <w:lsdException w:name="Grid Table 4 Accent 2" w:uiPriority="49"/>
-    <w:lsdException w:name="Grid Table 5 Dark Accent 2" w:uiPriority="50"/>
-    <w:lsdException w:name="Grid Table 6 Colorful Accent 2" w:uiPriority="51"/>
-    <w:lsdException w:name="Grid Table 7 Colorful Accent 2" w:uiPriority="52"/>
-    <w:lsdException w:name="Grid Table 1 Light Accent 3" w:uiPriority="46"/>
-    <w:lsdException w:name="Grid Table 2 Accent 3" w:uiPriority="47"/>
-    <w:lsdException w:name="Grid Table 3 Accent 3" w:uiPriority="48"/>
-    <w:lsdException w:name="Grid Table 4 Accent 3" w:uiPriority="49"/>
-    <w:lsdException w:name="Grid Table 5 Dark Accent 3" w:uiPriority="50"/>
-    <w:lsdException w:name="Grid Table 6 Colorful Accent 3" w:uiPriority="51"/>
-    <w:lsdException w:name="Grid Table 7 Colorful Accent 3" w:uiPriority="52"/>
-    <w:lsdException w:name="Grid Table 1 Light Accent 4" w:uiPriority="46"/>
-    <w:lsdException w:name="Grid Table 2 Accent 4" w:uiPriority="47"/>
-    <w:lsdException w:name="Grid Table 3 Accent 4" w:uiPriority="48"/>
-    <w:lsdException w:name="Grid Table 4 Accent 4" w:uiPriority="49"/>
-    <w:lsdException w:name="Grid Table 5 Dark Accent 4" w:uiPriority="50"/>
-    <w:lsdException w:name="Grid Table 6 Colorful Accent 4" w:uiPriority="51"/>
-    <w:lsdException w:name="Grid Table 7 Colorful Accent 4" w:uiPriority="52"/>
-    <w:lsdException w:name="Grid Table 1 Light Accent 5" w:uiPriority="46"/>
-    <w:lsdException w:name="Grid Table 2 Accent 5" w:uiPriority="47"/>
-    <w:lsdException w:name="Grid Table 3 Accent 5" w:uiPriority="48"/>
-    <w:lsdException w:name="Grid Table 4 Accent 5" w:uiPriority="49"/>
-    <w:lsdException w:name="Grid Table 5 Dark Accent 5" w:uiPriority="50"/>
-    <w:lsdException w:name="Grid Table 6 Colorful Accent 5" w:uiPriority="51"/>
-    <w:lsdException w:name="Grid Table 7 Colorful Accent 5" w:uiPriority="52"/>
-    <w:lsdException w:name="Grid Table 1 Light Accent 6" w:uiPriority="46"/>
-    <w:lsdException w:name="Grid Table 2 Accent 6" w:uiPriority="47"/>
-    <w:lsdException w:name="Grid Table 3 Accent 6" w:uiPriority="48"/>
-    <w:lsdException w:name="Grid Table 4 Accent 6" w:uiPriority="49"/>
-    <w:lsdException w:name="Grid Table 5 Dark Accent 6" w:uiPriority="50"/>
-    <w:lsdException w:name="Grid Table 6 Colorful Accent 6" w:uiPriority="51"/>
-    <w:lsdException w:name="Grid Table 7 Colorful Accent 6" w:uiPriority="52"/>
-    <w:lsdException w:name="List Table 1 Light" w:uiPriority="46"/>
-    <w:lsdException w:name="List Table 2" w:uiPriority="47"/>
-    <w:lsdException w:name="List Table 3" w:uiPriority="48"/>
-    <w:lsdException w:name="List Table 4" w:uiPriority="49"/>
-    <w:lsdException w:name="List Table 5 Dark" w:uiPriority="50"/>
-    <w:lsdException w:name="List Table 6 Colorful" w:uiPriority="51"/>
-    <w:lsdException w:name="List Table 7 Colorful" w:uiPriority="52"/>
-    <w:lsdException w:name="List Table 1 Light Accent 1" w:uiPriority="46"/>
-    <w:lsdException w:name="List Table 2 Accent 1" w:uiPriority="47"/>
-    <w:lsdException w:name="List Table 3 Accent 1" w:uiPriority="48"/>
-    <w:lsdException w:name="List Table 4 Accent 1" w:uiPriority="49"/>
-    <w:lsdException w:name="List Table 5 Dark Accent 1" w:uiPriority="50"/>
-    <w:lsdException w:name="List Table 6 Colorful Accent 1" w:uiPriority="51"/>
-    <w:lsdException w:name="List Table 7 Colorful Accent 1" w:uiPriority="52"/>
-    <w:lsdException w:name="List Table 1 Light Accent 2" w:uiPriority="46"/>
-    <w:lsdException w:name="List Table 2 Accent 2" w:uiPriority="47"/>
-    <w:lsdException w:name="List Table 3 Accent 2" w:uiPriority="48"/>
-    <w:lsdException w:name="List Table 4 Accent 2" w:uiPriority="49"/>
-    <w:lsdException w:name="List Table 5 Dark Accent 2" w:uiPriority="50"/>
-    <w:lsdException w:name="List Table 6 Colorful Accent 2" w:uiPriority="51"/>
-    <w:lsdException w:name="List Table 7 Colorful Accent 2" w:uiPriority="52"/>
-    <w:lsdException w:name="List Table 1 Light Accent 3" w:uiPriority="46"/>
-    <w:lsdException w:name="List Table 2 Accent 3" w:uiPriority="47"/>
-    <w:lsdException w:name="List Table 3 Accent 3" w:uiPriority="48"/>
-    <w:lsdException w:name="List Table 4 Accent 3" w:uiPriority="49"/>
-    <w:lsdException w:name="List Table 5 Dark Accent 3" w:uiPriority="50"/>
-    <w:lsdException w:name="List Table 6 Colorful Accent 3" w:uiPriority="51"/>
-    <w:lsdException w:name="List Table 7 Colorful Accent 3" w:uiPriority="52"/>
-    <w:lsdException w:name="List Table 1 Light Accent 4" w:uiPriority="46"/>
-    <w:lsdException w:name="List Table 2 Accent 4" w:uiPriority="47"/>
-    <w:lsdException w:name="List Table 3 Accent 4" w:uiPriority="48"/>
-    <w:lsdException w:name="List Table 4 Accent 4" w:uiPriority="49"/>
-    <w:lsdException w:name="List Table 5 Dark Accent 4" w:uiPriority="50"/>
-    <w:lsdException w:name="List Table 6 Colorful Accent 4" w:uiPriority="51"/>
-    <w:lsdException w:name="List Table 7 Colorful Accent 4" w:uiPriority="52"/>
-    <w:lsdException w:name="List Table 1 Light Accent 5" w:uiPriority="46"/>
-    <w:lsdException w:name="List Table 2 Accent 5" w:uiPriority="47"/>
-    <w:lsdException w:name="List Table 3 Accent 5" w:uiPriority="48"/>
-    <w:lsdException w:name="List Table 4 Accent 5" w:uiPriority="49"/>
-    <w:lsdException w:name="List Table 5 Dark Accent 5" w:uiPriority="50"/>
-    <w:lsdException w:name="List Table 6 Colorful Accent 5" w:uiPriority="51"/>
-    <w:lsdException w:name="List Table 7 Colorful Accent 5" w:uiPriority="52"/>
-    <w:lsdException w:name="List Table 1 Light Accent 6" w:uiPriority="46"/>
-    <w:lsdException w:name="List Table 2 Accent 6" w:uiPriority="47"/>
-    <w:lsdException w:name="List Table 3 Accent 6" w:uiPriority="48"/>
-    <w:lsdException w:name="List Table 4 Accent 6" w:uiPriority="49"/>
-    <w:lsdException w:name="List Table 5 Dark Accent 6" w:uiPriority="50"/>
-    <w:lsdException w:name="List Table 6 Colorful Accent 6" w:uiPriority="51"/>
-    <w:lsdException w:name="List Table 7 Colorful Accent 6" w:uiPriority="52"/>
+  <w:latentStyles w:defLockedState="0" w:defUIPriority="99" w:defSemiHidden="1" w:defUnhideWhenUsed="1" w:defQFormat="0" w:count="267">
+    <w:lsdException w:name="Normal" w:semiHidden="0" w:uiPriority="0" w:unhideWhenUsed="0" w:qFormat="1"/>
+    <w:lsdException w:name="heading 1" w:semiHidden="0" w:uiPriority="9" w:unhideWhenUsed="0" w:qFormat="1"/>
+    <w:lsdException w:name="heading 2" w:uiPriority="9" w:qFormat="1"/>
+    <w:lsdException w:name="heading 3" w:uiPriority="9" w:qFormat="1"/>
+    <w:lsdException w:name="heading 4" w:uiPriority="9" w:qFormat="1"/>
+    <w:lsdException w:name="heading 5" w:uiPriority="9" w:qFormat="1"/>
+    <w:lsdException w:name="heading 6" w:uiPriority="9" w:qFormat="1"/>
+    <w:lsdException w:name="heading 7" w:uiPriority="9" w:qFormat="1"/>
+    <w:lsdException w:name="heading 8" w:uiPriority="9" w:qFormat="1"/>
+    <w:lsdException w:name="heading 9" w:uiPriority="9" w:qFormat="1"/>
+    <w:lsdException w:name="toc 1" w:uiPriority="39"/>
+    <w:lsdException w:name="toc 2" w:uiPriority="39"/>
+    <w:lsdException w:name="toc 3" w:uiPriority="39"/>
+    <w:lsdException w:name="toc 4" w:uiPriority="39"/>
+    <w:lsdException w:name="toc 5" w:uiPriority="39"/>
+    <w:lsdException w:name="toc 6" w:uiPriority="39"/>
+    <w:lsdException w:name="toc 7" w:uiPriority="39"/>
+    <w:lsdException w:name="toc 8" w:uiPriority="39"/>
+    <w:lsdException w:name="toc 9" w:uiPriority="39"/>
+    <w:lsdException w:name="caption" w:uiPriority="35" w:qFormat="1"/>
+    <w:lsdException w:name="Title" w:semiHidden="0" w:uiPriority="10" w:unhideWhenUsed="0" w:qFormat="1"/>
+    <w:lsdException w:name="Default Paragraph Font" w:uiPriority="1"/>
+    <w:lsdException w:name="Subtitle" w:semiHidden="0" w:uiPriority="11" w:unhideWhenUsed="0" w:qFormat="1"/>
+    <w:lsdException w:name="Strong" w:semiHidden="0" w:uiPriority="22" w:unhideWhenUsed="0" w:qFormat="1"/>
+    <w:lsdException w:name="Emphasis" w:semiHidden="0" w:uiPriority="20" w:unhideWhenUsed="0" w:qFormat="1"/>
+    <w:lsdException w:name="Table Grid" w:semiHidden="0" w:uiPriority="39" w:unhideWhenUsed="0"/>
+    <w:lsdException w:name="Placeholder Text" w:unhideWhenUsed="0"/>
+    <w:lsdException w:name="No Spacing" w:semiHidden="0" w:uiPriority="1" w:unhideWhenUsed="0" w:qFormat="1"/>
+    <w:lsdException w:name="Light Shading" w:semiHidden="0" w:uiPriority="60" w:unhideWhenUsed="0"/>
+    <w:lsdException w:name="Light List" w:semiHidden="0" w:uiPriority="61" w:unhideWhenUsed="0"/>
+    <w:lsdException w:name="Light Grid" w:semiHidden="0" w:uiPriority="62" w:unhideWhenUsed="0"/>
+    <w:lsdException w:name="Medium Shading 1" w:semiHidden="0" w:uiPriority="63" w:unhideWhenUsed="0"/>
+    <w:lsdException w:name="Medium Shading 2" w:semiHidden="0" w:uiPriority="64" w:unhideWhenUsed="0"/>
+    <w:lsdException w:name="Medium List 1" w:semiHidden="0" w:uiPriority="65" w:unhideWhenUsed="0"/>
+    <w:lsdException w:name="Medium List 2" w:semiHidden="0" w:uiPriority="66" w:unhideWhenUsed="0"/>
+    <w:lsdException w:name="Medium Grid 1" w:semiHidden="0" w:uiPriority="67" w:unhideWhenUsed="0"/>
+    <w:lsdException w:name="Medium Grid 2" w:semiHidden="0" w:uiPriority="68" w:unhideWhenUsed="0"/>
+    <w:lsdException w:name="Medium Grid 3" w:semiHidden="0" w:uiPriority="69" w:unhideWhenUsed="0"/>
+    <w:lsdException w:name="Dark List" w:semiHidden="0" w:uiPriority="70" w:unhideWhenUsed="0"/>
+    <w:lsdException w:name="Colorful Shading" w:semiHidden="0" w:uiPriority="71" w:unhideWhenUsed="0"/>
+    <w:lsdException w:name="Colorful List" w:semiHidden="0" w:uiPriority="72" w:unhideWhenUsed="0"/>
+    <w:lsdException w:name="Colorful Grid" w:semiHidden="0" w:uiPriority="73" w:unhideWhenUsed="0"/>
+    <w:lsdException w:name="Light Shading Accent 1" w:semiHidden="0" w:uiPriority="60" w:unhideWhenUsed="0"/>
+    <w:lsdException w:name="Light List Accent 1" w:semiHidden="0" w:uiPriority="61" w:unhideWhenUsed="0"/>
+    <w:lsdException w:name="Light Grid Accent 1" w:semiHidden="0" w:uiPriority="62" w:unhideWhenUsed="0"/>
+    <w:lsdException w:name="Medium Shading 1 Accent 1" w:semiHidden="0" w:uiPriority="63" w:unhideWhenUsed="0"/>
+    <w:lsdException w:name="Medium Shading 2 Accent 1" w:semiHidden="0" w:uiPriority="64" w:unhideWhenUsed="0"/>
+    <w:lsdException w:name="Medium List 1 Accent 1" w:semiHidden="0" w:uiPriority="65" w:unhideWhenUsed="0"/>
+    <w:lsdException w:name="Revision" w:unhideWhenUsed="0"/>
+    <w:lsdException w:name="List Paragraph" w:semiHidden="0" w:uiPriority="34" w:unhideWhenUsed="0" w:qFormat="1"/>
+    <w:lsdException w:name="Quote" w:semiHidden="0" w:uiPriority="29" w:unhideWhenUsed="0" w:qFormat="1"/>
+    <w:lsdException w:name="Intense Quote" w:semiHidden="0" w:uiPriority="30" w:unhideWhenUsed="0" w:qFormat="1"/>
+    <w:lsdException w:name="Medium List 2 Accent 1" w:semiHidden="0" w:uiPriority="66" w:unhideWhenUsed="0"/>
+    <w:lsdException w:name="Medium Grid 1 Accent 1" w:semiHidden="0" w:uiPriority="67" w:unhideWhenUsed="0"/>
+    <w:lsdException w:name="Medium Grid 2 Accent 1" w:semiHidden="0" w:uiPriority="68" w:unhideWhenUsed="0"/>
+    <w:lsdException w:name="Medium Grid 3 Accent 1" w:semiHidden="0" w:uiPriority="69" w:unhideWhenUsed="0"/>
+    <w:lsdException w:name="Dark List Accent 1" w:semiHidden="0" w:uiPriority="70" w:unhideWhenUsed="0"/>
+    <w:lsdException w:name="Colorful Shading Accent 1" w:semiHidden="0" w:uiPriority="71" w:unhideWhenUsed="0"/>
+    <w:lsdException w:name="Colorful List Accent 1" w:semiHidden="0" w:uiPriority="72" w:unhideWhenUsed="0"/>
+    <w:lsdException w:name="Colorful Grid Accent 1" w:semiHidden="0" w:uiPriority="73" w:unhideWhenUsed="0"/>
+    <w:lsdException w:name="Light Shading Accent 2" w:semiHidden="0" w:uiPriority="60" w:unhideWhenUsed="0"/>
+    <w:lsdException w:name="Light List Accent 2" w:semiHidden="0" w:uiPriority="61" w:unhideWhenUsed="0"/>
+    <w:lsdException w:name="Light Grid Accent 2" w:semiHidden="0" w:uiPriority="62" w:unhideWhenUsed="0"/>
+    <w:lsdException w:name="Medium Shading 1 Accent 2" w:semiHidden="0" w:uiPriority="63" w:unhideWhenUsed="0"/>
+    <w:lsdException w:name="Medium Shading 2 Accent 2" w:semiHidden="0" w:uiPriority="64" w:unhideWhenUsed="0"/>
+    <w:lsdException w:name="Medium List 1 Accent 2" w:semiHidden="0" w:uiPriority="65" w:unhideWhenUsed="0"/>
+    <w:lsdException w:name="Medium List 2 Accent 2" w:semiHidden="0" w:uiPriority="66" w:unhideWhenUsed="0"/>
+    <w:lsdException w:name="Medium Grid 1 Accent 2" w:semiHidden="0" w:uiPriority="67" w:unhideWhenUsed="0"/>
+    <w:lsdException w:name="Medium Grid 2 Accent 2" w:semiHidden="0" w:uiPriority="68" w:unhideWhenUsed="0"/>
+    <w:lsdException w:name="Medium Grid 3 Accent 2" w:semiHidden="0" w:uiPriority="69" w:unhideWhenUsed="0"/>
+    <w:lsdException w:name="Dark List Accent 2" w:semiHidden="0" w:uiPriority="70" w:unhideWhenUsed="0"/>
+    <w:lsdException w:name="Colorful Shading Accent 2" w:semiHidden="0" w:uiPriority="71" w:unhideWhenUsed="0"/>
+    <w:lsdException w:name="Colorful List Accent 2" w:semiHidden="0" w:uiPriority="72" w:unhideWhenUsed="0"/>
+    <w:lsdException w:name="Colorful Grid Accent 2" w:semiHidden="0" w:uiPriority="73" w:unhideWhenUsed="0"/>
+    <w:lsdException w:name="Light Shading Accent 3" w:semiHidden="0" w:uiPriority="60" w:unhideWhenUsed="0"/>
+    <w:lsdException w:name="Light List Accent 3" w:semiHidden="0" w:uiPriority="61" w:unhideWhenUsed="0"/>
+    <w:lsdException w:name="Light Grid Accent 3" w:semiHidden="0" w:uiPriority="62" w:unhideWhenUsed="0"/>
+    <w:lsdException w:name="Medium Shading 1 Accent 3" w:semiHidden="0" w:uiPriority="63" w:unhideWhenUsed="0"/>
+    <w:lsdException w:name="Medium Shading 2 Accent 3" w:semiHidden="0" w:uiPriority="64" w:unhideWhenUsed="0"/>
+    <w:lsdException w:name="Medium List 1 Accent 3" w:semiHidden="0" w:uiPriority="65" w:unhideWhenUsed="0"/>
+    <w:lsdException w:name="Medium List 2 Accent 3" w:semiHidden="0" w:uiPriority="66" w:unhideWhenUsed="0"/>
+    <w:lsdException w:name="Medium Grid 1 Accent 3" w:semiHidden="0" w:uiPriority="67" w:unhideWhenUsed="0"/>
+    <w:lsdException w:name="Medium Grid 2 Accent 3" w:semiHidden="0" w:uiPriority="68" w:unhideWhenUsed="0"/>
+    <w:lsdException w:name="Medium Grid 3 Accent 3" w:semiHidden="0" w:uiPriority="69" w:unhideWhenUsed="0"/>
+    <w:lsdException w:name="Dark List Accent 3" w:semiHidden="0" w:uiPriority="70" w:unhideWhenUsed="0"/>
+    <w:lsdException w:name="Colorful Shading Accent 3" w:semiHidden="0" w:uiPriority="71" w:unhideWhenUsed="0"/>
+    <w:lsdException w:name="Colorful List Accent 3" w:semiHidden="0" w:uiPriority="72" w:unhideWhenUsed="0"/>
+    <w:lsdException w:name="Colorful Grid Accent 3" w:semiHidden="0" w:uiPriority="73" w:unhideWhenUsed="0"/>
+    <w:lsdException w:name="Light Shading Accent 4" w:semiHidden="0" w:uiPriority="60" w:unhideWhenUsed="0"/>
+    <w:lsdException w:name="Light List Accent 4" w:semiHidden="0" w:uiPriority="61" w:unhideWhenUsed="0"/>
+    <w:lsdException w:name="Light Grid Accent 4" w:semiHidden="0" w:uiPriority="62" w:unhideWhenUsed="0"/>
+    <w:lsdException w:name="Medium Shading 1 Accent 4" w:semiHidden="0" w:uiPriority="63" w:unhideWhenUsed="0"/>
+    <w:lsdException w:name="Medium Shading 2 Accent 4" w:semiHidden="0" w:uiPriority="64" w:unhideWhenUsed="0"/>
+    <w:lsdException w:name="Medium List 1 Accent 4" w:semiHidden="0" w:uiPriority="65" w:unhideWhenUsed="0"/>
+    <w:lsdException w:name="Medium List 2 Accent 4" w:semiHidden="0" w:uiPriority="66" w:unhideWhenUsed="0"/>
+    <w:lsdException w:name="Medium Grid 1 Accent 4" w:semiHidden="0" w:uiPriority="67" w:unhideWhenUsed="0"/>
+    <w:lsdException w:name="Medium Grid 2 Accent 4" w:semiHidden="0" w:uiPriority="68" w:unhideWhenUsed="0"/>
+    <w:lsdException w:name="Medium Grid 3 Accent 4" w:semiHidden="0" w:uiPriority="69" w:unhideWhenUsed="0"/>
+    <w:lsdException w:name="Dark List Accent 4" w:semiHidden="0" w:uiPriority="70" w:unhideWhenUsed="0"/>
+    <w:lsdException w:name="Colorful Shading Accent 4" w:semiHidden="0" w:uiPriority="71" w:unhideWhenUsed="0"/>
+    <w:lsdException w:name="Colorful List Accent 4" w:semiHidden="0" w:uiPriority="72" w:unhideWhenUsed="0"/>
+    <w:lsdException w:name="Colorful Grid Accent 4" w:semiHidden="0" w:uiPriority="73" w:unhideWhenUsed="0"/>
+    <w:lsdException w:name="Light Shading Accent 5" w:semiHidden="0" w:uiPriority="60" w:unhideWhenUsed="0"/>
+    <w:lsdException w:name="Light List Accent 5" w:semiHidden="0" w:uiPriority="61" w:unhideWhenUsed="0"/>
+    <w:lsdException w:name="Light Grid Accent 5" w:semiHidden="0" w:uiPriority="62" w:unhideWhenUsed="0"/>
+    <w:lsdException w:name="Medium Shading 1 Accent 5" w:semiHidden="0" w:uiPriority="63" w:unhideWhenUsed="0"/>
+    <w:lsdException w:name="Medium Shading 2 Accent 5" w:semiHidden="0" w:uiPriority="64" w:unhideWhenUsed="0"/>
+    <w:lsdException w:name="Medium List 1 Accent 5" w:semiHidden="0" w:uiPriority="65" w:unhideWhenUsed="0"/>
+    <w:lsdException w:name="Medium List 2 Accent 5" w:semiHidden="0" w:uiPriority="66" w:unhideWhenUsed="0"/>
+    <w:lsdException w:name="Medium Grid 1 Accent 5" w:semiHidden="0" w:uiPriority="67" w:unhideWhenUsed="0"/>
+    <w:lsdException w:name="Medium Grid 2 Accent 5" w:semiHidden="0" w:uiPriority="68" w:unhideWhenUsed="0"/>
+    <w:lsdException w:name="Medium Grid 3 Accent 5" w:semiHidden="0" w:uiPriority="69" w:unhideWhenUsed="0"/>
+    <w:lsdException w:name="Dark List Accent 5" w:semiHidden="0" w:uiPriority="70" w:unhideWhenUsed="0"/>
+    <w:lsdException w:name="Colorful Shading Accent 5" w:semiHidden="0" w:uiPriority="71" w:unhideWhenUsed="0"/>
+    <w:lsdException w:name="Colorful List Accent 5" w:semiHidden="0" w:uiPriority="72" w:unhideWhenUsed="0"/>
+    <w:lsdException w:name="Colorful Grid Accent 5" w:semiHidden="0" w:uiPriority="73" w:unhideWhenUsed="0"/>
+    <w:lsdException w:name="Light Shading Accent 6" w:semiHidden="0" w:uiPriority="60" w:unhideWhenUsed="0"/>
+    <w:lsdException w:name="Light List Accent 6" w:semiHidden="0" w:uiPriority="61" w:unhideWhenUsed="0"/>
+    <w:lsdException w:name="Light Grid Accent 6" w:semiHidden="0" w:uiPriority="62" w:unhideWhenUsed="0"/>
+    <w:lsdException w:name="Medium Shading 1 Accent 6" w:semiHidden="0" w:uiPriority="63" w:unhideWhenUsed="0"/>
+    <w:lsdException w:name="Medium Shading 2 Accent 6" w:semiHidden="0" w:uiPriority="64" w:unhideWhenUsed="0"/>
+    <w:lsdException w:name="Medium List 1 Accent 6" w:semiHidden="0" w:uiPriority="65" w:unhideWhenUsed="0"/>
+    <w:lsdException w:name="Medium List 2 Accent 6" w:semiHidden="0" w:uiPriority="66" w:unhideWhenUsed="0"/>
+    <w:lsdException w:name="Medium Grid 1 Accent 6" w:semiHidden="0" w:uiPriority="67" w:unhideWhenUsed="0"/>
+    <w:lsdException w:name="Medium Grid 2 Accent 6" w:semiHidden="0" w:uiPriority="68" w:unhideWhenUsed="0"/>
+    <w:lsdException w:name="Medium Grid 3 Accent 6" w:semiHidden="0" w:uiPriority="69" w:unhideWhenUsed="0"/>
+    <w:lsdException w:name="Dark List Accent 6" w:semiHidden="0" w:uiPriority="70" w:unhideWhenUsed="0"/>
+    <w:lsdException w:name="Colorful Shading Accent 6" w:semiHidden="0" w:uiPriority="71" w:unhideWhenUsed="0"/>
+    <w:lsdException w:name="Colorful List Accent 6" w:semiHidden="0" w:uiPriority="72" w:unhideWhenUsed="0"/>
+    <w:lsdException w:name="Colorful Grid Accent 6" w:semiHidden="0" w:uiPriority="73" w:unhideWhenUsed="0"/>
+    <w:lsdException w:name="Subtle Emphasis" w:semiHidden="0" w:uiPriority="19" w:unhideWhenUsed="0" w:qFormat="1"/>
+    <w:lsdException w:name="Intense Emphasis" w:semiHidden="0" w:uiPriority="21" w:unhideWhenUsed="0" w:qFormat="1"/>
+    <w:lsdException w:name="Subtle Reference" w:semiHidden="0" w:uiPriority="31" w:unhideWhenUsed="0" w:qFormat="1"/>
+    <w:lsdException w:name="Intense Reference" w:semiHidden="0" w:uiPriority="32" w:unhideWhenUsed="0" w:qFormat="1"/>
+    <w:lsdException w:name="Book Title" w:semiHidden="0" w:uiPriority="33" w:unhideWhenUsed="0" w:qFormat="1"/>
+    <w:lsdException w:name="Bibliography" w:uiPriority="37"/>
+    <w:lsdException w:name="TOC Heading" w:uiPriority="39" w:qFormat="1"/>
   </w:latentStyles>
   <w:style w:type="paragraph" w:default="1" w:styleId="Standard">
     <w:name w:val="Normal"/>
@@ -2344,6 +2337,7 @@
     <w:uiPriority w:val="99"/>
     <w:semiHidden/>
     <w:unhideWhenUsed/>
+    <w:qFormat/>
     <w:tblPr>
       <w:tblInd w:w="0" w:type="dxa"/>
       <w:tblCellMar>
@@ -2423,7 +2417,7 @@
       <w:contextualSpacing/>
     </w:pPr>
   </w:style>
-  <w:style w:type="table" w:styleId="Tabellenraster">
+  <w:style w:type="table" w:styleId="Tabellengitternetz">
     <w:name w:val="Table Grid"/>
     <w:basedOn w:val="NormaleTabelle"/>
     <w:uiPriority w:val="39"/>
@@ -2432,6 +2426,7 @@
       <w:spacing w:after="0" w:line="240" w:lineRule="auto"/>
     </w:pPr>
     <w:tblPr>
+      <w:tblInd w:w="0" w:type="dxa"/>
       <w:tblBorders>
         <w:top w:val="single" w:sz="4" w:space="0" w:color="auto"/>
         <w:left w:val="single" w:sz="4" w:space="0" w:color="auto"/>
@@ -2440,6 +2435,12 @@
         <w:insideH w:val="single" w:sz="4" w:space="0" w:color="auto"/>
         <w:insideV w:val="single" w:sz="4" w:space="0" w:color="auto"/>
       </w:tblBorders>
+      <w:tblCellMar>
+        <w:top w:w="0" w:type="dxa"/>
+        <w:left w:w="108" w:type="dxa"/>
+        <w:bottom w:w="0" w:type="dxa"/>
+        <w:right w:w="108" w:type="dxa"/>
+      </w:tblCellMar>
     </w:tblPr>
   </w:style>
 </w:styles>
@@ -2488,7 +2489,7 @@
     </a:clrScheme>
     <a:fontScheme name="Larissa">
       <a:majorFont>
-        <a:latin typeface="Calibri Light" panose="020F0302020204030204"/>
+        <a:latin typeface="Calibri Light"/>
         <a:ea typeface=""/>
         <a:cs typeface=""/>
         <a:font script="Jpan" typeface="ＭＳ ゴシック"/>
@@ -2523,7 +2524,7 @@
         <a:font script="Geor" typeface="Sylfaen"/>
       </a:majorFont>
       <a:minorFont>
-        <a:latin typeface="Calibri" panose="020F0502020204030204"/>
+        <a:latin typeface="Calibri"/>
         <a:ea typeface=""/>
         <a:cs typeface=""/>
         <a:font script="Jpan" typeface="ＭＳ 明朝"/>
@@ -2700,7 +2701,7 @@
   <a:extraClrSchemeLst/>
   <a:extLst>
     <a:ext uri="{05A4C25C-085E-4340-85A3-A5531E510DB2}">
-      <thm15:themeFamily xmlns:thm15="http://schemas.microsoft.com/office/thememl/2012/main" name="Office Theme" id="{62F939B6-93AF-4DB8-9C6B-D6C7DFDC589F}" vid="{4A3C46E8-61CC-4603-A589-7422A47A8E4A}"/>
+      <thm15:themeFamily xmlns:thm15="http://schemas.microsoft.com/office/thememl/2012/main" xmlns="" name="Office Theme" id="{62F939B6-93AF-4DB8-9C6B-D6C7DFDC589F}" vid="{4A3C46E8-61CC-4603-A589-7422A47A8E4A}"/>
     </a:ext>
   </a:extLst>
 </a:theme>

</xml_diff>

<commit_message>
Aktuellen Stand lokal ausführbar gemacht (Notizen angepasst)
</commit_message>
<xml_diff>
--- a/Notizen.docx
+++ b/Notizen.docx
@@ -335,16 +335,11 @@
           <w:numId w:val="1"/>
         </w:numPr>
       </w:pPr>
-      <w:proofErr w:type="spellStart"/>
       <w:r>
         <w:t>n</w:t>
       </w:r>
       <w:r>
-        <w:t>fe</w:t>
-      </w:r>
-      <w:proofErr w:type="spellEnd"/>
-      <w:r>
-        <w:t xml:space="preserve">: Design verschönern </w:t>
+        <w:t xml:space="preserve">fe: Design verschönern </w:t>
       </w:r>
     </w:p>
     <w:p>
@@ -492,33 +487,11 @@
           <w:strike/>
         </w:rPr>
       </w:pPr>
-      <w:proofErr w:type="spellStart"/>
-      <w:r>
-        <w:rPr>
-          <w:strike/>
-        </w:rPr>
-        <w:t>Copy</w:t>
-      </w:r>
-      <w:proofErr w:type="spellEnd"/>
-      <w:r>
-        <w:rPr>
-          <w:strike/>
-        </w:rPr>
-        <w:t>-</w:t>
-      </w:r>
-      <w:proofErr w:type="spellStart"/>
-      <w:r>
-        <w:rPr>
-          <w:strike/>
-        </w:rPr>
-        <w:t>to</w:t>
-      </w:r>
-      <w:proofErr w:type="spellEnd"/>
-      <w:r>
-        <w:rPr>
-          <w:strike/>
-        </w:rPr>
-        <w:t>-Clipboard-Button</w:t>
+      <w:r>
+        <w:rPr>
+          <w:strike/>
+        </w:rPr>
+        <w:t>Copy-to-Clipboard-Button</w:t>
       </w:r>
     </w:p>
     <w:p>
@@ -608,21 +581,7 @@
         <w:rPr>
           <w:strike/>
         </w:rPr>
-        <w:t xml:space="preserve">Popup: </w:t>
-      </w:r>
-      <w:proofErr w:type="spellStart"/>
-      <w:r>
-        <w:rPr>
-          <w:strike/>
-        </w:rPr>
-        <w:t>new</w:t>
-      </w:r>
-      <w:proofErr w:type="spellEnd"/>
-      <w:r>
-        <w:rPr>
-          <w:strike/>
-        </w:rPr>
-        <w:t xml:space="preserve"> Master PW</w:t>
+        <w:t>Popup: new Master PW</w:t>
       </w:r>
     </w:p>
     <w:p>
@@ -651,16 +610,11 @@
           <w:numId w:val="1"/>
         </w:numPr>
       </w:pPr>
-      <w:proofErr w:type="spellStart"/>
       <w:r>
         <w:t>m</w:t>
       </w:r>
       <w:r>
-        <w:t>kerk</w:t>
-      </w:r>
-      <w:proofErr w:type="spellEnd"/>
-      <w:r>
-        <w:t>: Daten in XML-Datei schreiben</w:t>
+        <w:t>kerk: Daten in XML-Datei schreiben</w:t>
       </w:r>
     </w:p>
     <w:p>
@@ -671,16 +625,11 @@
           <w:numId w:val="1"/>
         </w:numPr>
       </w:pPr>
-      <w:proofErr w:type="spellStart"/>
       <w:r>
         <w:t>l</w:t>
       </w:r>
       <w:r>
-        <w:t>hu</w:t>
-      </w:r>
-      <w:proofErr w:type="spellEnd"/>
-      <w:r>
-        <w:t>: Verschlüsselung umsetzen</w:t>
+        <w:t>hu: Verschlüsselung umsetzen</w:t>
       </w:r>
     </w:p>
     <w:p>
@@ -691,16 +640,11 @@
           <w:numId w:val="1"/>
         </w:numPr>
       </w:pPr>
-      <w:proofErr w:type="spellStart"/>
       <w:r>
         <w:t>s</w:t>
       </w:r>
       <w:r>
-        <w:t>och</w:t>
-      </w:r>
-      <w:proofErr w:type="spellEnd"/>
-      <w:r>
-        <w:t>: Usernamen ergänzen</w:t>
+        <w:t>och: Usernamen ergänzen</w:t>
       </w:r>
     </w:p>
     <w:p>
@@ -878,11 +822,9 @@
             <w:tcW w:w="851" w:type="dxa"/>
           </w:tcPr>
           <w:p>
-            <w:proofErr w:type="spellStart"/>
             <w:r>
               <w:t>mkerk</w:t>
             </w:r>
-            <w:proofErr w:type="spellEnd"/>
           </w:p>
         </w:tc>
         <w:tc>
@@ -918,19 +860,8 @@
                 <w:sz w:val="16"/>
                 <w:szCs w:val="16"/>
               </w:rPr>
-              <w:t xml:space="preserve">- Grober Entwurf der </w:t>
-            </w:r>
-            <w:proofErr w:type="spellStart"/>
-            <w:r>
-              <w:rPr>
-                <w:rFonts w:ascii="Verdana" w:hAnsi="Verdana" w:cs="Verdana"/>
-                <w:color w:val="000000"/>
-                <w:sz w:val="16"/>
-                <w:szCs w:val="16"/>
-              </w:rPr>
-              <w:t>App</w:t>
-            </w:r>
-            <w:proofErr w:type="spellEnd"/>
+              <w:t>- Grober Entwurf der App</w:t>
+            </w:r>
           </w:p>
           <w:p>
             <w:pPr>
@@ -975,9 +906,87 @@
                 <w:sz w:val="16"/>
                 <w:szCs w:val="16"/>
               </w:rPr>
-              <w:t xml:space="preserve">- </w:t>
-            </w:r>
-            <w:proofErr w:type="spellStart"/>
+              <w:t>- ToDo: Es treten Exceptions auf, weil Elemente im Formular nicht gefunden werden und deshalb null sind (Beseitigen !)</w:t>
+            </w:r>
+          </w:p>
+        </w:tc>
+      </w:tr>
+      <w:tr>
+        <w:tc>
+          <w:tcPr>
+            <w:tcW w:w="1129" w:type="dxa"/>
+          </w:tcPr>
+          <w:p>
+            <w:r>
+              <w:t>29.11.14</w:t>
+            </w:r>
+          </w:p>
+        </w:tc>
+        <w:tc>
+          <w:tcPr>
+            <w:tcW w:w="851" w:type="dxa"/>
+          </w:tcPr>
+          <w:p>
+            <w:r>
+              <w:t>Alle</w:t>
+            </w:r>
+          </w:p>
+        </w:tc>
+        <w:tc>
+          <w:tcPr>
+            <w:tcW w:w="1134" w:type="dxa"/>
+          </w:tcPr>
+          <w:p/>
+        </w:tc>
+        <w:tc>
+          <w:tcPr>
+            <w:tcW w:w="3340" w:type="dxa"/>
+          </w:tcPr>
+          <w:p/>
+        </w:tc>
+        <w:tc>
+          <w:tcPr>
+            <w:tcW w:w="3118" w:type="dxa"/>
+          </w:tcPr>
+          <w:p/>
+        </w:tc>
+      </w:tr>
+      <w:tr>
+        <w:tc>
+          <w:tcPr>
+            <w:tcW w:w="1129" w:type="dxa"/>
+          </w:tcPr>
+          <w:p>
+            <w:r>
+              <w:t>02.12.14</w:t>
+            </w:r>
+          </w:p>
+        </w:tc>
+        <w:tc>
+          <w:tcPr>
+            <w:tcW w:w="851" w:type="dxa"/>
+          </w:tcPr>
+          <w:p>
+            <w:r>
+              <w:t>mkerk</w:t>
+            </w:r>
+          </w:p>
+        </w:tc>
+        <w:tc>
+          <w:tcPr>
+            <w:tcW w:w="1134" w:type="dxa"/>
+          </w:tcPr>
+          <w:p>
+            <w:r>
+              <w:t>4 h</w:t>
+            </w:r>
+          </w:p>
+        </w:tc>
+        <w:tc>
+          <w:tcPr>
+            <w:tcW w:w="3340" w:type="dxa"/>
+          </w:tcPr>
+          <w:p>
             <w:r>
               <w:rPr>
                 <w:rFonts w:ascii="Verdana" w:hAnsi="Verdana" w:cs="Verdana"/>
@@ -985,167 +994,7 @@
                 <w:sz w:val="16"/>
                 <w:szCs w:val="16"/>
               </w:rPr>
-              <w:t>ToDo</w:t>
-            </w:r>
-            <w:proofErr w:type="spellEnd"/>
-            <w:r>
-              <w:rPr>
-                <w:rFonts w:ascii="Verdana" w:hAnsi="Verdana" w:cs="Verdana"/>
-                <w:color w:val="000000"/>
-                <w:sz w:val="16"/>
-                <w:szCs w:val="16"/>
-              </w:rPr>
-              <w:t xml:space="preserve">: Es treten </w:t>
-            </w:r>
-            <w:proofErr w:type="spellStart"/>
-            <w:r>
-              <w:rPr>
-                <w:rFonts w:ascii="Verdana" w:hAnsi="Verdana" w:cs="Verdana"/>
-                <w:color w:val="000000"/>
-                <w:sz w:val="16"/>
-                <w:szCs w:val="16"/>
-              </w:rPr>
-              <w:t>Exceptions</w:t>
-            </w:r>
-            <w:proofErr w:type="spellEnd"/>
-            <w:r>
-              <w:rPr>
-                <w:rFonts w:ascii="Verdana" w:hAnsi="Verdana" w:cs="Verdana"/>
-                <w:color w:val="000000"/>
-                <w:sz w:val="16"/>
-                <w:szCs w:val="16"/>
-              </w:rPr>
-              <w:t xml:space="preserve"> auf, weil Elemente im Formular nicht gefunden werden und deshalb null sind (</w:t>
-            </w:r>
-            <w:proofErr w:type="gramStart"/>
-            <w:r>
-              <w:rPr>
-                <w:rFonts w:ascii="Verdana" w:hAnsi="Verdana" w:cs="Verdana"/>
-                <w:color w:val="000000"/>
-                <w:sz w:val="16"/>
-                <w:szCs w:val="16"/>
-              </w:rPr>
-              <w:t>Beseitigen !</w:t>
-            </w:r>
-            <w:proofErr w:type="gramEnd"/>
-            <w:r>
-              <w:rPr>
-                <w:rFonts w:ascii="Verdana" w:hAnsi="Verdana" w:cs="Verdana"/>
-                <w:color w:val="000000"/>
-                <w:sz w:val="16"/>
-                <w:szCs w:val="16"/>
-              </w:rPr>
-              <w:t>)</w:t>
-            </w:r>
-          </w:p>
-        </w:tc>
-      </w:tr>
-      <w:tr>
-        <w:tc>
-          <w:tcPr>
-            <w:tcW w:w="1129" w:type="dxa"/>
-          </w:tcPr>
-          <w:p>
-            <w:r>
-              <w:t>29.11.14</w:t>
-            </w:r>
-          </w:p>
-        </w:tc>
-        <w:tc>
-          <w:tcPr>
-            <w:tcW w:w="851" w:type="dxa"/>
-          </w:tcPr>
-          <w:p>
-            <w:r>
-              <w:t>Alle</w:t>
-            </w:r>
-          </w:p>
-        </w:tc>
-        <w:tc>
-          <w:tcPr>
-            <w:tcW w:w="1134" w:type="dxa"/>
-          </w:tcPr>
-          <w:p/>
-        </w:tc>
-        <w:tc>
-          <w:tcPr>
-            <w:tcW w:w="3340" w:type="dxa"/>
-          </w:tcPr>
-          <w:p/>
-        </w:tc>
-        <w:tc>
-          <w:tcPr>
-            <w:tcW w:w="3118" w:type="dxa"/>
-          </w:tcPr>
-          <w:p/>
-        </w:tc>
-      </w:tr>
-      <w:tr>
-        <w:tc>
-          <w:tcPr>
-            <w:tcW w:w="1129" w:type="dxa"/>
-          </w:tcPr>
-          <w:p>
-            <w:r>
-              <w:t>02.12.14</w:t>
-            </w:r>
-          </w:p>
-        </w:tc>
-        <w:tc>
-          <w:tcPr>
-            <w:tcW w:w="851" w:type="dxa"/>
-          </w:tcPr>
-          <w:p>
-            <w:proofErr w:type="spellStart"/>
-            <w:r>
-              <w:t>mkerk</w:t>
-            </w:r>
-            <w:proofErr w:type="spellEnd"/>
-          </w:p>
-        </w:tc>
-        <w:tc>
-          <w:tcPr>
-            <w:tcW w:w="1134" w:type="dxa"/>
-          </w:tcPr>
-          <w:p>
-            <w:r>
-              <w:t>4 h</w:t>
-            </w:r>
-          </w:p>
-        </w:tc>
-        <w:tc>
-          <w:tcPr>
-            <w:tcW w:w="3340" w:type="dxa"/>
-          </w:tcPr>
-          <w:p>
-            <w:r>
-              <w:rPr>
-                <w:rFonts w:ascii="Verdana" w:hAnsi="Verdana" w:cs="Verdana"/>
-                <w:color w:val="000000"/>
-                <w:sz w:val="16"/>
-                <w:szCs w:val="16"/>
-              </w:rPr>
-              <w:t xml:space="preserve">- Im vorherigen beschriebene </w:t>
-            </w:r>
-            <w:proofErr w:type="spellStart"/>
-            <w:r>
-              <w:rPr>
-                <w:rFonts w:ascii="Verdana" w:hAnsi="Verdana" w:cs="Verdana"/>
-                <w:color w:val="000000"/>
-                <w:sz w:val="16"/>
-                <w:szCs w:val="16"/>
-              </w:rPr>
-              <w:t>Exceptions</w:t>
-            </w:r>
-            <w:proofErr w:type="spellEnd"/>
-            <w:r>
-              <w:rPr>
-                <w:rFonts w:ascii="Verdana" w:hAnsi="Verdana" w:cs="Verdana"/>
-                <w:color w:val="000000"/>
-                <w:sz w:val="16"/>
-                <w:szCs w:val="16"/>
-              </w:rPr>
-              <w:t xml:space="preserve"> beseitigt</w:t>
+              <w:t>- Im vorherigen beschriebene Exceptions beseitigt</w:t>
             </w:r>
             <w:r>
               <w:rPr>
@@ -1175,15 +1024,7 @@
           </w:tcPr>
           <w:p>
             <w:r>
-              <w:t xml:space="preserve">- Die erste Version der </w:t>
-            </w:r>
-            <w:proofErr w:type="spellStart"/>
-            <w:r>
-              <w:t>App</w:t>
-            </w:r>
-            <w:proofErr w:type="spellEnd"/>
-            <w:r>
-              <w:t xml:space="preserve"> ist nun lauffähig</w:t>
+              <w:t>- Die erste Version der App ist nun lauffähig</w:t>
             </w:r>
           </w:p>
         </w:tc>
@@ -1244,11 +1085,9 @@
             <w:tcW w:w="851" w:type="dxa"/>
           </w:tcPr>
           <w:p>
-            <w:proofErr w:type="spellStart"/>
             <w:r>
               <w:t>nfe</w:t>
             </w:r>
-            <w:proofErr w:type="spellEnd"/>
           </w:p>
         </w:tc>
         <w:tc>
@@ -1301,15 +1140,7 @@
               <w:ind w:left="175" w:hanging="143"/>
             </w:pPr>
             <w:r>
-              <w:t xml:space="preserve">Tabs entfernen, </w:t>
-            </w:r>
-            <w:proofErr w:type="spellStart"/>
-            <w:r>
-              <w:t>MainActivity</w:t>
-            </w:r>
-            <w:proofErr w:type="spellEnd"/>
-            <w:r>
-              <w:t xml:space="preserve"> in mehrere aufteilen</w:t>
+              <w:t>Tabs entfernen, MainActivity in mehrere aufteilen</w:t>
             </w:r>
           </w:p>
         </w:tc>
@@ -1326,13 +1157,8 @@
               </w:numPr>
               <w:ind w:left="175" w:hanging="143"/>
             </w:pPr>
-            <w:proofErr w:type="spellStart"/>
-            <w:r>
-              <w:t>Up</w:t>
-            </w:r>
-            <w:proofErr w:type="spellEnd"/>
-            <w:r>
-              <w:t>-Button funktioniert nicht</w:t>
+            <w:r>
+              <w:t>Up-Button funktioniert nicht</w:t>
             </w:r>
           </w:p>
           <w:p>
@@ -1345,15 +1171,7 @@
               <w:ind w:left="175" w:hanging="143"/>
             </w:pPr>
             <w:r>
-              <w:t xml:space="preserve">Overflow in der </w:t>
-            </w:r>
-            <w:proofErr w:type="spellStart"/>
-            <w:r>
-              <w:t>ActionBar</w:t>
-            </w:r>
-            <w:proofErr w:type="spellEnd"/>
-            <w:r>
-              <w:t xml:space="preserve"> funktioniert nicht</w:t>
+              <w:t>Overflow in der ActionBar funktioniert nicht</w:t>
             </w:r>
           </w:p>
           <w:p>
@@ -1378,15 +1196,7 @@
               </w:numPr>
             </w:pPr>
             <w:r>
-              <w:t>Gelöst (</w:t>
-            </w:r>
-            <w:proofErr w:type="spellStart"/>
-            <w:r>
-              <w:t>input</w:t>
-            </w:r>
-            <w:proofErr w:type="spellEnd"/>
-            <w:r>
-              <w:t xml:space="preserve"> type fehlte)</w:t>
+              <w:t>Gelöst (input type fehlte)</w:t>
             </w:r>
           </w:p>
           <w:p>
@@ -1420,11 +1230,9 @@
             <w:tcW w:w="851" w:type="dxa"/>
           </w:tcPr>
           <w:p>
-            <w:proofErr w:type="spellStart"/>
             <w:r>
               <w:t>nfe</w:t>
             </w:r>
-            <w:proofErr w:type="spellEnd"/>
           </w:p>
         </w:tc>
         <w:tc>
@@ -1462,13 +1270,8 @@
                 <w:numId w:val="2"/>
               </w:numPr>
             </w:pPr>
-            <w:proofErr w:type="spellStart"/>
-            <w:r>
-              <w:t>Up</w:t>
-            </w:r>
-            <w:proofErr w:type="spellEnd"/>
-            <w:r>
-              <w:t>-Buttons gefixt</w:t>
+            <w:r>
+              <w:t>Up-Buttons gefixt</w:t>
             </w:r>
           </w:p>
           <w:p>
@@ -1547,13 +1350,8 @@
             <w:r>
               <w:t xml:space="preserve">Maske </w:t>
             </w:r>
-            <w:proofErr w:type="spellStart"/>
-            <w:r>
-              <w:t>new</w:t>
-            </w:r>
-            <w:proofErr w:type="spellEnd"/>
-            <w:r>
-              <w:t xml:space="preserve"> Master PW</w:t>
+            <w:r>
+              <w:t>new Master PW</w:t>
             </w:r>
           </w:p>
           <w:p>
@@ -1576,13 +1374,8 @@
               </w:numPr>
               <w:ind w:left="175" w:hanging="143"/>
             </w:pPr>
-            <w:proofErr w:type="spellStart"/>
-            <w:r>
-              <w:t>Up</w:t>
-            </w:r>
-            <w:proofErr w:type="spellEnd"/>
-            <w:r>
-              <w:t>-Button funktioniert nicht</w:t>
+            <w:r>
+              <w:t>Up-Button funktioniert nicht</w:t>
             </w:r>
           </w:p>
           <w:p>
@@ -1594,15 +1387,7 @@
               </w:numPr>
             </w:pPr>
             <w:r>
-              <w:t>Gelöst (</w:t>
-            </w:r>
-            <w:proofErr w:type="spellStart"/>
-            <w:r>
-              <w:t>Supprt</w:t>
-            </w:r>
-            <w:proofErr w:type="spellEnd"/>
-            <w:r>
-              <w:t>-Library geladen, Button-Funktion umgesetzt)</w:t>
+              <w:t>Gelöst (Supprt-Library geladen, Button-Funktion umgesetzt)</w:t>
             </w:r>
           </w:p>
           <w:p>
@@ -1615,15 +1400,7 @@
               <w:ind w:left="175" w:hanging="143"/>
             </w:pPr>
             <w:r>
-              <w:t xml:space="preserve">Overflow in der </w:t>
-            </w:r>
-            <w:proofErr w:type="spellStart"/>
-            <w:r>
-              <w:t>ActionBar</w:t>
-            </w:r>
-            <w:proofErr w:type="spellEnd"/>
-            <w:r>
-              <w:t xml:space="preserve"> funktioniert nicht (brauchen wir aber nicht unbedingt)</w:t>
+              <w:t>Overflow in der ActionBar funktioniert nicht (brauchen wir aber nicht unbedingt)</w:t>
             </w:r>
           </w:p>
           <w:p/>
@@ -1645,11 +1422,9 @@
             <w:tcW w:w="851" w:type="dxa"/>
           </w:tcPr>
           <w:p>
-            <w:proofErr w:type="spellStart"/>
             <w:r>
               <w:t>nfe</w:t>
             </w:r>
-            <w:proofErr w:type="spellEnd"/>
           </w:p>
         </w:tc>
         <w:tc>
@@ -1689,31 +1464,56 @@
           <w:tcPr>
             <w:tcW w:w="1129" w:type="dxa"/>
           </w:tcPr>
-          <w:p/>
+          <w:p>
+            <w:r>
+              <w:t>08.01.15</w:t>
+            </w:r>
+          </w:p>
         </w:tc>
         <w:tc>
           <w:tcPr>
             <w:tcW w:w="851" w:type="dxa"/>
           </w:tcPr>
-          <w:p/>
+          <w:p>
+            <w:r>
+              <w:t>mkerk</w:t>
+            </w:r>
+          </w:p>
         </w:tc>
         <w:tc>
           <w:tcPr>
             <w:tcW w:w="1134" w:type="dxa"/>
           </w:tcPr>
-          <w:p/>
+          <w:p>
+            <w:r>
+              <w:t>2 h</w:t>
+            </w:r>
+          </w:p>
         </w:tc>
         <w:tc>
           <w:tcPr>
             <w:tcW w:w="3340" w:type="dxa"/>
           </w:tcPr>
-          <w:p/>
+          <w:p>
+            <w:r>
+              <w:t>- Aktullen Stand lokal ausführbar gemacht</w:t>
+            </w:r>
+          </w:p>
         </w:tc>
         <w:tc>
           <w:tcPr>
             <w:tcW w:w="3118" w:type="dxa"/>
           </w:tcPr>
-          <w:p/>
+          <w:p>
+            <w:r>
+              <w:t>- Wie vermutet verursachte das Update auf eine neue Gradle Version Probleme</w:t>
+            </w:r>
+          </w:p>
+          <w:p>
+            <w:r>
+              <w:t>- Beim Build der App wurden das Android Support Repository und die Android Support Library nicht gefunden</w:t>
+            </w:r>
+          </w:p>
         </w:tc>
       </w:tr>
       <w:tr>
@@ -2701,7 +2501,7 @@
   <a:extraClrSchemeLst/>
   <a:extLst>
     <a:ext uri="{05A4C25C-085E-4340-85A3-A5531E510DB2}">
-      <thm15:themeFamily xmlns:thm15="http://schemas.microsoft.com/office/thememl/2012/main" xmlns="" name="Office Theme" id="{62F939B6-93AF-4DB8-9C6B-D6C7DFDC589F}" vid="{4A3C46E8-61CC-4603-A589-7422A47A8E4A}"/>
+      <thm15:themeFamily xmlns="" xmlns:thm15="http://schemas.microsoft.com/office/thememl/2012/main" name="Office Theme" id="{62F939B6-93AF-4DB8-9C6B-D6C7DFDC589F}" vid="{4A3C46E8-61CC-4603-A589-7422A47A8E4A}"/>
     </a:ext>
   </a:extLst>
 </a:theme>

</xml_diff>

<commit_message>
Notizen.docx um Aufwand ergänzt
</commit_message>
<xml_diff>
--- a/Notizen.docx
+++ b/Notizen.docx
@@ -1,6 +1,6 @@
 
 <file path=word/document.xml><?xml version="1.0" encoding="utf-8"?>
-<w:document xmlns:ve="http://schemas.openxmlformats.org/markup-compatibility/2006" xmlns:o="urn:schemas-microsoft-com:office:office" xmlns:r="http://schemas.openxmlformats.org/officeDocument/2006/relationships" xmlns:m="http://schemas.openxmlformats.org/officeDocument/2006/math" xmlns:v="urn:schemas-microsoft-com:vml" xmlns:wp="http://schemas.openxmlformats.org/drawingml/2006/wordprocessingDrawing" xmlns:w10="urn:schemas-microsoft-com:office:word" xmlns:w="http://schemas.openxmlformats.org/wordprocessingml/2006/main" xmlns:wne="http://schemas.microsoft.com/office/word/2006/wordml">
+<w:document xmlns:wpc="http://schemas.microsoft.com/office/word/2010/wordprocessingCanvas" xmlns:mc="http://schemas.openxmlformats.org/markup-compatibility/2006" xmlns:o="urn:schemas-microsoft-com:office:office" xmlns:r="http://schemas.openxmlformats.org/officeDocument/2006/relationships" xmlns:m="http://schemas.openxmlformats.org/officeDocument/2006/math" xmlns:v="urn:schemas-microsoft-com:vml" xmlns:wp14="http://schemas.microsoft.com/office/word/2010/wordprocessingDrawing" xmlns:wp="http://schemas.openxmlformats.org/drawingml/2006/wordprocessingDrawing" xmlns:w10="urn:schemas-microsoft-com:office:word" xmlns:w="http://schemas.openxmlformats.org/wordprocessingml/2006/main" xmlns:w14="http://schemas.microsoft.com/office/word/2010/wordml" xmlns:w15="http://schemas.microsoft.com/office/word/2012/wordml" xmlns:wpg="http://schemas.microsoft.com/office/word/2010/wordprocessingGroup" xmlns:wpi="http://schemas.microsoft.com/office/word/2010/wordprocessingInk" xmlns:wne="http://schemas.microsoft.com/office/word/2006/wordml" xmlns:wps="http://schemas.microsoft.com/office/word/2010/wordprocessingShape" mc:Ignorable="w14 w15 wp14">
   <w:body>
     <w:p>
       <w:pPr>
@@ -335,11 +335,16 @@
           <w:numId w:val="1"/>
         </w:numPr>
       </w:pPr>
+      <w:proofErr w:type="spellStart"/>
       <w:r>
         <w:t>n</w:t>
       </w:r>
       <w:r>
-        <w:t xml:space="preserve">fe: Design verschönern </w:t>
+        <w:t>fe</w:t>
+      </w:r>
+      <w:proofErr w:type="spellEnd"/>
+      <w:r>
+        <w:t xml:space="preserve">: Design verschönern </w:t>
       </w:r>
     </w:p>
     <w:p>
@@ -465,15 +470,7 @@
         <w:rPr>
           <w:strike/>
         </w:rPr>
-        <w:t>Edit-Mas</w:t>
-      </w:r>
-      <w:bookmarkStart w:id="0" w:name="_GoBack"/>
-      <w:bookmarkEnd w:id="0"/>
-      <w:r>
-        <w:rPr>
-          <w:strike/>
-        </w:rPr>
-        <w:t>ke bei Tippen auf PW</w:t>
+        <w:t>Edit-Maske bei Tippen auf PW</w:t>
       </w:r>
     </w:p>
     <w:p>
@@ -487,11 +484,33 @@
           <w:strike/>
         </w:rPr>
       </w:pPr>
-      <w:r>
-        <w:rPr>
-          <w:strike/>
-        </w:rPr>
-        <w:t>Copy-to-Clipboard-Button</w:t>
+      <w:proofErr w:type="spellStart"/>
+      <w:r>
+        <w:rPr>
+          <w:strike/>
+        </w:rPr>
+        <w:t>Copy</w:t>
+      </w:r>
+      <w:proofErr w:type="spellEnd"/>
+      <w:r>
+        <w:rPr>
+          <w:strike/>
+        </w:rPr>
+        <w:t>-</w:t>
+      </w:r>
+      <w:proofErr w:type="spellStart"/>
+      <w:r>
+        <w:rPr>
+          <w:strike/>
+        </w:rPr>
+        <w:t>to</w:t>
+      </w:r>
+      <w:proofErr w:type="spellEnd"/>
+      <w:r>
+        <w:rPr>
+          <w:strike/>
+        </w:rPr>
+        <w:t>-Clipboard-Button</w:t>
       </w:r>
     </w:p>
     <w:p>
@@ -581,7 +600,21 @@
         <w:rPr>
           <w:strike/>
         </w:rPr>
-        <w:t>Popup: new Master PW</w:t>
+        <w:t xml:space="preserve">Popup: </w:t>
+      </w:r>
+      <w:proofErr w:type="spellStart"/>
+      <w:r>
+        <w:rPr>
+          <w:strike/>
+        </w:rPr>
+        <w:t>new</w:t>
+      </w:r>
+      <w:proofErr w:type="spellEnd"/>
+      <w:r>
+        <w:rPr>
+          <w:strike/>
+        </w:rPr>
+        <w:t xml:space="preserve"> Master PW</w:t>
       </w:r>
     </w:p>
     <w:p>
@@ -610,11 +643,16 @@
           <w:numId w:val="1"/>
         </w:numPr>
       </w:pPr>
+      <w:proofErr w:type="spellStart"/>
       <w:r>
         <w:t>m</w:t>
       </w:r>
       <w:r>
-        <w:t>kerk: Daten in XML-Datei schreiben</w:t>
+        <w:t>kerk</w:t>
+      </w:r>
+      <w:proofErr w:type="spellEnd"/>
+      <w:r>
+        <w:t>: Daten in XML-Datei schreiben</w:t>
       </w:r>
     </w:p>
     <w:p>
@@ -625,11 +663,16 @@
           <w:numId w:val="1"/>
         </w:numPr>
       </w:pPr>
+      <w:proofErr w:type="spellStart"/>
       <w:r>
         <w:t>l</w:t>
       </w:r>
       <w:r>
-        <w:t>hu: Verschlüsselung umsetzen</w:t>
+        <w:t>hu</w:t>
+      </w:r>
+      <w:proofErr w:type="spellEnd"/>
+      <w:r>
+        <w:t>: Verschlüsselung umsetzen</w:t>
       </w:r>
     </w:p>
     <w:p>
@@ -640,11 +683,78 @@
           <w:numId w:val="1"/>
         </w:numPr>
       </w:pPr>
+      <w:proofErr w:type="spellStart"/>
       <w:r>
         <w:t>s</w:t>
       </w:r>
       <w:r>
-        <w:t>och: Usernamen ergänzen</w:t>
+        <w:t>och</w:t>
+      </w:r>
+      <w:proofErr w:type="spellEnd"/>
+      <w:r>
+        <w:t xml:space="preserve">: </w:t>
+      </w:r>
+    </w:p>
+    <w:p>
+      <w:pPr>
+        <w:pStyle w:val="Listenabsatz"/>
+        <w:numPr>
+          <w:ilvl w:val="1"/>
+          <w:numId w:val="1"/>
+        </w:numPr>
+      </w:pPr>
+      <w:r>
+        <w:rPr>
+          <w:strike/>
+        </w:rPr>
+        <w:lastRenderedPageBreak/>
+        <w:t>Usernamen ergänzen</w:t>
+      </w:r>
+    </w:p>
+    <w:p>
+      <w:pPr>
+        <w:pStyle w:val="Listenabsatz"/>
+        <w:numPr>
+          <w:ilvl w:val="1"/>
+          <w:numId w:val="1"/>
+        </w:numPr>
+      </w:pPr>
+      <w:proofErr w:type="spellStart"/>
+      <w:r>
+        <w:rPr>
+          <w:strike/>
+        </w:rPr>
+        <w:t>Splashscreen</w:t>
+      </w:r>
+      <w:proofErr w:type="spellEnd"/>
+      <w:r>
+        <w:rPr>
+          <w:strike/>
+        </w:rPr>
+        <w:t xml:space="preserve"> erstellt</w:t>
+      </w:r>
+    </w:p>
+    <w:p>
+      <w:pPr>
+        <w:pStyle w:val="Listenabsatz"/>
+        <w:numPr>
+          <w:ilvl w:val="1"/>
+          <w:numId w:val="1"/>
+        </w:numPr>
+      </w:pPr>
+      <w:proofErr w:type="spellStart"/>
+      <w:r>
+        <w:rPr>
+          <w:strike/>
+        </w:rPr>
+        <w:t>Launchericon</w:t>
+      </w:r>
+      <w:proofErr w:type="spellEnd"/>
+      <w:r>
+        <w:rPr>
+          <w:strike/>
+        </w:rPr>
+        <w:t xml:space="preserve"> ausgetauscht</w:t>
       </w:r>
     </w:p>
     <w:p>
@@ -656,16 +766,15 @@
         </w:numPr>
       </w:pPr>
       <w:r>
-        <w:lastRenderedPageBreak/>
         <w:t>Quality-Ampel</w:t>
       </w:r>
     </w:p>
     <w:tbl>
       <w:tblPr>
-        <w:tblStyle w:val="Tabellengitternetz"/>
+        <w:tblStyle w:val="Tabellenraster"/>
         <w:tblW w:w="9572" w:type="dxa"/>
         <w:tblLayout w:type="fixed"/>
-        <w:tblLook w:val="04A0"/>
+        <w:tblLook w:val="04A0" w:firstRow="1" w:lastRow="0" w:firstColumn="1" w:lastColumn="0" w:noHBand="0" w:noVBand="1"/>
       </w:tblPr>
       <w:tblGrid>
         <w:gridCol w:w="1129"/>
@@ -822,9 +931,11 @@
             <w:tcW w:w="851" w:type="dxa"/>
           </w:tcPr>
           <w:p>
+            <w:proofErr w:type="spellStart"/>
             <w:r>
               <w:t>mkerk</w:t>
             </w:r>
+            <w:proofErr w:type="spellEnd"/>
           </w:p>
         </w:tc>
         <w:tc>
@@ -847,18 +958,14 @@
           <w:p>
             <w:pPr>
               <w:rPr>
-                <w:rFonts w:ascii="Verdana" w:hAnsi="Verdana" w:cs="Verdana"/>
+                <w:rFonts w:cs="Verdana"/>
                 <w:color w:val="000000"/>
-                <w:sz w:val="16"/>
-                <w:szCs w:val="16"/>
               </w:rPr>
             </w:pPr>
             <w:r>
               <w:rPr>
-                <w:rFonts w:ascii="Verdana" w:hAnsi="Verdana" w:cs="Verdana"/>
+                <w:rFonts w:cs="Verdana"/>
                 <w:color w:val="000000"/>
-                <w:sz w:val="16"/>
-                <w:szCs w:val="16"/>
               </w:rPr>
               <w:t>- Grober Entwurf der App</w:t>
             </w:r>
@@ -866,18 +973,14 @@
           <w:p>
             <w:pPr>
               <w:rPr>
-                <w:rFonts w:ascii="Verdana" w:hAnsi="Verdana" w:cs="Verdana"/>
+                <w:rFonts w:cs="Verdana"/>
                 <w:color w:val="000000"/>
-                <w:sz w:val="16"/>
-                <w:szCs w:val="16"/>
               </w:rPr>
             </w:pPr>
             <w:r>
               <w:rPr>
-                <w:rFonts w:ascii="Verdana" w:hAnsi="Verdana" w:cs="Verdana"/>
+                <w:rFonts w:cs="Verdana"/>
                 <w:color w:val="000000"/>
-                <w:sz w:val="16"/>
-                <w:szCs w:val="16"/>
               </w:rPr>
               <w:t>- Drei Layouts / Seiten erstellt (Master Passwort angeben, Hinterlegte Passwörter anschauen, Neue Passwörter hinzufügen)</w:t>
             </w:r>
@@ -885,10 +988,8 @@
           <w:p>
             <w:r>
               <w:rPr>
-                <w:rFonts w:ascii="Verdana" w:hAnsi="Verdana" w:cs="Verdana"/>
+                <w:rFonts w:cs="Verdana"/>
                 <w:color w:val="000000"/>
-                <w:sz w:val="16"/>
-                <w:szCs w:val="16"/>
               </w:rPr>
               <w:t>- Erste Funktionalität umgesetzt</w:t>
             </w:r>
@@ -901,12 +1002,58 @@
           <w:p>
             <w:r>
               <w:rPr>
-                <w:rFonts w:ascii="Verdana" w:hAnsi="Verdana" w:cs="Verdana"/>
+                <w:rFonts w:cs="Verdana"/>
                 <w:color w:val="000000"/>
-                <w:sz w:val="16"/>
-                <w:szCs w:val="16"/>
               </w:rPr>
-              <w:t>- ToDo: Es treten Exceptions auf, weil Elemente im Formular nicht gefunden werden und deshalb null sind (Beseitigen !)</w:t>
+              <w:t xml:space="preserve">- </w:t>
+            </w:r>
+            <w:proofErr w:type="spellStart"/>
+            <w:r>
+              <w:rPr>
+                <w:rFonts w:cs="Verdana"/>
+                <w:color w:val="000000"/>
+              </w:rPr>
+              <w:t>ToDo</w:t>
+            </w:r>
+            <w:proofErr w:type="spellEnd"/>
+            <w:r>
+              <w:rPr>
+                <w:rFonts w:cs="Verdana"/>
+                <w:color w:val="000000"/>
+              </w:rPr>
+              <w:t xml:space="preserve">: Es treten </w:t>
+            </w:r>
+            <w:proofErr w:type="spellStart"/>
+            <w:r>
+              <w:rPr>
+                <w:rFonts w:cs="Verdana"/>
+                <w:color w:val="000000"/>
+              </w:rPr>
+              <w:t>Exceptions</w:t>
+            </w:r>
+            <w:proofErr w:type="spellEnd"/>
+            <w:r>
+              <w:rPr>
+                <w:rFonts w:cs="Verdana"/>
+                <w:color w:val="000000"/>
+              </w:rPr>
+              <w:t xml:space="preserve"> auf, weil Elemente im Formular nicht gefunden werden und deshalb null sind (</w:t>
+            </w:r>
+            <w:proofErr w:type="gramStart"/>
+            <w:r>
+              <w:rPr>
+                <w:rFonts w:cs="Verdana"/>
+                <w:color w:val="000000"/>
+              </w:rPr>
+              <w:t>Beseitigen !</w:t>
+            </w:r>
+            <w:proofErr w:type="gramEnd"/>
+            <w:r>
+              <w:rPr>
+                <w:rFonts w:cs="Verdana"/>
+                <w:color w:val="000000"/>
+              </w:rPr>
+              <w:t>)</w:t>
             </w:r>
           </w:p>
         </w:tc>
@@ -967,9 +1114,11 @@
             <w:tcW w:w="851" w:type="dxa"/>
           </w:tcPr>
           <w:p>
+            <w:proofErr w:type="spellStart"/>
             <w:r>
               <w:t>mkerk</w:t>
             </w:r>
+            <w:proofErr w:type="spellEnd"/>
           </w:p>
         </w:tc>
         <w:tc>
@@ -989,29 +1138,39 @@
           <w:p>
             <w:r>
               <w:rPr>
-                <w:rFonts w:ascii="Verdana" w:hAnsi="Verdana" w:cs="Verdana"/>
+                <w:rFonts w:cs="Verdana"/>
                 <w:color w:val="000000"/>
-                <w:sz w:val="16"/>
-                <w:szCs w:val="16"/>
               </w:rPr>
-              <w:t>- Im vorherigen beschriebene Exceptions beseitigt</w:t>
-            </w:r>
+              <w:t xml:space="preserve">- Im vorherigen beschriebene </w:t>
+            </w:r>
+            <w:proofErr w:type="spellStart"/>
             <w:r>
               <w:rPr>
-                <w:rFonts w:ascii="Verdana" w:hAnsi="Verdana" w:cs="Verdana"/>
+                <w:rFonts w:cs="Verdana"/>
                 <w:color w:val="000000"/>
-                <w:sz w:val="16"/>
-                <w:szCs w:val="16"/>
+              </w:rPr>
+              <w:t>Exceptions</w:t>
+            </w:r>
+            <w:proofErr w:type="spellEnd"/>
+            <w:r>
+              <w:rPr>
+                <w:rFonts w:cs="Verdana"/>
+                <w:color w:val="000000"/>
+              </w:rPr>
+              <w:t xml:space="preserve"> beseitigt</w:t>
+            </w:r>
+            <w:r>
+              <w:rPr>
+                <w:rFonts w:cs="Verdana"/>
+                <w:color w:val="000000"/>
               </w:rPr>
               <w:br/>
               <w:t>- Namensgebung der Elemente optimiert</w:t>
             </w:r>
             <w:r>
               <w:rPr>
-                <w:rFonts w:ascii="Verdana" w:hAnsi="Verdana" w:cs="Verdana"/>
+                <w:rFonts w:cs="Verdana"/>
                 <w:color w:val="000000"/>
-                <w:sz w:val="16"/>
-                <w:szCs w:val="16"/>
               </w:rPr>
               <w:br/>
               <w:t>- Abhängigkeiten der Elemente untereinander verändert</w:t>
@@ -1085,9 +1244,11 @@
             <w:tcW w:w="851" w:type="dxa"/>
           </w:tcPr>
           <w:p>
+            <w:proofErr w:type="spellStart"/>
             <w:r>
               <w:t>nfe</w:t>
             </w:r>
+            <w:proofErr w:type="spellEnd"/>
           </w:p>
         </w:tc>
         <w:tc>
@@ -1140,7 +1301,15 @@
               <w:ind w:left="175" w:hanging="143"/>
             </w:pPr>
             <w:r>
-              <w:t>Tabs entfernen, MainActivity in mehrere aufteilen</w:t>
+              <w:t xml:space="preserve">Tabs entfernen, </w:t>
+            </w:r>
+            <w:proofErr w:type="spellStart"/>
+            <w:r>
+              <w:t>MainActivity</w:t>
+            </w:r>
+            <w:proofErr w:type="spellEnd"/>
+            <w:r>
+              <w:t xml:space="preserve"> in mehrere aufteilen</w:t>
             </w:r>
           </w:p>
         </w:tc>
@@ -1157,8 +1326,13 @@
               </w:numPr>
               <w:ind w:left="175" w:hanging="143"/>
             </w:pPr>
-            <w:r>
-              <w:t>Up-Button funktioniert nicht</w:t>
+            <w:proofErr w:type="spellStart"/>
+            <w:r>
+              <w:t>Up</w:t>
+            </w:r>
+            <w:proofErr w:type="spellEnd"/>
+            <w:r>
+              <w:t>-Button funktioniert nicht</w:t>
             </w:r>
           </w:p>
           <w:p>
@@ -1171,7 +1345,15 @@
               <w:ind w:left="175" w:hanging="143"/>
             </w:pPr>
             <w:r>
-              <w:t>Overflow in der ActionBar funktioniert nicht</w:t>
+              <w:t xml:space="preserve">Overflow in der </w:t>
+            </w:r>
+            <w:proofErr w:type="spellStart"/>
+            <w:r>
+              <w:t>ActionBar</w:t>
+            </w:r>
+            <w:proofErr w:type="spellEnd"/>
+            <w:r>
+              <w:t xml:space="preserve"> funktioniert nicht</w:t>
             </w:r>
           </w:p>
           <w:p>
@@ -1196,7 +1378,15 @@
               </w:numPr>
             </w:pPr>
             <w:r>
-              <w:t>Gelöst (input type fehlte)</w:t>
+              <w:t>Gelöst (</w:t>
+            </w:r>
+            <w:proofErr w:type="spellStart"/>
+            <w:r>
+              <w:t>input</w:t>
+            </w:r>
+            <w:proofErr w:type="spellEnd"/>
+            <w:r>
+              <w:t xml:space="preserve"> type fehlte)</w:t>
             </w:r>
           </w:p>
           <w:p>
@@ -1230,9 +1420,11 @@
             <w:tcW w:w="851" w:type="dxa"/>
           </w:tcPr>
           <w:p>
+            <w:proofErr w:type="spellStart"/>
             <w:r>
               <w:t>nfe</w:t>
             </w:r>
+            <w:proofErr w:type="spellEnd"/>
           </w:p>
         </w:tc>
         <w:tc>
@@ -1270,8 +1462,13 @@
                 <w:numId w:val="2"/>
               </w:numPr>
             </w:pPr>
-            <w:r>
-              <w:t>Up-Buttons gefixt</w:t>
+            <w:proofErr w:type="spellStart"/>
+            <w:r>
+              <w:t>Up</w:t>
+            </w:r>
+            <w:proofErr w:type="spellEnd"/>
+            <w:r>
+              <w:t>-Buttons gefixt</w:t>
             </w:r>
           </w:p>
           <w:p>
@@ -1290,7 +1487,35 @@
               <w:rPr>
                 <w:lang w:val="en-US"/>
               </w:rPr>
-              <w:t>Copy-to-Clipboard-Button angelegt (funktionslos)</w:t>
+              <w:t xml:space="preserve">Copy-to-Clipboard-Button </w:t>
+            </w:r>
+            <w:proofErr w:type="spellStart"/>
+            <w:r>
+              <w:rPr>
+                <w:lang w:val="en-US"/>
+              </w:rPr>
+              <w:t>angelegt</w:t>
+            </w:r>
+            <w:proofErr w:type="spellEnd"/>
+            <w:r>
+              <w:rPr>
+                <w:lang w:val="en-US"/>
+              </w:rPr>
+              <w:t xml:space="preserve"> (</w:t>
+            </w:r>
+            <w:proofErr w:type="spellStart"/>
+            <w:r>
+              <w:rPr>
+                <w:lang w:val="en-US"/>
+              </w:rPr>
+              <w:t>funktionslos</w:t>
+            </w:r>
+            <w:proofErr w:type="spellEnd"/>
+            <w:r>
+              <w:rPr>
+                <w:lang w:val="en-US"/>
+              </w:rPr>
+              <w:t>)</w:t>
             </w:r>
           </w:p>
           <w:p>
@@ -1303,13 +1528,7 @@
               <w:ind w:left="175" w:hanging="143"/>
             </w:pPr>
             <w:r>
-              <w:t>Quality-Ampel</w:t>
-            </w:r>
-            <w:r>
-              <w:t xml:space="preserve"> grob angelegt </w:t>
-            </w:r>
-            <w:r>
-              <w:t xml:space="preserve"> (funktionslos)</w:t>
+              <w:t>Quality-Ampel grob angelegt  (funktionslos)</w:t>
             </w:r>
           </w:p>
           <w:p>
@@ -1350,8 +1569,13 @@
             <w:r>
               <w:t xml:space="preserve">Maske </w:t>
             </w:r>
-            <w:r>
-              <w:t>new Master PW</w:t>
+            <w:proofErr w:type="spellStart"/>
+            <w:r>
+              <w:t>new</w:t>
+            </w:r>
+            <w:proofErr w:type="spellEnd"/>
+            <w:r>
+              <w:t xml:space="preserve"> Master PW</w:t>
             </w:r>
           </w:p>
           <w:p>
@@ -1374,8 +1598,13 @@
               </w:numPr>
               <w:ind w:left="175" w:hanging="143"/>
             </w:pPr>
-            <w:r>
-              <w:t>Up-Button funktioniert nicht</w:t>
+            <w:proofErr w:type="spellStart"/>
+            <w:r>
+              <w:t>Up</w:t>
+            </w:r>
+            <w:proofErr w:type="spellEnd"/>
+            <w:r>
+              <w:t>-Button funktioniert nicht</w:t>
             </w:r>
           </w:p>
           <w:p>
@@ -1387,7 +1616,15 @@
               </w:numPr>
             </w:pPr>
             <w:r>
-              <w:t>Gelöst (Supprt-Library geladen, Button-Funktion umgesetzt)</w:t>
+              <w:t>Gelöst (</w:t>
+            </w:r>
+            <w:proofErr w:type="spellStart"/>
+            <w:r>
+              <w:t>Supprt</w:t>
+            </w:r>
+            <w:proofErr w:type="spellEnd"/>
+            <w:r>
+              <w:t>-Library geladen, Button-Funktion umgesetzt)</w:t>
             </w:r>
           </w:p>
           <w:p>
@@ -1400,7 +1637,15 @@
               <w:ind w:left="175" w:hanging="143"/>
             </w:pPr>
             <w:r>
-              <w:t>Overflow in der ActionBar funktioniert nicht (brauchen wir aber nicht unbedingt)</w:t>
+              <w:t xml:space="preserve">Overflow in der </w:t>
+            </w:r>
+            <w:proofErr w:type="spellStart"/>
+            <w:r>
+              <w:t>ActionBar</w:t>
+            </w:r>
+            <w:proofErr w:type="spellEnd"/>
+            <w:r>
+              <w:t xml:space="preserve"> funktioniert nicht (brauchen wir aber nicht unbedingt)</w:t>
             </w:r>
           </w:p>
           <w:p/>
@@ -1422,9 +1667,11 @@
             <w:tcW w:w="851" w:type="dxa"/>
           </w:tcPr>
           <w:p>
+            <w:proofErr w:type="spellStart"/>
             <w:r>
               <w:t>nfe</w:t>
             </w:r>
+            <w:proofErr w:type="spellEnd"/>
           </w:p>
         </w:tc>
         <w:tc>
@@ -1475,9 +1722,13 @@
             <w:tcW w:w="851" w:type="dxa"/>
           </w:tcPr>
           <w:p>
+            <w:proofErr w:type="spellStart"/>
             <w:r>
               <w:t>mkerk</w:t>
             </w:r>
+            <w:bookmarkStart w:id="0" w:name="_GoBack"/>
+            <w:bookmarkEnd w:id="0"/>
+            <w:proofErr w:type="spellEnd"/>
           </w:p>
         </w:tc>
         <w:tc>
@@ -1496,7 +1747,15 @@
           </w:tcPr>
           <w:p>
             <w:r>
-              <w:t>- Aktullen Stand lokal ausführbar gemacht</w:t>
+              <w:t xml:space="preserve">- </w:t>
+            </w:r>
+            <w:proofErr w:type="spellStart"/>
+            <w:r>
+              <w:t>Aktullen</w:t>
+            </w:r>
+            <w:proofErr w:type="spellEnd"/>
+            <w:r>
+              <w:t xml:space="preserve"> Stand lokal ausführbar gemacht</w:t>
             </w:r>
           </w:p>
         </w:tc>
@@ -1506,12 +1765,28 @@
           </w:tcPr>
           <w:p>
             <w:r>
-              <w:t>- Wie vermutet verursachte das Update auf eine neue Gradle Version Probleme</w:t>
-            </w:r>
-          </w:p>
-          <w:p>
-            <w:r>
-              <w:t>- Beim Build der App wurden das Android Support Repository und die Android Support Library nicht gefunden</w:t>
+              <w:t xml:space="preserve">- Wie vermutet verursachte das Update auf eine neue </w:t>
+            </w:r>
+            <w:proofErr w:type="spellStart"/>
+            <w:r>
+              <w:t>Gradle</w:t>
+            </w:r>
+            <w:proofErr w:type="spellEnd"/>
+            <w:r>
+              <w:t xml:space="preserve"> Version Probleme</w:t>
+            </w:r>
+          </w:p>
+          <w:p>
+            <w:r>
+              <w:t xml:space="preserve">- Beim </w:t>
+            </w:r>
+            <w:proofErr w:type="spellStart"/>
+            <w:r>
+              <w:t>Build</w:t>
+            </w:r>
+            <w:proofErr w:type="spellEnd"/>
+            <w:r>
+              <w:t xml:space="preserve"> der App wurden das Android Support Repository und die Android Support Library nicht gefunden</w:t>
             </w:r>
           </w:p>
         </w:tc>
@@ -1521,25 +1796,68 @@
           <w:tcPr>
             <w:tcW w:w="1129" w:type="dxa"/>
           </w:tcPr>
-          <w:p/>
+          <w:p>
+            <w:r>
+              <w:t>09.01.15</w:t>
+            </w:r>
+          </w:p>
         </w:tc>
         <w:tc>
           <w:tcPr>
             <w:tcW w:w="851" w:type="dxa"/>
           </w:tcPr>
-          <w:p/>
+          <w:p>
+            <w:proofErr w:type="spellStart"/>
+            <w:r>
+              <w:t>s</w:t>
+            </w:r>
+            <w:r>
+              <w:t>och</w:t>
+            </w:r>
+            <w:proofErr w:type="spellEnd"/>
+          </w:p>
         </w:tc>
         <w:tc>
           <w:tcPr>
             <w:tcW w:w="1134" w:type="dxa"/>
           </w:tcPr>
-          <w:p/>
+          <w:p>
+            <w:r>
+              <w:t>5h</w:t>
+            </w:r>
+          </w:p>
         </w:tc>
         <w:tc>
           <w:tcPr>
             <w:tcW w:w="3340" w:type="dxa"/>
           </w:tcPr>
-          <w:p/>
+          <w:p>
+            <w:r>
+              <w:t xml:space="preserve">- Konfigurationen bezüglich </w:t>
+            </w:r>
+            <w:r>
+              <w:lastRenderedPageBreak/>
+              <w:t>Android Studio Update angepasst</w:t>
+            </w:r>
+          </w:p>
+          <w:p>
+            <w:r>
+              <w:t xml:space="preserve">- </w:t>
+            </w:r>
+            <w:proofErr w:type="spellStart"/>
+            <w:r>
+              <w:t>Splashscreen</w:t>
+            </w:r>
+            <w:proofErr w:type="spellEnd"/>
+            <w:r>
+              <w:t xml:space="preserve"> erstellt </w:t>
+            </w:r>
+          </w:p>
+          <w:p>
+            <w:r>
+              <w:t>- Launcher-Icon ausgetauscht</w:t>
+            </w:r>
+          </w:p>
         </w:tc>
         <w:tc>
           <w:tcPr>
@@ -1662,7 +1980,7 @@
 </file>
 
 <file path=word/numbering.xml><?xml version="1.0" encoding="utf-8"?>
-<w:numbering xmlns:ve="http://schemas.openxmlformats.org/markup-compatibility/2006" xmlns:o="urn:schemas-microsoft-com:office:office" xmlns:r="http://schemas.openxmlformats.org/officeDocument/2006/relationships" xmlns:m="http://schemas.openxmlformats.org/officeDocument/2006/math" xmlns:v="urn:schemas-microsoft-com:vml" xmlns:wp="http://schemas.openxmlformats.org/drawingml/2006/wordprocessingDrawing" xmlns:w10="urn:schemas-microsoft-com:office:word" xmlns:w="http://schemas.openxmlformats.org/wordprocessingml/2006/main" xmlns:wne="http://schemas.microsoft.com/office/word/2006/wordml">
+<w:numbering xmlns:wpc="http://schemas.microsoft.com/office/word/2010/wordprocessingCanvas" xmlns:mc="http://schemas.openxmlformats.org/markup-compatibility/2006" xmlns:o="urn:schemas-microsoft-com:office:office" xmlns:r="http://schemas.openxmlformats.org/officeDocument/2006/relationships" xmlns:m="http://schemas.openxmlformats.org/officeDocument/2006/math" xmlns:v="urn:schemas-microsoft-com:vml" xmlns:wp14="http://schemas.microsoft.com/office/word/2010/wordprocessingDrawing" xmlns:wp="http://schemas.openxmlformats.org/drawingml/2006/wordprocessingDrawing" xmlns:w10="urn:schemas-microsoft-com:office:word" xmlns:w="http://schemas.openxmlformats.org/wordprocessingml/2006/main" xmlns:w14="http://schemas.microsoft.com/office/word/2010/wordml" xmlns:w15="http://schemas.microsoft.com/office/word/2012/wordml" xmlns:wpg="http://schemas.microsoft.com/office/word/2010/wordprocessingGroup" xmlns:wpi="http://schemas.microsoft.com/office/word/2010/wordprocessingInk" xmlns:wne="http://schemas.microsoft.com/office/word/2006/wordml" xmlns:wps="http://schemas.microsoft.com/office/word/2010/wordprocessingShape" mc:Ignorable="w14 w15 wp14">
   <w:abstractNum w:abstractNumId="0">
     <w:nsid w:val="498F2F9A"/>
     <w:multiLevelType w:val="hybridMultilevel"/>
@@ -1898,7 +2216,7 @@
 </file>
 
 <file path=word/styles.xml><?xml version="1.0" encoding="utf-8"?>
-<w:styles xmlns:r="http://schemas.openxmlformats.org/officeDocument/2006/relationships" xmlns:w="http://schemas.openxmlformats.org/wordprocessingml/2006/main">
+<w:styles xmlns:mc="http://schemas.openxmlformats.org/markup-compatibility/2006" xmlns:r="http://schemas.openxmlformats.org/officeDocument/2006/relationships" xmlns:w="http://schemas.openxmlformats.org/wordprocessingml/2006/main" xmlns:w14="http://schemas.microsoft.com/office/word/2010/wordml" xmlns:w15="http://schemas.microsoft.com/office/word/2012/wordml" mc:Ignorable="w14 w15">
   <w:docDefaults>
     <w:rPrDefault>
       <w:rPr>
@@ -1914,144 +2232,378 @@
       </w:pPr>
     </w:pPrDefault>
   </w:docDefaults>
-  <w:latentStyles w:defLockedState="0" w:defUIPriority="99" w:defSemiHidden="1" w:defUnhideWhenUsed="1" w:defQFormat="0" w:count="267">
-    <w:lsdException w:name="Normal" w:semiHidden="0" w:uiPriority="0" w:unhideWhenUsed="0" w:qFormat="1"/>
-    <w:lsdException w:name="heading 1" w:semiHidden="0" w:uiPriority="9" w:unhideWhenUsed="0" w:qFormat="1"/>
-    <w:lsdException w:name="heading 2" w:uiPriority="9" w:qFormat="1"/>
-    <w:lsdException w:name="heading 3" w:uiPriority="9" w:qFormat="1"/>
-    <w:lsdException w:name="heading 4" w:uiPriority="9" w:qFormat="1"/>
-    <w:lsdException w:name="heading 5" w:uiPriority="9" w:qFormat="1"/>
-    <w:lsdException w:name="heading 6" w:uiPriority="9" w:qFormat="1"/>
-    <w:lsdException w:name="heading 7" w:uiPriority="9" w:qFormat="1"/>
-    <w:lsdException w:name="heading 8" w:uiPriority="9" w:qFormat="1"/>
-    <w:lsdException w:name="heading 9" w:uiPriority="9" w:qFormat="1"/>
-    <w:lsdException w:name="toc 1" w:uiPriority="39"/>
-    <w:lsdException w:name="toc 2" w:uiPriority="39"/>
-    <w:lsdException w:name="toc 3" w:uiPriority="39"/>
-    <w:lsdException w:name="toc 4" w:uiPriority="39"/>
-    <w:lsdException w:name="toc 5" w:uiPriority="39"/>
-    <w:lsdException w:name="toc 6" w:uiPriority="39"/>
-    <w:lsdException w:name="toc 7" w:uiPriority="39"/>
-    <w:lsdException w:name="toc 8" w:uiPriority="39"/>
-    <w:lsdException w:name="toc 9" w:uiPriority="39"/>
-    <w:lsdException w:name="caption" w:uiPriority="35" w:qFormat="1"/>
-    <w:lsdException w:name="Title" w:semiHidden="0" w:uiPriority="10" w:unhideWhenUsed="0" w:qFormat="1"/>
-    <w:lsdException w:name="Default Paragraph Font" w:uiPriority="1"/>
-    <w:lsdException w:name="Subtitle" w:semiHidden="0" w:uiPriority="11" w:unhideWhenUsed="0" w:qFormat="1"/>
-    <w:lsdException w:name="Strong" w:semiHidden="0" w:uiPriority="22" w:unhideWhenUsed="0" w:qFormat="1"/>
-    <w:lsdException w:name="Emphasis" w:semiHidden="0" w:uiPriority="20" w:unhideWhenUsed="0" w:qFormat="1"/>
-    <w:lsdException w:name="Table Grid" w:semiHidden="0" w:uiPriority="39" w:unhideWhenUsed="0"/>
-    <w:lsdException w:name="Placeholder Text" w:unhideWhenUsed="0"/>
-    <w:lsdException w:name="No Spacing" w:semiHidden="0" w:uiPriority="1" w:unhideWhenUsed="0" w:qFormat="1"/>
-    <w:lsdException w:name="Light Shading" w:semiHidden="0" w:uiPriority="60" w:unhideWhenUsed="0"/>
-    <w:lsdException w:name="Light List" w:semiHidden="0" w:uiPriority="61" w:unhideWhenUsed="0"/>
-    <w:lsdException w:name="Light Grid" w:semiHidden="0" w:uiPriority="62" w:unhideWhenUsed="0"/>
-    <w:lsdException w:name="Medium Shading 1" w:semiHidden="0" w:uiPriority="63" w:unhideWhenUsed="0"/>
-    <w:lsdException w:name="Medium Shading 2" w:semiHidden="0" w:uiPriority="64" w:unhideWhenUsed="0"/>
-    <w:lsdException w:name="Medium List 1" w:semiHidden="0" w:uiPriority="65" w:unhideWhenUsed="0"/>
-    <w:lsdException w:name="Medium List 2" w:semiHidden="0" w:uiPriority="66" w:unhideWhenUsed="0"/>
-    <w:lsdException w:name="Medium Grid 1" w:semiHidden="0" w:uiPriority="67" w:unhideWhenUsed="0"/>
-    <w:lsdException w:name="Medium Grid 2" w:semiHidden="0" w:uiPriority="68" w:unhideWhenUsed="0"/>
-    <w:lsdException w:name="Medium Grid 3" w:semiHidden="0" w:uiPriority="69" w:unhideWhenUsed="0"/>
-    <w:lsdException w:name="Dark List" w:semiHidden="0" w:uiPriority="70" w:unhideWhenUsed="0"/>
-    <w:lsdException w:name="Colorful Shading" w:semiHidden="0" w:uiPriority="71" w:unhideWhenUsed="0"/>
-    <w:lsdException w:name="Colorful List" w:semiHidden="0" w:uiPriority="72" w:unhideWhenUsed="0"/>
-    <w:lsdException w:name="Colorful Grid" w:semiHidden="0" w:uiPriority="73" w:unhideWhenUsed="0"/>
-    <w:lsdException w:name="Light Shading Accent 1" w:semiHidden="0" w:uiPriority="60" w:unhideWhenUsed="0"/>
-    <w:lsdException w:name="Light List Accent 1" w:semiHidden="0" w:uiPriority="61" w:unhideWhenUsed="0"/>
-    <w:lsdException w:name="Light Grid Accent 1" w:semiHidden="0" w:uiPriority="62" w:unhideWhenUsed="0"/>
-    <w:lsdException w:name="Medium Shading 1 Accent 1" w:semiHidden="0" w:uiPriority="63" w:unhideWhenUsed="0"/>
-    <w:lsdException w:name="Medium Shading 2 Accent 1" w:semiHidden="0" w:uiPriority="64" w:unhideWhenUsed="0"/>
-    <w:lsdException w:name="Medium List 1 Accent 1" w:semiHidden="0" w:uiPriority="65" w:unhideWhenUsed="0"/>
-    <w:lsdException w:name="Revision" w:unhideWhenUsed="0"/>
-    <w:lsdException w:name="List Paragraph" w:semiHidden="0" w:uiPriority="34" w:unhideWhenUsed="0" w:qFormat="1"/>
-    <w:lsdException w:name="Quote" w:semiHidden="0" w:uiPriority="29" w:unhideWhenUsed="0" w:qFormat="1"/>
-    <w:lsdException w:name="Intense Quote" w:semiHidden="0" w:uiPriority="30" w:unhideWhenUsed="0" w:qFormat="1"/>
-    <w:lsdException w:name="Medium List 2 Accent 1" w:semiHidden="0" w:uiPriority="66" w:unhideWhenUsed="0"/>
-    <w:lsdException w:name="Medium Grid 1 Accent 1" w:semiHidden="0" w:uiPriority="67" w:unhideWhenUsed="0"/>
-    <w:lsdException w:name="Medium Grid 2 Accent 1" w:semiHidden="0" w:uiPriority="68" w:unhideWhenUsed="0"/>
-    <w:lsdException w:name="Medium Grid 3 Accent 1" w:semiHidden="0" w:uiPriority="69" w:unhideWhenUsed="0"/>
-    <w:lsdException w:name="Dark List Accent 1" w:semiHidden="0" w:uiPriority="70" w:unhideWhenUsed="0"/>
-    <w:lsdException w:name="Colorful Shading Accent 1" w:semiHidden="0" w:uiPriority="71" w:unhideWhenUsed="0"/>
-    <w:lsdException w:name="Colorful List Accent 1" w:semiHidden="0" w:uiPriority="72" w:unhideWhenUsed="0"/>
-    <w:lsdException w:name="Colorful Grid Accent 1" w:semiHidden="0" w:uiPriority="73" w:unhideWhenUsed="0"/>
-    <w:lsdException w:name="Light Shading Accent 2" w:semiHidden="0" w:uiPriority="60" w:unhideWhenUsed="0"/>
-    <w:lsdException w:name="Light List Accent 2" w:semiHidden="0" w:uiPriority="61" w:unhideWhenUsed="0"/>
-    <w:lsdException w:name="Light Grid Accent 2" w:semiHidden="0" w:uiPriority="62" w:unhideWhenUsed="0"/>
-    <w:lsdException w:name="Medium Shading 1 Accent 2" w:semiHidden="0" w:uiPriority="63" w:unhideWhenUsed="0"/>
-    <w:lsdException w:name="Medium Shading 2 Accent 2" w:semiHidden="0" w:uiPriority="64" w:unhideWhenUsed="0"/>
-    <w:lsdException w:name="Medium List 1 Accent 2" w:semiHidden="0" w:uiPriority="65" w:unhideWhenUsed="0"/>
-    <w:lsdException w:name="Medium List 2 Accent 2" w:semiHidden="0" w:uiPriority="66" w:unhideWhenUsed="0"/>
-    <w:lsdException w:name="Medium Grid 1 Accent 2" w:semiHidden="0" w:uiPriority="67" w:unhideWhenUsed="0"/>
-    <w:lsdException w:name="Medium Grid 2 Accent 2" w:semiHidden="0" w:uiPriority="68" w:unhideWhenUsed="0"/>
-    <w:lsdException w:name="Medium Grid 3 Accent 2" w:semiHidden="0" w:uiPriority="69" w:unhideWhenUsed="0"/>
-    <w:lsdException w:name="Dark List Accent 2" w:semiHidden="0" w:uiPriority="70" w:unhideWhenUsed="0"/>
-    <w:lsdException w:name="Colorful Shading Accent 2" w:semiHidden="0" w:uiPriority="71" w:unhideWhenUsed="0"/>
-    <w:lsdException w:name="Colorful List Accent 2" w:semiHidden="0" w:uiPriority="72" w:unhideWhenUsed="0"/>
-    <w:lsdException w:name="Colorful Grid Accent 2" w:semiHidden="0" w:uiPriority="73" w:unhideWhenUsed="0"/>
-    <w:lsdException w:name="Light Shading Accent 3" w:semiHidden="0" w:uiPriority="60" w:unhideWhenUsed="0"/>
-    <w:lsdException w:name="Light List Accent 3" w:semiHidden="0" w:uiPriority="61" w:unhideWhenUsed="0"/>
-    <w:lsdException w:name="Light Grid Accent 3" w:semiHidden="0" w:uiPriority="62" w:unhideWhenUsed="0"/>
-    <w:lsdException w:name="Medium Shading 1 Accent 3" w:semiHidden="0" w:uiPriority="63" w:unhideWhenUsed="0"/>
-    <w:lsdException w:name="Medium Shading 2 Accent 3" w:semiHidden="0" w:uiPriority="64" w:unhideWhenUsed="0"/>
-    <w:lsdException w:name="Medium List 1 Accent 3" w:semiHidden="0" w:uiPriority="65" w:unhideWhenUsed="0"/>
-    <w:lsdException w:name="Medium List 2 Accent 3" w:semiHidden="0" w:uiPriority="66" w:unhideWhenUsed="0"/>
-    <w:lsdException w:name="Medium Grid 1 Accent 3" w:semiHidden="0" w:uiPriority="67" w:unhideWhenUsed="0"/>
-    <w:lsdException w:name="Medium Grid 2 Accent 3" w:semiHidden="0" w:uiPriority="68" w:unhideWhenUsed="0"/>
-    <w:lsdException w:name="Medium Grid 3 Accent 3" w:semiHidden="0" w:uiPriority="69" w:unhideWhenUsed="0"/>
-    <w:lsdException w:name="Dark List Accent 3" w:semiHidden="0" w:uiPriority="70" w:unhideWhenUsed="0"/>
-    <w:lsdException w:name="Colorful Shading Accent 3" w:semiHidden="0" w:uiPriority="71" w:unhideWhenUsed="0"/>
-    <w:lsdException w:name="Colorful List Accent 3" w:semiHidden="0" w:uiPriority="72" w:unhideWhenUsed="0"/>
-    <w:lsdException w:name="Colorful Grid Accent 3" w:semiHidden="0" w:uiPriority="73" w:unhideWhenUsed="0"/>
-    <w:lsdException w:name="Light Shading Accent 4" w:semiHidden="0" w:uiPriority="60" w:unhideWhenUsed="0"/>
-    <w:lsdException w:name="Light List Accent 4" w:semiHidden="0" w:uiPriority="61" w:unhideWhenUsed="0"/>
-    <w:lsdException w:name="Light Grid Accent 4" w:semiHidden="0" w:uiPriority="62" w:unhideWhenUsed="0"/>
-    <w:lsdException w:name="Medium Shading 1 Accent 4" w:semiHidden="0" w:uiPriority="63" w:unhideWhenUsed="0"/>
-    <w:lsdException w:name="Medium Shading 2 Accent 4" w:semiHidden="0" w:uiPriority="64" w:unhideWhenUsed="0"/>
-    <w:lsdException w:name="Medium List 1 Accent 4" w:semiHidden="0" w:uiPriority="65" w:unhideWhenUsed="0"/>
-    <w:lsdException w:name="Medium List 2 Accent 4" w:semiHidden="0" w:uiPriority="66" w:unhideWhenUsed="0"/>
-    <w:lsdException w:name="Medium Grid 1 Accent 4" w:semiHidden="0" w:uiPriority="67" w:unhideWhenUsed="0"/>
-    <w:lsdException w:name="Medium Grid 2 Accent 4" w:semiHidden="0" w:uiPriority="68" w:unhideWhenUsed="0"/>
-    <w:lsdException w:name="Medium Grid 3 Accent 4" w:semiHidden="0" w:uiPriority="69" w:unhideWhenUsed="0"/>
-    <w:lsdException w:name="Dark List Accent 4" w:semiHidden="0" w:uiPriority="70" w:unhideWhenUsed="0"/>
-    <w:lsdException w:name="Colorful Shading Accent 4" w:semiHidden="0" w:uiPriority="71" w:unhideWhenUsed="0"/>
-    <w:lsdException w:name="Colorful List Accent 4" w:semiHidden="0" w:uiPriority="72" w:unhideWhenUsed="0"/>
-    <w:lsdException w:name="Colorful Grid Accent 4" w:semiHidden="0" w:uiPriority="73" w:unhideWhenUsed="0"/>
-    <w:lsdException w:name="Light Shading Accent 5" w:semiHidden="0" w:uiPriority="60" w:unhideWhenUsed="0"/>
-    <w:lsdException w:name="Light List Accent 5" w:semiHidden="0" w:uiPriority="61" w:unhideWhenUsed="0"/>
-    <w:lsdException w:name="Light Grid Accent 5" w:semiHidden="0" w:uiPriority="62" w:unhideWhenUsed="0"/>
-    <w:lsdException w:name="Medium Shading 1 Accent 5" w:semiHidden="0" w:uiPriority="63" w:unhideWhenUsed="0"/>
-    <w:lsdException w:name="Medium Shading 2 Accent 5" w:semiHidden="0" w:uiPriority="64" w:unhideWhenUsed="0"/>
-    <w:lsdException w:name="Medium List 1 Accent 5" w:semiHidden="0" w:uiPriority="65" w:unhideWhenUsed="0"/>
-    <w:lsdException w:name="Medium List 2 Accent 5" w:semiHidden="0" w:uiPriority="66" w:unhideWhenUsed="0"/>
-    <w:lsdException w:name="Medium Grid 1 Accent 5" w:semiHidden="0" w:uiPriority="67" w:unhideWhenUsed="0"/>
-    <w:lsdException w:name="Medium Grid 2 Accent 5" w:semiHidden="0" w:uiPriority="68" w:unhideWhenUsed="0"/>
-    <w:lsdException w:name="Medium Grid 3 Accent 5" w:semiHidden="0" w:uiPriority="69" w:unhideWhenUsed="0"/>
-    <w:lsdException w:name="Dark List Accent 5" w:semiHidden="0" w:uiPriority="70" w:unhideWhenUsed="0"/>
-    <w:lsdException w:name="Colorful Shading Accent 5" w:semiHidden="0" w:uiPriority="71" w:unhideWhenUsed="0"/>
-    <w:lsdException w:name="Colorful List Accent 5" w:semiHidden="0" w:uiPriority="72" w:unhideWhenUsed="0"/>
-    <w:lsdException w:name="Colorful Grid Accent 5" w:semiHidden="0" w:uiPriority="73" w:unhideWhenUsed="0"/>
-    <w:lsdException w:name="Light Shading Accent 6" w:semiHidden="0" w:uiPriority="60" w:unhideWhenUsed="0"/>
-    <w:lsdException w:name="Light List Accent 6" w:semiHidden="0" w:uiPriority="61" w:unhideWhenUsed="0"/>
-    <w:lsdException w:name="Light Grid Accent 6" w:semiHidden="0" w:uiPriority="62" w:unhideWhenUsed="0"/>
-    <w:lsdException w:name="Medium Shading 1 Accent 6" w:semiHidden="0" w:uiPriority="63" w:unhideWhenUsed="0"/>
-    <w:lsdException w:name="Medium Shading 2 Accent 6" w:semiHidden="0" w:uiPriority="64" w:unhideWhenUsed="0"/>
-    <w:lsdException w:name="Medium List 1 Accent 6" w:semiHidden="0" w:uiPriority="65" w:unhideWhenUsed="0"/>
-    <w:lsdException w:name="Medium List 2 Accent 6" w:semiHidden="0" w:uiPriority="66" w:unhideWhenUsed="0"/>
-    <w:lsdException w:name="Medium Grid 1 Accent 6" w:semiHidden="0" w:uiPriority="67" w:unhideWhenUsed="0"/>
-    <w:lsdException w:name="Medium Grid 2 Accent 6" w:semiHidden="0" w:uiPriority="68" w:unhideWhenUsed="0"/>
-    <w:lsdException w:name="Medium Grid 3 Accent 6" w:semiHidden="0" w:uiPriority="69" w:unhideWhenUsed="0"/>
-    <w:lsdException w:name="Dark List Accent 6" w:semiHidden="0" w:uiPriority="70" w:unhideWhenUsed="0"/>
-    <w:lsdException w:name="Colorful Shading Accent 6" w:semiHidden="0" w:uiPriority="71" w:unhideWhenUsed="0"/>
-    <w:lsdException w:name="Colorful List Accent 6" w:semiHidden="0" w:uiPriority="72" w:unhideWhenUsed="0"/>
-    <w:lsdException w:name="Colorful Grid Accent 6" w:semiHidden="0" w:uiPriority="73" w:unhideWhenUsed="0"/>
-    <w:lsdException w:name="Subtle Emphasis" w:semiHidden="0" w:uiPriority="19" w:unhideWhenUsed="0" w:qFormat="1"/>
-    <w:lsdException w:name="Intense Emphasis" w:semiHidden="0" w:uiPriority="21" w:unhideWhenUsed="0" w:qFormat="1"/>
-    <w:lsdException w:name="Subtle Reference" w:semiHidden="0" w:uiPriority="31" w:unhideWhenUsed="0" w:qFormat="1"/>
-    <w:lsdException w:name="Intense Reference" w:semiHidden="0" w:uiPriority="32" w:unhideWhenUsed="0" w:qFormat="1"/>
-    <w:lsdException w:name="Book Title" w:semiHidden="0" w:uiPriority="33" w:unhideWhenUsed="0" w:qFormat="1"/>
-    <w:lsdException w:name="Bibliography" w:uiPriority="37"/>
-    <w:lsdException w:name="TOC Heading" w:uiPriority="39" w:qFormat="1"/>
+  <w:latentStyles w:defLockedState="0" w:defUIPriority="99" w:defSemiHidden="0" w:defUnhideWhenUsed="0" w:defQFormat="0" w:count="371">
+    <w:lsdException w:name="Normal" w:uiPriority="0" w:qFormat="1"/>
+    <w:lsdException w:name="heading 1" w:uiPriority="9" w:qFormat="1"/>
+    <w:lsdException w:name="heading 2" w:semiHidden="1" w:uiPriority="9" w:unhideWhenUsed="1" w:qFormat="1"/>
+    <w:lsdException w:name="heading 3" w:semiHidden="1" w:uiPriority="9" w:unhideWhenUsed="1" w:qFormat="1"/>
+    <w:lsdException w:name="heading 4" w:semiHidden="1" w:uiPriority="9" w:unhideWhenUsed="1" w:qFormat="1"/>
+    <w:lsdException w:name="heading 5" w:semiHidden="1" w:uiPriority="9" w:unhideWhenUsed="1" w:qFormat="1"/>
+    <w:lsdException w:name="heading 6" w:semiHidden="1" w:uiPriority="9" w:unhideWhenUsed="1" w:qFormat="1"/>
+    <w:lsdException w:name="heading 7" w:semiHidden="1" w:uiPriority="9" w:unhideWhenUsed="1" w:qFormat="1"/>
+    <w:lsdException w:name="heading 8" w:semiHidden="1" w:uiPriority="9" w:unhideWhenUsed="1" w:qFormat="1"/>
+    <w:lsdException w:name="heading 9" w:semiHidden="1" w:uiPriority="9" w:unhideWhenUsed="1" w:qFormat="1"/>
+    <w:lsdException w:name="index 1" w:semiHidden="1" w:unhideWhenUsed="1"/>
+    <w:lsdException w:name="index 2" w:semiHidden="1" w:unhideWhenUsed="1"/>
+    <w:lsdException w:name="index 3" w:semiHidden="1" w:unhideWhenUsed="1"/>
+    <w:lsdException w:name="index 4" w:semiHidden="1" w:unhideWhenUsed="1"/>
+    <w:lsdException w:name="index 5" w:semiHidden="1" w:unhideWhenUsed="1"/>
+    <w:lsdException w:name="index 6" w:semiHidden="1" w:unhideWhenUsed="1"/>
+    <w:lsdException w:name="index 7" w:semiHidden="1" w:unhideWhenUsed="1"/>
+    <w:lsdException w:name="index 8" w:semiHidden="1" w:unhideWhenUsed="1"/>
+    <w:lsdException w:name="index 9" w:semiHidden="1" w:unhideWhenUsed="1"/>
+    <w:lsdException w:name="toc 1" w:semiHidden="1" w:uiPriority="39" w:unhideWhenUsed="1"/>
+    <w:lsdException w:name="toc 2" w:semiHidden="1" w:uiPriority="39" w:unhideWhenUsed="1"/>
+    <w:lsdException w:name="toc 3" w:semiHidden="1" w:uiPriority="39" w:unhideWhenUsed="1"/>
+    <w:lsdException w:name="toc 4" w:semiHidden="1" w:uiPriority="39" w:unhideWhenUsed="1"/>
+    <w:lsdException w:name="toc 5" w:semiHidden="1" w:uiPriority="39" w:unhideWhenUsed="1"/>
+    <w:lsdException w:name="toc 6" w:semiHidden="1" w:uiPriority="39" w:unhideWhenUsed="1"/>
+    <w:lsdException w:name="toc 7" w:semiHidden="1" w:uiPriority="39" w:unhideWhenUsed="1"/>
+    <w:lsdException w:name="toc 8" w:semiHidden="1" w:uiPriority="39" w:unhideWhenUsed="1"/>
+    <w:lsdException w:name="toc 9" w:semiHidden="1" w:uiPriority="39" w:unhideWhenUsed="1"/>
+    <w:lsdException w:name="Normal Indent" w:semiHidden="1" w:unhideWhenUsed="1"/>
+    <w:lsdException w:name="footnote text" w:semiHidden="1" w:unhideWhenUsed="1"/>
+    <w:lsdException w:name="annotation text" w:semiHidden="1" w:unhideWhenUsed="1"/>
+    <w:lsdException w:name="header" w:semiHidden="1" w:unhideWhenUsed="1"/>
+    <w:lsdException w:name="footer" w:semiHidden="1" w:unhideWhenUsed="1"/>
+    <w:lsdException w:name="index heading" w:semiHidden="1" w:unhideWhenUsed="1"/>
+    <w:lsdException w:name="caption" w:semiHidden="1" w:uiPriority="35" w:unhideWhenUsed="1" w:qFormat="1"/>
+    <w:lsdException w:name="table of figures" w:semiHidden="1" w:unhideWhenUsed="1"/>
+    <w:lsdException w:name="envelope address" w:semiHidden="1" w:unhideWhenUsed="1"/>
+    <w:lsdException w:name="envelope return" w:semiHidden="1" w:unhideWhenUsed="1"/>
+    <w:lsdException w:name="footnote reference" w:semiHidden="1" w:unhideWhenUsed="1"/>
+    <w:lsdException w:name="annotation reference" w:semiHidden="1" w:unhideWhenUsed="1"/>
+    <w:lsdException w:name="line number" w:semiHidden="1" w:unhideWhenUsed="1"/>
+    <w:lsdException w:name="page number" w:semiHidden="1" w:unhideWhenUsed="1"/>
+    <w:lsdException w:name="endnote reference" w:semiHidden="1" w:unhideWhenUsed="1"/>
+    <w:lsdException w:name="endnote text" w:semiHidden="1" w:unhideWhenUsed="1"/>
+    <w:lsdException w:name="table of authorities" w:semiHidden="1" w:unhideWhenUsed="1"/>
+    <w:lsdException w:name="macro" w:semiHidden="1" w:unhideWhenUsed="1"/>
+    <w:lsdException w:name="toa heading" w:semiHidden="1" w:unhideWhenUsed="1"/>
+    <w:lsdException w:name="List" w:semiHidden="1" w:unhideWhenUsed="1"/>
+    <w:lsdException w:name="List Bullet" w:semiHidden="1" w:unhideWhenUsed="1"/>
+    <w:lsdException w:name="List Number" w:semiHidden="1" w:unhideWhenUsed="1"/>
+    <w:lsdException w:name="List 2" w:semiHidden="1" w:unhideWhenUsed="1"/>
+    <w:lsdException w:name="List 3" w:semiHidden="1" w:unhideWhenUsed="1"/>
+    <w:lsdException w:name="List 4" w:semiHidden="1" w:unhideWhenUsed="1"/>
+    <w:lsdException w:name="List 5" w:semiHidden="1" w:unhideWhenUsed="1"/>
+    <w:lsdException w:name="List Bullet 2" w:semiHidden="1" w:unhideWhenUsed="1"/>
+    <w:lsdException w:name="List Bullet 3" w:semiHidden="1" w:unhideWhenUsed="1"/>
+    <w:lsdException w:name="List Bullet 4" w:semiHidden="1" w:unhideWhenUsed="1"/>
+    <w:lsdException w:name="List Bullet 5" w:semiHidden="1" w:unhideWhenUsed="1"/>
+    <w:lsdException w:name="List Number 2" w:semiHidden="1" w:unhideWhenUsed="1"/>
+    <w:lsdException w:name="List Number 3" w:semiHidden="1" w:unhideWhenUsed="1"/>
+    <w:lsdException w:name="List Number 4" w:semiHidden="1" w:unhideWhenUsed="1"/>
+    <w:lsdException w:name="List Number 5" w:semiHidden="1" w:unhideWhenUsed="1"/>
+    <w:lsdException w:name="Title" w:uiPriority="10" w:qFormat="1"/>
+    <w:lsdException w:name="Closing" w:semiHidden="1" w:unhideWhenUsed="1"/>
+    <w:lsdException w:name="Signature" w:semiHidden="1" w:unhideWhenUsed="1"/>
+    <w:lsdException w:name="Default Paragraph Font" w:semiHidden="1" w:uiPriority="1" w:unhideWhenUsed="1"/>
+    <w:lsdException w:name="Body Text" w:semiHidden="1" w:unhideWhenUsed="1"/>
+    <w:lsdException w:name="Body Text Indent" w:semiHidden="1" w:unhideWhenUsed="1"/>
+    <w:lsdException w:name="List Continue" w:semiHidden="1" w:unhideWhenUsed="1"/>
+    <w:lsdException w:name="List Continue 2" w:semiHidden="1" w:unhideWhenUsed="1"/>
+    <w:lsdException w:name="List Continue 3" w:semiHidden="1" w:unhideWhenUsed="1"/>
+    <w:lsdException w:name="List Continue 4" w:semiHidden="1" w:unhideWhenUsed="1"/>
+    <w:lsdException w:name="List Continue 5" w:semiHidden="1" w:unhideWhenUsed="1"/>
+    <w:lsdException w:name="Message Header" w:semiHidden="1" w:unhideWhenUsed="1"/>
+    <w:lsdException w:name="Subtitle" w:uiPriority="11" w:qFormat="1"/>
+    <w:lsdException w:name="Salutation" w:semiHidden="1" w:unhideWhenUsed="1"/>
+    <w:lsdException w:name="Date" w:semiHidden="1" w:unhideWhenUsed="1"/>
+    <w:lsdException w:name="Body Text First Indent" w:semiHidden="1" w:unhideWhenUsed="1"/>
+    <w:lsdException w:name="Body Text First Indent 2" w:semiHidden="1" w:unhideWhenUsed="1"/>
+    <w:lsdException w:name="Note Heading" w:semiHidden="1" w:unhideWhenUsed="1"/>
+    <w:lsdException w:name="Body Text 2" w:semiHidden="1" w:unhideWhenUsed="1"/>
+    <w:lsdException w:name="Body Text 3" w:semiHidden="1" w:unhideWhenUsed="1"/>
+    <w:lsdException w:name="Body Text Indent 2" w:semiHidden="1" w:unhideWhenUsed="1"/>
+    <w:lsdException w:name="Body Text Indent 3" w:semiHidden="1" w:unhideWhenUsed="1"/>
+    <w:lsdException w:name="Block Text" w:semiHidden="1" w:unhideWhenUsed="1"/>
+    <w:lsdException w:name="Hyperlink" w:semiHidden="1" w:unhideWhenUsed="1"/>
+    <w:lsdException w:name="FollowedHyperlink" w:semiHidden="1" w:unhideWhenUsed="1"/>
+    <w:lsdException w:name="Strong" w:uiPriority="22" w:qFormat="1"/>
+    <w:lsdException w:name="Emphasis" w:uiPriority="20" w:qFormat="1"/>
+    <w:lsdException w:name="Document Map" w:semiHidden="1" w:unhideWhenUsed="1"/>
+    <w:lsdException w:name="Plain Text" w:semiHidden="1" w:unhideWhenUsed="1"/>
+    <w:lsdException w:name="E-mail Signature" w:semiHidden="1" w:unhideWhenUsed="1"/>
+    <w:lsdException w:name="HTML Top of Form" w:semiHidden="1" w:unhideWhenUsed="1"/>
+    <w:lsdException w:name="HTML Bottom of Form" w:semiHidden="1" w:unhideWhenUsed="1"/>
+    <w:lsdException w:name="Normal (Web)" w:semiHidden="1" w:unhideWhenUsed="1"/>
+    <w:lsdException w:name="HTML Acronym" w:semiHidden="1" w:unhideWhenUsed="1"/>
+    <w:lsdException w:name="HTML Address" w:semiHidden="1" w:unhideWhenUsed="1"/>
+    <w:lsdException w:name="HTML Cite" w:semiHidden="1" w:unhideWhenUsed="1"/>
+    <w:lsdException w:name="HTML Code" w:semiHidden="1" w:unhideWhenUsed="1"/>
+    <w:lsdException w:name="HTML Definition" w:semiHidden="1" w:unhideWhenUsed="1"/>
+    <w:lsdException w:name="HTML Keyboard" w:semiHidden="1" w:unhideWhenUsed="1"/>
+    <w:lsdException w:name="HTML Preformatted" w:semiHidden="1" w:unhideWhenUsed="1"/>
+    <w:lsdException w:name="HTML Sample" w:semiHidden="1" w:unhideWhenUsed="1"/>
+    <w:lsdException w:name="HTML Typewriter" w:semiHidden="1" w:unhideWhenUsed="1"/>
+    <w:lsdException w:name="HTML Variable" w:semiHidden="1" w:unhideWhenUsed="1"/>
+    <w:lsdException w:name="Normal Table" w:semiHidden="1" w:unhideWhenUsed="1"/>
+    <w:lsdException w:name="annotation subject" w:semiHidden="1" w:unhideWhenUsed="1"/>
+    <w:lsdException w:name="No List" w:semiHidden="1" w:unhideWhenUsed="1"/>
+    <w:lsdException w:name="Outline List 1" w:semiHidden="1" w:unhideWhenUsed="1"/>
+    <w:lsdException w:name="Outline List 2" w:semiHidden="1" w:unhideWhenUsed="1"/>
+    <w:lsdException w:name="Outline List 3" w:semiHidden="1" w:unhideWhenUsed="1"/>
+    <w:lsdException w:name="Table Simple 1" w:semiHidden="1" w:unhideWhenUsed="1"/>
+    <w:lsdException w:name="Table Simple 2" w:semiHidden="1" w:unhideWhenUsed="1"/>
+    <w:lsdException w:name="Table Simple 3" w:semiHidden="1" w:unhideWhenUsed="1"/>
+    <w:lsdException w:name="Table Classic 1" w:semiHidden="1" w:unhideWhenUsed="1"/>
+    <w:lsdException w:name="Table Classic 2" w:semiHidden="1" w:unhideWhenUsed="1"/>
+    <w:lsdException w:name="Table Classic 3" w:semiHidden="1" w:unhideWhenUsed="1"/>
+    <w:lsdException w:name="Table Classic 4" w:semiHidden="1" w:unhideWhenUsed="1"/>
+    <w:lsdException w:name="Table Colorful 1" w:semiHidden="1" w:unhideWhenUsed="1"/>
+    <w:lsdException w:name="Table Colorful 2" w:semiHidden="1" w:unhideWhenUsed="1"/>
+    <w:lsdException w:name="Table Colorful 3" w:semiHidden="1" w:unhideWhenUsed="1"/>
+    <w:lsdException w:name="Table Columns 1" w:semiHidden="1" w:unhideWhenUsed="1"/>
+    <w:lsdException w:name="Table Columns 2" w:semiHidden="1" w:unhideWhenUsed="1"/>
+    <w:lsdException w:name="Table Columns 3" w:semiHidden="1" w:unhideWhenUsed="1"/>
+    <w:lsdException w:name="Table Columns 4" w:semiHidden="1" w:unhideWhenUsed="1"/>
+    <w:lsdException w:name="Table Columns 5" w:semiHidden="1" w:unhideWhenUsed="1"/>
+    <w:lsdException w:name="Table Grid 1" w:semiHidden="1" w:unhideWhenUsed="1"/>
+    <w:lsdException w:name="Table Grid 2" w:semiHidden="1" w:unhideWhenUsed="1"/>
+    <w:lsdException w:name="Table Grid 3" w:semiHidden="1" w:unhideWhenUsed="1"/>
+    <w:lsdException w:name="Table Grid 4" w:semiHidden="1" w:unhideWhenUsed="1"/>
+    <w:lsdException w:name="Table Grid 5" w:semiHidden="1" w:unhideWhenUsed="1"/>
+    <w:lsdException w:name="Table Grid 6" w:semiHidden="1" w:unhideWhenUsed="1"/>
+    <w:lsdException w:name="Table Grid 7" w:semiHidden="1" w:unhideWhenUsed="1"/>
+    <w:lsdException w:name="Table Grid 8" w:semiHidden="1" w:unhideWhenUsed="1"/>
+    <w:lsdException w:name="Table List 1" w:semiHidden="1" w:unhideWhenUsed="1"/>
+    <w:lsdException w:name="Table List 2" w:semiHidden="1" w:unhideWhenUsed="1"/>
+    <w:lsdException w:name="Table List 3" w:semiHidden="1" w:unhideWhenUsed="1"/>
+    <w:lsdException w:name="Table List 4" w:semiHidden="1" w:unhideWhenUsed="1"/>
+    <w:lsdException w:name="Table List 5" w:semiHidden="1" w:unhideWhenUsed="1"/>
+    <w:lsdException w:name="Table List 6" w:semiHidden="1" w:unhideWhenUsed="1"/>
+    <w:lsdException w:name="Table List 7" w:semiHidden="1" w:unhideWhenUsed="1"/>
+    <w:lsdException w:name="Table List 8" w:semiHidden="1" w:unhideWhenUsed="1"/>
+    <w:lsdException w:name="Table 3D effects 1" w:semiHidden="1" w:unhideWhenUsed="1"/>
+    <w:lsdException w:name="Table 3D effects 2" w:semiHidden="1" w:unhideWhenUsed="1"/>
+    <w:lsdException w:name="Table 3D effects 3" w:semiHidden="1" w:unhideWhenUsed="1"/>
+    <w:lsdException w:name="Table Contemporary" w:semiHidden="1" w:unhideWhenUsed="1"/>
+    <w:lsdException w:name="Table Elegant" w:semiHidden="1" w:unhideWhenUsed="1"/>
+    <w:lsdException w:name="Table Professional" w:semiHidden="1" w:unhideWhenUsed="1"/>
+    <w:lsdException w:name="Table Subtle 1" w:semiHidden="1" w:unhideWhenUsed="1"/>
+    <w:lsdException w:name="Table Subtle 2" w:semiHidden="1" w:unhideWhenUsed="1"/>
+    <w:lsdException w:name="Table Web 1" w:semiHidden="1" w:unhideWhenUsed="1"/>
+    <w:lsdException w:name="Table Web 2" w:semiHidden="1" w:unhideWhenUsed="1"/>
+    <w:lsdException w:name="Table Web 3" w:semiHidden="1" w:unhideWhenUsed="1"/>
+    <w:lsdException w:name="Balloon Text" w:semiHidden="1" w:unhideWhenUsed="1"/>
+    <w:lsdException w:name="Table Grid" w:uiPriority="39"/>
+    <w:lsdException w:name="Table Theme" w:semiHidden="1" w:unhideWhenUsed="1"/>
+    <w:lsdException w:name="Placeholder Text" w:semiHidden="1"/>
+    <w:lsdException w:name="No Spacing" w:uiPriority="1" w:qFormat="1"/>
+    <w:lsdException w:name="Light Shading" w:uiPriority="60"/>
+    <w:lsdException w:name="Light List" w:uiPriority="61"/>
+    <w:lsdException w:name="Light Grid" w:uiPriority="62"/>
+    <w:lsdException w:name="Medium Shading 1" w:uiPriority="63"/>
+    <w:lsdException w:name="Medium Shading 2" w:uiPriority="64"/>
+    <w:lsdException w:name="Medium List 1" w:uiPriority="65"/>
+    <w:lsdException w:name="Medium List 2" w:uiPriority="66"/>
+    <w:lsdException w:name="Medium Grid 1" w:uiPriority="67"/>
+    <w:lsdException w:name="Medium Grid 2" w:uiPriority="68"/>
+    <w:lsdException w:name="Medium Grid 3" w:uiPriority="69"/>
+    <w:lsdException w:name="Dark List" w:uiPriority="70"/>
+    <w:lsdException w:name="Colorful Shading" w:uiPriority="71"/>
+    <w:lsdException w:name="Colorful List" w:uiPriority="72"/>
+    <w:lsdException w:name="Colorful Grid" w:uiPriority="73"/>
+    <w:lsdException w:name="Light Shading Accent 1" w:uiPriority="60"/>
+    <w:lsdException w:name="Light List Accent 1" w:uiPriority="61"/>
+    <w:lsdException w:name="Light Grid Accent 1" w:uiPriority="62"/>
+    <w:lsdException w:name="Medium Shading 1 Accent 1" w:uiPriority="63"/>
+    <w:lsdException w:name="Medium Shading 2 Accent 1" w:uiPriority="64"/>
+    <w:lsdException w:name="Medium List 1 Accent 1" w:uiPriority="65"/>
+    <w:lsdException w:name="Revision" w:semiHidden="1"/>
+    <w:lsdException w:name="List Paragraph" w:uiPriority="34" w:qFormat="1"/>
+    <w:lsdException w:name="Quote" w:uiPriority="29" w:qFormat="1"/>
+    <w:lsdException w:name="Intense Quote" w:uiPriority="30" w:qFormat="1"/>
+    <w:lsdException w:name="Medium List 2 Accent 1" w:uiPriority="66"/>
+    <w:lsdException w:name="Medium Grid 1 Accent 1" w:uiPriority="67"/>
+    <w:lsdException w:name="Medium Grid 2 Accent 1" w:uiPriority="68"/>
+    <w:lsdException w:name="Medium Grid 3 Accent 1" w:uiPriority="69"/>
+    <w:lsdException w:name="Dark List Accent 1" w:uiPriority="70"/>
+    <w:lsdException w:name="Colorful Shading Accent 1" w:uiPriority="71"/>
+    <w:lsdException w:name="Colorful List Accent 1" w:uiPriority="72"/>
+    <w:lsdException w:name="Colorful Grid Accent 1" w:uiPriority="73"/>
+    <w:lsdException w:name="Light Shading Accent 2" w:uiPriority="60"/>
+    <w:lsdException w:name="Light List Accent 2" w:uiPriority="61"/>
+    <w:lsdException w:name="Light Grid Accent 2" w:uiPriority="62"/>
+    <w:lsdException w:name="Medium Shading 1 Accent 2" w:uiPriority="63"/>
+    <w:lsdException w:name="Medium Shading 2 Accent 2" w:uiPriority="64"/>
+    <w:lsdException w:name="Medium List 1 Accent 2" w:uiPriority="65"/>
+    <w:lsdException w:name="Medium List 2 Accent 2" w:uiPriority="66"/>
+    <w:lsdException w:name="Medium Grid 1 Accent 2" w:uiPriority="67"/>
+    <w:lsdException w:name="Medium Grid 2 Accent 2" w:uiPriority="68"/>
+    <w:lsdException w:name="Medium Grid 3 Accent 2" w:uiPriority="69"/>
+    <w:lsdException w:name="Dark List Accent 2" w:uiPriority="70"/>
+    <w:lsdException w:name="Colorful Shading Accent 2" w:uiPriority="71"/>
+    <w:lsdException w:name="Colorful List Accent 2" w:uiPriority="72"/>
+    <w:lsdException w:name="Colorful Grid Accent 2" w:uiPriority="73"/>
+    <w:lsdException w:name="Light Shading Accent 3" w:uiPriority="60"/>
+    <w:lsdException w:name="Light List Accent 3" w:uiPriority="61"/>
+    <w:lsdException w:name="Light Grid Accent 3" w:uiPriority="62"/>
+    <w:lsdException w:name="Medium Shading 1 Accent 3" w:uiPriority="63"/>
+    <w:lsdException w:name="Medium Shading 2 Accent 3" w:uiPriority="64"/>
+    <w:lsdException w:name="Medium List 1 Accent 3" w:uiPriority="65"/>
+    <w:lsdException w:name="Medium List 2 Accent 3" w:uiPriority="66"/>
+    <w:lsdException w:name="Medium Grid 1 Accent 3" w:uiPriority="67"/>
+    <w:lsdException w:name="Medium Grid 2 Accent 3" w:uiPriority="68"/>
+    <w:lsdException w:name="Medium Grid 3 Accent 3" w:uiPriority="69"/>
+    <w:lsdException w:name="Dark List Accent 3" w:uiPriority="70"/>
+    <w:lsdException w:name="Colorful Shading Accent 3" w:uiPriority="71"/>
+    <w:lsdException w:name="Colorful List Accent 3" w:uiPriority="72"/>
+    <w:lsdException w:name="Colorful Grid Accent 3" w:uiPriority="73"/>
+    <w:lsdException w:name="Light Shading Accent 4" w:uiPriority="60"/>
+    <w:lsdException w:name="Light List Accent 4" w:uiPriority="61"/>
+    <w:lsdException w:name="Light Grid Accent 4" w:uiPriority="62"/>
+    <w:lsdException w:name="Medium Shading 1 Accent 4" w:uiPriority="63"/>
+    <w:lsdException w:name="Medium Shading 2 Accent 4" w:uiPriority="64"/>
+    <w:lsdException w:name="Medium List 1 Accent 4" w:uiPriority="65"/>
+    <w:lsdException w:name="Medium List 2 Accent 4" w:uiPriority="66"/>
+    <w:lsdException w:name="Medium Grid 1 Accent 4" w:uiPriority="67"/>
+    <w:lsdException w:name="Medium Grid 2 Accent 4" w:uiPriority="68"/>
+    <w:lsdException w:name="Medium Grid 3 Accent 4" w:uiPriority="69"/>
+    <w:lsdException w:name="Dark List Accent 4" w:uiPriority="70"/>
+    <w:lsdException w:name="Colorful Shading Accent 4" w:uiPriority="71"/>
+    <w:lsdException w:name="Colorful List Accent 4" w:uiPriority="72"/>
+    <w:lsdException w:name="Colorful Grid Accent 4" w:uiPriority="73"/>
+    <w:lsdException w:name="Light Shading Accent 5" w:uiPriority="60"/>
+    <w:lsdException w:name="Light List Accent 5" w:uiPriority="61"/>
+    <w:lsdException w:name="Light Grid Accent 5" w:uiPriority="62"/>
+    <w:lsdException w:name="Medium Shading 1 Accent 5" w:uiPriority="63"/>
+    <w:lsdException w:name="Medium Shading 2 Accent 5" w:uiPriority="64"/>
+    <w:lsdException w:name="Medium List 1 Accent 5" w:uiPriority="65"/>
+    <w:lsdException w:name="Medium List 2 Accent 5" w:uiPriority="66"/>
+    <w:lsdException w:name="Medium Grid 1 Accent 5" w:uiPriority="67"/>
+    <w:lsdException w:name="Medium Grid 2 Accent 5" w:uiPriority="68"/>
+    <w:lsdException w:name="Medium Grid 3 Accent 5" w:uiPriority="69"/>
+    <w:lsdException w:name="Dark List Accent 5" w:uiPriority="70"/>
+    <w:lsdException w:name="Colorful Shading Accent 5" w:uiPriority="71"/>
+    <w:lsdException w:name="Colorful List Accent 5" w:uiPriority="72"/>
+    <w:lsdException w:name="Colorful Grid Accent 5" w:uiPriority="73"/>
+    <w:lsdException w:name="Light Shading Accent 6" w:uiPriority="60"/>
+    <w:lsdException w:name="Light List Accent 6" w:uiPriority="61"/>
+    <w:lsdException w:name="Light Grid Accent 6" w:uiPriority="62"/>
+    <w:lsdException w:name="Medium Shading 1 Accent 6" w:uiPriority="63"/>
+    <w:lsdException w:name="Medium Shading 2 Accent 6" w:uiPriority="64"/>
+    <w:lsdException w:name="Medium List 1 Accent 6" w:uiPriority="65"/>
+    <w:lsdException w:name="Medium List 2 Accent 6" w:uiPriority="66"/>
+    <w:lsdException w:name="Medium Grid 1 Accent 6" w:uiPriority="67"/>
+    <w:lsdException w:name="Medium Grid 2 Accent 6" w:uiPriority="68"/>
+    <w:lsdException w:name="Medium Grid 3 Accent 6" w:uiPriority="69"/>
+    <w:lsdException w:name="Dark List Accent 6" w:uiPriority="70"/>
+    <w:lsdException w:name="Colorful Shading Accent 6" w:uiPriority="71"/>
+    <w:lsdException w:name="Colorful List Accent 6" w:uiPriority="72"/>
+    <w:lsdException w:name="Colorful Grid Accent 6" w:uiPriority="73"/>
+    <w:lsdException w:name="Subtle Emphasis" w:uiPriority="19" w:qFormat="1"/>
+    <w:lsdException w:name="Intense Emphasis" w:uiPriority="21" w:qFormat="1"/>
+    <w:lsdException w:name="Subtle Reference" w:uiPriority="31" w:qFormat="1"/>
+    <w:lsdException w:name="Intense Reference" w:uiPriority="32" w:qFormat="1"/>
+    <w:lsdException w:name="Book Title" w:uiPriority="33" w:qFormat="1"/>
+    <w:lsdException w:name="Bibliography" w:semiHidden="1" w:uiPriority="37" w:unhideWhenUsed="1"/>
+    <w:lsdException w:name="TOC Heading" w:semiHidden="1" w:uiPriority="39" w:unhideWhenUsed="1" w:qFormat="1"/>
+    <w:lsdException w:name="Plain Table 1" w:uiPriority="41"/>
+    <w:lsdException w:name="Plain Table 2" w:uiPriority="42"/>
+    <w:lsdException w:name="Plain Table 3" w:uiPriority="43"/>
+    <w:lsdException w:name="Plain Table 4" w:uiPriority="44"/>
+    <w:lsdException w:name="Plain Table 5" w:uiPriority="45"/>
+    <w:lsdException w:name="Grid Table Light" w:uiPriority="40"/>
+    <w:lsdException w:name="Grid Table 1 Light" w:uiPriority="46"/>
+    <w:lsdException w:name="Grid Table 2" w:uiPriority="47"/>
+    <w:lsdException w:name="Grid Table 3" w:uiPriority="48"/>
+    <w:lsdException w:name="Grid Table 4" w:uiPriority="49"/>
+    <w:lsdException w:name="Grid Table 5 Dark" w:uiPriority="50"/>
+    <w:lsdException w:name="Grid Table 6 Colorful" w:uiPriority="51"/>
+    <w:lsdException w:name="Grid Table 7 Colorful" w:uiPriority="52"/>
+    <w:lsdException w:name="Grid Table 1 Light Accent 1" w:uiPriority="46"/>
+    <w:lsdException w:name="Grid Table 2 Accent 1" w:uiPriority="47"/>
+    <w:lsdException w:name="Grid Table 3 Accent 1" w:uiPriority="48"/>
+    <w:lsdException w:name="Grid Table 4 Accent 1" w:uiPriority="49"/>
+    <w:lsdException w:name="Grid Table 5 Dark Accent 1" w:uiPriority="50"/>
+    <w:lsdException w:name="Grid Table 6 Colorful Accent 1" w:uiPriority="51"/>
+    <w:lsdException w:name="Grid Table 7 Colorful Accent 1" w:uiPriority="52"/>
+    <w:lsdException w:name="Grid Table 1 Light Accent 2" w:uiPriority="46"/>
+    <w:lsdException w:name="Grid Table 2 Accent 2" w:uiPriority="47"/>
+    <w:lsdException w:name="Grid Table 3 Accent 2" w:uiPriority="48"/>
+    <w:lsdException w:name="Grid Table 4 Accent 2" w:uiPriority="49"/>
+    <w:lsdException w:name="Grid Table 5 Dark Accent 2" w:uiPriority="50"/>
+    <w:lsdException w:name="Grid Table 6 Colorful Accent 2" w:uiPriority="51"/>
+    <w:lsdException w:name="Grid Table 7 Colorful Accent 2" w:uiPriority="52"/>
+    <w:lsdException w:name="Grid Table 1 Light Accent 3" w:uiPriority="46"/>
+    <w:lsdException w:name="Grid Table 2 Accent 3" w:uiPriority="47"/>
+    <w:lsdException w:name="Grid Table 3 Accent 3" w:uiPriority="48"/>
+    <w:lsdException w:name="Grid Table 4 Accent 3" w:uiPriority="49"/>
+    <w:lsdException w:name="Grid Table 5 Dark Accent 3" w:uiPriority="50"/>
+    <w:lsdException w:name="Grid Table 6 Colorful Accent 3" w:uiPriority="51"/>
+    <w:lsdException w:name="Grid Table 7 Colorful Accent 3" w:uiPriority="52"/>
+    <w:lsdException w:name="Grid Table 1 Light Accent 4" w:uiPriority="46"/>
+    <w:lsdException w:name="Grid Table 2 Accent 4" w:uiPriority="47"/>
+    <w:lsdException w:name="Grid Table 3 Accent 4" w:uiPriority="48"/>
+    <w:lsdException w:name="Grid Table 4 Accent 4" w:uiPriority="49"/>
+    <w:lsdException w:name="Grid Table 5 Dark Accent 4" w:uiPriority="50"/>
+    <w:lsdException w:name="Grid Table 6 Colorful Accent 4" w:uiPriority="51"/>
+    <w:lsdException w:name="Grid Table 7 Colorful Accent 4" w:uiPriority="52"/>
+    <w:lsdException w:name="Grid Table 1 Light Accent 5" w:uiPriority="46"/>
+    <w:lsdException w:name="Grid Table 2 Accent 5" w:uiPriority="47"/>
+    <w:lsdException w:name="Grid Table 3 Accent 5" w:uiPriority="48"/>
+    <w:lsdException w:name="Grid Table 4 Accent 5" w:uiPriority="49"/>
+    <w:lsdException w:name="Grid Table 5 Dark Accent 5" w:uiPriority="50"/>
+    <w:lsdException w:name="Grid Table 6 Colorful Accent 5" w:uiPriority="51"/>
+    <w:lsdException w:name="Grid Table 7 Colorful Accent 5" w:uiPriority="52"/>
+    <w:lsdException w:name="Grid Table 1 Light Accent 6" w:uiPriority="46"/>
+    <w:lsdException w:name="Grid Table 2 Accent 6" w:uiPriority="47"/>
+    <w:lsdException w:name="Grid Table 3 Accent 6" w:uiPriority="48"/>
+    <w:lsdException w:name="Grid Table 4 Accent 6" w:uiPriority="49"/>
+    <w:lsdException w:name="Grid Table 5 Dark Accent 6" w:uiPriority="50"/>
+    <w:lsdException w:name="Grid Table 6 Colorful Accent 6" w:uiPriority="51"/>
+    <w:lsdException w:name="Grid Table 7 Colorful Accent 6" w:uiPriority="52"/>
+    <w:lsdException w:name="List Table 1 Light" w:uiPriority="46"/>
+    <w:lsdException w:name="List Table 2" w:uiPriority="47"/>
+    <w:lsdException w:name="List Table 3" w:uiPriority="48"/>
+    <w:lsdException w:name="List Table 4" w:uiPriority="49"/>
+    <w:lsdException w:name="List Table 5 Dark" w:uiPriority="50"/>
+    <w:lsdException w:name="List Table 6 Colorful" w:uiPriority="51"/>
+    <w:lsdException w:name="List Table 7 Colorful" w:uiPriority="52"/>
+    <w:lsdException w:name="List Table 1 Light Accent 1" w:uiPriority="46"/>
+    <w:lsdException w:name="List Table 2 Accent 1" w:uiPriority="47"/>
+    <w:lsdException w:name="List Table 3 Accent 1" w:uiPriority="48"/>
+    <w:lsdException w:name="List Table 4 Accent 1" w:uiPriority="49"/>
+    <w:lsdException w:name="List Table 5 Dark Accent 1" w:uiPriority="50"/>
+    <w:lsdException w:name="List Table 6 Colorful Accent 1" w:uiPriority="51"/>
+    <w:lsdException w:name="List Table 7 Colorful Accent 1" w:uiPriority="52"/>
+    <w:lsdException w:name="List Table 1 Light Accent 2" w:uiPriority="46"/>
+    <w:lsdException w:name="List Table 2 Accent 2" w:uiPriority="47"/>
+    <w:lsdException w:name="List Table 3 Accent 2" w:uiPriority="48"/>
+    <w:lsdException w:name="List Table 4 Accent 2" w:uiPriority="49"/>
+    <w:lsdException w:name="List Table 5 Dark Accent 2" w:uiPriority="50"/>
+    <w:lsdException w:name="List Table 6 Colorful Accent 2" w:uiPriority="51"/>
+    <w:lsdException w:name="List Table 7 Colorful Accent 2" w:uiPriority="52"/>
+    <w:lsdException w:name="List Table 1 Light Accent 3" w:uiPriority="46"/>
+    <w:lsdException w:name="List Table 2 Accent 3" w:uiPriority="47"/>
+    <w:lsdException w:name="List Table 3 Accent 3" w:uiPriority="48"/>
+    <w:lsdException w:name="List Table 4 Accent 3" w:uiPriority="49"/>
+    <w:lsdException w:name="List Table 5 Dark Accent 3" w:uiPriority="50"/>
+    <w:lsdException w:name="List Table 6 Colorful Accent 3" w:uiPriority="51"/>
+    <w:lsdException w:name="List Table 7 Colorful Accent 3" w:uiPriority="52"/>
+    <w:lsdException w:name="List Table 1 Light Accent 4" w:uiPriority="46"/>
+    <w:lsdException w:name="List Table 2 Accent 4" w:uiPriority="47"/>
+    <w:lsdException w:name="List Table 3 Accent 4" w:uiPriority="48"/>
+    <w:lsdException w:name="List Table 4 Accent 4" w:uiPriority="49"/>
+    <w:lsdException w:name="List Table 5 Dark Accent 4" w:uiPriority="50"/>
+    <w:lsdException w:name="List Table 6 Colorful Accent 4" w:uiPriority="51"/>
+    <w:lsdException w:name="List Table 7 Colorful Accent 4" w:uiPriority="52"/>
+    <w:lsdException w:name="List Table 1 Light Accent 5" w:uiPriority="46"/>
+    <w:lsdException w:name="List Table 2 Accent 5" w:uiPriority="47"/>
+    <w:lsdException w:name="List Table 3 Accent 5" w:uiPriority="48"/>
+    <w:lsdException w:name="List Table 4 Accent 5" w:uiPriority="49"/>
+    <w:lsdException w:name="List Table 5 Dark Accent 5" w:uiPriority="50"/>
+    <w:lsdException w:name="List Table 6 Colorful Accent 5" w:uiPriority="51"/>
+    <w:lsdException w:name="List Table 7 Colorful Accent 5" w:uiPriority="52"/>
+    <w:lsdException w:name="List Table 1 Light Accent 6" w:uiPriority="46"/>
+    <w:lsdException w:name="List Table 2 Accent 6" w:uiPriority="47"/>
+    <w:lsdException w:name="List Table 3 Accent 6" w:uiPriority="48"/>
+    <w:lsdException w:name="List Table 4 Accent 6" w:uiPriority="49"/>
+    <w:lsdException w:name="List Table 5 Dark Accent 6" w:uiPriority="50"/>
+    <w:lsdException w:name="List Table 6 Colorful Accent 6" w:uiPriority="51"/>
+    <w:lsdException w:name="List Table 7 Colorful Accent 6" w:uiPriority="52"/>
   </w:latentStyles>
   <w:style w:type="paragraph" w:default="1" w:styleId="Standard">
     <w:name w:val="Normal"/>
@@ -2137,7 +2689,6 @@
     <w:uiPriority w:val="99"/>
     <w:semiHidden/>
     <w:unhideWhenUsed/>
-    <w:qFormat/>
     <w:tblPr>
       <w:tblInd w:w="0" w:type="dxa"/>
       <w:tblCellMar>
@@ -2217,7 +2768,7 @@
       <w:contextualSpacing/>
     </w:pPr>
   </w:style>
-  <w:style w:type="table" w:styleId="Tabellengitternetz">
+  <w:style w:type="table" w:styleId="Tabellenraster">
     <w:name w:val="Table Grid"/>
     <w:basedOn w:val="NormaleTabelle"/>
     <w:uiPriority w:val="39"/>
@@ -2226,7 +2777,6 @@
       <w:spacing w:after="0" w:line="240" w:lineRule="auto"/>
     </w:pPr>
     <w:tblPr>
-      <w:tblInd w:w="0" w:type="dxa"/>
       <w:tblBorders>
         <w:top w:val="single" w:sz="4" w:space="0" w:color="auto"/>
         <w:left w:val="single" w:sz="4" w:space="0" w:color="auto"/>
@@ -2235,12 +2785,6 @@
         <w:insideH w:val="single" w:sz="4" w:space="0" w:color="auto"/>
         <w:insideV w:val="single" w:sz="4" w:space="0" w:color="auto"/>
       </w:tblBorders>
-      <w:tblCellMar>
-        <w:top w:w="0" w:type="dxa"/>
-        <w:left w:w="108" w:type="dxa"/>
-        <w:bottom w:w="0" w:type="dxa"/>
-        <w:right w:w="108" w:type="dxa"/>
-      </w:tblCellMar>
     </w:tblPr>
   </w:style>
 </w:styles>
@@ -2501,7 +3045,7 @@
   <a:extraClrSchemeLst/>
   <a:extLst>
     <a:ext uri="{05A4C25C-085E-4340-85A3-A5531E510DB2}">
-      <thm15:themeFamily xmlns="" xmlns:thm15="http://schemas.microsoft.com/office/thememl/2012/main" name="Office Theme" id="{62F939B6-93AF-4DB8-9C6B-D6C7DFDC589F}" vid="{4A3C46E8-61CC-4603-A589-7422A47A8E4A}"/>
+      <thm15:themeFamily xmlns:thm15="http://schemas.microsoft.com/office/thememl/2012/main" name="Office Theme" id="{62F939B6-93AF-4DB8-9C6B-D6C7DFDC589F}" vid="{4A3C46E8-61CC-4603-A589-7422A47A8E4A}"/>
     </a:ext>
   </a:extLst>
 </a:theme>

</xml_diff>

<commit_message>
Notizen aus Vorlesung hinzugefügt
</commit_message>
<xml_diff>
--- a/Notizen.docx
+++ b/Notizen.docx
@@ -1,6 +1,6 @@
 
 <file path=word/document.xml><?xml version="1.0" encoding="utf-8"?>
-<w:document xmlns:ve="http://schemas.openxmlformats.org/markup-compatibility/2006" xmlns:o="urn:schemas-microsoft-com:office:office" xmlns:r="http://schemas.openxmlformats.org/officeDocument/2006/relationships" xmlns:m="http://schemas.openxmlformats.org/officeDocument/2006/math" xmlns:v="urn:schemas-microsoft-com:vml" xmlns:wp="http://schemas.openxmlformats.org/drawingml/2006/wordprocessingDrawing" xmlns:w10="urn:schemas-microsoft-com:office:word" xmlns:w="http://schemas.openxmlformats.org/wordprocessingml/2006/main" xmlns:wne="http://schemas.microsoft.com/office/word/2006/wordml">
+<w:document xmlns:wpc="http://schemas.microsoft.com/office/word/2010/wordprocessingCanvas" xmlns:mc="http://schemas.openxmlformats.org/markup-compatibility/2006" xmlns:o="urn:schemas-microsoft-com:office:office" xmlns:r="http://schemas.openxmlformats.org/officeDocument/2006/relationships" xmlns:m="http://schemas.openxmlformats.org/officeDocument/2006/math" xmlns:v="urn:schemas-microsoft-com:vml" xmlns:wp14="http://schemas.microsoft.com/office/word/2010/wordprocessingDrawing" xmlns:wp="http://schemas.openxmlformats.org/drawingml/2006/wordprocessingDrawing" xmlns:w10="urn:schemas-microsoft-com:office:word" xmlns:w="http://schemas.openxmlformats.org/wordprocessingml/2006/main" xmlns:w14="http://schemas.microsoft.com/office/word/2010/wordml" xmlns:w15="http://schemas.microsoft.com/office/word/2012/wordml" xmlns:wpg="http://schemas.microsoft.com/office/word/2010/wordprocessingGroup" xmlns:wpi="http://schemas.microsoft.com/office/word/2010/wordprocessingInk" xmlns:wne="http://schemas.microsoft.com/office/word/2006/wordml" xmlns:wps="http://schemas.microsoft.com/office/word/2010/wordprocessingShape" mc:Ignorable="w14 w15 wp14">
   <w:body>
     <w:p>
       <w:pPr>
@@ -122,6 +122,26 @@
         </w:numPr>
       </w:pPr>
       <w:r>
+        <w:t>Abgabe 07.02.15</w:t>
+      </w:r>
+    </w:p>
+    <w:p>
+      <w:pPr>
+        <w:ind w:left="360"/>
+      </w:pPr>
+      <w:r>
+        <w:t>Gliederung:</w:t>
+      </w:r>
+    </w:p>
+    <w:p>
+      <w:pPr>
+        <w:pStyle w:val="Listenabsatz"/>
+        <w:numPr>
+          <w:ilvl w:val="0"/>
+          <w:numId w:val="1"/>
+        </w:numPr>
+      </w:pPr>
+      <w:r>
         <w:t>Aufgabenstellung, Anwendungshintergrund</w:t>
       </w:r>
     </w:p>
@@ -632,6 +652,7 @@
         <w:rPr>
           <w:strike/>
         </w:rPr>
+        <w:lastRenderedPageBreak/>
         <w:t>Zurück-Buttons</w:t>
       </w:r>
     </w:p>
@@ -707,7 +728,6 @@
         <w:rPr>
           <w:strike/>
         </w:rPr>
-        <w:lastRenderedPageBreak/>
         <w:t>Usernamen ergänzen</w:t>
       </w:r>
     </w:p>
@@ -771,10 +791,10 @@
     </w:p>
     <w:tbl>
       <w:tblPr>
-        <w:tblStyle w:val="Tabellengitternetz"/>
+        <w:tblStyle w:val="Tabellenraster"/>
         <w:tblW w:w="9572" w:type="dxa"/>
         <w:tblLayout w:type="fixed"/>
-        <w:tblLook w:val="04A0"/>
+        <w:tblLook w:val="04A0" w:firstRow="1" w:lastRow="0" w:firstColumn="1" w:lastColumn="0" w:noHBand="0" w:noVBand="1"/>
       </w:tblPr>
       <w:tblGrid>
         <w:gridCol w:w="1129"/>
@@ -866,7 +886,11 @@
           <w:tcPr>
             <w:tcW w:w="3340" w:type="dxa"/>
           </w:tcPr>
-          <w:p/>
+          <w:p>
+            <w:r>
+              <w:t>Besprechung in Bocholt</w:t>
+            </w:r>
+          </w:p>
         </w:tc>
         <w:tc>
           <w:tcPr>
@@ -906,7 +930,11 @@
           <w:tcPr>
             <w:tcW w:w="3340" w:type="dxa"/>
           </w:tcPr>
-          <w:p/>
+          <w:p>
+            <w:r>
+              <w:t>Besprechung in Bocholt</w:t>
+            </w:r>
+          </w:p>
         </w:tc>
         <w:tc>
           <w:tcPr>
@@ -1037,23 +1065,30 @@
                 <w:rFonts w:cs="Verdana"/>
                 <w:color w:val="000000"/>
               </w:rPr>
-              <w:t xml:space="preserve"> auf, weil Elemente im Formular nicht gefunden werden und deshalb null sind (</w:t>
-            </w:r>
-            <w:proofErr w:type="gramStart"/>
+              <w:t xml:space="preserve"> auf, weil Elemente im Formular nicht gefunden werden un</w:t>
+            </w:r>
             <w:r>
               <w:rPr>
                 <w:rFonts w:cs="Verdana"/>
                 <w:color w:val="000000"/>
               </w:rPr>
-              <w:t>Beseitigen !</w:t>
-            </w:r>
-            <w:proofErr w:type="gramEnd"/>
+              <w:t>d deshalb null sind</w:t>
+            </w:r>
+            <w:bookmarkStart w:id="0" w:name="_GoBack"/>
+            <w:bookmarkEnd w:id="0"/>
             <w:r>
               <w:rPr>
                 <w:rFonts w:cs="Verdana"/>
                 <w:color w:val="000000"/>
               </w:rPr>
-              <w:t>)</w:t>
+              <w:t xml:space="preserve"> (Beseitigen</w:t>
+            </w:r>
+            <w:r>
+              <w:rPr>
+                <w:rFonts w:cs="Verdana"/>
+                <w:color w:val="000000"/>
+              </w:rPr>
+              <w:t>!)</w:t>
             </w:r>
           </w:p>
         </w:tc>
@@ -1089,7 +1124,11 @@
           <w:tcPr>
             <w:tcW w:w="3340" w:type="dxa"/>
           </w:tcPr>
-          <w:p/>
+          <w:p>
+            <w:r>
+              <w:t>Besprechung in Bocholt</w:t>
+            </w:r>
+          </w:p>
         </w:tc>
         <w:tc>
           <w:tcPr>
@@ -1219,7 +1258,11 @@
           <w:tcPr>
             <w:tcW w:w="3340" w:type="dxa"/>
           </w:tcPr>
-          <w:p/>
+          <w:p>
+            <w:r>
+              <w:t>Besprechung in Bocholt</w:t>
+            </w:r>
+          </w:p>
         </w:tc>
         <w:tc>
           <w:tcPr>
@@ -1726,8 +1769,6 @@
             <w:r>
               <w:t>mkerk</w:t>
             </w:r>
-            <w:bookmarkStart w:id="0" w:name="_GoBack"/>
-            <w:bookmarkEnd w:id="0"/>
             <w:proofErr w:type="spellEnd"/>
           </w:p>
         </w:tc>
@@ -1747,54 +1788,48 @@
           </w:tcPr>
           <w:p>
             <w:r>
-              <w:t xml:space="preserve">- </w:t>
+              <w:t>- Aktu</w:t>
+            </w:r>
+            <w:r>
+              <w:t>e</w:t>
+            </w:r>
+            <w:r>
+              <w:t>llen Stand lokal ausführbar gemacht</w:t>
+            </w:r>
+          </w:p>
+        </w:tc>
+        <w:tc>
+          <w:tcPr>
+            <w:tcW w:w="3118" w:type="dxa"/>
+          </w:tcPr>
+          <w:p>
+            <w:r>
+              <w:t xml:space="preserve">- Wie vermutet verursachte das Update auf eine neue </w:t>
             </w:r>
             <w:proofErr w:type="spellStart"/>
             <w:r>
-              <w:t>Aktullen</w:t>
+              <w:t>Gradle</w:t>
             </w:r>
             <w:proofErr w:type="spellEnd"/>
             <w:r>
-              <w:t xml:space="preserve"> Stand lokal ausführbar gemacht</w:t>
-            </w:r>
-          </w:p>
-        </w:tc>
-        <w:tc>
-          <w:tcPr>
-            <w:tcW w:w="3118" w:type="dxa"/>
-          </w:tcPr>
-          <w:p>
-            <w:r>
-              <w:t xml:space="preserve">- Wie vermutet verursachte das Update auf eine neue </w:t>
+              <w:t xml:space="preserve"> Version Probleme</w:t>
+            </w:r>
+          </w:p>
+          <w:p>
+            <w:r>
+              <w:t xml:space="preserve">- Beim </w:t>
             </w:r>
             <w:proofErr w:type="spellStart"/>
             <w:r>
-              <w:t>Gradle</w:t>
+              <w:t>Build</w:t>
             </w:r>
             <w:proofErr w:type="spellEnd"/>
             <w:r>
-              <w:t xml:space="preserve"> Version Probleme</w:t>
-            </w:r>
-          </w:p>
-          <w:p>
-            <w:r>
-              <w:t xml:space="preserve">- Beim </w:t>
-            </w:r>
-            <w:proofErr w:type="spellStart"/>
-            <w:r>
-              <w:t>Build</w:t>
-            </w:r>
-            <w:proofErr w:type="spellEnd"/>
-            <w:r>
-              <w:t xml:space="preserve"> der </w:t>
-            </w:r>
-            <w:proofErr w:type="spellStart"/>
-            <w:r>
-              <w:t>App</w:t>
-            </w:r>
-            <w:proofErr w:type="spellEnd"/>
-            <w:r>
-              <w:t xml:space="preserve"> wurden das Android Support Repository und die Android Support Library nicht gefunden</w:t>
+              <w:t xml:space="preserve"> der App wurden </w:t>
+            </w:r>
+            <w:r>
+              <w:lastRenderedPageBreak/>
+              <w:t>das Android Support Repository und die Android Support Library nicht gefunden</w:t>
             </w:r>
           </w:p>
         </w:tc>
@@ -1806,6 +1841,7 @@
           </w:tcPr>
           <w:p>
             <w:r>
+              <w:lastRenderedPageBreak/>
               <w:t>09.01.15</w:t>
             </w:r>
           </w:p>
@@ -1841,11 +1877,7 @@
           </w:tcPr>
           <w:p>
             <w:r>
-              <w:t xml:space="preserve">- Konfigurationen bezüglich </w:t>
-            </w:r>
-            <w:r>
-              <w:lastRenderedPageBreak/>
-              <w:t>Android Studio Update angepasst</w:t>
+              <w:t>- Konfigurationen bezüglich Android Studio Update angepasst</w:t>
             </w:r>
           </w:p>
           <w:p>
@@ -1881,7 +1913,6 @@
           </w:tcPr>
           <w:p>
             <w:r>
-              <w:lastRenderedPageBreak/>
               <w:t>09.01.15</w:t>
             </w:r>
           </w:p>
@@ -1943,27 +1974,7 @@
                 <w:sz w:val="16"/>
                 <w:szCs w:val="16"/>
               </w:rPr>
-              <w:t xml:space="preserve">Ein Bug im </w:t>
-            </w:r>
-            <w:proofErr w:type="spellStart"/>
-            <w:r>
-              <w:rPr>
-                <w:rFonts w:ascii="Verdana" w:hAnsi="Verdana" w:cs="Verdana"/>
-                <w:color w:val="000000"/>
-                <w:sz w:val="16"/>
-                <w:szCs w:val="16"/>
-              </w:rPr>
-              <w:t>Android</w:t>
-            </w:r>
-            <w:proofErr w:type="spellEnd"/>
-            <w:r>
-              <w:rPr>
-                <w:rFonts w:ascii="Verdana" w:hAnsi="Verdana" w:cs="Verdana"/>
-                <w:color w:val="000000"/>
-                <w:sz w:val="16"/>
-                <w:szCs w:val="16"/>
-              </w:rPr>
-              <w:t xml:space="preserve"> Studio sorgte dafür, dass die zuvor konfigurierte VM keinen externen Speicher hatte, obwohl dies zuvor so konfiguriert wurde (http://stackoverflow.com/questions/27120754/sd-card-created-in-avd-shows-as-removed-in-emulator-for-android-studio)</w:t>
+              <w:t>Ein Bug im Android Studio sorgte dafür, dass die zuvor konfigurierte VM keinen externen Speicher hatte, obwohl dies zuvor so konfiguriert wurde (http://stackoverflow.com/questions/27120754/sd-card-created-in-avd-shows-as-removed-in-emulator-for-android-studio)</w:t>
             </w:r>
           </w:p>
         </w:tc>
@@ -1973,25 +1984,166 @@
           <w:tcPr>
             <w:tcW w:w="1129" w:type="dxa"/>
           </w:tcPr>
+          <w:p>
+            <w:r>
+              <w:t>10.01.15</w:t>
+            </w:r>
+          </w:p>
+        </w:tc>
+        <w:tc>
+          <w:tcPr>
+            <w:tcW w:w="851" w:type="dxa"/>
+          </w:tcPr>
+          <w:p>
+            <w:r>
+              <w:t>alle</w:t>
+            </w:r>
+          </w:p>
+        </w:tc>
+        <w:tc>
+          <w:tcPr>
+            <w:tcW w:w="1134" w:type="dxa"/>
+          </w:tcPr>
           <w:p/>
         </w:tc>
         <w:tc>
           <w:tcPr>
-            <w:tcW w:w="851" w:type="dxa"/>
-          </w:tcPr>
-          <w:p/>
-        </w:tc>
-        <w:tc>
-          <w:tcPr>
-            <w:tcW w:w="1134" w:type="dxa"/>
-          </w:tcPr>
-          <w:p/>
-        </w:tc>
-        <w:tc>
-          <w:tcPr>
             <w:tcW w:w="3340" w:type="dxa"/>
           </w:tcPr>
-          <w:p/>
+          <w:p>
+            <w:r>
+              <w:t>Besprechung in Bocholt:</w:t>
+            </w:r>
+          </w:p>
+          <w:p>
+            <w:r>
+              <w:t>Geplante Erweiterungen:</w:t>
+            </w:r>
+          </w:p>
+          <w:p>
+            <w:proofErr w:type="spellStart"/>
+            <w:r>
+              <w:t>Lhu</w:t>
+            </w:r>
+            <w:proofErr w:type="spellEnd"/>
+            <w:r>
+              <w:t>: Umsetzung der Verschlüsselung</w:t>
+            </w:r>
+          </w:p>
+          <w:p>
+            <w:proofErr w:type="spellStart"/>
+            <w:r>
+              <w:t>Lhu</w:t>
+            </w:r>
+            <w:proofErr w:type="spellEnd"/>
+            <w:r>
+              <w:t xml:space="preserve">: Ändern des </w:t>
+            </w:r>
+            <w:proofErr w:type="spellStart"/>
+            <w:r>
+              <w:t>MasterPassworts</w:t>
+            </w:r>
+            <w:proofErr w:type="spellEnd"/>
+          </w:p>
+          <w:p>
+            <w:proofErr w:type="spellStart"/>
+            <w:r>
+              <w:t>Lhu</w:t>
+            </w:r>
+            <w:proofErr w:type="spellEnd"/>
+            <w:r>
+              <w:t>: evtl. Unit-Tests für Verschlüsselung</w:t>
+            </w:r>
+          </w:p>
+          <w:p>
+            <w:proofErr w:type="spellStart"/>
+            <w:r>
+              <w:t>Nfe</w:t>
+            </w:r>
+            <w:proofErr w:type="spellEnd"/>
+            <w:r>
+              <w:t>: Quality-Ampel rausschmeißen</w:t>
+            </w:r>
+          </w:p>
+          <w:p>
+            <w:pPr>
+              <w:rPr>
+                <w:lang w:val="en-US"/>
+              </w:rPr>
+            </w:pPr>
+            <w:proofErr w:type="spellStart"/>
+            <w:r>
+              <w:rPr>
+                <w:lang w:val="en-US"/>
+              </w:rPr>
+              <w:t>Nfe</w:t>
+            </w:r>
+            <w:proofErr w:type="spellEnd"/>
+            <w:r>
+              <w:rPr>
+                <w:lang w:val="en-US"/>
+              </w:rPr>
+              <w:t xml:space="preserve">: Copy to Clipboard-Button </w:t>
+            </w:r>
+            <w:r>
+              <w:t>implementieren</w:t>
+            </w:r>
+            <w:r>
+              <w:rPr>
+                <w:lang w:val="en-US"/>
+              </w:rPr>
+              <w:t xml:space="preserve"> (max. 1 h investieren)</w:t>
+            </w:r>
+          </w:p>
+          <w:p>
+            <w:proofErr w:type="spellStart"/>
+            <w:r>
+              <w:t>Mkerk</w:t>
+            </w:r>
+            <w:proofErr w:type="spellEnd"/>
+            <w:r>
+              <w:t>: Generierung zufälliger Passwörter</w:t>
+            </w:r>
+          </w:p>
+          <w:p>
+            <w:proofErr w:type="spellStart"/>
+            <w:r>
+              <w:t>Soch</w:t>
+            </w:r>
+            <w:proofErr w:type="spellEnd"/>
+            <w:r>
+              <w:t>: Show Password-Button (PWs zunächst ausblenden)</w:t>
+            </w:r>
+          </w:p>
+          <w:p>
+            <w:r>
+              <w:t>Alle: Doku</w:t>
+            </w:r>
+          </w:p>
+          <w:p>
+            <w:pPr>
+              <w:pStyle w:val="Listenabsatz"/>
+              <w:numPr>
+                <w:ilvl w:val="0"/>
+                <w:numId w:val="2"/>
+              </w:numPr>
+            </w:pPr>
+            <w:r>
+              <w:t>Bis zum 17.01.</w:t>
+            </w:r>
+          </w:p>
+          <w:p>
+            <w:pPr>
+              <w:pStyle w:val="Listenabsatz"/>
+              <w:numPr>
+                <w:ilvl w:val="0"/>
+                <w:numId w:val="2"/>
+              </w:numPr>
+            </w:pPr>
+            <w:r>
+              <w:t>Dann Doku aufteilen</w:t>
+            </w:r>
+          </w:p>
         </w:tc>
         <w:tc>
           <w:tcPr>
@@ -2050,7 +2202,7 @@
 </file>
 
 <file path=word/numbering.xml><?xml version="1.0" encoding="utf-8"?>
-<w:numbering xmlns:ve="http://schemas.openxmlformats.org/markup-compatibility/2006" xmlns:o="urn:schemas-microsoft-com:office:office" xmlns:r="http://schemas.openxmlformats.org/officeDocument/2006/relationships" xmlns:m="http://schemas.openxmlformats.org/officeDocument/2006/math" xmlns:v="urn:schemas-microsoft-com:vml" xmlns:wp="http://schemas.openxmlformats.org/drawingml/2006/wordprocessingDrawing" xmlns:w10="urn:schemas-microsoft-com:office:word" xmlns:w="http://schemas.openxmlformats.org/wordprocessingml/2006/main" xmlns:wne="http://schemas.microsoft.com/office/word/2006/wordml">
+<w:numbering xmlns:wpc="http://schemas.microsoft.com/office/word/2010/wordprocessingCanvas" xmlns:mc="http://schemas.openxmlformats.org/markup-compatibility/2006" xmlns:o="urn:schemas-microsoft-com:office:office" xmlns:r="http://schemas.openxmlformats.org/officeDocument/2006/relationships" xmlns:m="http://schemas.openxmlformats.org/officeDocument/2006/math" xmlns:v="urn:schemas-microsoft-com:vml" xmlns:wp14="http://schemas.microsoft.com/office/word/2010/wordprocessingDrawing" xmlns:wp="http://schemas.openxmlformats.org/drawingml/2006/wordprocessingDrawing" xmlns:w10="urn:schemas-microsoft-com:office:word" xmlns:w="http://schemas.openxmlformats.org/wordprocessingml/2006/main" xmlns:w14="http://schemas.microsoft.com/office/word/2010/wordml" xmlns:w15="http://schemas.microsoft.com/office/word/2012/wordml" xmlns:wpg="http://schemas.microsoft.com/office/word/2010/wordprocessingGroup" xmlns:wpi="http://schemas.microsoft.com/office/word/2010/wordprocessingInk" xmlns:wne="http://schemas.microsoft.com/office/word/2006/wordml" xmlns:wps="http://schemas.microsoft.com/office/word/2010/wordprocessingShape" mc:Ignorable="w14 w15 wp14">
   <w:abstractNum w:abstractNumId="0">
     <w:nsid w:val="498F2F9A"/>
     <w:multiLevelType w:val="hybridMultilevel"/>
@@ -2167,7 +2319,7 @@
   <w:abstractNum w:abstractNumId="1">
     <w:nsid w:val="6A563AF1"/>
     <w:multiLevelType w:val="hybridMultilevel"/>
-    <w:tmpl w:val="CD42F8AA"/>
+    <w:tmpl w:val="89342488"/>
     <w:lvl w:ilvl="0" w:tplc="5D0C1250">
       <w:numFmt w:val="bullet"/>
       <w:lvlText w:val="-"/>
@@ -2286,7 +2438,7 @@
 </file>
 
 <file path=word/styles.xml><?xml version="1.0" encoding="utf-8"?>
-<w:styles xmlns:r="http://schemas.openxmlformats.org/officeDocument/2006/relationships" xmlns:w="http://schemas.openxmlformats.org/wordprocessingml/2006/main">
+<w:styles xmlns:mc="http://schemas.openxmlformats.org/markup-compatibility/2006" xmlns:r="http://schemas.openxmlformats.org/officeDocument/2006/relationships" xmlns:w="http://schemas.openxmlformats.org/wordprocessingml/2006/main" xmlns:w14="http://schemas.microsoft.com/office/word/2010/wordml" xmlns:w15="http://schemas.microsoft.com/office/word/2012/wordml" mc:Ignorable="w14 w15">
   <w:docDefaults>
     <w:rPrDefault>
       <w:rPr>
@@ -2302,144 +2454,378 @@
       </w:pPr>
     </w:pPrDefault>
   </w:docDefaults>
-  <w:latentStyles w:defLockedState="0" w:defUIPriority="99" w:defSemiHidden="1" w:defUnhideWhenUsed="1" w:defQFormat="0" w:count="267">
-    <w:lsdException w:name="Normal" w:semiHidden="0" w:uiPriority="0" w:unhideWhenUsed="0" w:qFormat="1"/>
-    <w:lsdException w:name="heading 1" w:semiHidden="0" w:uiPriority="9" w:unhideWhenUsed="0" w:qFormat="1"/>
-    <w:lsdException w:name="heading 2" w:uiPriority="9" w:qFormat="1"/>
-    <w:lsdException w:name="heading 3" w:uiPriority="9" w:qFormat="1"/>
-    <w:lsdException w:name="heading 4" w:uiPriority="9" w:qFormat="1"/>
-    <w:lsdException w:name="heading 5" w:uiPriority="9" w:qFormat="1"/>
-    <w:lsdException w:name="heading 6" w:uiPriority="9" w:qFormat="1"/>
-    <w:lsdException w:name="heading 7" w:uiPriority="9" w:qFormat="1"/>
-    <w:lsdException w:name="heading 8" w:uiPriority="9" w:qFormat="1"/>
-    <w:lsdException w:name="heading 9" w:uiPriority="9" w:qFormat="1"/>
-    <w:lsdException w:name="toc 1" w:uiPriority="39"/>
-    <w:lsdException w:name="toc 2" w:uiPriority="39"/>
-    <w:lsdException w:name="toc 3" w:uiPriority="39"/>
-    <w:lsdException w:name="toc 4" w:uiPriority="39"/>
-    <w:lsdException w:name="toc 5" w:uiPriority="39"/>
-    <w:lsdException w:name="toc 6" w:uiPriority="39"/>
-    <w:lsdException w:name="toc 7" w:uiPriority="39"/>
-    <w:lsdException w:name="toc 8" w:uiPriority="39"/>
-    <w:lsdException w:name="toc 9" w:uiPriority="39"/>
-    <w:lsdException w:name="caption" w:uiPriority="35" w:qFormat="1"/>
-    <w:lsdException w:name="Title" w:semiHidden="0" w:uiPriority="10" w:unhideWhenUsed="0" w:qFormat="1"/>
-    <w:lsdException w:name="Default Paragraph Font" w:uiPriority="1"/>
-    <w:lsdException w:name="Subtitle" w:semiHidden="0" w:uiPriority="11" w:unhideWhenUsed="0" w:qFormat="1"/>
-    <w:lsdException w:name="Strong" w:semiHidden="0" w:uiPriority="22" w:unhideWhenUsed="0" w:qFormat="1"/>
-    <w:lsdException w:name="Emphasis" w:semiHidden="0" w:uiPriority="20" w:unhideWhenUsed="0" w:qFormat="1"/>
-    <w:lsdException w:name="Table Grid" w:semiHidden="0" w:uiPriority="39" w:unhideWhenUsed="0"/>
-    <w:lsdException w:name="Placeholder Text" w:unhideWhenUsed="0"/>
-    <w:lsdException w:name="No Spacing" w:semiHidden="0" w:uiPriority="1" w:unhideWhenUsed="0" w:qFormat="1"/>
-    <w:lsdException w:name="Light Shading" w:semiHidden="0" w:uiPriority="60" w:unhideWhenUsed="0"/>
-    <w:lsdException w:name="Light List" w:semiHidden="0" w:uiPriority="61" w:unhideWhenUsed="0"/>
-    <w:lsdException w:name="Light Grid" w:semiHidden="0" w:uiPriority="62" w:unhideWhenUsed="0"/>
-    <w:lsdException w:name="Medium Shading 1" w:semiHidden="0" w:uiPriority="63" w:unhideWhenUsed="0"/>
-    <w:lsdException w:name="Medium Shading 2" w:semiHidden="0" w:uiPriority="64" w:unhideWhenUsed="0"/>
-    <w:lsdException w:name="Medium List 1" w:semiHidden="0" w:uiPriority="65" w:unhideWhenUsed="0"/>
-    <w:lsdException w:name="Medium List 2" w:semiHidden="0" w:uiPriority="66" w:unhideWhenUsed="0"/>
-    <w:lsdException w:name="Medium Grid 1" w:semiHidden="0" w:uiPriority="67" w:unhideWhenUsed="0"/>
-    <w:lsdException w:name="Medium Grid 2" w:semiHidden="0" w:uiPriority="68" w:unhideWhenUsed="0"/>
-    <w:lsdException w:name="Medium Grid 3" w:semiHidden="0" w:uiPriority="69" w:unhideWhenUsed="0"/>
-    <w:lsdException w:name="Dark List" w:semiHidden="0" w:uiPriority="70" w:unhideWhenUsed="0"/>
-    <w:lsdException w:name="Colorful Shading" w:semiHidden="0" w:uiPriority="71" w:unhideWhenUsed="0"/>
-    <w:lsdException w:name="Colorful List" w:semiHidden="0" w:uiPriority="72" w:unhideWhenUsed="0"/>
-    <w:lsdException w:name="Colorful Grid" w:semiHidden="0" w:uiPriority="73" w:unhideWhenUsed="0"/>
-    <w:lsdException w:name="Light Shading Accent 1" w:semiHidden="0" w:uiPriority="60" w:unhideWhenUsed="0"/>
-    <w:lsdException w:name="Light List Accent 1" w:semiHidden="0" w:uiPriority="61" w:unhideWhenUsed="0"/>
-    <w:lsdException w:name="Light Grid Accent 1" w:semiHidden="0" w:uiPriority="62" w:unhideWhenUsed="0"/>
-    <w:lsdException w:name="Medium Shading 1 Accent 1" w:semiHidden="0" w:uiPriority="63" w:unhideWhenUsed="0"/>
-    <w:lsdException w:name="Medium Shading 2 Accent 1" w:semiHidden="0" w:uiPriority="64" w:unhideWhenUsed="0"/>
-    <w:lsdException w:name="Medium List 1 Accent 1" w:semiHidden="0" w:uiPriority="65" w:unhideWhenUsed="0"/>
-    <w:lsdException w:name="Revision" w:unhideWhenUsed="0"/>
-    <w:lsdException w:name="List Paragraph" w:semiHidden="0" w:uiPriority="34" w:unhideWhenUsed="0" w:qFormat="1"/>
-    <w:lsdException w:name="Quote" w:semiHidden="0" w:uiPriority="29" w:unhideWhenUsed="0" w:qFormat="1"/>
-    <w:lsdException w:name="Intense Quote" w:semiHidden="0" w:uiPriority="30" w:unhideWhenUsed="0" w:qFormat="1"/>
-    <w:lsdException w:name="Medium List 2 Accent 1" w:semiHidden="0" w:uiPriority="66" w:unhideWhenUsed="0"/>
-    <w:lsdException w:name="Medium Grid 1 Accent 1" w:semiHidden="0" w:uiPriority="67" w:unhideWhenUsed="0"/>
-    <w:lsdException w:name="Medium Grid 2 Accent 1" w:semiHidden="0" w:uiPriority="68" w:unhideWhenUsed="0"/>
-    <w:lsdException w:name="Medium Grid 3 Accent 1" w:semiHidden="0" w:uiPriority="69" w:unhideWhenUsed="0"/>
-    <w:lsdException w:name="Dark List Accent 1" w:semiHidden="0" w:uiPriority="70" w:unhideWhenUsed="0"/>
-    <w:lsdException w:name="Colorful Shading Accent 1" w:semiHidden="0" w:uiPriority="71" w:unhideWhenUsed="0"/>
-    <w:lsdException w:name="Colorful List Accent 1" w:semiHidden="0" w:uiPriority="72" w:unhideWhenUsed="0"/>
-    <w:lsdException w:name="Colorful Grid Accent 1" w:semiHidden="0" w:uiPriority="73" w:unhideWhenUsed="0"/>
-    <w:lsdException w:name="Light Shading Accent 2" w:semiHidden="0" w:uiPriority="60" w:unhideWhenUsed="0"/>
-    <w:lsdException w:name="Light List Accent 2" w:semiHidden="0" w:uiPriority="61" w:unhideWhenUsed="0"/>
-    <w:lsdException w:name="Light Grid Accent 2" w:semiHidden="0" w:uiPriority="62" w:unhideWhenUsed="0"/>
-    <w:lsdException w:name="Medium Shading 1 Accent 2" w:semiHidden="0" w:uiPriority="63" w:unhideWhenUsed="0"/>
-    <w:lsdException w:name="Medium Shading 2 Accent 2" w:semiHidden="0" w:uiPriority="64" w:unhideWhenUsed="0"/>
-    <w:lsdException w:name="Medium List 1 Accent 2" w:semiHidden="0" w:uiPriority="65" w:unhideWhenUsed="0"/>
-    <w:lsdException w:name="Medium List 2 Accent 2" w:semiHidden="0" w:uiPriority="66" w:unhideWhenUsed="0"/>
-    <w:lsdException w:name="Medium Grid 1 Accent 2" w:semiHidden="0" w:uiPriority="67" w:unhideWhenUsed="0"/>
-    <w:lsdException w:name="Medium Grid 2 Accent 2" w:semiHidden="0" w:uiPriority="68" w:unhideWhenUsed="0"/>
-    <w:lsdException w:name="Medium Grid 3 Accent 2" w:semiHidden="0" w:uiPriority="69" w:unhideWhenUsed="0"/>
-    <w:lsdException w:name="Dark List Accent 2" w:semiHidden="0" w:uiPriority="70" w:unhideWhenUsed="0"/>
-    <w:lsdException w:name="Colorful Shading Accent 2" w:semiHidden="0" w:uiPriority="71" w:unhideWhenUsed="0"/>
-    <w:lsdException w:name="Colorful List Accent 2" w:semiHidden="0" w:uiPriority="72" w:unhideWhenUsed="0"/>
-    <w:lsdException w:name="Colorful Grid Accent 2" w:semiHidden="0" w:uiPriority="73" w:unhideWhenUsed="0"/>
-    <w:lsdException w:name="Light Shading Accent 3" w:semiHidden="0" w:uiPriority="60" w:unhideWhenUsed="0"/>
-    <w:lsdException w:name="Light List Accent 3" w:semiHidden="0" w:uiPriority="61" w:unhideWhenUsed="0"/>
-    <w:lsdException w:name="Light Grid Accent 3" w:semiHidden="0" w:uiPriority="62" w:unhideWhenUsed="0"/>
-    <w:lsdException w:name="Medium Shading 1 Accent 3" w:semiHidden="0" w:uiPriority="63" w:unhideWhenUsed="0"/>
-    <w:lsdException w:name="Medium Shading 2 Accent 3" w:semiHidden="0" w:uiPriority="64" w:unhideWhenUsed="0"/>
-    <w:lsdException w:name="Medium List 1 Accent 3" w:semiHidden="0" w:uiPriority="65" w:unhideWhenUsed="0"/>
-    <w:lsdException w:name="Medium List 2 Accent 3" w:semiHidden="0" w:uiPriority="66" w:unhideWhenUsed="0"/>
-    <w:lsdException w:name="Medium Grid 1 Accent 3" w:semiHidden="0" w:uiPriority="67" w:unhideWhenUsed="0"/>
-    <w:lsdException w:name="Medium Grid 2 Accent 3" w:semiHidden="0" w:uiPriority="68" w:unhideWhenUsed="0"/>
-    <w:lsdException w:name="Medium Grid 3 Accent 3" w:semiHidden="0" w:uiPriority="69" w:unhideWhenUsed="0"/>
-    <w:lsdException w:name="Dark List Accent 3" w:semiHidden="0" w:uiPriority="70" w:unhideWhenUsed="0"/>
-    <w:lsdException w:name="Colorful Shading Accent 3" w:semiHidden="0" w:uiPriority="71" w:unhideWhenUsed="0"/>
-    <w:lsdException w:name="Colorful List Accent 3" w:semiHidden="0" w:uiPriority="72" w:unhideWhenUsed="0"/>
-    <w:lsdException w:name="Colorful Grid Accent 3" w:semiHidden="0" w:uiPriority="73" w:unhideWhenUsed="0"/>
-    <w:lsdException w:name="Light Shading Accent 4" w:semiHidden="0" w:uiPriority="60" w:unhideWhenUsed="0"/>
-    <w:lsdException w:name="Light List Accent 4" w:semiHidden="0" w:uiPriority="61" w:unhideWhenUsed="0"/>
-    <w:lsdException w:name="Light Grid Accent 4" w:semiHidden="0" w:uiPriority="62" w:unhideWhenUsed="0"/>
-    <w:lsdException w:name="Medium Shading 1 Accent 4" w:semiHidden="0" w:uiPriority="63" w:unhideWhenUsed="0"/>
-    <w:lsdException w:name="Medium Shading 2 Accent 4" w:semiHidden="0" w:uiPriority="64" w:unhideWhenUsed="0"/>
-    <w:lsdException w:name="Medium List 1 Accent 4" w:semiHidden="0" w:uiPriority="65" w:unhideWhenUsed="0"/>
-    <w:lsdException w:name="Medium List 2 Accent 4" w:semiHidden="0" w:uiPriority="66" w:unhideWhenUsed="0"/>
-    <w:lsdException w:name="Medium Grid 1 Accent 4" w:semiHidden="0" w:uiPriority="67" w:unhideWhenUsed="0"/>
-    <w:lsdException w:name="Medium Grid 2 Accent 4" w:semiHidden="0" w:uiPriority="68" w:unhideWhenUsed="0"/>
-    <w:lsdException w:name="Medium Grid 3 Accent 4" w:semiHidden="0" w:uiPriority="69" w:unhideWhenUsed="0"/>
-    <w:lsdException w:name="Dark List Accent 4" w:semiHidden="0" w:uiPriority="70" w:unhideWhenUsed="0"/>
-    <w:lsdException w:name="Colorful Shading Accent 4" w:semiHidden="0" w:uiPriority="71" w:unhideWhenUsed="0"/>
-    <w:lsdException w:name="Colorful List Accent 4" w:semiHidden="0" w:uiPriority="72" w:unhideWhenUsed="0"/>
-    <w:lsdException w:name="Colorful Grid Accent 4" w:semiHidden="0" w:uiPriority="73" w:unhideWhenUsed="0"/>
-    <w:lsdException w:name="Light Shading Accent 5" w:semiHidden="0" w:uiPriority="60" w:unhideWhenUsed="0"/>
-    <w:lsdException w:name="Light List Accent 5" w:semiHidden="0" w:uiPriority="61" w:unhideWhenUsed="0"/>
-    <w:lsdException w:name="Light Grid Accent 5" w:semiHidden="0" w:uiPriority="62" w:unhideWhenUsed="0"/>
-    <w:lsdException w:name="Medium Shading 1 Accent 5" w:semiHidden="0" w:uiPriority="63" w:unhideWhenUsed="0"/>
-    <w:lsdException w:name="Medium Shading 2 Accent 5" w:semiHidden="0" w:uiPriority="64" w:unhideWhenUsed="0"/>
-    <w:lsdException w:name="Medium List 1 Accent 5" w:semiHidden="0" w:uiPriority="65" w:unhideWhenUsed="0"/>
-    <w:lsdException w:name="Medium List 2 Accent 5" w:semiHidden="0" w:uiPriority="66" w:unhideWhenUsed="0"/>
-    <w:lsdException w:name="Medium Grid 1 Accent 5" w:semiHidden="0" w:uiPriority="67" w:unhideWhenUsed="0"/>
-    <w:lsdException w:name="Medium Grid 2 Accent 5" w:semiHidden="0" w:uiPriority="68" w:unhideWhenUsed="0"/>
-    <w:lsdException w:name="Medium Grid 3 Accent 5" w:semiHidden="0" w:uiPriority="69" w:unhideWhenUsed="0"/>
-    <w:lsdException w:name="Dark List Accent 5" w:semiHidden="0" w:uiPriority="70" w:unhideWhenUsed="0"/>
-    <w:lsdException w:name="Colorful Shading Accent 5" w:semiHidden="0" w:uiPriority="71" w:unhideWhenUsed="0"/>
-    <w:lsdException w:name="Colorful List Accent 5" w:semiHidden="0" w:uiPriority="72" w:unhideWhenUsed="0"/>
-    <w:lsdException w:name="Colorful Grid Accent 5" w:semiHidden="0" w:uiPriority="73" w:unhideWhenUsed="0"/>
-    <w:lsdException w:name="Light Shading Accent 6" w:semiHidden="0" w:uiPriority="60" w:unhideWhenUsed="0"/>
-    <w:lsdException w:name="Light List Accent 6" w:semiHidden="0" w:uiPriority="61" w:unhideWhenUsed="0"/>
-    <w:lsdException w:name="Light Grid Accent 6" w:semiHidden="0" w:uiPriority="62" w:unhideWhenUsed="0"/>
-    <w:lsdException w:name="Medium Shading 1 Accent 6" w:semiHidden="0" w:uiPriority="63" w:unhideWhenUsed="0"/>
-    <w:lsdException w:name="Medium Shading 2 Accent 6" w:semiHidden="0" w:uiPriority="64" w:unhideWhenUsed="0"/>
-    <w:lsdException w:name="Medium List 1 Accent 6" w:semiHidden="0" w:uiPriority="65" w:unhideWhenUsed="0"/>
-    <w:lsdException w:name="Medium List 2 Accent 6" w:semiHidden="0" w:uiPriority="66" w:unhideWhenUsed="0"/>
-    <w:lsdException w:name="Medium Grid 1 Accent 6" w:semiHidden="0" w:uiPriority="67" w:unhideWhenUsed="0"/>
-    <w:lsdException w:name="Medium Grid 2 Accent 6" w:semiHidden="0" w:uiPriority="68" w:unhideWhenUsed="0"/>
-    <w:lsdException w:name="Medium Grid 3 Accent 6" w:semiHidden="0" w:uiPriority="69" w:unhideWhenUsed="0"/>
-    <w:lsdException w:name="Dark List Accent 6" w:semiHidden="0" w:uiPriority="70" w:unhideWhenUsed="0"/>
-    <w:lsdException w:name="Colorful Shading Accent 6" w:semiHidden="0" w:uiPriority="71" w:unhideWhenUsed="0"/>
-    <w:lsdException w:name="Colorful List Accent 6" w:semiHidden="0" w:uiPriority="72" w:unhideWhenUsed="0"/>
-    <w:lsdException w:name="Colorful Grid Accent 6" w:semiHidden="0" w:uiPriority="73" w:unhideWhenUsed="0"/>
-    <w:lsdException w:name="Subtle Emphasis" w:semiHidden="0" w:uiPriority="19" w:unhideWhenUsed="0" w:qFormat="1"/>
-    <w:lsdException w:name="Intense Emphasis" w:semiHidden="0" w:uiPriority="21" w:unhideWhenUsed="0" w:qFormat="1"/>
-    <w:lsdException w:name="Subtle Reference" w:semiHidden="0" w:uiPriority="31" w:unhideWhenUsed="0" w:qFormat="1"/>
-    <w:lsdException w:name="Intense Reference" w:semiHidden="0" w:uiPriority="32" w:unhideWhenUsed="0" w:qFormat="1"/>
-    <w:lsdException w:name="Book Title" w:semiHidden="0" w:uiPriority="33" w:unhideWhenUsed="0" w:qFormat="1"/>
-    <w:lsdException w:name="Bibliography" w:uiPriority="37"/>
-    <w:lsdException w:name="TOC Heading" w:uiPriority="39" w:qFormat="1"/>
+  <w:latentStyles w:defLockedState="0" w:defUIPriority="99" w:defSemiHidden="0" w:defUnhideWhenUsed="0" w:defQFormat="0" w:count="371">
+    <w:lsdException w:name="Normal" w:uiPriority="0" w:qFormat="1"/>
+    <w:lsdException w:name="heading 1" w:uiPriority="9" w:qFormat="1"/>
+    <w:lsdException w:name="heading 2" w:semiHidden="1" w:uiPriority="9" w:unhideWhenUsed="1" w:qFormat="1"/>
+    <w:lsdException w:name="heading 3" w:semiHidden="1" w:uiPriority="9" w:unhideWhenUsed="1" w:qFormat="1"/>
+    <w:lsdException w:name="heading 4" w:semiHidden="1" w:uiPriority="9" w:unhideWhenUsed="1" w:qFormat="1"/>
+    <w:lsdException w:name="heading 5" w:semiHidden="1" w:uiPriority="9" w:unhideWhenUsed="1" w:qFormat="1"/>
+    <w:lsdException w:name="heading 6" w:semiHidden="1" w:uiPriority="9" w:unhideWhenUsed="1" w:qFormat="1"/>
+    <w:lsdException w:name="heading 7" w:semiHidden="1" w:uiPriority="9" w:unhideWhenUsed="1" w:qFormat="1"/>
+    <w:lsdException w:name="heading 8" w:semiHidden="1" w:uiPriority="9" w:unhideWhenUsed="1" w:qFormat="1"/>
+    <w:lsdException w:name="heading 9" w:semiHidden="1" w:uiPriority="9" w:unhideWhenUsed="1" w:qFormat="1"/>
+    <w:lsdException w:name="index 1" w:semiHidden="1" w:unhideWhenUsed="1"/>
+    <w:lsdException w:name="index 2" w:semiHidden="1" w:unhideWhenUsed="1"/>
+    <w:lsdException w:name="index 3" w:semiHidden="1" w:unhideWhenUsed="1"/>
+    <w:lsdException w:name="index 4" w:semiHidden="1" w:unhideWhenUsed="1"/>
+    <w:lsdException w:name="index 5" w:semiHidden="1" w:unhideWhenUsed="1"/>
+    <w:lsdException w:name="index 6" w:semiHidden="1" w:unhideWhenUsed="1"/>
+    <w:lsdException w:name="index 7" w:semiHidden="1" w:unhideWhenUsed="1"/>
+    <w:lsdException w:name="index 8" w:semiHidden="1" w:unhideWhenUsed="1"/>
+    <w:lsdException w:name="index 9" w:semiHidden="1" w:unhideWhenUsed="1"/>
+    <w:lsdException w:name="toc 1" w:semiHidden="1" w:uiPriority="39" w:unhideWhenUsed="1"/>
+    <w:lsdException w:name="toc 2" w:semiHidden="1" w:uiPriority="39" w:unhideWhenUsed="1"/>
+    <w:lsdException w:name="toc 3" w:semiHidden="1" w:uiPriority="39" w:unhideWhenUsed="1"/>
+    <w:lsdException w:name="toc 4" w:semiHidden="1" w:uiPriority="39" w:unhideWhenUsed="1"/>
+    <w:lsdException w:name="toc 5" w:semiHidden="1" w:uiPriority="39" w:unhideWhenUsed="1"/>
+    <w:lsdException w:name="toc 6" w:semiHidden="1" w:uiPriority="39" w:unhideWhenUsed="1"/>
+    <w:lsdException w:name="toc 7" w:semiHidden="1" w:uiPriority="39" w:unhideWhenUsed="1"/>
+    <w:lsdException w:name="toc 8" w:semiHidden="1" w:uiPriority="39" w:unhideWhenUsed="1"/>
+    <w:lsdException w:name="toc 9" w:semiHidden="1" w:uiPriority="39" w:unhideWhenUsed="1"/>
+    <w:lsdException w:name="Normal Indent" w:semiHidden="1" w:unhideWhenUsed="1"/>
+    <w:lsdException w:name="footnote text" w:semiHidden="1" w:unhideWhenUsed="1"/>
+    <w:lsdException w:name="annotation text" w:semiHidden="1" w:unhideWhenUsed="1"/>
+    <w:lsdException w:name="header" w:semiHidden="1" w:unhideWhenUsed="1"/>
+    <w:lsdException w:name="footer" w:semiHidden="1" w:unhideWhenUsed="1"/>
+    <w:lsdException w:name="index heading" w:semiHidden="1" w:unhideWhenUsed="1"/>
+    <w:lsdException w:name="caption" w:semiHidden="1" w:uiPriority="35" w:unhideWhenUsed="1" w:qFormat="1"/>
+    <w:lsdException w:name="table of figures" w:semiHidden="1" w:unhideWhenUsed="1"/>
+    <w:lsdException w:name="envelope address" w:semiHidden="1" w:unhideWhenUsed="1"/>
+    <w:lsdException w:name="envelope return" w:semiHidden="1" w:unhideWhenUsed="1"/>
+    <w:lsdException w:name="footnote reference" w:semiHidden="1" w:unhideWhenUsed="1"/>
+    <w:lsdException w:name="annotation reference" w:semiHidden="1" w:unhideWhenUsed="1"/>
+    <w:lsdException w:name="line number" w:semiHidden="1" w:unhideWhenUsed="1"/>
+    <w:lsdException w:name="page number" w:semiHidden="1" w:unhideWhenUsed="1"/>
+    <w:lsdException w:name="endnote reference" w:semiHidden="1" w:unhideWhenUsed="1"/>
+    <w:lsdException w:name="endnote text" w:semiHidden="1" w:unhideWhenUsed="1"/>
+    <w:lsdException w:name="table of authorities" w:semiHidden="1" w:unhideWhenUsed="1"/>
+    <w:lsdException w:name="macro" w:semiHidden="1" w:unhideWhenUsed="1"/>
+    <w:lsdException w:name="toa heading" w:semiHidden="1" w:unhideWhenUsed="1"/>
+    <w:lsdException w:name="List" w:semiHidden="1" w:unhideWhenUsed="1"/>
+    <w:lsdException w:name="List Bullet" w:semiHidden="1" w:unhideWhenUsed="1"/>
+    <w:lsdException w:name="List Number" w:semiHidden="1" w:unhideWhenUsed="1"/>
+    <w:lsdException w:name="List 2" w:semiHidden="1" w:unhideWhenUsed="1"/>
+    <w:lsdException w:name="List 3" w:semiHidden="1" w:unhideWhenUsed="1"/>
+    <w:lsdException w:name="List 4" w:semiHidden="1" w:unhideWhenUsed="1"/>
+    <w:lsdException w:name="List 5" w:semiHidden="1" w:unhideWhenUsed="1"/>
+    <w:lsdException w:name="List Bullet 2" w:semiHidden="1" w:unhideWhenUsed="1"/>
+    <w:lsdException w:name="List Bullet 3" w:semiHidden="1" w:unhideWhenUsed="1"/>
+    <w:lsdException w:name="List Bullet 4" w:semiHidden="1" w:unhideWhenUsed="1"/>
+    <w:lsdException w:name="List Bullet 5" w:semiHidden="1" w:unhideWhenUsed="1"/>
+    <w:lsdException w:name="List Number 2" w:semiHidden="1" w:unhideWhenUsed="1"/>
+    <w:lsdException w:name="List Number 3" w:semiHidden="1" w:unhideWhenUsed="1"/>
+    <w:lsdException w:name="List Number 4" w:semiHidden="1" w:unhideWhenUsed="1"/>
+    <w:lsdException w:name="List Number 5" w:semiHidden="1" w:unhideWhenUsed="1"/>
+    <w:lsdException w:name="Title" w:uiPriority="10" w:qFormat="1"/>
+    <w:lsdException w:name="Closing" w:semiHidden="1" w:unhideWhenUsed="1"/>
+    <w:lsdException w:name="Signature" w:semiHidden="1" w:unhideWhenUsed="1"/>
+    <w:lsdException w:name="Default Paragraph Font" w:semiHidden="1" w:uiPriority="1" w:unhideWhenUsed="1"/>
+    <w:lsdException w:name="Body Text" w:semiHidden="1" w:unhideWhenUsed="1"/>
+    <w:lsdException w:name="Body Text Indent" w:semiHidden="1" w:unhideWhenUsed="1"/>
+    <w:lsdException w:name="List Continue" w:semiHidden="1" w:unhideWhenUsed="1"/>
+    <w:lsdException w:name="List Continue 2" w:semiHidden="1" w:unhideWhenUsed="1"/>
+    <w:lsdException w:name="List Continue 3" w:semiHidden="1" w:unhideWhenUsed="1"/>
+    <w:lsdException w:name="List Continue 4" w:semiHidden="1" w:unhideWhenUsed="1"/>
+    <w:lsdException w:name="List Continue 5" w:semiHidden="1" w:unhideWhenUsed="1"/>
+    <w:lsdException w:name="Message Header" w:semiHidden="1" w:unhideWhenUsed="1"/>
+    <w:lsdException w:name="Subtitle" w:uiPriority="11" w:qFormat="1"/>
+    <w:lsdException w:name="Salutation" w:semiHidden="1" w:unhideWhenUsed="1"/>
+    <w:lsdException w:name="Date" w:semiHidden="1" w:unhideWhenUsed="1"/>
+    <w:lsdException w:name="Body Text First Indent" w:semiHidden="1" w:unhideWhenUsed="1"/>
+    <w:lsdException w:name="Body Text First Indent 2" w:semiHidden="1" w:unhideWhenUsed="1"/>
+    <w:lsdException w:name="Note Heading" w:semiHidden="1" w:unhideWhenUsed="1"/>
+    <w:lsdException w:name="Body Text 2" w:semiHidden="1" w:unhideWhenUsed="1"/>
+    <w:lsdException w:name="Body Text 3" w:semiHidden="1" w:unhideWhenUsed="1"/>
+    <w:lsdException w:name="Body Text Indent 2" w:semiHidden="1" w:unhideWhenUsed="1"/>
+    <w:lsdException w:name="Body Text Indent 3" w:semiHidden="1" w:unhideWhenUsed="1"/>
+    <w:lsdException w:name="Block Text" w:semiHidden="1" w:unhideWhenUsed="1"/>
+    <w:lsdException w:name="Hyperlink" w:semiHidden="1" w:unhideWhenUsed="1"/>
+    <w:lsdException w:name="FollowedHyperlink" w:semiHidden="1" w:unhideWhenUsed="1"/>
+    <w:lsdException w:name="Strong" w:uiPriority="22" w:qFormat="1"/>
+    <w:lsdException w:name="Emphasis" w:uiPriority="20" w:qFormat="1"/>
+    <w:lsdException w:name="Document Map" w:semiHidden="1" w:unhideWhenUsed="1"/>
+    <w:lsdException w:name="Plain Text" w:semiHidden="1" w:unhideWhenUsed="1"/>
+    <w:lsdException w:name="E-mail Signature" w:semiHidden="1" w:unhideWhenUsed="1"/>
+    <w:lsdException w:name="HTML Top of Form" w:semiHidden="1" w:unhideWhenUsed="1"/>
+    <w:lsdException w:name="HTML Bottom of Form" w:semiHidden="1" w:unhideWhenUsed="1"/>
+    <w:lsdException w:name="Normal (Web)" w:semiHidden="1" w:unhideWhenUsed="1"/>
+    <w:lsdException w:name="HTML Acronym" w:semiHidden="1" w:unhideWhenUsed="1"/>
+    <w:lsdException w:name="HTML Address" w:semiHidden="1" w:unhideWhenUsed="1"/>
+    <w:lsdException w:name="HTML Cite" w:semiHidden="1" w:unhideWhenUsed="1"/>
+    <w:lsdException w:name="HTML Code" w:semiHidden="1" w:unhideWhenUsed="1"/>
+    <w:lsdException w:name="HTML Definition" w:semiHidden="1" w:unhideWhenUsed="1"/>
+    <w:lsdException w:name="HTML Keyboard" w:semiHidden="1" w:unhideWhenUsed="1"/>
+    <w:lsdException w:name="HTML Preformatted" w:semiHidden="1" w:unhideWhenUsed="1"/>
+    <w:lsdException w:name="HTML Sample" w:semiHidden="1" w:unhideWhenUsed="1"/>
+    <w:lsdException w:name="HTML Typewriter" w:semiHidden="1" w:unhideWhenUsed="1"/>
+    <w:lsdException w:name="HTML Variable" w:semiHidden="1" w:unhideWhenUsed="1"/>
+    <w:lsdException w:name="Normal Table" w:semiHidden="1" w:unhideWhenUsed="1"/>
+    <w:lsdException w:name="annotation subject" w:semiHidden="1" w:unhideWhenUsed="1"/>
+    <w:lsdException w:name="No List" w:semiHidden="1" w:unhideWhenUsed="1"/>
+    <w:lsdException w:name="Outline List 1" w:semiHidden="1" w:unhideWhenUsed="1"/>
+    <w:lsdException w:name="Outline List 2" w:semiHidden="1" w:unhideWhenUsed="1"/>
+    <w:lsdException w:name="Outline List 3" w:semiHidden="1" w:unhideWhenUsed="1"/>
+    <w:lsdException w:name="Table Simple 1" w:semiHidden="1" w:unhideWhenUsed="1"/>
+    <w:lsdException w:name="Table Simple 2" w:semiHidden="1" w:unhideWhenUsed="1"/>
+    <w:lsdException w:name="Table Simple 3" w:semiHidden="1" w:unhideWhenUsed="1"/>
+    <w:lsdException w:name="Table Classic 1" w:semiHidden="1" w:unhideWhenUsed="1"/>
+    <w:lsdException w:name="Table Classic 2" w:semiHidden="1" w:unhideWhenUsed="1"/>
+    <w:lsdException w:name="Table Classic 3" w:semiHidden="1" w:unhideWhenUsed="1"/>
+    <w:lsdException w:name="Table Classic 4" w:semiHidden="1" w:unhideWhenUsed="1"/>
+    <w:lsdException w:name="Table Colorful 1" w:semiHidden="1" w:unhideWhenUsed="1"/>
+    <w:lsdException w:name="Table Colorful 2" w:semiHidden="1" w:unhideWhenUsed="1"/>
+    <w:lsdException w:name="Table Colorful 3" w:semiHidden="1" w:unhideWhenUsed="1"/>
+    <w:lsdException w:name="Table Columns 1" w:semiHidden="1" w:unhideWhenUsed="1"/>
+    <w:lsdException w:name="Table Columns 2" w:semiHidden="1" w:unhideWhenUsed="1"/>
+    <w:lsdException w:name="Table Columns 3" w:semiHidden="1" w:unhideWhenUsed="1"/>
+    <w:lsdException w:name="Table Columns 4" w:semiHidden="1" w:unhideWhenUsed="1"/>
+    <w:lsdException w:name="Table Columns 5" w:semiHidden="1" w:unhideWhenUsed="1"/>
+    <w:lsdException w:name="Table Grid 1" w:semiHidden="1" w:unhideWhenUsed="1"/>
+    <w:lsdException w:name="Table Grid 2" w:semiHidden="1" w:unhideWhenUsed="1"/>
+    <w:lsdException w:name="Table Grid 3" w:semiHidden="1" w:unhideWhenUsed="1"/>
+    <w:lsdException w:name="Table Grid 4" w:semiHidden="1" w:unhideWhenUsed="1"/>
+    <w:lsdException w:name="Table Grid 5" w:semiHidden="1" w:unhideWhenUsed="1"/>
+    <w:lsdException w:name="Table Grid 6" w:semiHidden="1" w:unhideWhenUsed="1"/>
+    <w:lsdException w:name="Table Grid 7" w:semiHidden="1" w:unhideWhenUsed="1"/>
+    <w:lsdException w:name="Table Grid 8" w:semiHidden="1" w:unhideWhenUsed="1"/>
+    <w:lsdException w:name="Table List 1" w:semiHidden="1" w:unhideWhenUsed="1"/>
+    <w:lsdException w:name="Table List 2" w:semiHidden="1" w:unhideWhenUsed="1"/>
+    <w:lsdException w:name="Table List 3" w:semiHidden="1" w:unhideWhenUsed="1"/>
+    <w:lsdException w:name="Table List 4" w:semiHidden="1" w:unhideWhenUsed="1"/>
+    <w:lsdException w:name="Table List 5" w:semiHidden="1" w:unhideWhenUsed="1"/>
+    <w:lsdException w:name="Table List 6" w:semiHidden="1" w:unhideWhenUsed="1"/>
+    <w:lsdException w:name="Table List 7" w:semiHidden="1" w:unhideWhenUsed="1"/>
+    <w:lsdException w:name="Table List 8" w:semiHidden="1" w:unhideWhenUsed="1"/>
+    <w:lsdException w:name="Table 3D effects 1" w:semiHidden="1" w:unhideWhenUsed="1"/>
+    <w:lsdException w:name="Table 3D effects 2" w:semiHidden="1" w:unhideWhenUsed="1"/>
+    <w:lsdException w:name="Table 3D effects 3" w:semiHidden="1" w:unhideWhenUsed="1"/>
+    <w:lsdException w:name="Table Contemporary" w:semiHidden="1" w:unhideWhenUsed="1"/>
+    <w:lsdException w:name="Table Elegant" w:semiHidden="1" w:unhideWhenUsed="1"/>
+    <w:lsdException w:name="Table Professional" w:semiHidden="1" w:unhideWhenUsed="1"/>
+    <w:lsdException w:name="Table Subtle 1" w:semiHidden="1" w:unhideWhenUsed="1"/>
+    <w:lsdException w:name="Table Subtle 2" w:semiHidden="1" w:unhideWhenUsed="1"/>
+    <w:lsdException w:name="Table Web 1" w:semiHidden="1" w:unhideWhenUsed="1"/>
+    <w:lsdException w:name="Table Web 2" w:semiHidden="1" w:unhideWhenUsed="1"/>
+    <w:lsdException w:name="Table Web 3" w:semiHidden="1" w:unhideWhenUsed="1"/>
+    <w:lsdException w:name="Balloon Text" w:semiHidden="1" w:unhideWhenUsed="1"/>
+    <w:lsdException w:name="Table Grid" w:uiPriority="39"/>
+    <w:lsdException w:name="Table Theme" w:semiHidden="1" w:unhideWhenUsed="1"/>
+    <w:lsdException w:name="Placeholder Text" w:semiHidden="1"/>
+    <w:lsdException w:name="No Spacing" w:uiPriority="1" w:qFormat="1"/>
+    <w:lsdException w:name="Light Shading" w:uiPriority="60"/>
+    <w:lsdException w:name="Light List" w:uiPriority="61"/>
+    <w:lsdException w:name="Light Grid" w:uiPriority="62"/>
+    <w:lsdException w:name="Medium Shading 1" w:uiPriority="63"/>
+    <w:lsdException w:name="Medium Shading 2" w:uiPriority="64"/>
+    <w:lsdException w:name="Medium List 1" w:uiPriority="65"/>
+    <w:lsdException w:name="Medium List 2" w:uiPriority="66"/>
+    <w:lsdException w:name="Medium Grid 1" w:uiPriority="67"/>
+    <w:lsdException w:name="Medium Grid 2" w:uiPriority="68"/>
+    <w:lsdException w:name="Medium Grid 3" w:uiPriority="69"/>
+    <w:lsdException w:name="Dark List" w:uiPriority="70"/>
+    <w:lsdException w:name="Colorful Shading" w:uiPriority="71"/>
+    <w:lsdException w:name="Colorful List" w:uiPriority="72"/>
+    <w:lsdException w:name="Colorful Grid" w:uiPriority="73"/>
+    <w:lsdException w:name="Light Shading Accent 1" w:uiPriority="60"/>
+    <w:lsdException w:name="Light List Accent 1" w:uiPriority="61"/>
+    <w:lsdException w:name="Light Grid Accent 1" w:uiPriority="62"/>
+    <w:lsdException w:name="Medium Shading 1 Accent 1" w:uiPriority="63"/>
+    <w:lsdException w:name="Medium Shading 2 Accent 1" w:uiPriority="64"/>
+    <w:lsdException w:name="Medium List 1 Accent 1" w:uiPriority="65"/>
+    <w:lsdException w:name="Revision" w:semiHidden="1"/>
+    <w:lsdException w:name="List Paragraph" w:uiPriority="34" w:qFormat="1"/>
+    <w:lsdException w:name="Quote" w:uiPriority="29" w:qFormat="1"/>
+    <w:lsdException w:name="Intense Quote" w:uiPriority="30" w:qFormat="1"/>
+    <w:lsdException w:name="Medium List 2 Accent 1" w:uiPriority="66"/>
+    <w:lsdException w:name="Medium Grid 1 Accent 1" w:uiPriority="67"/>
+    <w:lsdException w:name="Medium Grid 2 Accent 1" w:uiPriority="68"/>
+    <w:lsdException w:name="Medium Grid 3 Accent 1" w:uiPriority="69"/>
+    <w:lsdException w:name="Dark List Accent 1" w:uiPriority="70"/>
+    <w:lsdException w:name="Colorful Shading Accent 1" w:uiPriority="71"/>
+    <w:lsdException w:name="Colorful List Accent 1" w:uiPriority="72"/>
+    <w:lsdException w:name="Colorful Grid Accent 1" w:uiPriority="73"/>
+    <w:lsdException w:name="Light Shading Accent 2" w:uiPriority="60"/>
+    <w:lsdException w:name="Light List Accent 2" w:uiPriority="61"/>
+    <w:lsdException w:name="Light Grid Accent 2" w:uiPriority="62"/>
+    <w:lsdException w:name="Medium Shading 1 Accent 2" w:uiPriority="63"/>
+    <w:lsdException w:name="Medium Shading 2 Accent 2" w:uiPriority="64"/>
+    <w:lsdException w:name="Medium List 1 Accent 2" w:uiPriority="65"/>
+    <w:lsdException w:name="Medium List 2 Accent 2" w:uiPriority="66"/>
+    <w:lsdException w:name="Medium Grid 1 Accent 2" w:uiPriority="67"/>
+    <w:lsdException w:name="Medium Grid 2 Accent 2" w:uiPriority="68"/>
+    <w:lsdException w:name="Medium Grid 3 Accent 2" w:uiPriority="69"/>
+    <w:lsdException w:name="Dark List Accent 2" w:uiPriority="70"/>
+    <w:lsdException w:name="Colorful Shading Accent 2" w:uiPriority="71"/>
+    <w:lsdException w:name="Colorful List Accent 2" w:uiPriority="72"/>
+    <w:lsdException w:name="Colorful Grid Accent 2" w:uiPriority="73"/>
+    <w:lsdException w:name="Light Shading Accent 3" w:uiPriority="60"/>
+    <w:lsdException w:name="Light List Accent 3" w:uiPriority="61"/>
+    <w:lsdException w:name="Light Grid Accent 3" w:uiPriority="62"/>
+    <w:lsdException w:name="Medium Shading 1 Accent 3" w:uiPriority="63"/>
+    <w:lsdException w:name="Medium Shading 2 Accent 3" w:uiPriority="64"/>
+    <w:lsdException w:name="Medium List 1 Accent 3" w:uiPriority="65"/>
+    <w:lsdException w:name="Medium List 2 Accent 3" w:uiPriority="66"/>
+    <w:lsdException w:name="Medium Grid 1 Accent 3" w:uiPriority="67"/>
+    <w:lsdException w:name="Medium Grid 2 Accent 3" w:uiPriority="68"/>
+    <w:lsdException w:name="Medium Grid 3 Accent 3" w:uiPriority="69"/>
+    <w:lsdException w:name="Dark List Accent 3" w:uiPriority="70"/>
+    <w:lsdException w:name="Colorful Shading Accent 3" w:uiPriority="71"/>
+    <w:lsdException w:name="Colorful List Accent 3" w:uiPriority="72"/>
+    <w:lsdException w:name="Colorful Grid Accent 3" w:uiPriority="73"/>
+    <w:lsdException w:name="Light Shading Accent 4" w:uiPriority="60"/>
+    <w:lsdException w:name="Light List Accent 4" w:uiPriority="61"/>
+    <w:lsdException w:name="Light Grid Accent 4" w:uiPriority="62"/>
+    <w:lsdException w:name="Medium Shading 1 Accent 4" w:uiPriority="63"/>
+    <w:lsdException w:name="Medium Shading 2 Accent 4" w:uiPriority="64"/>
+    <w:lsdException w:name="Medium List 1 Accent 4" w:uiPriority="65"/>
+    <w:lsdException w:name="Medium List 2 Accent 4" w:uiPriority="66"/>
+    <w:lsdException w:name="Medium Grid 1 Accent 4" w:uiPriority="67"/>
+    <w:lsdException w:name="Medium Grid 2 Accent 4" w:uiPriority="68"/>
+    <w:lsdException w:name="Medium Grid 3 Accent 4" w:uiPriority="69"/>
+    <w:lsdException w:name="Dark List Accent 4" w:uiPriority="70"/>
+    <w:lsdException w:name="Colorful Shading Accent 4" w:uiPriority="71"/>
+    <w:lsdException w:name="Colorful List Accent 4" w:uiPriority="72"/>
+    <w:lsdException w:name="Colorful Grid Accent 4" w:uiPriority="73"/>
+    <w:lsdException w:name="Light Shading Accent 5" w:uiPriority="60"/>
+    <w:lsdException w:name="Light List Accent 5" w:uiPriority="61"/>
+    <w:lsdException w:name="Light Grid Accent 5" w:uiPriority="62"/>
+    <w:lsdException w:name="Medium Shading 1 Accent 5" w:uiPriority="63"/>
+    <w:lsdException w:name="Medium Shading 2 Accent 5" w:uiPriority="64"/>
+    <w:lsdException w:name="Medium List 1 Accent 5" w:uiPriority="65"/>
+    <w:lsdException w:name="Medium List 2 Accent 5" w:uiPriority="66"/>
+    <w:lsdException w:name="Medium Grid 1 Accent 5" w:uiPriority="67"/>
+    <w:lsdException w:name="Medium Grid 2 Accent 5" w:uiPriority="68"/>
+    <w:lsdException w:name="Medium Grid 3 Accent 5" w:uiPriority="69"/>
+    <w:lsdException w:name="Dark List Accent 5" w:uiPriority="70"/>
+    <w:lsdException w:name="Colorful Shading Accent 5" w:uiPriority="71"/>
+    <w:lsdException w:name="Colorful List Accent 5" w:uiPriority="72"/>
+    <w:lsdException w:name="Colorful Grid Accent 5" w:uiPriority="73"/>
+    <w:lsdException w:name="Light Shading Accent 6" w:uiPriority="60"/>
+    <w:lsdException w:name="Light List Accent 6" w:uiPriority="61"/>
+    <w:lsdException w:name="Light Grid Accent 6" w:uiPriority="62"/>
+    <w:lsdException w:name="Medium Shading 1 Accent 6" w:uiPriority="63"/>
+    <w:lsdException w:name="Medium Shading 2 Accent 6" w:uiPriority="64"/>
+    <w:lsdException w:name="Medium List 1 Accent 6" w:uiPriority="65"/>
+    <w:lsdException w:name="Medium List 2 Accent 6" w:uiPriority="66"/>
+    <w:lsdException w:name="Medium Grid 1 Accent 6" w:uiPriority="67"/>
+    <w:lsdException w:name="Medium Grid 2 Accent 6" w:uiPriority="68"/>
+    <w:lsdException w:name="Medium Grid 3 Accent 6" w:uiPriority="69"/>
+    <w:lsdException w:name="Dark List Accent 6" w:uiPriority="70"/>
+    <w:lsdException w:name="Colorful Shading Accent 6" w:uiPriority="71"/>
+    <w:lsdException w:name="Colorful List Accent 6" w:uiPriority="72"/>
+    <w:lsdException w:name="Colorful Grid Accent 6" w:uiPriority="73"/>
+    <w:lsdException w:name="Subtle Emphasis" w:uiPriority="19" w:qFormat="1"/>
+    <w:lsdException w:name="Intense Emphasis" w:uiPriority="21" w:qFormat="1"/>
+    <w:lsdException w:name="Subtle Reference" w:uiPriority="31" w:qFormat="1"/>
+    <w:lsdException w:name="Intense Reference" w:uiPriority="32" w:qFormat="1"/>
+    <w:lsdException w:name="Book Title" w:uiPriority="33" w:qFormat="1"/>
+    <w:lsdException w:name="Bibliography" w:semiHidden="1" w:uiPriority="37" w:unhideWhenUsed="1"/>
+    <w:lsdException w:name="TOC Heading" w:semiHidden="1" w:uiPriority="39" w:unhideWhenUsed="1" w:qFormat="1"/>
+    <w:lsdException w:name="Plain Table 1" w:uiPriority="41"/>
+    <w:lsdException w:name="Plain Table 2" w:uiPriority="42"/>
+    <w:lsdException w:name="Plain Table 3" w:uiPriority="43"/>
+    <w:lsdException w:name="Plain Table 4" w:uiPriority="44"/>
+    <w:lsdException w:name="Plain Table 5" w:uiPriority="45"/>
+    <w:lsdException w:name="Grid Table Light" w:uiPriority="40"/>
+    <w:lsdException w:name="Grid Table 1 Light" w:uiPriority="46"/>
+    <w:lsdException w:name="Grid Table 2" w:uiPriority="47"/>
+    <w:lsdException w:name="Grid Table 3" w:uiPriority="48"/>
+    <w:lsdException w:name="Grid Table 4" w:uiPriority="49"/>
+    <w:lsdException w:name="Grid Table 5 Dark" w:uiPriority="50"/>
+    <w:lsdException w:name="Grid Table 6 Colorful" w:uiPriority="51"/>
+    <w:lsdException w:name="Grid Table 7 Colorful" w:uiPriority="52"/>
+    <w:lsdException w:name="Grid Table 1 Light Accent 1" w:uiPriority="46"/>
+    <w:lsdException w:name="Grid Table 2 Accent 1" w:uiPriority="47"/>
+    <w:lsdException w:name="Grid Table 3 Accent 1" w:uiPriority="48"/>
+    <w:lsdException w:name="Grid Table 4 Accent 1" w:uiPriority="49"/>
+    <w:lsdException w:name="Grid Table 5 Dark Accent 1" w:uiPriority="50"/>
+    <w:lsdException w:name="Grid Table 6 Colorful Accent 1" w:uiPriority="51"/>
+    <w:lsdException w:name="Grid Table 7 Colorful Accent 1" w:uiPriority="52"/>
+    <w:lsdException w:name="Grid Table 1 Light Accent 2" w:uiPriority="46"/>
+    <w:lsdException w:name="Grid Table 2 Accent 2" w:uiPriority="47"/>
+    <w:lsdException w:name="Grid Table 3 Accent 2" w:uiPriority="48"/>
+    <w:lsdException w:name="Grid Table 4 Accent 2" w:uiPriority="49"/>
+    <w:lsdException w:name="Grid Table 5 Dark Accent 2" w:uiPriority="50"/>
+    <w:lsdException w:name="Grid Table 6 Colorful Accent 2" w:uiPriority="51"/>
+    <w:lsdException w:name="Grid Table 7 Colorful Accent 2" w:uiPriority="52"/>
+    <w:lsdException w:name="Grid Table 1 Light Accent 3" w:uiPriority="46"/>
+    <w:lsdException w:name="Grid Table 2 Accent 3" w:uiPriority="47"/>
+    <w:lsdException w:name="Grid Table 3 Accent 3" w:uiPriority="48"/>
+    <w:lsdException w:name="Grid Table 4 Accent 3" w:uiPriority="49"/>
+    <w:lsdException w:name="Grid Table 5 Dark Accent 3" w:uiPriority="50"/>
+    <w:lsdException w:name="Grid Table 6 Colorful Accent 3" w:uiPriority="51"/>
+    <w:lsdException w:name="Grid Table 7 Colorful Accent 3" w:uiPriority="52"/>
+    <w:lsdException w:name="Grid Table 1 Light Accent 4" w:uiPriority="46"/>
+    <w:lsdException w:name="Grid Table 2 Accent 4" w:uiPriority="47"/>
+    <w:lsdException w:name="Grid Table 3 Accent 4" w:uiPriority="48"/>
+    <w:lsdException w:name="Grid Table 4 Accent 4" w:uiPriority="49"/>
+    <w:lsdException w:name="Grid Table 5 Dark Accent 4" w:uiPriority="50"/>
+    <w:lsdException w:name="Grid Table 6 Colorful Accent 4" w:uiPriority="51"/>
+    <w:lsdException w:name="Grid Table 7 Colorful Accent 4" w:uiPriority="52"/>
+    <w:lsdException w:name="Grid Table 1 Light Accent 5" w:uiPriority="46"/>
+    <w:lsdException w:name="Grid Table 2 Accent 5" w:uiPriority="47"/>
+    <w:lsdException w:name="Grid Table 3 Accent 5" w:uiPriority="48"/>
+    <w:lsdException w:name="Grid Table 4 Accent 5" w:uiPriority="49"/>
+    <w:lsdException w:name="Grid Table 5 Dark Accent 5" w:uiPriority="50"/>
+    <w:lsdException w:name="Grid Table 6 Colorful Accent 5" w:uiPriority="51"/>
+    <w:lsdException w:name="Grid Table 7 Colorful Accent 5" w:uiPriority="52"/>
+    <w:lsdException w:name="Grid Table 1 Light Accent 6" w:uiPriority="46"/>
+    <w:lsdException w:name="Grid Table 2 Accent 6" w:uiPriority="47"/>
+    <w:lsdException w:name="Grid Table 3 Accent 6" w:uiPriority="48"/>
+    <w:lsdException w:name="Grid Table 4 Accent 6" w:uiPriority="49"/>
+    <w:lsdException w:name="Grid Table 5 Dark Accent 6" w:uiPriority="50"/>
+    <w:lsdException w:name="Grid Table 6 Colorful Accent 6" w:uiPriority="51"/>
+    <w:lsdException w:name="Grid Table 7 Colorful Accent 6" w:uiPriority="52"/>
+    <w:lsdException w:name="List Table 1 Light" w:uiPriority="46"/>
+    <w:lsdException w:name="List Table 2" w:uiPriority="47"/>
+    <w:lsdException w:name="List Table 3" w:uiPriority="48"/>
+    <w:lsdException w:name="List Table 4" w:uiPriority="49"/>
+    <w:lsdException w:name="List Table 5 Dark" w:uiPriority="50"/>
+    <w:lsdException w:name="List Table 6 Colorful" w:uiPriority="51"/>
+    <w:lsdException w:name="List Table 7 Colorful" w:uiPriority="52"/>
+    <w:lsdException w:name="List Table 1 Light Accent 1" w:uiPriority="46"/>
+    <w:lsdException w:name="List Table 2 Accent 1" w:uiPriority="47"/>
+    <w:lsdException w:name="List Table 3 Accent 1" w:uiPriority="48"/>
+    <w:lsdException w:name="List Table 4 Accent 1" w:uiPriority="49"/>
+    <w:lsdException w:name="List Table 5 Dark Accent 1" w:uiPriority="50"/>
+    <w:lsdException w:name="List Table 6 Colorful Accent 1" w:uiPriority="51"/>
+    <w:lsdException w:name="List Table 7 Colorful Accent 1" w:uiPriority="52"/>
+    <w:lsdException w:name="List Table 1 Light Accent 2" w:uiPriority="46"/>
+    <w:lsdException w:name="List Table 2 Accent 2" w:uiPriority="47"/>
+    <w:lsdException w:name="List Table 3 Accent 2" w:uiPriority="48"/>
+    <w:lsdException w:name="List Table 4 Accent 2" w:uiPriority="49"/>
+    <w:lsdException w:name="List Table 5 Dark Accent 2" w:uiPriority="50"/>
+    <w:lsdException w:name="List Table 6 Colorful Accent 2" w:uiPriority="51"/>
+    <w:lsdException w:name="List Table 7 Colorful Accent 2" w:uiPriority="52"/>
+    <w:lsdException w:name="List Table 1 Light Accent 3" w:uiPriority="46"/>
+    <w:lsdException w:name="List Table 2 Accent 3" w:uiPriority="47"/>
+    <w:lsdException w:name="List Table 3 Accent 3" w:uiPriority="48"/>
+    <w:lsdException w:name="List Table 4 Accent 3" w:uiPriority="49"/>
+    <w:lsdException w:name="List Table 5 Dark Accent 3" w:uiPriority="50"/>
+    <w:lsdException w:name="List Table 6 Colorful Accent 3" w:uiPriority="51"/>
+    <w:lsdException w:name="List Table 7 Colorful Accent 3" w:uiPriority="52"/>
+    <w:lsdException w:name="List Table 1 Light Accent 4" w:uiPriority="46"/>
+    <w:lsdException w:name="List Table 2 Accent 4" w:uiPriority="47"/>
+    <w:lsdException w:name="List Table 3 Accent 4" w:uiPriority="48"/>
+    <w:lsdException w:name="List Table 4 Accent 4" w:uiPriority="49"/>
+    <w:lsdException w:name="List Table 5 Dark Accent 4" w:uiPriority="50"/>
+    <w:lsdException w:name="List Table 6 Colorful Accent 4" w:uiPriority="51"/>
+    <w:lsdException w:name="List Table 7 Colorful Accent 4" w:uiPriority="52"/>
+    <w:lsdException w:name="List Table 1 Light Accent 5" w:uiPriority="46"/>
+    <w:lsdException w:name="List Table 2 Accent 5" w:uiPriority="47"/>
+    <w:lsdException w:name="List Table 3 Accent 5" w:uiPriority="48"/>
+    <w:lsdException w:name="List Table 4 Accent 5" w:uiPriority="49"/>
+    <w:lsdException w:name="List Table 5 Dark Accent 5" w:uiPriority="50"/>
+    <w:lsdException w:name="List Table 6 Colorful Accent 5" w:uiPriority="51"/>
+    <w:lsdException w:name="List Table 7 Colorful Accent 5" w:uiPriority="52"/>
+    <w:lsdException w:name="List Table 1 Light Accent 6" w:uiPriority="46"/>
+    <w:lsdException w:name="List Table 2 Accent 6" w:uiPriority="47"/>
+    <w:lsdException w:name="List Table 3 Accent 6" w:uiPriority="48"/>
+    <w:lsdException w:name="List Table 4 Accent 6" w:uiPriority="49"/>
+    <w:lsdException w:name="List Table 5 Dark Accent 6" w:uiPriority="50"/>
+    <w:lsdException w:name="List Table 6 Colorful Accent 6" w:uiPriority="51"/>
+    <w:lsdException w:name="List Table 7 Colorful Accent 6" w:uiPriority="52"/>
   </w:latentStyles>
   <w:style w:type="paragraph" w:default="1" w:styleId="Standard">
     <w:name w:val="Normal"/>
@@ -2525,7 +2911,6 @@
     <w:uiPriority w:val="99"/>
     <w:semiHidden/>
     <w:unhideWhenUsed/>
-    <w:qFormat/>
     <w:tblPr>
       <w:tblInd w:w="0" w:type="dxa"/>
       <w:tblCellMar>
@@ -2605,7 +2990,7 @@
       <w:contextualSpacing/>
     </w:pPr>
   </w:style>
-  <w:style w:type="table" w:styleId="Tabellengitternetz">
+  <w:style w:type="table" w:styleId="Tabellenraster">
     <w:name w:val="Table Grid"/>
     <w:basedOn w:val="NormaleTabelle"/>
     <w:uiPriority w:val="39"/>
@@ -2614,7 +2999,6 @@
       <w:spacing w:after="0" w:line="240" w:lineRule="auto"/>
     </w:pPr>
     <w:tblPr>
-      <w:tblInd w:w="0" w:type="dxa"/>
       <w:tblBorders>
         <w:top w:val="single" w:sz="4" w:space="0" w:color="auto"/>
         <w:left w:val="single" w:sz="4" w:space="0" w:color="auto"/>
@@ -2623,12 +3007,6 @@
         <w:insideH w:val="single" w:sz="4" w:space="0" w:color="auto"/>
         <w:insideV w:val="single" w:sz="4" w:space="0" w:color="auto"/>
       </w:tblBorders>
-      <w:tblCellMar>
-        <w:top w:w="0" w:type="dxa"/>
-        <w:left w:w="108" w:type="dxa"/>
-        <w:bottom w:w="0" w:type="dxa"/>
-        <w:right w:w="108" w:type="dxa"/>
-      </w:tblCellMar>
     </w:tblPr>
   </w:style>
 </w:styles>
@@ -2889,7 +3267,7 @@
   <a:extraClrSchemeLst/>
   <a:extLst>
     <a:ext uri="{05A4C25C-085E-4340-85A3-A5531E510DB2}">
-      <thm15:themeFamily xmlns:thm15="http://schemas.microsoft.com/office/thememl/2012/main" xmlns="" name="Office Theme" id="{62F939B6-93AF-4DB8-9C6B-D6C7DFDC589F}" vid="{4A3C46E8-61CC-4603-A589-7422A47A8E4A}"/>
+      <thm15:themeFamily xmlns:thm15="http://schemas.microsoft.com/office/thememl/2012/main" name="Office Theme" id="{62F939B6-93AF-4DB8-9C6B-D6C7DFDC589F}" vid="{4A3C46E8-61CC-4603-A589-7422A47A8E4A}"/>
     </a:ext>
   </a:extLst>
 </a:theme>

</xml_diff>

<commit_message>
Michaels Commits wieder hergestellt:
"Beim Anlegen eines neuen Datensatzes kann nun ein zufälliges Passwort generiert werden
- Button "Generate random password" hinzugefügt
- Methode generateRandomPassword() hinzugefügt, die ein zufälliges Passwort erzeugt (Parametrisierbar: Die Parameter könnten aus den Settings ausgelesen und an die Methode übergeben werden)"

"Notizen aktualisiert"
</commit_message>
<xml_diff>
--- a/Notizen.docx
+++ b/Notizen.docx
@@ -26,8 +26,9 @@
         <w:pStyle w:val="Listenabsatz"/>
         <w:numPr>
           <w:ilvl w:val="0"/>
-          <w:numId w:val="1"/>
-        </w:numPr>
+          <w:numId w:val="3"/>
+        </w:numPr>
+        <w:spacing w:line="254" w:lineRule="auto"/>
       </w:pPr>
       <w:r>
         <w:t>Werkzeugeinsatz im Projekt: 30%</w:t>
@@ -38,8 +39,9 @@
         <w:pStyle w:val="Listenabsatz"/>
         <w:numPr>
           <w:ilvl w:val="0"/>
-          <w:numId w:val="1"/>
-        </w:numPr>
+          <w:numId w:val="3"/>
+        </w:numPr>
+        <w:spacing w:line="254" w:lineRule="auto"/>
       </w:pPr>
       <w:r>
         <w:t xml:space="preserve">Schriftl. Ausarbeitung(mit gekennzeichneten &amp; individuellen Anteilen) 40% </w:t>
@@ -50,8 +52,9 @@
         <w:pStyle w:val="Listenabsatz"/>
         <w:numPr>
           <w:ilvl w:val="1"/>
-          <w:numId w:val="1"/>
-        </w:numPr>
+          <w:numId w:val="3"/>
+        </w:numPr>
+        <w:spacing w:line="254" w:lineRule="auto"/>
       </w:pPr>
       <w:r>
         <w:t>Inkl. Reflektion zu dem Werkzeugen</w:t>
@@ -62,8 +65,9 @@
         <w:pStyle w:val="Listenabsatz"/>
         <w:numPr>
           <w:ilvl w:val="0"/>
-          <w:numId w:val="1"/>
-        </w:numPr>
+          <w:numId w:val="3"/>
+        </w:numPr>
+        <w:spacing w:line="254" w:lineRule="auto"/>
       </w:pPr>
       <w:r>
         <w:t>Abschlusspräsentation (je ca. 30-40 Minuten je Team): 30%</w:t>
@@ -74,8 +78,9 @@
         <w:pStyle w:val="Listenabsatz"/>
         <w:numPr>
           <w:ilvl w:val="1"/>
-          <w:numId w:val="1"/>
-        </w:numPr>
+          <w:numId w:val="3"/>
+        </w:numPr>
+        <w:spacing w:line="254" w:lineRule="auto"/>
       </w:pPr>
       <w:r>
         <w:t>Es müssen nicht alle bei der Präsentation mitmachen</w:t>
@@ -86,8 +91,9 @@
         <w:pStyle w:val="Listenabsatz"/>
         <w:numPr>
           <w:ilvl w:val="1"/>
-          <w:numId w:val="1"/>
-        </w:numPr>
+          <w:numId w:val="3"/>
+        </w:numPr>
+        <w:spacing w:line="254" w:lineRule="auto"/>
       </w:pPr>
       <w:r>
         <w:t>Marketing-mäßige Präsentation: „Schön-Reden“ etc.</w:t>
@@ -98,8 +104,9 @@
         <w:pStyle w:val="Listenabsatz"/>
         <w:numPr>
           <w:ilvl w:val="0"/>
-          <w:numId w:val="1"/>
-        </w:numPr>
+          <w:numId w:val="3"/>
+        </w:numPr>
+        <w:spacing w:line="254" w:lineRule="auto"/>
       </w:pPr>
       <w:r>
         <w:t>i.d.R. 1 Gruppennote</w:t>
@@ -118,8 +125,9 @@
         <w:pStyle w:val="Listenabsatz"/>
         <w:numPr>
           <w:ilvl w:val="0"/>
-          <w:numId w:val="1"/>
-        </w:numPr>
+          <w:numId w:val="3"/>
+        </w:numPr>
+        <w:spacing w:line="254" w:lineRule="auto"/>
       </w:pPr>
       <w:r>
         <w:t>Abgabe 07.02.15</w:t>
@@ -138,8 +146,9 @@
         <w:pStyle w:val="Listenabsatz"/>
         <w:numPr>
           <w:ilvl w:val="0"/>
-          <w:numId w:val="1"/>
-        </w:numPr>
+          <w:numId w:val="3"/>
+        </w:numPr>
+        <w:spacing w:line="254" w:lineRule="auto"/>
       </w:pPr>
       <w:r>
         <w:t>Aufgabenstellung, Anwendungshintergrund</w:t>
@@ -150,8 +159,9 @@
         <w:pStyle w:val="Listenabsatz"/>
         <w:numPr>
           <w:ilvl w:val="0"/>
-          <w:numId w:val="1"/>
-        </w:numPr>
+          <w:numId w:val="3"/>
+        </w:numPr>
+        <w:spacing w:line="254" w:lineRule="auto"/>
       </w:pPr>
       <w:r>
         <w:t>Projektergebnisse</w:t>
@@ -162,8 +172,9 @@
         <w:pStyle w:val="Listenabsatz"/>
         <w:numPr>
           <w:ilvl w:val="1"/>
-          <w:numId w:val="1"/>
-        </w:numPr>
+          <w:numId w:val="3"/>
+        </w:numPr>
+        <w:spacing w:line="254" w:lineRule="auto"/>
       </w:pPr>
       <w:r>
         <w:t>Architektur / GUI</w:t>
@@ -174,8 +185,9 @@
         <w:pStyle w:val="Listenabsatz"/>
         <w:numPr>
           <w:ilvl w:val="1"/>
-          <w:numId w:val="1"/>
-        </w:numPr>
+          <w:numId w:val="3"/>
+        </w:numPr>
+        <w:spacing w:line="254" w:lineRule="auto"/>
       </w:pPr>
       <w:r>
         <w:t>Ggf. UML-Diagramme, Screenshots</w:t>
@@ -186,8 +198,9 @@
         <w:pStyle w:val="Listenabsatz"/>
         <w:numPr>
           <w:ilvl w:val="0"/>
-          <w:numId w:val="1"/>
-        </w:numPr>
+          <w:numId w:val="3"/>
+        </w:numPr>
+        <w:spacing w:line="254" w:lineRule="auto"/>
       </w:pPr>
       <w:r>
         <w:t>Projektverlauf</w:t>
@@ -198,8 +211,9 @@
         <w:pStyle w:val="Listenabsatz"/>
         <w:numPr>
           <w:ilvl w:val="1"/>
-          <w:numId w:val="1"/>
-        </w:numPr>
+          <w:numId w:val="3"/>
+        </w:numPr>
+        <w:spacing w:line="254" w:lineRule="auto"/>
       </w:pPr>
       <w:r>
         <w:t>Besonderheiten</w:t>
@@ -210,8 +224,9 @@
         <w:pStyle w:val="Listenabsatz"/>
         <w:numPr>
           <w:ilvl w:val="1"/>
-          <w:numId w:val="1"/>
-        </w:numPr>
+          <w:numId w:val="3"/>
+        </w:numPr>
+        <w:spacing w:line="254" w:lineRule="auto"/>
       </w:pPr>
       <w:r>
         <w:t>Schwierigkeiten</w:t>
@@ -227,8 +242,9 @@
         <w:pStyle w:val="Listenabsatz"/>
         <w:numPr>
           <w:ilvl w:val="0"/>
-          <w:numId w:val="1"/>
-        </w:numPr>
+          <w:numId w:val="3"/>
+        </w:numPr>
+        <w:spacing w:line="254" w:lineRule="auto"/>
       </w:pPr>
       <w:r>
         <w:t>Reflexion Vorgehen</w:t>
@@ -239,8 +255,9 @@
         <w:pStyle w:val="Listenabsatz"/>
         <w:numPr>
           <w:ilvl w:val="1"/>
-          <w:numId w:val="1"/>
-        </w:numPr>
+          <w:numId w:val="3"/>
+        </w:numPr>
+        <w:spacing w:line="254" w:lineRule="auto"/>
       </w:pPr>
       <w:r>
         <w:t>Was würden wir beim nächsten Mal anders machen?</w:t>
@@ -251,8 +268,9 @@
         <w:pStyle w:val="Listenabsatz"/>
         <w:numPr>
           <w:ilvl w:val="1"/>
-          <w:numId w:val="1"/>
-        </w:numPr>
+          <w:numId w:val="3"/>
+        </w:numPr>
+        <w:spacing w:line="254" w:lineRule="auto"/>
       </w:pPr>
       <w:r>
         <w:t>Was war gut?</w:t>
@@ -263,8 +281,9 @@
         <w:pStyle w:val="Listenabsatz"/>
         <w:numPr>
           <w:ilvl w:val="0"/>
-          <w:numId w:val="1"/>
-        </w:numPr>
+          <w:numId w:val="3"/>
+        </w:numPr>
+        <w:spacing w:line="254" w:lineRule="auto"/>
       </w:pPr>
       <w:r>
         <w:t>Reflexion Tool Einsatz</w:t>
@@ -275,8 +294,9 @@
         <w:pStyle w:val="Listenabsatz"/>
         <w:numPr>
           <w:ilvl w:val="1"/>
-          <w:numId w:val="1"/>
-        </w:numPr>
+          <w:numId w:val="3"/>
+        </w:numPr>
+        <w:spacing w:line="254" w:lineRule="auto"/>
       </w:pPr>
       <w:r>
         <w:t>Welche Werkzeuge waren hilfreich? Welche nicht?</w:t>
@@ -296,8 +316,9 @@
         <w:pStyle w:val="Listenabsatz"/>
         <w:numPr>
           <w:ilvl w:val="0"/>
-          <w:numId w:val="1"/>
-        </w:numPr>
+          <w:numId w:val="3"/>
+        </w:numPr>
+        <w:spacing w:line="254" w:lineRule="auto"/>
       </w:pPr>
       <w:r>
         <w:t>14.11.14:</w:t>
@@ -308,8 +329,9 @@
         <w:pStyle w:val="Listenabsatz"/>
         <w:numPr>
           <w:ilvl w:val="1"/>
-          <w:numId w:val="1"/>
-        </w:numPr>
+          <w:numId w:val="3"/>
+        </w:numPr>
+        <w:spacing w:line="254" w:lineRule="auto"/>
       </w:pPr>
       <w:r>
         <w:t>Repository einrichten</w:t>
@@ -320,8 +342,9 @@
         <w:pStyle w:val="Listenabsatz"/>
         <w:numPr>
           <w:ilvl w:val="1"/>
-          <w:numId w:val="1"/>
-        </w:numPr>
+          <w:numId w:val="3"/>
+        </w:numPr>
+        <w:spacing w:line="254" w:lineRule="auto"/>
       </w:pPr>
       <w:r>
         <w:t>+ Zugang für Dozent</w:t>
@@ -332,8 +355,9 @@
         <w:pStyle w:val="Listenabsatz"/>
         <w:numPr>
           <w:ilvl w:val="1"/>
-          <w:numId w:val="1"/>
-        </w:numPr>
+          <w:numId w:val="3"/>
+        </w:numPr>
+        <w:spacing w:line="254" w:lineRule="auto"/>
       </w:pPr>
       <w:r>
         <w:t>Review Lastenheft/ Absprachen (Praktikumsaufgabe 4)</w:t>
@@ -341,10 +365,7 @@
     </w:p>
     <w:p>
       <w:r>
-        <w:t>TODOs</w:t>
-      </w:r>
-      <w:r>
-        <w:t>:</w:t>
+        <w:t>TODOs:</w:t>
       </w:r>
     </w:p>
     <w:p>
@@ -352,19 +373,12 @@
         <w:pStyle w:val="Listenabsatz"/>
         <w:numPr>
           <w:ilvl w:val="0"/>
-          <w:numId w:val="1"/>
-        </w:numPr>
-      </w:pPr>
-      <w:proofErr w:type="spellStart"/>
-      <w:r>
-        <w:t>n</w:t>
-      </w:r>
-      <w:r>
-        <w:t>fe</w:t>
-      </w:r>
-      <w:proofErr w:type="spellEnd"/>
-      <w:r>
-        <w:t xml:space="preserve">: Design verschönern </w:t>
+          <w:numId w:val="3"/>
+        </w:numPr>
+        <w:spacing w:line="254" w:lineRule="auto"/>
+      </w:pPr>
+      <w:r>
+        <w:t xml:space="preserve">nfe: Design verschönern </w:t>
       </w:r>
     </w:p>
     <w:p>
@@ -372,8 +386,9 @@
         <w:pStyle w:val="Listenabsatz"/>
         <w:numPr>
           <w:ilvl w:val="1"/>
-          <w:numId w:val="1"/>
-        </w:numPr>
+          <w:numId w:val="3"/>
+        </w:numPr>
+        <w:spacing w:line="254" w:lineRule="auto"/>
         <w:rPr>
           <w:strike/>
         </w:rPr>
@@ -390,8 +405,9 @@
         <w:pStyle w:val="Listenabsatz"/>
         <w:numPr>
           <w:ilvl w:val="1"/>
-          <w:numId w:val="1"/>
-        </w:numPr>
+          <w:numId w:val="3"/>
+        </w:numPr>
+        <w:spacing w:line="254" w:lineRule="auto"/>
         <w:rPr>
           <w:strike/>
         </w:rPr>
@@ -400,19 +416,7 @@
         <w:rPr>
           <w:strike/>
         </w:rPr>
-        <w:t>N</w:t>
-      </w:r>
-      <w:r>
-        <w:rPr>
-          <w:strike/>
-        </w:rPr>
-        <w:t>ach Eingabe d</w:t>
-      </w:r>
-      <w:r>
-        <w:rPr>
-          <w:strike/>
-        </w:rPr>
-        <w:t>es Master-PWs auf Listen-Maske springen</w:t>
+        <w:t>Nach Eingabe des Master-PWs auf Listen-Maske springen</w:t>
       </w:r>
     </w:p>
     <w:p>
@@ -420,8 +424,9 @@
         <w:pStyle w:val="Listenabsatz"/>
         <w:numPr>
           <w:ilvl w:val="1"/>
-          <w:numId w:val="1"/>
-        </w:numPr>
+          <w:numId w:val="3"/>
+        </w:numPr>
+        <w:spacing w:line="254" w:lineRule="auto"/>
         <w:rPr>
           <w:strike/>
         </w:rPr>
@@ -438,8 +443,9 @@
         <w:pStyle w:val="Listenabsatz"/>
         <w:numPr>
           <w:ilvl w:val="1"/>
-          <w:numId w:val="1"/>
-        </w:numPr>
+          <w:numId w:val="3"/>
+        </w:numPr>
+        <w:spacing w:line="254" w:lineRule="auto"/>
         <w:rPr>
           <w:strike/>
         </w:rPr>
@@ -448,13 +454,7 @@
         <w:rPr>
           <w:strike/>
         </w:rPr>
-        <w:t>New-Button</w:t>
-      </w:r>
-      <w:r>
-        <w:rPr>
-          <w:strike/>
-        </w:rPr>
-        <w:t xml:space="preserve"> + Funktion</w:t>
+        <w:t>New-Button + Funktion</w:t>
       </w:r>
     </w:p>
     <w:p>
@@ -462,8 +462,9 @@
         <w:pStyle w:val="Listenabsatz"/>
         <w:numPr>
           <w:ilvl w:val="1"/>
-          <w:numId w:val="1"/>
-        </w:numPr>
+          <w:numId w:val="3"/>
+        </w:numPr>
+        <w:spacing w:line="254" w:lineRule="auto"/>
         <w:rPr>
           <w:strike/>
         </w:rPr>
@@ -480,8 +481,9 @@
         <w:pStyle w:val="Listenabsatz"/>
         <w:numPr>
           <w:ilvl w:val="1"/>
-          <w:numId w:val="1"/>
-        </w:numPr>
+          <w:numId w:val="3"/>
+        </w:numPr>
+        <w:spacing w:line="254" w:lineRule="auto"/>
         <w:rPr>
           <w:strike/>
         </w:rPr>
@@ -498,39 +500,18 @@
         <w:pStyle w:val="Listenabsatz"/>
         <w:numPr>
           <w:ilvl w:val="1"/>
-          <w:numId w:val="1"/>
-        </w:numPr>
+          <w:numId w:val="3"/>
+        </w:numPr>
+        <w:spacing w:line="254" w:lineRule="auto"/>
         <w:rPr>
           <w:strike/>
         </w:rPr>
       </w:pPr>
-      <w:proofErr w:type="spellStart"/>
       <w:r>
         <w:rPr>
           <w:strike/>
         </w:rPr>
-        <w:t>Copy</w:t>
-      </w:r>
-      <w:proofErr w:type="spellEnd"/>
-      <w:r>
-        <w:rPr>
-          <w:strike/>
-        </w:rPr>
-        <w:t>-</w:t>
-      </w:r>
-      <w:proofErr w:type="spellStart"/>
-      <w:r>
-        <w:rPr>
-          <w:strike/>
-        </w:rPr>
-        <w:t>to</w:t>
-      </w:r>
-      <w:proofErr w:type="spellEnd"/>
-      <w:r>
-        <w:rPr>
-          <w:strike/>
-        </w:rPr>
-        <w:t>-Clipboard-Button</w:t>
+        <w:t>Copy-to-Clipboard-Button</w:t>
       </w:r>
     </w:p>
     <w:p>
@@ -538,8 +519,9 @@
         <w:pStyle w:val="Listenabsatz"/>
         <w:numPr>
           <w:ilvl w:val="2"/>
-          <w:numId w:val="1"/>
-        </w:numPr>
+          <w:numId w:val="3"/>
+        </w:numPr>
+        <w:spacing w:line="254" w:lineRule="auto"/>
       </w:pPr>
       <w:r>
         <w:t>+Funktion</w:t>
@@ -550,8 +532,9 @@
         <w:pStyle w:val="Listenabsatz"/>
         <w:numPr>
           <w:ilvl w:val="1"/>
-          <w:numId w:val="1"/>
-        </w:numPr>
+          <w:numId w:val="3"/>
+        </w:numPr>
+        <w:spacing w:line="254" w:lineRule="auto"/>
         <w:rPr>
           <w:strike/>
         </w:rPr>
@@ -568,8 +551,9 @@
         <w:pStyle w:val="Listenabsatz"/>
         <w:numPr>
           <w:ilvl w:val="1"/>
-          <w:numId w:val="1"/>
-        </w:numPr>
+          <w:numId w:val="3"/>
+        </w:numPr>
+        <w:spacing w:line="254" w:lineRule="auto"/>
         <w:rPr>
           <w:strike/>
         </w:rPr>
@@ -578,13 +562,7 @@
         <w:rPr>
           <w:strike/>
         </w:rPr>
-        <w:t>Settings-Button</w:t>
-      </w:r>
-      <w:r>
-        <w:rPr>
-          <w:strike/>
-        </w:rPr>
-        <w:t xml:space="preserve"> + Funktion</w:t>
+        <w:t>Settings-Button + Funktion</w:t>
       </w:r>
     </w:p>
     <w:p>
@@ -592,8 +570,9 @@
         <w:pStyle w:val="Listenabsatz"/>
         <w:numPr>
           <w:ilvl w:val="1"/>
-          <w:numId w:val="1"/>
-        </w:numPr>
+          <w:numId w:val="3"/>
+        </w:numPr>
+        <w:spacing w:line="254" w:lineRule="auto"/>
         <w:rPr>
           <w:strike/>
         </w:rPr>
@@ -610,8 +589,9 @@
         <w:pStyle w:val="Listenabsatz"/>
         <w:numPr>
           <w:ilvl w:val="1"/>
-          <w:numId w:val="1"/>
-        </w:numPr>
+          <w:numId w:val="3"/>
+        </w:numPr>
+        <w:spacing w:line="254" w:lineRule="auto"/>
         <w:rPr>
           <w:strike/>
         </w:rPr>
@@ -620,21 +600,66 @@
         <w:rPr>
           <w:strike/>
         </w:rPr>
-        <w:t xml:space="preserve">Popup: </w:t>
-      </w:r>
-      <w:proofErr w:type="spellStart"/>
-      <w:r>
+        <w:t>Popup: new Master PW</w:t>
+      </w:r>
+    </w:p>
+    <w:p>
+      <w:pPr>
+        <w:pStyle w:val="Listenabsatz"/>
+        <w:numPr>
+          <w:ilvl w:val="1"/>
+          <w:numId w:val="3"/>
+        </w:numPr>
+        <w:spacing w:line="254" w:lineRule="auto"/>
         <w:rPr>
           <w:strike/>
         </w:rPr>
-        <w:t>new</w:t>
-      </w:r>
-      <w:proofErr w:type="spellEnd"/>
+      </w:pPr>
       <w:r>
         <w:rPr>
           <w:strike/>
         </w:rPr>
-        <w:t xml:space="preserve"> Master PW</w:t>
+        <w:t>Zurück-Buttons</w:t>
+      </w:r>
+    </w:p>
+    <w:p>
+      <w:pPr>
+        <w:pStyle w:val="Listenabsatz"/>
+        <w:numPr>
+          <w:ilvl w:val="0"/>
+          <w:numId w:val="3"/>
+        </w:numPr>
+        <w:spacing w:line="254" w:lineRule="auto"/>
+      </w:pPr>
+      <w:r>
+        <w:lastRenderedPageBreak/>
+        <w:t>mkerk: Daten in XML-Datei schreiben</w:t>
+      </w:r>
+    </w:p>
+    <w:p>
+      <w:pPr>
+        <w:pStyle w:val="Listenabsatz"/>
+        <w:numPr>
+          <w:ilvl w:val="0"/>
+          <w:numId w:val="3"/>
+        </w:numPr>
+        <w:spacing w:line="254" w:lineRule="auto"/>
+      </w:pPr>
+      <w:r>
+        <w:t>lhu: Verschlüsselung umsetzen</w:t>
+      </w:r>
+    </w:p>
+    <w:p>
+      <w:pPr>
+        <w:pStyle w:val="Listenabsatz"/>
+        <w:numPr>
+          <w:ilvl w:val="0"/>
+          <w:numId w:val="3"/>
+        </w:numPr>
+        <w:spacing w:line="254" w:lineRule="auto"/>
+      </w:pPr>
+      <w:r>
+        <w:t xml:space="preserve">soch: </w:t>
       </w:r>
     </w:p>
     <w:p>
@@ -642,87 +667,9 @@
         <w:pStyle w:val="Listenabsatz"/>
         <w:numPr>
           <w:ilvl w:val="1"/>
-          <w:numId w:val="1"/>
-        </w:numPr>
-        <w:rPr>
-          <w:strike/>
-        </w:rPr>
-      </w:pPr>
-      <w:r>
-        <w:rPr>
-          <w:strike/>
-        </w:rPr>
-        <w:lastRenderedPageBreak/>
-        <w:t>Zurück-Buttons</w:t>
-      </w:r>
-    </w:p>
-    <w:p>
-      <w:pPr>
-        <w:pStyle w:val="Listenabsatz"/>
-        <w:numPr>
-          <w:ilvl w:val="0"/>
-          <w:numId w:val="1"/>
-        </w:numPr>
-      </w:pPr>
-      <w:proofErr w:type="spellStart"/>
-      <w:r>
-        <w:t>m</w:t>
-      </w:r>
-      <w:r>
-        <w:t>kerk</w:t>
-      </w:r>
-      <w:proofErr w:type="spellEnd"/>
-      <w:r>
-        <w:t>: Daten in XML-Datei schreiben</w:t>
-      </w:r>
-    </w:p>
-    <w:p>
-      <w:pPr>
-        <w:pStyle w:val="Listenabsatz"/>
-        <w:numPr>
-          <w:ilvl w:val="0"/>
-          <w:numId w:val="1"/>
-        </w:numPr>
-      </w:pPr>
-      <w:proofErr w:type="spellStart"/>
-      <w:r>
-        <w:t>l</w:t>
-      </w:r>
-      <w:r>
-        <w:t>hu</w:t>
-      </w:r>
-      <w:proofErr w:type="spellEnd"/>
-      <w:r>
-        <w:t>: Verschlüsselung umsetzen</w:t>
-      </w:r>
-    </w:p>
-    <w:p>
-      <w:pPr>
-        <w:pStyle w:val="Listenabsatz"/>
-        <w:numPr>
-          <w:ilvl w:val="0"/>
-          <w:numId w:val="1"/>
-        </w:numPr>
-      </w:pPr>
-      <w:proofErr w:type="spellStart"/>
-      <w:r>
-        <w:t>s</w:t>
-      </w:r>
-      <w:r>
-        <w:t>och</w:t>
-      </w:r>
-      <w:proofErr w:type="spellEnd"/>
-      <w:r>
-        <w:t xml:space="preserve">: </w:t>
-      </w:r>
-    </w:p>
-    <w:p>
-      <w:pPr>
-        <w:pStyle w:val="Listenabsatz"/>
-        <w:numPr>
-          <w:ilvl w:val="1"/>
-          <w:numId w:val="1"/>
-        </w:numPr>
+          <w:numId w:val="3"/>
+        </w:numPr>
+        <w:spacing w:line="254" w:lineRule="auto"/>
       </w:pPr>
       <w:r>
         <w:rPr>
@@ -736,45 +683,31 @@
         <w:pStyle w:val="Listenabsatz"/>
         <w:numPr>
           <w:ilvl w:val="1"/>
-          <w:numId w:val="1"/>
-        </w:numPr>
-      </w:pPr>
-      <w:proofErr w:type="spellStart"/>
+          <w:numId w:val="3"/>
+        </w:numPr>
+        <w:spacing w:line="254" w:lineRule="auto"/>
+      </w:pPr>
       <w:r>
         <w:rPr>
           <w:strike/>
         </w:rPr>
-        <w:t>Splashscreen</w:t>
-      </w:r>
-      <w:proofErr w:type="spellEnd"/>
+        <w:t>Splashscreen erstellt</w:t>
+      </w:r>
+    </w:p>
+    <w:p>
+      <w:pPr>
+        <w:pStyle w:val="Listenabsatz"/>
+        <w:numPr>
+          <w:ilvl w:val="1"/>
+          <w:numId w:val="3"/>
+        </w:numPr>
+        <w:spacing w:line="254" w:lineRule="auto"/>
+      </w:pPr>
       <w:r>
         <w:rPr>
           <w:strike/>
         </w:rPr>
-        <w:t xml:space="preserve"> erstellt</w:t>
-      </w:r>
-    </w:p>
-    <w:p>
-      <w:pPr>
-        <w:pStyle w:val="Listenabsatz"/>
-        <w:numPr>
-          <w:ilvl w:val="1"/>
-          <w:numId w:val="1"/>
-        </w:numPr>
-      </w:pPr>
-      <w:proofErr w:type="spellStart"/>
-      <w:r>
-        <w:rPr>
-          <w:strike/>
-        </w:rPr>
-        <w:t>Launchericon</w:t>
-      </w:r>
-      <w:proofErr w:type="spellEnd"/>
-      <w:r>
-        <w:rPr>
-          <w:strike/>
-        </w:rPr>
-        <w:t xml:space="preserve"> ausgetauscht</w:t>
+        <w:t>Launchericon ausgetauscht</w:t>
       </w:r>
     </w:p>
     <w:p>
@@ -782,8 +715,9 @@
         <w:pStyle w:val="Listenabsatz"/>
         <w:numPr>
           <w:ilvl w:val="0"/>
-          <w:numId w:val="1"/>
-        </w:numPr>
+          <w:numId w:val="3"/>
+        </w:numPr>
+        <w:spacing w:line="254" w:lineRule="auto"/>
       </w:pPr>
       <w:r>
         <w:t>Quality-Ampel</w:t>
@@ -792,7 +726,7 @@
     <w:tbl>
       <w:tblPr>
         <w:tblStyle w:val="Tabellenraster"/>
-        <w:tblW w:w="9572" w:type="dxa"/>
+        <w:tblW w:w="9570" w:type="dxa"/>
         <w:tblLayout w:type="fixed"/>
         <w:tblLook w:val="04A0" w:firstRow="1" w:lastRow="0" w:firstColumn="1" w:lastColumn="0" w:noHBand="0" w:noVBand="1"/>
       </w:tblPr>
@@ -800,13 +734,20 @@
         <w:gridCol w:w="1129"/>
         <w:gridCol w:w="851"/>
         <w:gridCol w:w="1134"/>
-        <w:gridCol w:w="3340"/>
-        <w:gridCol w:w="3118"/>
+        <w:gridCol w:w="3339"/>
+        <w:gridCol w:w="3117"/>
       </w:tblGrid>
       <w:tr>
         <w:tc>
           <w:tcPr>
             <w:tcW w:w="1129" w:type="dxa"/>
+            <w:tcBorders>
+              <w:top w:val="single" w:sz="4" w:space="0" w:color="auto"/>
+              <w:left w:val="single" w:sz="4" w:space="0" w:color="auto"/>
+              <w:bottom w:val="single" w:sz="4" w:space="0" w:color="auto"/>
+              <w:right w:val="single" w:sz="4" w:space="0" w:color="auto"/>
+            </w:tcBorders>
+            <w:hideMark/>
           </w:tcPr>
           <w:p>
             <w:r>
@@ -817,6 +758,13 @@
         <w:tc>
           <w:tcPr>
             <w:tcW w:w="851" w:type="dxa"/>
+            <w:tcBorders>
+              <w:top w:val="single" w:sz="4" w:space="0" w:color="auto"/>
+              <w:left w:val="single" w:sz="4" w:space="0" w:color="auto"/>
+              <w:bottom w:val="single" w:sz="4" w:space="0" w:color="auto"/>
+              <w:right w:val="single" w:sz="4" w:space="0" w:color="auto"/>
+            </w:tcBorders>
+            <w:hideMark/>
           </w:tcPr>
           <w:p>
             <w:r>
@@ -827,6 +775,13 @@
         <w:tc>
           <w:tcPr>
             <w:tcW w:w="1134" w:type="dxa"/>
+            <w:tcBorders>
+              <w:top w:val="single" w:sz="4" w:space="0" w:color="auto"/>
+              <w:left w:val="single" w:sz="4" w:space="0" w:color="auto"/>
+              <w:bottom w:val="single" w:sz="4" w:space="0" w:color="auto"/>
+              <w:right w:val="single" w:sz="4" w:space="0" w:color="auto"/>
+            </w:tcBorders>
+            <w:hideMark/>
           </w:tcPr>
           <w:p>
             <w:r>
@@ -837,6 +792,13 @@
         <w:tc>
           <w:tcPr>
             <w:tcW w:w="3340" w:type="dxa"/>
+            <w:tcBorders>
+              <w:top w:val="single" w:sz="4" w:space="0" w:color="auto"/>
+              <w:left w:val="single" w:sz="4" w:space="0" w:color="auto"/>
+              <w:bottom w:val="single" w:sz="4" w:space="0" w:color="auto"/>
+              <w:right w:val="single" w:sz="4" w:space="0" w:color="auto"/>
+            </w:tcBorders>
+            <w:hideMark/>
           </w:tcPr>
           <w:p>
             <w:r>
@@ -847,6 +809,13 @@
         <w:tc>
           <w:tcPr>
             <w:tcW w:w="3118" w:type="dxa"/>
+            <w:tcBorders>
+              <w:top w:val="single" w:sz="4" w:space="0" w:color="auto"/>
+              <w:left w:val="single" w:sz="4" w:space="0" w:color="auto"/>
+              <w:bottom w:val="single" w:sz="4" w:space="0" w:color="auto"/>
+              <w:right w:val="single" w:sz="4" w:space="0" w:color="auto"/>
+            </w:tcBorders>
+            <w:hideMark/>
           </w:tcPr>
           <w:p>
             <w:r>
@@ -859,6 +828,13 @@
         <w:tc>
           <w:tcPr>
             <w:tcW w:w="1129" w:type="dxa"/>
+            <w:tcBorders>
+              <w:top w:val="single" w:sz="4" w:space="0" w:color="auto"/>
+              <w:left w:val="single" w:sz="4" w:space="0" w:color="auto"/>
+              <w:bottom w:val="single" w:sz="4" w:space="0" w:color="auto"/>
+              <w:right w:val="single" w:sz="4" w:space="0" w:color="auto"/>
+            </w:tcBorders>
+            <w:hideMark/>
           </w:tcPr>
           <w:p>
             <w:r>
@@ -869,6 +845,13 @@
         <w:tc>
           <w:tcPr>
             <w:tcW w:w="851" w:type="dxa"/>
+            <w:tcBorders>
+              <w:top w:val="single" w:sz="4" w:space="0" w:color="auto"/>
+              <w:left w:val="single" w:sz="4" w:space="0" w:color="auto"/>
+              <w:bottom w:val="single" w:sz="4" w:space="0" w:color="auto"/>
+              <w:right w:val="single" w:sz="4" w:space="0" w:color="auto"/>
+            </w:tcBorders>
+            <w:hideMark/>
           </w:tcPr>
           <w:p>
             <w:r>
@@ -879,12 +862,25 @@
         <w:tc>
           <w:tcPr>
             <w:tcW w:w="1134" w:type="dxa"/>
+            <w:tcBorders>
+              <w:top w:val="single" w:sz="4" w:space="0" w:color="auto"/>
+              <w:left w:val="single" w:sz="4" w:space="0" w:color="auto"/>
+              <w:bottom w:val="single" w:sz="4" w:space="0" w:color="auto"/>
+              <w:right w:val="single" w:sz="4" w:space="0" w:color="auto"/>
+            </w:tcBorders>
           </w:tcPr>
           <w:p/>
         </w:tc>
         <w:tc>
           <w:tcPr>
             <w:tcW w:w="3340" w:type="dxa"/>
+            <w:tcBorders>
+              <w:top w:val="single" w:sz="4" w:space="0" w:color="auto"/>
+              <w:left w:val="single" w:sz="4" w:space="0" w:color="auto"/>
+              <w:bottom w:val="single" w:sz="4" w:space="0" w:color="auto"/>
+              <w:right w:val="single" w:sz="4" w:space="0" w:color="auto"/>
+            </w:tcBorders>
+            <w:hideMark/>
           </w:tcPr>
           <w:p>
             <w:r>
@@ -895,6 +891,12 @@
         <w:tc>
           <w:tcPr>
             <w:tcW w:w="3118" w:type="dxa"/>
+            <w:tcBorders>
+              <w:top w:val="single" w:sz="4" w:space="0" w:color="auto"/>
+              <w:left w:val="single" w:sz="4" w:space="0" w:color="auto"/>
+              <w:bottom w:val="single" w:sz="4" w:space="0" w:color="auto"/>
+              <w:right w:val="single" w:sz="4" w:space="0" w:color="auto"/>
+            </w:tcBorders>
           </w:tcPr>
           <w:p/>
         </w:tc>
@@ -903,6 +905,13 @@
         <w:tc>
           <w:tcPr>
             <w:tcW w:w="1129" w:type="dxa"/>
+            <w:tcBorders>
+              <w:top w:val="single" w:sz="4" w:space="0" w:color="auto"/>
+              <w:left w:val="single" w:sz="4" w:space="0" w:color="auto"/>
+              <w:bottom w:val="single" w:sz="4" w:space="0" w:color="auto"/>
+              <w:right w:val="single" w:sz="4" w:space="0" w:color="auto"/>
+            </w:tcBorders>
+            <w:hideMark/>
           </w:tcPr>
           <w:p>
             <w:r>
@@ -913,6 +922,13 @@
         <w:tc>
           <w:tcPr>
             <w:tcW w:w="851" w:type="dxa"/>
+            <w:tcBorders>
+              <w:top w:val="single" w:sz="4" w:space="0" w:color="auto"/>
+              <w:left w:val="single" w:sz="4" w:space="0" w:color="auto"/>
+              <w:bottom w:val="single" w:sz="4" w:space="0" w:color="auto"/>
+              <w:right w:val="single" w:sz="4" w:space="0" w:color="auto"/>
+            </w:tcBorders>
+            <w:hideMark/>
           </w:tcPr>
           <w:p>
             <w:r>
@@ -923,12 +939,25 @@
         <w:tc>
           <w:tcPr>
             <w:tcW w:w="1134" w:type="dxa"/>
+            <w:tcBorders>
+              <w:top w:val="single" w:sz="4" w:space="0" w:color="auto"/>
+              <w:left w:val="single" w:sz="4" w:space="0" w:color="auto"/>
+              <w:bottom w:val="single" w:sz="4" w:space="0" w:color="auto"/>
+              <w:right w:val="single" w:sz="4" w:space="0" w:color="auto"/>
+            </w:tcBorders>
           </w:tcPr>
           <w:p/>
         </w:tc>
         <w:tc>
           <w:tcPr>
             <w:tcW w:w="3340" w:type="dxa"/>
+            <w:tcBorders>
+              <w:top w:val="single" w:sz="4" w:space="0" w:color="auto"/>
+              <w:left w:val="single" w:sz="4" w:space="0" w:color="auto"/>
+              <w:bottom w:val="single" w:sz="4" w:space="0" w:color="auto"/>
+              <w:right w:val="single" w:sz="4" w:space="0" w:color="auto"/>
+            </w:tcBorders>
+            <w:hideMark/>
           </w:tcPr>
           <w:p>
             <w:r>
@@ -939,6 +968,12 @@
         <w:tc>
           <w:tcPr>
             <w:tcW w:w="3118" w:type="dxa"/>
+            <w:tcBorders>
+              <w:top w:val="single" w:sz="4" w:space="0" w:color="auto"/>
+              <w:left w:val="single" w:sz="4" w:space="0" w:color="auto"/>
+              <w:bottom w:val="single" w:sz="4" w:space="0" w:color="auto"/>
+              <w:right w:val="single" w:sz="4" w:space="0" w:color="auto"/>
+            </w:tcBorders>
           </w:tcPr>
           <w:p/>
         </w:tc>
@@ -947,6 +982,13 @@
         <w:tc>
           <w:tcPr>
             <w:tcW w:w="1129" w:type="dxa"/>
+            <w:tcBorders>
+              <w:top w:val="single" w:sz="4" w:space="0" w:color="auto"/>
+              <w:left w:val="single" w:sz="4" w:space="0" w:color="auto"/>
+              <w:bottom w:val="single" w:sz="4" w:space="0" w:color="auto"/>
+              <w:right w:val="single" w:sz="4" w:space="0" w:color="auto"/>
+            </w:tcBorders>
+            <w:hideMark/>
           </w:tcPr>
           <w:p>
             <w:r>
@@ -957,31 +999,47 @@
         <w:tc>
           <w:tcPr>
             <w:tcW w:w="851" w:type="dxa"/>
-          </w:tcPr>
-          <w:p>
-            <w:proofErr w:type="spellStart"/>
+            <w:tcBorders>
+              <w:top w:val="single" w:sz="4" w:space="0" w:color="auto"/>
+              <w:left w:val="single" w:sz="4" w:space="0" w:color="auto"/>
+              <w:bottom w:val="single" w:sz="4" w:space="0" w:color="auto"/>
+              <w:right w:val="single" w:sz="4" w:space="0" w:color="auto"/>
+            </w:tcBorders>
+            <w:hideMark/>
+          </w:tcPr>
+          <w:p>
             <w:r>
               <w:t>mkerk</w:t>
             </w:r>
-            <w:proofErr w:type="spellEnd"/>
           </w:p>
         </w:tc>
         <w:tc>
           <w:tcPr>
             <w:tcW w:w="1134" w:type="dxa"/>
-          </w:tcPr>
-          <w:p>
-            <w:r>
-              <w:t>6</w:t>
-            </w:r>
-            <w:r>
-              <w:t xml:space="preserve"> h</w:t>
+            <w:tcBorders>
+              <w:top w:val="single" w:sz="4" w:space="0" w:color="auto"/>
+              <w:left w:val="single" w:sz="4" w:space="0" w:color="auto"/>
+              <w:bottom w:val="single" w:sz="4" w:space="0" w:color="auto"/>
+              <w:right w:val="single" w:sz="4" w:space="0" w:color="auto"/>
+            </w:tcBorders>
+            <w:hideMark/>
+          </w:tcPr>
+          <w:p>
+            <w:r>
+              <w:t>6 h</w:t>
             </w:r>
           </w:p>
         </w:tc>
         <w:tc>
           <w:tcPr>
             <w:tcW w:w="3340" w:type="dxa"/>
+            <w:tcBorders>
+              <w:top w:val="single" w:sz="4" w:space="0" w:color="auto"/>
+              <w:left w:val="single" w:sz="4" w:space="0" w:color="auto"/>
+              <w:bottom w:val="single" w:sz="4" w:space="0" w:color="auto"/>
+              <w:right w:val="single" w:sz="4" w:space="0" w:color="auto"/>
+            </w:tcBorders>
+            <w:hideMark/>
           </w:tcPr>
           <w:p>
             <w:pPr>
@@ -1026,6 +1084,13 @@
         <w:tc>
           <w:tcPr>
             <w:tcW w:w="3118" w:type="dxa"/>
+            <w:tcBorders>
+              <w:top w:val="single" w:sz="4" w:space="0" w:color="auto"/>
+              <w:left w:val="single" w:sz="4" w:space="0" w:color="auto"/>
+              <w:bottom w:val="single" w:sz="4" w:space="0" w:color="auto"/>
+              <w:right w:val="single" w:sz="4" w:space="0" w:color="auto"/>
+            </w:tcBorders>
+            <w:hideMark/>
           </w:tcPr>
           <w:p>
             <w:r>
@@ -1033,170 +1098,158 @@
                 <w:rFonts w:cs="Verdana"/>
                 <w:color w:val="000000"/>
               </w:rPr>
-              <w:t xml:space="preserve">- </w:t>
-            </w:r>
-            <w:proofErr w:type="spellStart"/>
+              <w:t>- ToDo: Es treten Exceptions auf, weil Elemente im Formular nicht gefunden werden und deshalb null sind (Beseitigen!)</w:t>
+            </w:r>
+          </w:p>
+        </w:tc>
+      </w:tr>
+      <w:tr>
+        <w:tc>
+          <w:tcPr>
+            <w:tcW w:w="1129" w:type="dxa"/>
+            <w:tcBorders>
+              <w:top w:val="single" w:sz="4" w:space="0" w:color="auto"/>
+              <w:left w:val="single" w:sz="4" w:space="0" w:color="auto"/>
+              <w:bottom w:val="single" w:sz="4" w:space="0" w:color="auto"/>
+              <w:right w:val="single" w:sz="4" w:space="0" w:color="auto"/>
+            </w:tcBorders>
+            <w:hideMark/>
+          </w:tcPr>
+          <w:p>
+            <w:r>
+              <w:t>29.11.14</w:t>
+            </w:r>
+          </w:p>
+        </w:tc>
+        <w:tc>
+          <w:tcPr>
+            <w:tcW w:w="851" w:type="dxa"/>
+            <w:tcBorders>
+              <w:top w:val="single" w:sz="4" w:space="0" w:color="auto"/>
+              <w:left w:val="single" w:sz="4" w:space="0" w:color="auto"/>
+              <w:bottom w:val="single" w:sz="4" w:space="0" w:color="auto"/>
+              <w:right w:val="single" w:sz="4" w:space="0" w:color="auto"/>
+            </w:tcBorders>
+            <w:hideMark/>
+          </w:tcPr>
+          <w:p>
+            <w:r>
+              <w:t>Alle</w:t>
+            </w:r>
+          </w:p>
+        </w:tc>
+        <w:tc>
+          <w:tcPr>
+            <w:tcW w:w="1134" w:type="dxa"/>
+            <w:tcBorders>
+              <w:top w:val="single" w:sz="4" w:space="0" w:color="auto"/>
+              <w:left w:val="single" w:sz="4" w:space="0" w:color="auto"/>
+              <w:bottom w:val="single" w:sz="4" w:space="0" w:color="auto"/>
+              <w:right w:val="single" w:sz="4" w:space="0" w:color="auto"/>
+            </w:tcBorders>
+          </w:tcPr>
+          <w:p/>
+        </w:tc>
+        <w:tc>
+          <w:tcPr>
+            <w:tcW w:w="3340" w:type="dxa"/>
+            <w:tcBorders>
+              <w:top w:val="single" w:sz="4" w:space="0" w:color="auto"/>
+              <w:left w:val="single" w:sz="4" w:space="0" w:color="auto"/>
+              <w:bottom w:val="single" w:sz="4" w:space="0" w:color="auto"/>
+              <w:right w:val="single" w:sz="4" w:space="0" w:color="auto"/>
+            </w:tcBorders>
+            <w:hideMark/>
+          </w:tcPr>
+          <w:p>
+            <w:r>
+              <w:t>Besprechung in Bocholt</w:t>
+            </w:r>
+          </w:p>
+        </w:tc>
+        <w:tc>
+          <w:tcPr>
+            <w:tcW w:w="3118" w:type="dxa"/>
+            <w:tcBorders>
+              <w:top w:val="single" w:sz="4" w:space="0" w:color="auto"/>
+              <w:left w:val="single" w:sz="4" w:space="0" w:color="auto"/>
+              <w:bottom w:val="single" w:sz="4" w:space="0" w:color="auto"/>
+              <w:right w:val="single" w:sz="4" w:space="0" w:color="auto"/>
+            </w:tcBorders>
+          </w:tcPr>
+          <w:p/>
+        </w:tc>
+      </w:tr>
+      <w:tr>
+        <w:tc>
+          <w:tcPr>
+            <w:tcW w:w="1129" w:type="dxa"/>
+            <w:tcBorders>
+              <w:top w:val="single" w:sz="4" w:space="0" w:color="auto"/>
+              <w:left w:val="single" w:sz="4" w:space="0" w:color="auto"/>
+              <w:bottom w:val="single" w:sz="4" w:space="0" w:color="auto"/>
+              <w:right w:val="single" w:sz="4" w:space="0" w:color="auto"/>
+            </w:tcBorders>
+            <w:hideMark/>
+          </w:tcPr>
+          <w:p>
+            <w:r>
+              <w:t>02.12.14</w:t>
+            </w:r>
+          </w:p>
+        </w:tc>
+        <w:tc>
+          <w:tcPr>
+            <w:tcW w:w="851" w:type="dxa"/>
+            <w:tcBorders>
+              <w:top w:val="single" w:sz="4" w:space="0" w:color="auto"/>
+              <w:left w:val="single" w:sz="4" w:space="0" w:color="auto"/>
+              <w:bottom w:val="single" w:sz="4" w:space="0" w:color="auto"/>
+              <w:right w:val="single" w:sz="4" w:space="0" w:color="auto"/>
+            </w:tcBorders>
+            <w:hideMark/>
+          </w:tcPr>
+          <w:p>
+            <w:r>
+              <w:t>mkerk</w:t>
+            </w:r>
+          </w:p>
+        </w:tc>
+        <w:tc>
+          <w:tcPr>
+            <w:tcW w:w="1134" w:type="dxa"/>
+            <w:tcBorders>
+              <w:top w:val="single" w:sz="4" w:space="0" w:color="auto"/>
+              <w:left w:val="single" w:sz="4" w:space="0" w:color="auto"/>
+              <w:bottom w:val="single" w:sz="4" w:space="0" w:color="auto"/>
+              <w:right w:val="single" w:sz="4" w:space="0" w:color="auto"/>
+            </w:tcBorders>
+            <w:hideMark/>
+          </w:tcPr>
+          <w:p>
+            <w:r>
+              <w:t>4 h</w:t>
+            </w:r>
+          </w:p>
+        </w:tc>
+        <w:tc>
+          <w:tcPr>
+            <w:tcW w:w="3340" w:type="dxa"/>
+            <w:tcBorders>
+              <w:top w:val="single" w:sz="4" w:space="0" w:color="auto"/>
+              <w:left w:val="single" w:sz="4" w:space="0" w:color="auto"/>
+              <w:bottom w:val="single" w:sz="4" w:space="0" w:color="auto"/>
+              <w:right w:val="single" w:sz="4" w:space="0" w:color="auto"/>
+            </w:tcBorders>
+            <w:hideMark/>
+          </w:tcPr>
+          <w:p>
             <w:r>
               <w:rPr>
                 <w:rFonts w:cs="Verdana"/>
                 <w:color w:val="000000"/>
               </w:rPr>
-              <w:t>ToDo</w:t>
-            </w:r>
-            <w:proofErr w:type="spellEnd"/>
-            <w:r>
-              <w:rPr>
-                <w:rFonts w:cs="Verdana"/>
-                <w:color w:val="000000"/>
-              </w:rPr>
-              <w:t xml:space="preserve">: Es treten </w:t>
-            </w:r>
-            <w:proofErr w:type="spellStart"/>
-            <w:r>
-              <w:rPr>
-                <w:rFonts w:cs="Verdana"/>
-                <w:color w:val="000000"/>
-              </w:rPr>
-              <w:t>Exceptions</w:t>
-            </w:r>
-            <w:proofErr w:type="spellEnd"/>
-            <w:r>
-              <w:rPr>
-                <w:rFonts w:cs="Verdana"/>
-                <w:color w:val="000000"/>
-              </w:rPr>
-              <w:t xml:space="preserve"> auf, weil Elemente im Formular nicht gefunden werden un</w:t>
-            </w:r>
-            <w:r>
-              <w:rPr>
-                <w:rFonts w:cs="Verdana"/>
-                <w:color w:val="000000"/>
-              </w:rPr>
-              <w:t>d deshalb null sind</w:t>
-            </w:r>
-            <w:bookmarkStart w:id="0" w:name="_GoBack"/>
-            <w:bookmarkEnd w:id="0"/>
-            <w:r>
-              <w:rPr>
-                <w:rFonts w:cs="Verdana"/>
-                <w:color w:val="000000"/>
-              </w:rPr>
-              <w:t xml:space="preserve"> (Beseitigen</w:t>
-            </w:r>
-            <w:r>
-              <w:rPr>
-                <w:rFonts w:cs="Verdana"/>
-                <w:color w:val="000000"/>
-              </w:rPr>
-              <w:t>!)</w:t>
-            </w:r>
-          </w:p>
-        </w:tc>
-      </w:tr>
-      <w:tr>
-        <w:tc>
-          <w:tcPr>
-            <w:tcW w:w="1129" w:type="dxa"/>
-          </w:tcPr>
-          <w:p>
-            <w:r>
-              <w:t>29.11.14</w:t>
-            </w:r>
-          </w:p>
-        </w:tc>
-        <w:tc>
-          <w:tcPr>
-            <w:tcW w:w="851" w:type="dxa"/>
-          </w:tcPr>
-          <w:p>
-            <w:r>
-              <w:t>Alle</w:t>
-            </w:r>
-          </w:p>
-        </w:tc>
-        <w:tc>
-          <w:tcPr>
-            <w:tcW w:w="1134" w:type="dxa"/>
-          </w:tcPr>
-          <w:p/>
-        </w:tc>
-        <w:tc>
-          <w:tcPr>
-            <w:tcW w:w="3340" w:type="dxa"/>
-          </w:tcPr>
-          <w:p>
-            <w:r>
-              <w:t>Besprechung in Bocholt</w:t>
-            </w:r>
-          </w:p>
-        </w:tc>
-        <w:tc>
-          <w:tcPr>
-            <w:tcW w:w="3118" w:type="dxa"/>
-          </w:tcPr>
-          <w:p/>
-        </w:tc>
-      </w:tr>
-      <w:tr>
-        <w:tc>
-          <w:tcPr>
-            <w:tcW w:w="1129" w:type="dxa"/>
-          </w:tcPr>
-          <w:p>
-            <w:r>
-              <w:t>02.12.14</w:t>
-            </w:r>
-          </w:p>
-        </w:tc>
-        <w:tc>
-          <w:tcPr>
-            <w:tcW w:w="851" w:type="dxa"/>
-          </w:tcPr>
-          <w:p>
-            <w:proofErr w:type="spellStart"/>
-            <w:r>
-              <w:t>mkerk</w:t>
-            </w:r>
-            <w:proofErr w:type="spellEnd"/>
-          </w:p>
-        </w:tc>
-        <w:tc>
-          <w:tcPr>
-            <w:tcW w:w="1134" w:type="dxa"/>
-          </w:tcPr>
-          <w:p>
-            <w:r>
-              <w:t>4 h</w:t>
-            </w:r>
-          </w:p>
-        </w:tc>
-        <w:tc>
-          <w:tcPr>
-            <w:tcW w:w="3340" w:type="dxa"/>
-          </w:tcPr>
-          <w:p>
-            <w:r>
-              <w:rPr>
-                <w:rFonts w:cs="Verdana"/>
-                <w:color w:val="000000"/>
-              </w:rPr>
-              <w:t xml:space="preserve">- Im vorherigen beschriebene </w:t>
-            </w:r>
-            <w:proofErr w:type="spellStart"/>
-            <w:r>
-              <w:rPr>
-                <w:rFonts w:cs="Verdana"/>
-                <w:color w:val="000000"/>
-              </w:rPr>
-              <w:t>Exceptions</w:t>
-            </w:r>
-            <w:proofErr w:type="spellEnd"/>
-            <w:r>
-              <w:rPr>
-                <w:rFonts w:cs="Verdana"/>
-                <w:color w:val="000000"/>
-              </w:rPr>
-              <w:t xml:space="preserve"> beseitigt</w:t>
+              <w:t>- Im vorherigen beschriebene Exceptions beseitigt</w:t>
             </w:r>
             <w:r>
               <w:rPr>
@@ -1219,6 +1272,13 @@
         <w:tc>
           <w:tcPr>
             <w:tcW w:w="3118" w:type="dxa"/>
+            <w:tcBorders>
+              <w:top w:val="single" w:sz="4" w:space="0" w:color="auto"/>
+              <w:left w:val="single" w:sz="4" w:space="0" w:color="auto"/>
+              <w:bottom w:val="single" w:sz="4" w:space="0" w:color="auto"/>
+              <w:right w:val="single" w:sz="4" w:space="0" w:color="auto"/>
+            </w:tcBorders>
+            <w:hideMark/>
           </w:tcPr>
           <w:p>
             <w:r>
@@ -1231,6 +1291,13 @@
         <w:tc>
           <w:tcPr>
             <w:tcW w:w="1129" w:type="dxa"/>
+            <w:tcBorders>
+              <w:top w:val="single" w:sz="4" w:space="0" w:color="auto"/>
+              <w:left w:val="single" w:sz="4" w:space="0" w:color="auto"/>
+              <w:bottom w:val="single" w:sz="4" w:space="0" w:color="auto"/>
+              <w:right w:val="single" w:sz="4" w:space="0" w:color="auto"/>
+            </w:tcBorders>
+            <w:hideMark/>
           </w:tcPr>
           <w:p>
             <w:r>
@@ -1241,6 +1308,13 @@
         <w:tc>
           <w:tcPr>
             <w:tcW w:w="851" w:type="dxa"/>
+            <w:tcBorders>
+              <w:top w:val="single" w:sz="4" w:space="0" w:color="auto"/>
+              <w:left w:val="single" w:sz="4" w:space="0" w:color="auto"/>
+              <w:bottom w:val="single" w:sz="4" w:space="0" w:color="auto"/>
+              <w:right w:val="single" w:sz="4" w:space="0" w:color="auto"/>
+            </w:tcBorders>
+            <w:hideMark/>
           </w:tcPr>
           <w:p>
             <w:r>
@@ -1251,12 +1325,25 @@
         <w:tc>
           <w:tcPr>
             <w:tcW w:w="1134" w:type="dxa"/>
+            <w:tcBorders>
+              <w:top w:val="single" w:sz="4" w:space="0" w:color="auto"/>
+              <w:left w:val="single" w:sz="4" w:space="0" w:color="auto"/>
+              <w:bottom w:val="single" w:sz="4" w:space="0" w:color="auto"/>
+              <w:right w:val="single" w:sz="4" w:space="0" w:color="auto"/>
+            </w:tcBorders>
           </w:tcPr>
           <w:p/>
         </w:tc>
         <w:tc>
           <w:tcPr>
             <w:tcW w:w="3340" w:type="dxa"/>
+            <w:tcBorders>
+              <w:top w:val="single" w:sz="4" w:space="0" w:color="auto"/>
+              <w:left w:val="single" w:sz="4" w:space="0" w:color="auto"/>
+              <w:bottom w:val="single" w:sz="4" w:space="0" w:color="auto"/>
+              <w:right w:val="single" w:sz="4" w:space="0" w:color="auto"/>
+            </w:tcBorders>
+            <w:hideMark/>
           </w:tcPr>
           <w:p>
             <w:r>
@@ -1267,6 +1354,12 @@
         <w:tc>
           <w:tcPr>
             <w:tcW w:w="3118" w:type="dxa"/>
+            <w:tcBorders>
+              <w:top w:val="single" w:sz="4" w:space="0" w:color="auto"/>
+              <w:left w:val="single" w:sz="4" w:space="0" w:color="auto"/>
+              <w:bottom w:val="single" w:sz="4" w:space="0" w:color="auto"/>
+              <w:right w:val="single" w:sz="4" w:space="0" w:color="auto"/>
+            </w:tcBorders>
           </w:tcPr>
           <w:p/>
         </w:tc>
@@ -1275,6 +1368,13 @@
         <w:tc>
           <w:tcPr>
             <w:tcW w:w="1129" w:type="dxa"/>
+            <w:tcBorders>
+              <w:top w:val="single" w:sz="4" w:space="0" w:color="auto"/>
+              <w:left w:val="single" w:sz="4" w:space="0" w:color="auto"/>
+              <w:bottom w:val="single" w:sz="4" w:space="0" w:color="auto"/>
+              <w:right w:val="single" w:sz="4" w:space="0" w:color="auto"/>
+            </w:tcBorders>
+            <w:hideMark/>
           </w:tcPr>
           <w:p>
             <w:r>
@@ -1285,18 +1385,30 @@
         <w:tc>
           <w:tcPr>
             <w:tcW w:w="851" w:type="dxa"/>
-          </w:tcPr>
-          <w:p>
-            <w:proofErr w:type="spellStart"/>
+            <w:tcBorders>
+              <w:top w:val="single" w:sz="4" w:space="0" w:color="auto"/>
+              <w:left w:val="single" w:sz="4" w:space="0" w:color="auto"/>
+              <w:bottom w:val="single" w:sz="4" w:space="0" w:color="auto"/>
+              <w:right w:val="single" w:sz="4" w:space="0" w:color="auto"/>
+            </w:tcBorders>
+            <w:hideMark/>
+          </w:tcPr>
+          <w:p>
             <w:r>
               <w:t>nfe</w:t>
             </w:r>
-            <w:proofErr w:type="spellEnd"/>
           </w:p>
         </w:tc>
         <w:tc>
           <w:tcPr>
             <w:tcW w:w="1134" w:type="dxa"/>
+            <w:tcBorders>
+              <w:top w:val="single" w:sz="4" w:space="0" w:color="auto"/>
+              <w:left w:val="single" w:sz="4" w:space="0" w:color="auto"/>
+              <w:bottom w:val="single" w:sz="4" w:space="0" w:color="auto"/>
+              <w:right w:val="single" w:sz="4" w:space="0" w:color="auto"/>
+            </w:tcBorders>
+            <w:hideMark/>
           </w:tcPr>
           <w:p>
             <w:r>
@@ -1307,14 +1419,22 @@
         <w:tc>
           <w:tcPr>
             <w:tcW w:w="3340" w:type="dxa"/>
+            <w:tcBorders>
+              <w:top w:val="single" w:sz="4" w:space="0" w:color="auto"/>
+              <w:left w:val="single" w:sz="4" w:space="0" w:color="auto"/>
+              <w:bottom w:val="single" w:sz="4" w:space="0" w:color="auto"/>
+              <w:right w:val="single" w:sz="4" w:space="0" w:color="auto"/>
+            </w:tcBorders>
+            <w:hideMark/>
           </w:tcPr>
           <w:p>
             <w:pPr>
               <w:pStyle w:val="Listenabsatz"/>
               <w:numPr>
                 <w:ilvl w:val="0"/>
-                <w:numId w:val="1"/>
+                <w:numId w:val="3"/>
               </w:numPr>
+              <w:spacing w:line="254" w:lineRule="auto"/>
               <w:ind w:left="175" w:hanging="143"/>
             </w:pPr>
             <w:r>
@@ -1326,8 +1446,9 @@
               <w:pStyle w:val="Listenabsatz"/>
               <w:numPr>
                 <w:ilvl w:val="0"/>
-                <w:numId w:val="1"/>
+                <w:numId w:val="3"/>
               </w:numPr>
+              <w:spacing w:line="254" w:lineRule="auto"/>
               <w:ind w:left="175" w:hanging="143"/>
             </w:pPr>
             <w:r>
@@ -1339,43 +1460,39 @@
               <w:pStyle w:val="Listenabsatz"/>
               <w:numPr>
                 <w:ilvl w:val="0"/>
-                <w:numId w:val="1"/>
+                <w:numId w:val="3"/>
               </w:numPr>
+              <w:spacing w:line="254" w:lineRule="auto"/>
               <w:ind w:left="175" w:hanging="143"/>
             </w:pPr>
             <w:r>
-              <w:t xml:space="preserve">Tabs entfernen, </w:t>
-            </w:r>
-            <w:proofErr w:type="spellStart"/>
-            <w:r>
-              <w:t>MainActivity</w:t>
-            </w:r>
-            <w:proofErr w:type="spellEnd"/>
-            <w:r>
-              <w:t xml:space="preserve"> in mehrere aufteilen</w:t>
+              <w:t>Tabs entfernen, MainActivity in mehrere aufteilen</w:t>
             </w:r>
           </w:p>
         </w:tc>
         <w:tc>
           <w:tcPr>
             <w:tcW w:w="3118" w:type="dxa"/>
+            <w:tcBorders>
+              <w:top w:val="single" w:sz="4" w:space="0" w:color="auto"/>
+              <w:left w:val="single" w:sz="4" w:space="0" w:color="auto"/>
+              <w:bottom w:val="single" w:sz="4" w:space="0" w:color="auto"/>
+              <w:right w:val="single" w:sz="4" w:space="0" w:color="auto"/>
+            </w:tcBorders>
+            <w:hideMark/>
           </w:tcPr>
           <w:p>
             <w:pPr>
               <w:pStyle w:val="Listenabsatz"/>
               <w:numPr>
                 <w:ilvl w:val="0"/>
-                <w:numId w:val="1"/>
+                <w:numId w:val="3"/>
               </w:numPr>
+              <w:spacing w:line="254" w:lineRule="auto"/>
               <w:ind w:left="175" w:hanging="143"/>
             </w:pPr>
-            <w:proofErr w:type="spellStart"/>
-            <w:r>
-              <w:t>Up</w:t>
-            </w:r>
-            <w:proofErr w:type="spellEnd"/>
-            <w:r>
-              <w:t>-Button funktioniert nicht</w:t>
+            <w:r>
+              <w:t>Up-Button funktioniert nicht</w:t>
             </w:r>
           </w:p>
           <w:p>
@@ -1383,20 +1500,13 @@
               <w:pStyle w:val="Listenabsatz"/>
               <w:numPr>
                 <w:ilvl w:val="0"/>
-                <w:numId w:val="1"/>
+                <w:numId w:val="3"/>
               </w:numPr>
+              <w:spacing w:line="254" w:lineRule="auto"/>
               <w:ind w:left="175" w:hanging="143"/>
             </w:pPr>
             <w:r>
-              <w:t xml:space="preserve">Overflow in der </w:t>
-            </w:r>
-            <w:proofErr w:type="spellStart"/>
-            <w:r>
-              <w:t>ActionBar</w:t>
-            </w:r>
-            <w:proofErr w:type="spellEnd"/>
-            <w:r>
-              <w:t xml:space="preserve"> funktioniert nicht</w:t>
+              <w:t>Overflow in der ActionBar funktioniert nicht</w:t>
             </w:r>
           </w:p>
           <w:p>
@@ -1404,8 +1514,9 @@
               <w:pStyle w:val="Listenabsatz"/>
               <w:numPr>
                 <w:ilvl w:val="0"/>
-                <w:numId w:val="1"/>
+                <w:numId w:val="3"/>
               </w:numPr>
+              <w:spacing w:line="254" w:lineRule="auto"/>
               <w:ind w:left="175" w:hanging="143"/>
             </w:pPr>
             <w:r>
@@ -1417,19 +1528,12 @@
               <w:pStyle w:val="Listenabsatz"/>
               <w:numPr>
                 <w:ilvl w:val="0"/>
-                <w:numId w:val="2"/>
+                <w:numId w:val="4"/>
               </w:numPr>
+              <w:spacing w:line="254" w:lineRule="auto"/>
             </w:pPr>
             <w:r>
-              <w:t>Gelöst (</w:t>
-            </w:r>
-            <w:proofErr w:type="spellStart"/>
-            <w:r>
-              <w:t>input</w:t>
-            </w:r>
-            <w:proofErr w:type="spellEnd"/>
-            <w:r>
-              <w:t xml:space="preserve"> type fehlte)</w:t>
+              <w:t>Gelöst (input type fehlte)</w:t>
             </w:r>
           </w:p>
           <w:p>
@@ -1437,8 +1541,9 @@
               <w:pStyle w:val="Listenabsatz"/>
               <w:numPr>
                 <w:ilvl w:val="0"/>
-                <w:numId w:val="1"/>
+                <w:numId w:val="3"/>
               </w:numPr>
+              <w:spacing w:line="254" w:lineRule="auto"/>
               <w:ind w:left="175" w:hanging="143"/>
             </w:pPr>
             <w:r>
@@ -1451,6 +1556,13 @@
         <w:tc>
           <w:tcPr>
             <w:tcW w:w="1129" w:type="dxa"/>
+            <w:tcBorders>
+              <w:top w:val="single" w:sz="4" w:space="0" w:color="auto"/>
+              <w:left w:val="single" w:sz="4" w:space="0" w:color="auto"/>
+              <w:bottom w:val="single" w:sz="4" w:space="0" w:color="auto"/>
+              <w:right w:val="single" w:sz="4" w:space="0" w:color="auto"/>
+            </w:tcBorders>
+            <w:hideMark/>
           </w:tcPr>
           <w:p>
             <w:r>
@@ -1461,18 +1573,30 @@
         <w:tc>
           <w:tcPr>
             <w:tcW w:w="851" w:type="dxa"/>
-          </w:tcPr>
-          <w:p>
-            <w:proofErr w:type="spellStart"/>
+            <w:tcBorders>
+              <w:top w:val="single" w:sz="4" w:space="0" w:color="auto"/>
+              <w:left w:val="single" w:sz="4" w:space="0" w:color="auto"/>
+              <w:bottom w:val="single" w:sz="4" w:space="0" w:color="auto"/>
+              <w:right w:val="single" w:sz="4" w:space="0" w:color="auto"/>
+            </w:tcBorders>
+            <w:hideMark/>
+          </w:tcPr>
+          <w:p>
             <w:r>
               <w:t>nfe</w:t>
             </w:r>
-            <w:proofErr w:type="spellEnd"/>
           </w:p>
         </w:tc>
         <w:tc>
           <w:tcPr>
             <w:tcW w:w="1134" w:type="dxa"/>
+            <w:tcBorders>
+              <w:top w:val="single" w:sz="4" w:space="0" w:color="auto"/>
+              <w:left w:val="single" w:sz="4" w:space="0" w:color="auto"/>
+              <w:bottom w:val="single" w:sz="4" w:space="0" w:color="auto"/>
+              <w:right w:val="single" w:sz="4" w:space="0" w:color="auto"/>
+            </w:tcBorders>
+            <w:hideMark/>
           </w:tcPr>
           <w:p>
             <w:r>
@@ -1483,14 +1607,21 @@
         <w:tc>
           <w:tcPr>
             <w:tcW w:w="3340" w:type="dxa"/>
+            <w:tcBorders>
+              <w:top w:val="single" w:sz="4" w:space="0" w:color="auto"/>
+              <w:left w:val="single" w:sz="4" w:space="0" w:color="auto"/>
+              <w:bottom w:val="single" w:sz="4" w:space="0" w:color="auto"/>
+              <w:right w:val="single" w:sz="4" w:space="0" w:color="auto"/>
+            </w:tcBorders>
           </w:tcPr>
           <w:p>
             <w:pPr>
               <w:pStyle w:val="Listenabsatz"/>
               <w:numPr>
                 <w:ilvl w:val="0"/>
-                <w:numId w:val="1"/>
+                <w:numId w:val="3"/>
               </w:numPr>
+              <w:spacing w:line="254" w:lineRule="auto"/>
               <w:ind w:left="175" w:hanging="143"/>
             </w:pPr>
             <w:r>
@@ -1502,16 +1633,12 @@
               <w:pStyle w:val="Listenabsatz"/>
               <w:numPr>
                 <w:ilvl w:val="0"/>
-                <w:numId w:val="2"/>
+                <w:numId w:val="4"/>
               </w:numPr>
+              <w:spacing w:line="254" w:lineRule="auto"/>
             </w:pPr>
-            <w:proofErr w:type="spellStart"/>
-            <w:r>
-              <w:t>Up</w:t>
-            </w:r>
-            <w:proofErr w:type="spellEnd"/>
-            <w:r>
-              <w:t>-Buttons gefixt</w:t>
+            <w:r>
+              <w:t>Up-Buttons gefixt</w:t>
             </w:r>
           </w:p>
           <w:p>
@@ -1519,8 +1646,9 @@
               <w:pStyle w:val="Listenabsatz"/>
               <w:numPr>
                 <w:ilvl w:val="0"/>
-                <w:numId w:val="1"/>
+                <w:numId w:val="3"/>
               </w:numPr>
+              <w:spacing w:line="254" w:lineRule="auto"/>
               <w:ind w:left="175" w:hanging="143"/>
               <w:rPr>
                 <w:lang w:val="en-US"/>
@@ -1530,35 +1658,7 @@
               <w:rPr>
                 <w:lang w:val="en-US"/>
               </w:rPr>
-              <w:t xml:space="preserve">Copy-to-Clipboard-Button </w:t>
-            </w:r>
-            <w:proofErr w:type="spellStart"/>
-            <w:r>
-              <w:rPr>
-                <w:lang w:val="en-US"/>
-              </w:rPr>
-              <w:t>angelegt</w:t>
-            </w:r>
-            <w:proofErr w:type="spellEnd"/>
-            <w:r>
-              <w:rPr>
-                <w:lang w:val="en-US"/>
-              </w:rPr>
-              <w:t xml:space="preserve"> (</w:t>
-            </w:r>
-            <w:proofErr w:type="spellStart"/>
-            <w:r>
-              <w:rPr>
-                <w:lang w:val="en-US"/>
-              </w:rPr>
-              <w:t>funktionslos</w:t>
-            </w:r>
-            <w:proofErr w:type="spellEnd"/>
-            <w:r>
-              <w:rPr>
-                <w:lang w:val="en-US"/>
-              </w:rPr>
-              <w:t>)</w:t>
+              <w:t>Copy-to-Clipboard-Button angelegt (funktionslos)</w:t>
             </w:r>
           </w:p>
           <w:p>
@@ -1566,8 +1666,9 @@
               <w:pStyle w:val="Listenabsatz"/>
               <w:numPr>
                 <w:ilvl w:val="0"/>
-                <w:numId w:val="1"/>
+                <w:numId w:val="3"/>
               </w:numPr>
+              <w:spacing w:line="254" w:lineRule="auto"/>
               <w:ind w:left="175" w:hanging="143"/>
             </w:pPr>
             <w:r>
@@ -1579,8 +1680,9 @@
               <w:pStyle w:val="Listenabsatz"/>
               <w:numPr>
                 <w:ilvl w:val="0"/>
-                <w:numId w:val="1"/>
+                <w:numId w:val="3"/>
               </w:numPr>
+              <w:spacing w:line="254" w:lineRule="auto"/>
               <w:ind w:left="175" w:hanging="143"/>
             </w:pPr>
             <w:r>
@@ -1592,8 +1694,9 @@
               <w:pStyle w:val="Listenabsatz"/>
               <w:numPr>
                 <w:ilvl w:val="0"/>
-                <w:numId w:val="1"/>
+                <w:numId w:val="3"/>
               </w:numPr>
+              <w:spacing w:line="254" w:lineRule="auto"/>
               <w:ind w:left="175" w:hanging="143"/>
             </w:pPr>
             <w:r>
@@ -1605,20 +1708,13 @@
               <w:pStyle w:val="Listenabsatz"/>
               <w:numPr>
                 <w:ilvl w:val="0"/>
-                <w:numId w:val="1"/>
+                <w:numId w:val="3"/>
               </w:numPr>
+              <w:spacing w:line="254" w:lineRule="auto"/>
               <w:ind w:left="175" w:hanging="143"/>
             </w:pPr>
             <w:r>
-              <w:t xml:space="preserve">Maske </w:t>
-            </w:r>
-            <w:proofErr w:type="spellStart"/>
-            <w:r>
-              <w:t>new</w:t>
-            </w:r>
-            <w:proofErr w:type="spellEnd"/>
-            <w:r>
-              <w:t xml:space="preserve"> Master PW</w:t>
+              <w:t>Maske new Master PW</w:t>
             </w:r>
           </w:p>
           <w:p>
@@ -1631,23 +1727,25 @@
         <w:tc>
           <w:tcPr>
             <w:tcW w:w="3118" w:type="dxa"/>
+            <w:tcBorders>
+              <w:top w:val="single" w:sz="4" w:space="0" w:color="auto"/>
+              <w:left w:val="single" w:sz="4" w:space="0" w:color="auto"/>
+              <w:bottom w:val="single" w:sz="4" w:space="0" w:color="auto"/>
+              <w:right w:val="single" w:sz="4" w:space="0" w:color="auto"/>
+            </w:tcBorders>
           </w:tcPr>
           <w:p>
             <w:pPr>
               <w:pStyle w:val="Listenabsatz"/>
               <w:numPr>
                 <w:ilvl w:val="0"/>
-                <w:numId w:val="1"/>
+                <w:numId w:val="3"/>
               </w:numPr>
+              <w:spacing w:line="254" w:lineRule="auto"/>
               <w:ind w:left="175" w:hanging="143"/>
             </w:pPr>
-            <w:proofErr w:type="spellStart"/>
-            <w:r>
-              <w:t>Up</w:t>
-            </w:r>
-            <w:proofErr w:type="spellEnd"/>
-            <w:r>
-              <w:t>-Button funktioniert nicht</w:t>
+            <w:r>
+              <w:t>Up-Button funktioniert nicht</w:t>
             </w:r>
           </w:p>
           <w:p>
@@ -1655,19 +1753,12 @@
               <w:pStyle w:val="Listenabsatz"/>
               <w:numPr>
                 <w:ilvl w:val="0"/>
-                <w:numId w:val="2"/>
+                <w:numId w:val="4"/>
               </w:numPr>
+              <w:spacing w:line="254" w:lineRule="auto"/>
             </w:pPr>
             <w:r>
-              <w:t>Gelöst (</w:t>
-            </w:r>
-            <w:proofErr w:type="spellStart"/>
-            <w:r>
-              <w:t>Supprt</w:t>
-            </w:r>
-            <w:proofErr w:type="spellEnd"/>
-            <w:r>
-              <w:t>-Library geladen, Button-Funktion umgesetzt)</w:t>
+              <w:t>Gelöst (Supprt-Library geladen, Button-Funktion umgesetzt)</w:t>
             </w:r>
           </w:p>
           <w:p>
@@ -1675,20 +1766,13 @@
               <w:pStyle w:val="Listenabsatz"/>
               <w:numPr>
                 <w:ilvl w:val="0"/>
-                <w:numId w:val="1"/>
+                <w:numId w:val="3"/>
               </w:numPr>
+              <w:spacing w:line="254" w:lineRule="auto"/>
               <w:ind w:left="175" w:hanging="143"/>
             </w:pPr>
             <w:r>
-              <w:t xml:space="preserve">Overflow in der </w:t>
-            </w:r>
-            <w:proofErr w:type="spellStart"/>
-            <w:r>
-              <w:t>ActionBar</w:t>
-            </w:r>
-            <w:proofErr w:type="spellEnd"/>
-            <w:r>
-              <w:t xml:space="preserve"> funktioniert nicht (brauchen wir aber nicht unbedingt)</w:t>
+              <w:t>Overflow in der ActionBar funktioniert nicht (brauchen wir aber nicht unbedingt)</w:t>
             </w:r>
           </w:p>
           <w:p/>
@@ -1698,6 +1782,13 @@
         <w:tc>
           <w:tcPr>
             <w:tcW w:w="1129" w:type="dxa"/>
+            <w:tcBorders>
+              <w:top w:val="single" w:sz="4" w:space="0" w:color="auto"/>
+              <w:left w:val="single" w:sz="4" w:space="0" w:color="auto"/>
+              <w:bottom w:val="single" w:sz="4" w:space="0" w:color="auto"/>
+              <w:right w:val="single" w:sz="4" w:space="0" w:color="auto"/>
+            </w:tcBorders>
+            <w:hideMark/>
           </w:tcPr>
           <w:p>
             <w:r>
@@ -1708,18 +1799,30 @@
         <w:tc>
           <w:tcPr>
             <w:tcW w:w="851" w:type="dxa"/>
-          </w:tcPr>
-          <w:p>
-            <w:proofErr w:type="spellStart"/>
+            <w:tcBorders>
+              <w:top w:val="single" w:sz="4" w:space="0" w:color="auto"/>
+              <w:left w:val="single" w:sz="4" w:space="0" w:color="auto"/>
+              <w:bottom w:val="single" w:sz="4" w:space="0" w:color="auto"/>
+              <w:right w:val="single" w:sz="4" w:space="0" w:color="auto"/>
+            </w:tcBorders>
+            <w:hideMark/>
+          </w:tcPr>
+          <w:p>
             <w:r>
               <w:t>nfe</w:t>
             </w:r>
-            <w:proofErr w:type="spellEnd"/>
           </w:p>
         </w:tc>
         <w:tc>
           <w:tcPr>
             <w:tcW w:w="1134" w:type="dxa"/>
+            <w:tcBorders>
+              <w:top w:val="single" w:sz="4" w:space="0" w:color="auto"/>
+              <w:left w:val="single" w:sz="4" w:space="0" w:color="auto"/>
+              <w:bottom w:val="single" w:sz="4" w:space="0" w:color="auto"/>
+              <w:right w:val="single" w:sz="4" w:space="0" w:color="auto"/>
+            </w:tcBorders>
+            <w:hideMark/>
           </w:tcPr>
           <w:p>
             <w:r>
@@ -1730,6 +1833,13 @@
         <w:tc>
           <w:tcPr>
             <w:tcW w:w="3340" w:type="dxa"/>
+            <w:tcBorders>
+              <w:top w:val="single" w:sz="4" w:space="0" w:color="auto"/>
+              <w:left w:val="single" w:sz="4" w:space="0" w:color="auto"/>
+              <w:bottom w:val="single" w:sz="4" w:space="0" w:color="auto"/>
+              <w:right w:val="single" w:sz="4" w:space="0" w:color="auto"/>
+            </w:tcBorders>
+            <w:hideMark/>
           </w:tcPr>
           <w:p>
             <w:r>
@@ -1745,6 +1855,12 @@
         <w:tc>
           <w:tcPr>
             <w:tcW w:w="3118" w:type="dxa"/>
+            <w:tcBorders>
+              <w:top w:val="single" w:sz="4" w:space="0" w:color="auto"/>
+              <w:left w:val="single" w:sz="4" w:space="0" w:color="auto"/>
+              <w:bottom w:val="single" w:sz="4" w:space="0" w:color="auto"/>
+              <w:right w:val="single" w:sz="4" w:space="0" w:color="auto"/>
+            </w:tcBorders>
           </w:tcPr>
           <w:p/>
         </w:tc>
@@ -1753,6 +1869,13 @@
         <w:tc>
           <w:tcPr>
             <w:tcW w:w="1129" w:type="dxa"/>
+            <w:tcBorders>
+              <w:top w:val="single" w:sz="4" w:space="0" w:color="auto"/>
+              <w:left w:val="single" w:sz="4" w:space="0" w:color="auto"/>
+              <w:bottom w:val="single" w:sz="4" w:space="0" w:color="auto"/>
+              <w:right w:val="single" w:sz="4" w:space="0" w:color="auto"/>
+            </w:tcBorders>
+            <w:hideMark/>
           </w:tcPr>
           <w:p>
             <w:r>
@@ -1763,18 +1886,30 @@
         <w:tc>
           <w:tcPr>
             <w:tcW w:w="851" w:type="dxa"/>
-          </w:tcPr>
-          <w:p>
-            <w:proofErr w:type="spellStart"/>
+            <w:tcBorders>
+              <w:top w:val="single" w:sz="4" w:space="0" w:color="auto"/>
+              <w:left w:val="single" w:sz="4" w:space="0" w:color="auto"/>
+              <w:bottom w:val="single" w:sz="4" w:space="0" w:color="auto"/>
+              <w:right w:val="single" w:sz="4" w:space="0" w:color="auto"/>
+            </w:tcBorders>
+            <w:hideMark/>
+          </w:tcPr>
+          <w:p>
             <w:r>
               <w:t>mkerk</w:t>
             </w:r>
-            <w:proofErr w:type="spellEnd"/>
           </w:p>
         </w:tc>
         <w:tc>
           <w:tcPr>
             <w:tcW w:w="1134" w:type="dxa"/>
+            <w:tcBorders>
+              <w:top w:val="single" w:sz="4" w:space="0" w:color="auto"/>
+              <w:left w:val="single" w:sz="4" w:space="0" w:color="auto"/>
+              <w:bottom w:val="single" w:sz="4" w:space="0" w:color="auto"/>
+              <w:right w:val="single" w:sz="4" w:space="0" w:color="auto"/>
+            </w:tcBorders>
+            <w:hideMark/>
           </w:tcPr>
           <w:p>
             <w:r>
@@ -1785,51 +1920,43 @@
         <w:tc>
           <w:tcPr>
             <w:tcW w:w="3340" w:type="dxa"/>
-          </w:tcPr>
-          <w:p>
-            <w:r>
-              <w:t>- Aktu</w:t>
-            </w:r>
-            <w:r>
-              <w:t>e</w:t>
-            </w:r>
-            <w:r>
-              <w:t>llen Stand lokal ausführbar gemacht</w:t>
+            <w:tcBorders>
+              <w:top w:val="single" w:sz="4" w:space="0" w:color="auto"/>
+              <w:left w:val="single" w:sz="4" w:space="0" w:color="auto"/>
+              <w:bottom w:val="single" w:sz="4" w:space="0" w:color="auto"/>
+              <w:right w:val="single" w:sz="4" w:space="0" w:color="auto"/>
+            </w:tcBorders>
+            <w:hideMark/>
+          </w:tcPr>
+          <w:p>
+            <w:r>
+              <w:t>- Aktuellen Stand lokal ausführbar gemacht</w:t>
             </w:r>
           </w:p>
         </w:tc>
         <w:tc>
           <w:tcPr>
             <w:tcW w:w="3118" w:type="dxa"/>
-          </w:tcPr>
-          <w:p>
-            <w:r>
-              <w:t xml:space="preserve">- Wie vermutet verursachte das Update auf eine neue </w:t>
-            </w:r>
-            <w:proofErr w:type="spellStart"/>
-            <w:r>
-              <w:t>Gradle</w:t>
-            </w:r>
-            <w:proofErr w:type="spellEnd"/>
-            <w:r>
-              <w:t xml:space="preserve"> Version Probleme</w:t>
-            </w:r>
-          </w:p>
-          <w:p>
-            <w:r>
-              <w:t xml:space="preserve">- Beim </w:t>
-            </w:r>
-            <w:proofErr w:type="spellStart"/>
-            <w:r>
-              <w:t>Build</w:t>
-            </w:r>
-            <w:proofErr w:type="spellEnd"/>
-            <w:r>
-              <w:t xml:space="preserve"> der App wurden </w:t>
+            <w:tcBorders>
+              <w:top w:val="single" w:sz="4" w:space="0" w:color="auto"/>
+              <w:left w:val="single" w:sz="4" w:space="0" w:color="auto"/>
+              <w:bottom w:val="single" w:sz="4" w:space="0" w:color="auto"/>
+              <w:right w:val="single" w:sz="4" w:space="0" w:color="auto"/>
+            </w:tcBorders>
+            <w:hideMark/>
+          </w:tcPr>
+          <w:p>
+            <w:r>
+              <w:t>- Wie vermutet verursachte das Update auf eine neue Gradle Version Probleme</w:t>
+            </w:r>
+          </w:p>
+          <w:p>
+            <w:r>
+              <w:t xml:space="preserve">- Beim Build der App wurden das Android Support Repository und die Android Support Library </w:t>
             </w:r>
             <w:r>
               <w:lastRenderedPageBreak/>
-              <w:t>das Android Support Repository und die Android Support Library nicht gefunden</w:t>
+              <w:t>nicht gefunden</w:t>
             </w:r>
           </w:p>
         </w:tc>
@@ -1838,6 +1965,13 @@
         <w:tc>
           <w:tcPr>
             <w:tcW w:w="1129" w:type="dxa"/>
+            <w:tcBorders>
+              <w:top w:val="single" w:sz="4" w:space="0" w:color="auto"/>
+              <w:left w:val="single" w:sz="4" w:space="0" w:color="auto"/>
+              <w:bottom w:val="single" w:sz="4" w:space="0" w:color="auto"/>
+              <w:right w:val="single" w:sz="4" w:space="0" w:color="auto"/>
+            </w:tcBorders>
+            <w:hideMark/>
           </w:tcPr>
           <w:p>
             <w:r>
@@ -1849,21 +1983,30 @@
         <w:tc>
           <w:tcPr>
             <w:tcW w:w="851" w:type="dxa"/>
-          </w:tcPr>
-          <w:p>
-            <w:proofErr w:type="spellStart"/>
-            <w:r>
-              <w:t>s</w:t>
-            </w:r>
-            <w:r>
-              <w:t>och</w:t>
-            </w:r>
-            <w:proofErr w:type="spellEnd"/>
+            <w:tcBorders>
+              <w:top w:val="single" w:sz="4" w:space="0" w:color="auto"/>
+              <w:left w:val="single" w:sz="4" w:space="0" w:color="auto"/>
+              <w:bottom w:val="single" w:sz="4" w:space="0" w:color="auto"/>
+              <w:right w:val="single" w:sz="4" w:space="0" w:color="auto"/>
+            </w:tcBorders>
+            <w:hideMark/>
+          </w:tcPr>
+          <w:p>
+            <w:r>
+              <w:t>soch</w:t>
+            </w:r>
           </w:p>
         </w:tc>
         <w:tc>
           <w:tcPr>
             <w:tcW w:w="1134" w:type="dxa"/>
+            <w:tcBorders>
+              <w:top w:val="single" w:sz="4" w:space="0" w:color="auto"/>
+              <w:left w:val="single" w:sz="4" w:space="0" w:color="auto"/>
+              <w:bottom w:val="single" w:sz="4" w:space="0" w:color="auto"/>
+              <w:right w:val="single" w:sz="4" w:space="0" w:color="auto"/>
+            </w:tcBorders>
+            <w:hideMark/>
           </w:tcPr>
           <w:p>
             <w:r>
@@ -1874,6 +2017,13 @@
         <w:tc>
           <w:tcPr>
             <w:tcW w:w="3340" w:type="dxa"/>
+            <w:tcBorders>
+              <w:top w:val="single" w:sz="4" w:space="0" w:color="auto"/>
+              <w:left w:val="single" w:sz="4" w:space="0" w:color="auto"/>
+              <w:bottom w:val="single" w:sz="4" w:space="0" w:color="auto"/>
+              <w:right w:val="single" w:sz="4" w:space="0" w:color="auto"/>
+            </w:tcBorders>
+            <w:hideMark/>
           </w:tcPr>
           <w:p>
             <w:r>
@@ -1882,15 +2032,7 @@
           </w:p>
           <w:p>
             <w:r>
-              <w:t xml:space="preserve">- </w:t>
-            </w:r>
-            <w:proofErr w:type="spellStart"/>
-            <w:r>
-              <w:t>Splashscreen</w:t>
-            </w:r>
-            <w:proofErr w:type="spellEnd"/>
-            <w:r>
-              <w:t xml:space="preserve"> erstellt </w:t>
+              <w:t xml:space="preserve">- Splashscreen erstellt </w:t>
             </w:r>
           </w:p>
           <w:p>
@@ -1902,6 +2044,12 @@
         <w:tc>
           <w:tcPr>
             <w:tcW w:w="3118" w:type="dxa"/>
+            <w:tcBorders>
+              <w:top w:val="single" w:sz="4" w:space="0" w:color="auto"/>
+              <w:left w:val="single" w:sz="4" w:space="0" w:color="auto"/>
+              <w:bottom w:val="single" w:sz="4" w:space="0" w:color="auto"/>
+              <w:right w:val="single" w:sz="4" w:space="0" w:color="auto"/>
+            </w:tcBorders>
           </w:tcPr>
           <w:p/>
         </w:tc>
@@ -1910,6 +2058,13 @@
         <w:tc>
           <w:tcPr>
             <w:tcW w:w="1129" w:type="dxa"/>
+            <w:tcBorders>
+              <w:top w:val="single" w:sz="4" w:space="0" w:color="auto"/>
+              <w:left w:val="single" w:sz="4" w:space="0" w:color="auto"/>
+              <w:bottom w:val="single" w:sz="4" w:space="0" w:color="auto"/>
+              <w:right w:val="single" w:sz="4" w:space="0" w:color="auto"/>
+            </w:tcBorders>
+            <w:hideMark/>
           </w:tcPr>
           <w:p>
             <w:r>
@@ -1920,18 +2075,30 @@
         <w:tc>
           <w:tcPr>
             <w:tcW w:w="851" w:type="dxa"/>
-          </w:tcPr>
-          <w:p>
-            <w:proofErr w:type="spellStart"/>
+            <w:tcBorders>
+              <w:top w:val="single" w:sz="4" w:space="0" w:color="auto"/>
+              <w:left w:val="single" w:sz="4" w:space="0" w:color="auto"/>
+              <w:bottom w:val="single" w:sz="4" w:space="0" w:color="auto"/>
+              <w:right w:val="single" w:sz="4" w:space="0" w:color="auto"/>
+            </w:tcBorders>
+            <w:hideMark/>
+          </w:tcPr>
+          <w:p>
             <w:r>
               <w:t>mkerk</w:t>
             </w:r>
-            <w:proofErr w:type="spellEnd"/>
           </w:p>
         </w:tc>
         <w:tc>
           <w:tcPr>
             <w:tcW w:w="1134" w:type="dxa"/>
+            <w:tcBorders>
+              <w:top w:val="single" w:sz="4" w:space="0" w:color="auto"/>
+              <w:left w:val="single" w:sz="4" w:space="0" w:color="auto"/>
+              <w:bottom w:val="single" w:sz="4" w:space="0" w:color="auto"/>
+              <w:right w:val="single" w:sz="4" w:space="0" w:color="auto"/>
+            </w:tcBorders>
+            <w:hideMark/>
           </w:tcPr>
           <w:p>
             <w:r>
@@ -1942,6 +2109,13 @@
         <w:tc>
           <w:tcPr>
             <w:tcW w:w="3340" w:type="dxa"/>
+            <w:tcBorders>
+              <w:top w:val="single" w:sz="4" w:space="0" w:color="auto"/>
+              <w:left w:val="single" w:sz="4" w:space="0" w:color="auto"/>
+              <w:bottom w:val="single" w:sz="4" w:space="0" w:color="auto"/>
+              <w:right w:val="single" w:sz="4" w:space="0" w:color="auto"/>
+            </w:tcBorders>
+            <w:hideMark/>
           </w:tcPr>
           <w:p>
             <w:r>
@@ -1962,6 +2136,13 @@
         <w:tc>
           <w:tcPr>
             <w:tcW w:w="3118" w:type="dxa"/>
+            <w:tcBorders>
+              <w:top w:val="single" w:sz="4" w:space="0" w:color="auto"/>
+              <w:left w:val="single" w:sz="4" w:space="0" w:color="auto"/>
+              <w:bottom w:val="single" w:sz="4" w:space="0" w:color="auto"/>
+              <w:right w:val="single" w:sz="4" w:space="0" w:color="auto"/>
+            </w:tcBorders>
+            <w:hideMark/>
           </w:tcPr>
           <w:p>
             <w:r>
@@ -1983,6 +2164,13 @@
         <w:tc>
           <w:tcPr>
             <w:tcW w:w="1129" w:type="dxa"/>
+            <w:tcBorders>
+              <w:top w:val="single" w:sz="4" w:space="0" w:color="auto"/>
+              <w:left w:val="single" w:sz="4" w:space="0" w:color="auto"/>
+              <w:bottom w:val="single" w:sz="4" w:space="0" w:color="auto"/>
+              <w:right w:val="single" w:sz="4" w:space="0" w:color="auto"/>
+            </w:tcBorders>
+            <w:hideMark/>
           </w:tcPr>
           <w:p>
             <w:r>
@@ -1993,6 +2181,13 @@
         <w:tc>
           <w:tcPr>
             <w:tcW w:w="851" w:type="dxa"/>
+            <w:tcBorders>
+              <w:top w:val="single" w:sz="4" w:space="0" w:color="auto"/>
+              <w:left w:val="single" w:sz="4" w:space="0" w:color="auto"/>
+              <w:bottom w:val="single" w:sz="4" w:space="0" w:color="auto"/>
+              <w:right w:val="single" w:sz="4" w:space="0" w:color="auto"/>
+            </w:tcBorders>
+            <w:hideMark/>
           </w:tcPr>
           <w:p>
             <w:r>
@@ -2003,12 +2198,25 @@
         <w:tc>
           <w:tcPr>
             <w:tcW w:w="1134" w:type="dxa"/>
+            <w:tcBorders>
+              <w:top w:val="single" w:sz="4" w:space="0" w:color="auto"/>
+              <w:left w:val="single" w:sz="4" w:space="0" w:color="auto"/>
+              <w:bottom w:val="single" w:sz="4" w:space="0" w:color="auto"/>
+              <w:right w:val="single" w:sz="4" w:space="0" w:color="auto"/>
+            </w:tcBorders>
           </w:tcPr>
           <w:p/>
         </w:tc>
         <w:tc>
           <w:tcPr>
             <w:tcW w:w="3340" w:type="dxa"/>
+            <w:tcBorders>
+              <w:top w:val="single" w:sz="4" w:space="0" w:color="auto"/>
+              <w:left w:val="single" w:sz="4" w:space="0" w:color="auto"/>
+              <w:bottom w:val="single" w:sz="4" w:space="0" w:color="auto"/>
+              <w:right w:val="single" w:sz="4" w:space="0" w:color="auto"/>
+            </w:tcBorders>
+            <w:hideMark/>
           </w:tcPr>
           <w:p>
             <w:r>
@@ -2021,98 +2229,38 @@
             </w:r>
           </w:p>
           <w:p>
-            <w:proofErr w:type="spellStart"/>
-            <w:r>
-              <w:t>Lhu</w:t>
-            </w:r>
-            <w:proofErr w:type="spellEnd"/>
-            <w:r>
-              <w:t>: Umsetzung der Verschlüsselung</w:t>
-            </w:r>
-          </w:p>
-          <w:p>
-            <w:proofErr w:type="spellStart"/>
-            <w:r>
-              <w:t>Lhu</w:t>
-            </w:r>
-            <w:proofErr w:type="spellEnd"/>
-            <w:r>
-              <w:t xml:space="preserve">: Ändern des </w:t>
-            </w:r>
-            <w:proofErr w:type="spellStart"/>
-            <w:r>
-              <w:t>MasterPassworts</w:t>
-            </w:r>
-            <w:proofErr w:type="spellEnd"/>
-          </w:p>
-          <w:p>
-            <w:proofErr w:type="spellStart"/>
-            <w:r>
-              <w:t>Lhu</w:t>
-            </w:r>
-            <w:proofErr w:type="spellEnd"/>
-            <w:r>
-              <w:t>: evtl. Unit-Tests für Verschlüsselung</w:t>
-            </w:r>
-          </w:p>
-          <w:p>
-            <w:proofErr w:type="spellStart"/>
-            <w:r>
-              <w:t>Nfe</w:t>
-            </w:r>
-            <w:proofErr w:type="spellEnd"/>
-            <w:r>
-              <w:t>: Quality-Ampel rausschmeißen</w:t>
-            </w:r>
-          </w:p>
-          <w:p>
-            <w:pPr>
-              <w:rPr>
-                <w:lang w:val="en-US"/>
-              </w:rPr>
-            </w:pPr>
-            <w:proofErr w:type="spellStart"/>
-            <w:r>
-              <w:rPr>
-                <w:lang w:val="en-US"/>
-              </w:rPr>
-              <w:t>Nfe</w:t>
-            </w:r>
-            <w:proofErr w:type="spellEnd"/>
-            <w:r>
-              <w:rPr>
-                <w:lang w:val="en-US"/>
-              </w:rPr>
-              <w:t xml:space="preserve">: Copy to Clipboard-Button </w:t>
-            </w:r>
-            <w:r>
-              <w:t>implementieren</w:t>
-            </w:r>
-            <w:r>
-              <w:rPr>
-                <w:lang w:val="en-US"/>
-              </w:rPr>
-              <w:t xml:space="preserve"> (max. 1 h investieren)</w:t>
-            </w:r>
-          </w:p>
-          <w:p>
-            <w:proofErr w:type="spellStart"/>
-            <w:r>
-              <w:t>Mkerk</w:t>
-            </w:r>
-            <w:proofErr w:type="spellEnd"/>
-            <w:r>
-              <w:t>: Generierung zufälliger Passwörter</w:t>
-            </w:r>
-          </w:p>
-          <w:p>
-            <w:proofErr w:type="spellStart"/>
-            <w:r>
-              <w:t>Soch</w:t>
-            </w:r>
-            <w:proofErr w:type="spellEnd"/>
-            <w:r>
-              <w:t>: Show Password-Button (PWs zunächst ausblenden)</w:t>
+            <w:r>
+              <w:t>Lhu: Umsetzung der Verschlüsselung</w:t>
+            </w:r>
+          </w:p>
+          <w:p>
+            <w:r>
+              <w:t>Lhu: Ändern des MasterPassworts</w:t>
+            </w:r>
+          </w:p>
+          <w:p>
+            <w:r>
+              <w:t>Lhu: evtl. Unit-Tests für Verschlüsselung</w:t>
+            </w:r>
+          </w:p>
+          <w:p>
+            <w:r>
+              <w:t>Nfe: Quality-Ampel rausschmeißen</w:t>
+            </w:r>
+          </w:p>
+          <w:p>
+            <w:r>
+              <w:t>Nfe: Copy to Clipboard-Button implementieren (max. 1 h investieren)</w:t>
+            </w:r>
+          </w:p>
+          <w:p>
+            <w:r>
+              <w:t>Mkerk: Generierung zufälliger Passwörter</w:t>
+            </w:r>
+          </w:p>
+          <w:p>
+            <w:r>
+              <w:t>Soch: Show Password-Button (PWs zunächst ausblenden)</w:t>
             </w:r>
           </w:p>
           <w:p>
@@ -2125,8 +2273,9 @@
               <w:pStyle w:val="Listenabsatz"/>
               <w:numPr>
                 <w:ilvl w:val="0"/>
-                <w:numId w:val="2"/>
+                <w:numId w:val="4"/>
               </w:numPr>
+              <w:spacing w:line="254" w:lineRule="auto"/>
             </w:pPr>
             <w:r>
               <w:t>Bis zum 17.01.</w:t>
@@ -2137,8 +2286,9 @@
               <w:pStyle w:val="Listenabsatz"/>
               <w:numPr>
                 <w:ilvl w:val="0"/>
-                <w:numId w:val="2"/>
+                <w:numId w:val="4"/>
               </w:numPr>
+              <w:spacing w:line="254" w:lineRule="auto"/>
             </w:pPr>
             <w:r>
               <w:t>Dann Doku aufteilen</w:t>
@@ -2148,6 +2298,12 @@
         <w:tc>
           <w:tcPr>
             <w:tcW w:w="3118" w:type="dxa"/>
+            <w:tcBorders>
+              <w:top w:val="single" w:sz="4" w:space="0" w:color="auto"/>
+              <w:left w:val="single" w:sz="4" w:space="0" w:color="auto"/>
+              <w:bottom w:val="single" w:sz="4" w:space="0" w:color="auto"/>
+              <w:right w:val="single" w:sz="4" w:space="0" w:color="auto"/>
+            </w:tcBorders>
           </w:tcPr>
           <w:p/>
         </w:tc>
@@ -2156,32 +2312,117 @@
         <w:tc>
           <w:tcPr>
             <w:tcW w:w="1129" w:type="dxa"/>
-          </w:tcPr>
-          <w:p/>
+            <w:tcBorders>
+              <w:top w:val="single" w:sz="4" w:space="0" w:color="auto"/>
+              <w:left w:val="single" w:sz="4" w:space="0" w:color="auto"/>
+              <w:bottom w:val="single" w:sz="4" w:space="0" w:color="auto"/>
+              <w:right w:val="single" w:sz="4" w:space="0" w:color="auto"/>
+            </w:tcBorders>
+            <w:hideMark/>
+          </w:tcPr>
+          <w:p>
+            <w:r>
+              <w:t>11.01.15</w:t>
+            </w:r>
+          </w:p>
         </w:tc>
         <w:tc>
           <w:tcPr>
             <w:tcW w:w="851" w:type="dxa"/>
-          </w:tcPr>
-          <w:p/>
+            <w:tcBorders>
+              <w:top w:val="single" w:sz="4" w:space="0" w:color="auto"/>
+              <w:left w:val="single" w:sz="4" w:space="0" w:color="auto"/>
+              <w:bottom w:val="single" w:sz="4" w:space="0" w:color="auto"/>
+              <w:right w:val="single" w:sz="4" w:space="0" w:color="auto"/>
+            </w:tcBorders>
+            <w:hideMark/>
+          </w:tcPr>
+          <w:p>
+            <w:r>
+              <w:t>Mkerk</w:t>
+            </w:r>
+          </w:p>
         </w:tc>
         <w:tc>
           <w:tcPr>
             <w:tcW w:w="1134" w:type="dxa"/>
-          </w:tcPr>
-          <w:p/>
+            <w:tcBorders>
+              <w:top w:val="single" w:sz="4" w:space="0" w:color="auto"/>
+              <w:left w:val="single" w:sz="4" w:space="0" w:color="auto"/>
+              <w:bottom w:val="single" w:sz="4" w:space="0" w:color="auto"/>
+              <w:right w:val="single" w:sz="4" w:space="0" w:color="auto"/>
+            </w:tcBorders>
+            <w:hideMark/>
+          </w:tcPr>
+          <w:p>
+            <w:r>
+              <w:t>4 h</w:t>
+            </w:r>
+          </w:p>
         </w:tc>
         <w:tc>
           <w:tcPr>
             <w:tcW w:w="3340" w:type="dxa"/>
-          </w:tcPr>
-          <w:p/>
+            <w:tcBorders>
+              <w:top w:val="single" w:sz="4" w:space="0" w:color="auto"/>
+              <w:left w:val="single" w:sz="4" w:space="0" w:color="auto"/>
+              <w:bottom w:val="single" w:sz="4" w:space="0" w:color="auto"/>
+              <w:right w:val="single" w:sz="4" w:space="0" w:color="auto"/>
+            </w:tcBorders>
+            <w:hideMark/>
+          </w:tcPr>
+          <w:p>
+            <w:r>
+              <w:t>- Android Studio aktualisiert und auf den Stand 1.0.2 angehoben</w:t>
+            </w:r>
+          </w:p>
+          <w:p>
+            <w:pPr>
+              <w:rPr>
+                <w:rFonts w:ascii="Verdana" w:hAnsi="Verdana" w:cs="Verdana"/>
+                <w:color w:val="000000"/>
+                <w:sz w:val="16"/>
+                <w:szCs w:val="16"/>
+              </w:rPr>
+            </w:pPr>
+            <w:r>
+              <w:rPr>
+                <w:rFonts w:ascii="Verdana" w:hAnsi="Verdana" w:cs="Verdana"/>
+                <w:color w:val="000000"/>
+                <w:sz w:val="16"/>
+                <w:szCs w:val="16"/>
+              </w:rPr>
+              <w:t>- Button "Generate random password" hinzugefügt</w:t>
+            </w:r>
+          </w:p>
+          <w:p>
+            <w:r>
+              <w:rPr>
+                <w:rFonts w:ascii="Verdana" w:hAnsi="Verdana" w:cs="Verdana"/>
+                <w:color w:val="000000"/>
+                <w:sz w:val="16"/>
+                <w:szCs w:val="16"/>
+              </w:rPr>
+              <w:t>- Methode generateRandomPassword() hinzugefügt, die ein zufälliges Passwort erzeugt</w:t>
+            </w:r>
+          </w:p>
         </w:tc>
         <w:tc>
           <w:tcPr>
             <w:tcW w:w="3118" w:type="dxa"/>
-          </w:tcPr>
-          <w:p/>
+            <w:tcBorders>
+              <w:top w:val="single" w:sz="4" w:space="0" w:color="auto"/>
+              <w:left w:val="single" w:sz="4" w:space="0" w:color="auto"/>
+              <w:bottom w:val="single" w:sz="4" w:space="0" w:color="auto"/>
+              <w:right w:val="single" w:sz="4" w:space="0" w:color="auto"/>
+            </w:tcBorders>
+            <w:hideMark/>
+          </w:tcPr>
+          <w:p>
+            <w:r>
+              <w:t>- Mit dem Update von Android Studio bin ich auf ein Problem mit dem Java JDK gestoßen, welches ein wenig Zeit raubte</w:t>
+            </w:r>
+          </w:p>
         </w:tc>
       </w:tr>
     </w:tbl>
@@ -2190,6 +2431,10 @@
       <w:pPr>
         <w:pStyle w:val="Listenabsatz"/>
       </w:pPr>
+    </w:p>
+    <w:p>
+      <w:bookmarkStart w:id="0" w:name="_GoBack"/>
+      <w:bookmarkEnd w:id="0"/>
     </w:p>
     <w:sectPr>
       <w:pgSz w:w="11906" w:h="16838"/>
@@ -2433,6 +2678,30 @@
   </w:num>
   <w:num w:numId="2">
     <w:abstractNumId w:val="0"/>
+  </w:num>
+  <w:num w:numId="3">
+    <w:abstractNumId w:val="1"/>
+    <w:lvlOverride w:ilvl="0"/>
+    <w:lvlOverride w:ilvl="1"/>
+    <w:lvlOverride w:ilvl="2"/>
+    <w:lvlOverride w:ilvl="3"/>
+    <w:lvlOverride w:ilvl="4"/>
+    <w:lvlOverride w:ilvl="5"/>
+    <w:lvlOverride w:ilvl="6"/>
+    <w:lvlOverride w:ilvl="7"/>
+    <w:lvlOverride w:ilvl="8"/>
+  </w:num>
+  <w:num w:numId="4">
+    <w:abstractNumId w:val="0"/>
+    <w:lvlOverride w:ilvl="0"/>
+    <w:lvlOverride w:ilvl="1"/>
+    <w:lvlOverride w:ilvl="2"/>
+    <w:lvlOverride w:ilvl="3"/>
+    <w:lvlOverride w:ilvl="4"/>
+    <w:lvlOverride w:ilvl="5"/>
+    <w:lvlOverride w:ilvl="6"/>
+    <w:lvlOverride w:ilvl="7"/>
+    <w:lvlOverride w:ilvl="8"/>
   </w:num>
 </w:numbering>
 </file>

</xml_diff>